<commit_message>
Update Behavior analysis pipeline v2.docx
</commit_message>
<xml_diff>
--- a/Behavior analysis pipeline v2.docx
+++ b/Behavior analysis pipeline v2.docx
@@ -192,6 +192,7 @@
       </w:r>
     </w:p>
     <w:p>
+      <w:proofErr w:type="gramStart"/>
       <w:r>
         <w:t xml:space="preserve">In </w:t>
       </w:r>
@@ -203,14 +204,20 @@
         <w:t>BehaviorAnalysis</w:t>
       </w:r>
       <w:proofErr w:type="spellEnd"/>
-    </w:p>
-    <w:p>
-      <w:r>
-        <w:t xml:space="preserve">With documentation in </w:t>
+      <w:proofErr w:type="gramEnd"/>
+    </w:p>
+    <w:p>
+      <w:r>
+        <w:t xml:space="preserve">With documentation </w:t>
+      </w:r>
+      <w:proofErr w:type="gramStart"/>
+      <w:r>
+        <w:t xml:space="preserve">in </w:t>
       </w:r>
       <w:r>
         <w:t xml:space="preserve"> \GitHub\Social-Behavior</w:t>
       </w:r>
+      <w:proofErr w:type="gramEnd"/>
     </w:p>
     <w:p/>
     <w:p>
@@ -785,6 +792,7 @@
         <w:t xml:space="preserve">, </w:t>
       </w:r>
       <w:proofErr w:type="spellStart"/>
+      <w:proofErr w:type="gramStart"/>
       <w:r>
         <w:t>topLeftY</w:t>
       </w:r>
@@ -797,6 +805,7 @@
         <w:t>topLeftX</w:t>
       </w:r>
       <w:proofErr w:type="spellEnd"/>
+      <w:proofErr w:type="gramEnd"/>
       <w:r>
         <w:t xml:space="preserve">, </w:t>
       </w:r>
@@ -904,7 +913,23 @@
           <w:rFonts w:ascii="Courier New" w:hAnsi="Courier New" w:cs="Courier New"/>
           <w:sz w:val="22"/>
         </w:rPr>
-        <w:t xml:space="preserve"> = 'C:\Users\Raghu\Documents\Experiments and Projects\Misc\Zebrafish behavior\MAT files\2 week old - infected versus non-infected, solitary versus co-housed pairs';</w:t>
+        <w:t xml:space="preserve"> = 'C:\Users\Raghu\Documents\Experiments and Projects\Misc\Zebrafish behavior\MAT files\</w:t>
+      </w:r>
+      <w:proofErr w:type="gramStart"/>
+      <w:r>
+        <w:rPr>
+          <w:rFonts w:ascii="Courier New" w:hAnsi="Courier New" w:cs="Courier New"/>
+          <w:sz w:val="22"/>
+        </w:rPr>
+        <w:t>2 week old</w:t>
+      </w:r>
+      <w:proofErr w:type="gramEnd"/>
+      <w:r>
+        <w:rPr>
+          <w:rFonts w:ascii="Courier New" w:hAnsi="Courier New" w:cs="Courier New"/>
+          <w:sz w:val="22"/>
+        </w:rPr>
+        <w:t xml:space="preserve"> - infected versus non-infected, solitary versus co-housed pairs';</w:t>
       </w:r>
     </w:p>
     <w:p>
@@ -928,8 +953,17 @@
           <w:rFonts w:ascii="Courier New" w:hAnsi="Courier New" w:cs="Courier New"/>
           <w:sz w:val="22"/>
         </w:rPr>
-        <w:t xml:space="preserve"> = 'wellOffsetPositionsCSVfile.csv';</w:t>
-      </w:r>
+        <w:t xml:space="preserve"> = 'wellOffsetPositionsCSVfile.csv</w:t>
+      </w:r>
+      <w:proofErr w:type="gramStart"/>
+      <w:r>
+        <w:rPr>
+          <w:rFonts w:ascii="Courier New" w:hAnsi="Courier New" w:cs="Courier New"/>
+          <w:sz w:val="22"/>
+        </w:rPr>
+        <w:t>';</w:t>
+      </w:r>
+      <w:proofErr w:type="gramEnd"/>
     </w:p>
     <w:p>
       <w:pPr>
@@ -975,7 +1009,15 @@
           <w:rFonts w:ascii="Courier New" w:hAnsi="Courier New" w:cs="Courier New"/>
           <w:sz w:val="22"/>
         </w:rPr>
-        <w:t>convert_fishTrackingData_MATtoCSV</w:t>
+        <w:t>convert_fishTrackingData_</w:t>
+      </w:r>
+      <w:proofErr w:type="gramStart"/>
+      <w:r>
+        <w:rPr>
+          <w:rFonts w:ascii="Courier New" w:hAnsi="Courier New" w:cs="Courier New"/>
+          <w:sz w:val="22"/>
+        </w:rPr>
+        <w:t>MATtoCSV</w:t>
       </w:r>
       <w:proofErr w:type="spellEnd"/>
       <w:r>
@@ -986,6 +1028,7 @@
         <w:t>(</w:t>
       </w:r>
       <w:proofErr w:type="spellStart"/>
+      <w:proofErr w:type="gramEnd"/>
       <w:r>
         <w:rPr>
           <w:rFonts w:ascii="Courier New" w:hAnsi="Courier New" w:cs="Courier New"/>
@@ -1106,16 +1149,34 @@
           <w:sz w:val="20"/>
           <w:szCs w:val="20"/>
         </w:rPr>
-        <w:t>process_excel_and_csvs</w:t>
-      </w:r>
-      <w:proofErr w:type="spellEnd"/>
-      <w:r>
-        <w:rPr>
-          <w:rFonts w:ascii="Courier New" w:hAnsi="Courier New" w:cs="Courier New"/>
-          <w:sz w:val="20"/>
-          <w:szCs w:val="20"/>
-        </w:rPr>
-        <w:t>()</w:t>
+        <w:t>process_excel_and_</w:t>
+      </w:r>
+      <w:proofErr w:type="gramStart"/>
+      <w:r>
+        <w:rPr>
+          <w:rFonts w:ascii="Courier New" w:hAnsi="Courier New" w:cs="Courier New"/>
+          <w:sz w:val="20"/>
+          <w:szCs w:val="20"/>
+        </w:rPr>
+        <w:t>csvs</w:t>
+      </w:r>
+      <w:proofErr w:type="spellEnd"/>
+      <w:r>
+        <w:rPr>
+          <w:rFonts w:ascii="Courier New" w:hAnsi="Courier New" w:cs="Courier New"/>
+          <w:sz w:val="20"/>
+          <w:szCs w:val="20"/>
+        </w:rPr>
+        <w:t>(</w:t>
+      </w:r>
+      <w:proofErr w:type="gramEnd"/>
+      <w:r>
+        <w:rPr>
+          <w:rFonts w:ascii="Courier New" w:hAnsi="Courier New" w:cs="Courier New"/>
+          <w:sz w:val="20"/>
+          <w:szCs w:val="20"/>
+        </w:rPr>
+        <w:t>)</w:t>
       </w:r>
       <w:r>
         <w:t xml:space="preserve"> </w:t>
@@ -1150,16 +1211,34 @@
           <w:sz w:val="20"/>
           <w:szCs w:val="20"/>
         </w:rPr>
-        <w:t>process_excel_and_csvs</w:t>
-      </w:r>
-      <w:proofErr w:type="spellEnd"/>
-      <w:r>
-        <w:rPr>
-          <w:rFonts w:ascii="Courier New" w:hAnsi="Courier New" w:cs="Courier New"/>
-          <w:sz w:val="20"/>
-          <w:szCs w:val="20"/>
-        </w:rPr>
-        <w:t xml:space="preserve">() </w:t>
+        <w:t>process_excel_and_</w:t>
+      </w:r>
+      <w:proofErr w:type="gramStart"/>
+      <w:r>
+        <w:rPr>
+          <w:rFonts w:ascii="Courier New" w:hAnsi="Courier New" w:cs="Courier New"/>
+          <w:sz w:val="20"/>
+          <w:szCs w:val="20"/>
+        </w:rPr>
+        <w:t>csvs</w:t>
+      </w:r>
+      <w:proofErr w:type="spellEnd"/>
+      <w:r>
+        <w:rPr>
+          <w:rFonts w:ascii="Courier New" w:hAnsi="Courier New" w:cs="Courier New"/>
+          <w:sz w:val="20"/>
+          <w:szCs w:val="20"/>
+        </w:rPr>
+        <w:t>(</w:t>
+      </w:r>
+      <w:proofErr w:type="gramEnd"/>
+      <w:r>
+        <w:rPr>
+          <w:rFonts w:ascii="Courier New" w:hAnsi="Courier New" w:cs="Courier New"/>
+          <w:sz w:val="20"/>
+          <w:szCs w:val="20"/>
+        </w:rPr>
+        <w:t xml:space="preserve">) </w:t>
       </w:r>
       <w:r>
         <w:t xml:space="preserve">also </w:t>
@@ -1255,6 +1334,7 @@
       <w:r>
         <w:t xml:space="preserve">” in the end section of </w:t>
       </w:r>
+      <w:proofErr w:type="gramStart"/>
       <w:r>
         <w:rPr>
           <w:rFonts w:ascii="Courier New" w:hAnsi="Courier New" w:cs="Courier New"/>
@@ -1263,7 +1343,11 @@
         <w:t>sort_CSVfiles.py</w:t>
       </w:r>
       <w:r>
-        <w:t xml:space="preserve"> . </w:t>
+        <w:t xml:space="preserve"> .</w:t>
+      </w:r>
+      <w:proofErr w:type="gramEnd"/>
+      <w:r>
+        <w:t xml:space="preserve"> </w:t>
       </w:r>
     </w:p>
     <w:p>
@@ -1335,7 +1419,25 @@
           <w:sz w:val="20"/>
           <w:szCs w:val="20"/>
         </w:rPr>
-        <w:t xml:space="preserve"> + r'\MAT files\2 week-old - pairs exposed to water conditioned by infected 6-dpf larvae'</w:t>
+        <w:t xml:space="preserve"> + r'\MAT files\</w:t>
+      </w:r>
+      <w:proofErr w:type="gramStart"/>
+      <w:r>
+        <w:rPr>
+          <w:rFonts w:ascii="Courier New" w:hAnsi="Courier New" w:cs="Courier New"/>
+          <w:sz w:val="20"/>
+          <w:szCs w:val="20"/>
+        </w:rPr>
+        <w:t>2 week-old</w:t>
+      </w:r>
+      <w:proofErr w:type="gramEnd"/>
+      <w:r>
+        <w:rPr>
+          <w:rFonts w:ascii="Courier New" w:hAnsi="Courier New" w:cs="Courier New"/>
+          <w:sz w:val="20"/>
+          <w:szCs w:val="20"/>
+        </w:rPr>
+        <w:t xml:space="preserve"> - pairs exposed to water conditioned by infected 6-dpf larvae'</w:t>
       </w:r>
     </w:p>
     <w:p>
@@ -1380,7 +1482,25 @@
           <w:sz w:val="20"/>
           <w:szCs w:val="20"/>
         </w:rPr>
-        <w:t xml:space="preserve"> + r'\CSV files and outputs\2 week-old - pairs exposed to water conditioned by infected 6-dpf larvae'</w:t>
+        <w:t xml:space="preserve"> + r'\CSV files and outputs\</w:t>
+      </w:r>
+      <w:proofErr w:type="gramStart"/>
+      <w:r>
+        <w:rPr>
+          <w:rFonts w:ascii="Courier New" w:hAnsi="Courier New" w:cs="Courier New"/>
+          <w:sz w:val="20"/>
+          <w:szCs w:val="20"/>
+        </w:rPr>
+        <w:t>2 week-old</w:t>
+      </w:r>
+      <w:proofErr w:type="gramEnd"/>
+      <w:r>
+        <w:rPr>
+          <w:rFonts w:ascii="Courier New" w:hAnsi="Courier New" w:cs="Courier New"/>
+          <w:sz w:val="20"/>
+          <w:szCs w:val="20"/>
+        </w:rPr>
+        <w:t xml:space="preserve"> - pairs exposed to water conditioned by infected 6-dpf larvae'</w:t>
       </w:r>
     </w:p>
     <w:p>
@@ -1477,7 +1597,25 @@
           <w:sz w:val="20"/>
           <w:szCs w:val="20"/>
         </w:rPr>
-        <w:t>include2_label = None  # use None to avoid additional filtering, or 'Filter' to filter</w:t>
+        <w:t xml:space="preserve">include2_label = </w:t>
+      </w:r>
+      <w:proofErr w:type="gramStart"/>
+      <w:r>
+        <w:rPr>
+          <w:rFonts w:ascii="Courier New" w:hAnsi="Courier New" w:cs="Courier New"/>
+          <w:sz w:val="20"/>
+          <w:szCs w:val="20"/>
+        </w:rPr>
+        <w:t>None  #</w:t>
+      </w:r>
+      <w:proofErr w:type="gramEnd"/>
+      <w:r>
+        <w:rPr>
+          <w:rFonts w:ascii="Courier New" w:hAnsi="Courier New" w:cs="Courier New"/>
+          <w:sz w:val="20"/>
+          <w:szCs w:val="20"/>
+        </w:rPr>
+        <w:t xml:space="preserve"> use None to avoid additional filtering, or 'Filter' to filter</w:t>
       </w:r>
     </w:p>
     <w:p>
@@ -1575,7 +1713,25 @@
           <w:sz w:val="20"/>
           <w:szCs w:val="20"/>
         </w:rPr>
-        <w:t xml:space="preserve">                  'SocDef_Shank3_AnalysisRaghu.csv']  # ignore these CSVs</w:t>
+        <w:t xml:space="preserve">                  'SocDef_Shank3_AnalysisRaghu.csv</w:t>
+      </w:r>
+      <w:proofErr w:type="gramStart"/>
+      <w:r>
+        <w:rPr>
+          <w:rFonts w:ascii="Courier New" w:hAnsi="Courier New" w:cs="Courier New"/>
+          <w:sz w:val="20"/>
+          <w:szCs w:val="20"/>
+        </w:rPr>
+        <w:t>']  #</w:t>
+      </w:r>
+      <w:proofErr w:type="gramEnd"/>
+      <w:r>
+        <w:rPr>
+          <w:rFonts w:ascii="Courier New" w:hAnsi="Courier New" w:cs="Courier New"/>
+          <w:sz w:val="20"/>
+          <w:szCs w:val="20"/>
+        </w:rPr>
+        <w:t xml:space="preserve"> ignore these CSVs</w:t>
       </w:r>
     </w:p>
     <w:p/>
@@ -1718,16 +1874,34 @@
           <w:sz w:val="20"/>
           <w:szCs w:val="20"/>
         </w:rPr>
-        <w:t>process_excel_and_csvs</w:t>
-      </w:r>
-      <w:proofErr w:type="spellEnd"/>
-      <w:r>
-        <w:rPr>
-          <w:rFonts w:ascii="Courier New" w:hAnsi="Courier New" w:cs="Courier New"/>
-          <w:sz w:val="20"/>
-          <w:szCs w:val="20"/>
-        </w:rPr>
-        <w:t xml:space="preserve">() </w:t>
+        <w:t>process_excel_and_</w:t>
+      </w:r>
+      <w:proofErr w:type="gramStart"/>
+      <w:r>
+        <w:rPr>
+          <w:rFonts w:ascii="Courier New" w:hAnsi="Courier New" w:cs="Courier New"/>
+          <w:sz w:val="20"/>
+          <w:szCs w:val="20"/>
+        </w:rPr>
+        <w:t>csvs</w:t>
+      </w:r>
+      <w:proofErr w:type="spellEnd"/>
+      <w:r>
+        <w:rPr>
+          <w:rFonts w:ascii="Courier New" w:hAnsi="Courier New" w:cs="Courier New"/>
+          <w:sz w:val="20"/>
+          <w:szCs w:val="20"/>
+        </w:rPr>
+        <w:t>(</w:t>
+      </w:r>
+      <w:proofErr w:type="gramEnd"/>
+      <w:r>
+        <w:rPr>
+          <w:rFonts w:ascii="Courier New" w:hAnsi="Courier New" w:cs="Courier New"/>
+          <w:sz w:val="20"/>
+          <w:szCs w:val="20"/>
+        </w:rPr>
+        <w:t xml:space="preserve">) </w:t>
       </w:r>
       <w:r>
         <w:t>– see above</w:t>
@@ -1810,15 +1984,31 @@
           <w:rFonts w:ascii="Courier New" w:hAnsi="Courier New" w:cs="Courier New"/>
           <w:sz w:val="22"/>
         </w:rPr>
-        <w:t>get_ArenaCenter</w:t>
-      </w:r>
-      <w:proofErr w:type="spellEnd"/>
-      <w:r>
-        <w:rPr>
-          <w:rFonts w:ascii="Courier New" w:hAnsi="Courier New" w:cs="Courier New"/>
-          <w:sz w:val="22"/>
-        </w:rPr>
-        <w:t xml:space="preserve">() </w:t>
+        <w:t>get_</w:t>
+      </w:r>
+      <w:proofErr w:type="gramStart"/>
+      <w:r>
+        <w:rPr>
+          <w:rFonts w:ascii="Courier New" w:hAnsi="Courier New" w:cs="Courier New"/>
+          <w:sz w:val="22"/>
+        </w:rPr>
+        <w:t>ArenaCenter</w:t>
+      </w:r>
+      <w:proofErr w:type="spellEnd"/>
+      <w:r>
+        <w:rPr>
+          <w:rFonts w:ascii="Courier New" w:hAnsi="Courier New" w:cs="Courier New"/>
+          <w:sz w:val="22"/>
+        </w:rPr>
+        <w:t>(</w:t>
+      </w:r>
+      <w:proofErr w:type="gramEnd"/>
+      <w:r>
+        <w:rPr>
+          <w:rFonts w:ascii="Courier New" w:hAnsi="Courier New" w:cs="Courier New"/>
+          <w:sz w:val="22"/>
+        </w:rPr>
+        <w:t xml:space="preserve">) </w:t>
       </w:r>
       <w:r>
         <w:t xml:space="preserve">in </w:t>
@@ -1871,9 +2061,21 @@
           <w:sz w:val="20"/>
           <w:szCs w:val="20"/>
         </w:rPr>
-        <w:t>all_expt_configs.yaml</w:t>
-      </w:r>
-      <w:proofErr w:type="spellEnd"/>
+        <w:t>all_expt_</w:t>
+      </w:r>
+      <w:proofErr w:type="gramStart"/>
+      <w:r>
+        <w:rPr>
+          <w:rFonts w:ascii="Courier New" w:hAnsi="Courier New" w:cs="Courier New"/>
+          <w:b/>
+          <w:bCs/>
+          <w:sz w:val="20"/>
+          <w:szCs w:val="20"/>
+        </w:rPr>
+        <w:t>configs.yaml</w:t>
+      </w:r>
+      <w:proofErr w:type="spellEnd"/>
+      <w:proofErr w:type="gramEnd"/>
       <w:r>
         <w:rPr>
           <w:rFonts w:ascii="Courier New" w:hAnsi="Courier New" w:cs="Courier New"/>
@@ -2019,12 +2221,17 @@
         <w:t>- std = 56.7 ± 0.6 um/</w:t>
       </w:r>
       <w:proofErr w:type="spellStart"/>
+      <w:proofErr w:type="gramStart"/>
       <w:r>
         <w:t>px</w:t>
       </w:r>
       <w:proofErr w:type="spellEnd"/>
       <w:r>
-        <w:t xml:space="preserve"> . For 2024 cholic acid</w:t>
+        <w:t xml:space="preserve"> .</w:t>
+      </w:r>
+      <w:proofErr w:type="gramEnd"/>
+      <w:r>
+        <w:t xml:space="preserve"> For 2024 cholic acid</w:t>
       </w:r>
       <w:r>
         <w:t>, for example, the scale is in</w:t>
@@ -2177,6 +2384,7 @@
         <w:t xml:space="preserve"> | </w:t>
       </w:r>
       <w:proofErr w:type="spellStart"/>
+      <w:proofErr w:type="gramStart"/>
       <w:r>
         <w:rPr>
           <w:rFonts w:ascii="Courier New" w:hAnsi="Courier New" w:cs="Courier New"/>
@@ -2192,7 +2400,11 @@
         <w:t xml:space="preserve"> </w:t>
       </w:r>
       <w:r>
-        <w:t xml:space="preserve">.  </w:t>
+        <w:t>.</w:t>
+      </w:r>
+      <w:proofErr w:type="gramEnd"/>
+      <w:r>
+        <w:t xml:space="preserve">  </w:t>
       </w:r>
       <w:r>
         <w:t>The list “</w:t>
@@ -2304,13 +2516,21 @@
       </w:r>
       <w:proofErr w:type="spellEnd"/>
       <w:r>
-        <w:t>/2</w:t>
+        <w:t>/</w:t>
+      </w:r>
+      <w:proofErr w:type="gramStart"/>
+      <w:r>
+        <w:t>2</w:t>
       </w:r>
       <w:r>
         <w:t xml:space="preserve"> </w:t>
       </w:r>
       <w:r>
-        <w:t xml:space="preserve">. For 2023 datasets, </w:t>
+        <w:t>.</w:t>
+      </w:r>
+      <w:proofErr w:type="gramEnd"/>
+      <w:r>
+        <w:t xml:space="preserve"> For 2023 datasets, </w:t>
       </w:r>
       <w:r>
         <w:t>arena centers</w:t>
@@ -2458,12 +2678,21 @@
           <w:rFonts w:ascii="Courier New" w:hAnsi="Courier New" w:cs="Courier New"/>
           <w:sz w:val="22"/>
         </w:rPr>
-        <w:t>arena_radius_mm</w:t>
+        <w:t>arena_radius_</w:t>
+      </w:r>
+      <w:proofErr w:type="gramStart"/>
+      <w:r>
+        <w:rPr>
+          <w:rFonts w:ascii="Courier New" w:hAnsi="Courier New" w:cs="Courier New"/>
+          <w:sz w:val="22"/>
+        </w:rPr>
+        <w:t>mm</w:t>
       </w:r>
       <w:proofErr w:type="spellEnd"/>
       <w:r>
         <w:t xml:space="preserve"> .</w:t>
       </w:r>
+      <w:proofErr w:type="gramEnd"/>
     </w:p>
     <w:p/>
     <w:p>
@@ -2484,9 +2713,18 @@
           <w:rFonts w:ascii="Courier New" w:hAnsi="Courier New" w:cs="Courier New"/>
           <w:sz w:val="22"/>
         </w:rPr>
-        <w:t>all_expt_configs.yaml</w:t>
-      </w:r>
-      <w:proofErr w:type="spellEnd"/>
+        <w:t>all_expt_</w:t>
+      </w:r>
+      <w:proofErr w:type="gramStart"/>
+      <w:r>
+        <w:rPr>
+          <w:rFonts w:ascii="Courier New" w:hAnsi="Courier New" w:cs="Courier New"/>
+          <w:sz w:val="22"/>
+        </w:rPr>
+        <w:t>configs.yaml</w:t>
+      </w:r>
+      <w:proofErr w:type="spellEnd"/>
+      <w:proofErr w:type="gramEnd"/>
       <w:r>
         <w:t>” …</w:t>
       </w:r>
@@ -3520,6 +3758,7 @@
         </w:rPr>
         <w:t>_</w:t>
       </w:r>
+      <w:proofErr w:type="gramStart"/>
       <w:r>
         <w:rPr>
           <w:rFonts w:ascii="Courier New" w:hAnsi="Courier New" w:cs="Courier New"/>
@@ -3550,7 +3789,16 @@
           <w:sz w:val="20"/>
           <w:szCs w:val="20"/>
         </w:rPr>
-        <w:t xml:space="preserve"> if  </w:t>
+        <w:t xml:space="preserve"> if</w:t>
+      </w:r>
+      <w:proofErr w:type="gramEnd"/>
+      <w:r>
+        <w:rPr>
+          <w:rFonts w:ascii="Courier New" w:hAnsi="Courier New" w:cs="Courier New"/>
+          <w:sz w:val="20"/>
+          <w:szCs w:val="20"/>
+        </w:rPr>
+        <w:t xml:space="preserve">  </w:t>
       </w:r>
       <w:proofErr w:type="spellStart"/>
       <w:r>
@@ -3923,6 +4171,7 @@
         <w:t xml:space="preserve">[5,6] # columns (0-indexed) with </w:t>
       </w:r>
       <w:proofErr w:type="spellStart"/>
+      <w:proofErr w:type="gramStart"/>
       <w:r>
         <w:rPr>
           <w:rFonts w:ascii="Courier New" w:hAnsi="Courier New" w:cs="Courier New"/>
@@ -3932,6 +4181,7 @@
         <w:t>x,y</w:t>
       </w:r>
       <w:proofErr w:type="spellEnd"/>
+      <w:proofErr w:type="gramEnd"/>
       <w:r>
         <w:rPr>
           <w:rFonts w:ascii="Courier New" w:hAnsi="Courier New" w:cs="Courier New"/>
@@ -4105,10 +4355,18 @@
         <w:t>” …</w:t>
       </w:r>
       <w:r>
-        <w:t>\Zebrafish behavior\CSV files and outputs\</w:t>
-      </w:r>
-      <w:r>
-        <w:t xml:space="preserve"> ; path and file name are hard-coded in behaviors_main.py.</w:t>
+        <w:t>\Zebrafish behavior\CSV files and outputs</w:t>
+      </w:r>
+      <w:proofErr w:type="gramStart"/>
+      <w:r>
+        <w:t>\</w:t>
+      </w:r>
+      <w:r>
+        <w:t xml:space="preserve"> ;</w:t>
+      </w:r>
+      <w:proofErr w:type="gramEnd"/>
+      <w:r>
+        <w:t xml:space="preserve"> path and file name are hard-coded in behaviors_main.py.</w:t>
       </w:r>
     </w:p>
     <w:p>
@@ -4405,7 +4663,25 @@
           <w:sz w:val="20"/>
           <w:szCs w:val="20"/>
         </w:rPr>
-        <w:t>: 10 # number of body datapoints</w:t>
+        <w:t xml:space="preserve">: 10 # number of </w:t>
+      </w:r>
+      <w:proofErr w:type="gramStart"/>
+      <w:r>
+        <w:rPr>
+          <w:rFonts w:ascii="Courier New" w:hAnsi="Courier New" w:cs="Courier New"/>
+          <w:sz w:val="20"/>
+          <w:szCs w:val="20"/>
+        </w:rPr>
+        <w:t>body</w:t>
+      </w:r>
+      <w:proofErr w:type="gramEnd"/>
+      <w:r>
+        <w:rPr>
+          <w:rFonts w:ascii="Courier New" w:hAnsi="Courier New" w:cs="Courier New"/>
+          <w:sz w:val="20"/>
+          <w:szCs w:val="20"/>
+        </w:rPr>
+        <w:t xml:space="preserve"> datapoints</w:t>
       </w:r>
     </w:p>
     <w:p/>
@@ -4443,12 +4719,17 @@
       </w:r>
       <w:proofErr w:type="spellStart"/>
       <w:r>
-        <w:t>all_expt_configs</w:t>
+        <w:t>all_expt_</w:t>
+      </w:r>
+      <w:proofErr w:type="gramStart"/>
+      <w:r>
+        <w:t>configs</w:t>
       </w:r>
       <w:r>
         <w:t>.yaml</w:t>
       </w:r>
       <w:proofErr w:type="spellEnd"/>
+      <w:proofErr w:type="gramEnd"/>
     </w:p>
     <w:p>
       <w:r>
@@ -4460,9 +4741,18 @@
           <w:rFonts w:ascii="Courier New" w:hAnsi="Courier New" w:cs="Courier New"/>
           <w:sz w:val="22"/>
         </w:rPr>
-        <w:t>all_expt_configs.yaml</w:t>
-      </w:r>
-      <w:proofErr w:type="spellEnd"/>
+        <w:t>all_expt_</w:t>
+      </w:r>
+      <w:proofErr w:type="gramStart"/>
+      <w:r>
+        <w:rPr>
+          <w:rFonts w:ascii="Courier New" w:hAnsi="Courier New" w:cs="Courier New"/>
+          <w:sz w:val="22"/>
+        </w:rPr>
+        <w:t>configs.yaml</w:t>
+      </w:r>
+      <w:proofErr w:type="spellEnd"/>
+      <w:proofErr w:type="gramEnd"/>
       <w:r>
         <w:t>.</w:t>
       </w:r>
@@ -4507,9 +4797,14 @@
       </w:r>
       <w:proofErr w:type="spellStart"/>
       <w:r>
-        <w:t>analysis_parameters.yaml</w:t>
-      </w:r>
-      <w:proofErr w:type="spellEnd"/>
+        <w:t>analysis_</w:t>
+      </w:r>
+      <w:proofErr w:type="gramStart"/>
+      <w:r>
+        <w:t>parameters.yaml</w:t>
+      </w:r>
+      <w:proofErr w:type="spellEnd"/>
+      <w:proofErr w:type="gramEnd"/>
     </w:p>
     <w:p>
       <w:r>
@@ -4571,6 +4866,200 @@
     </w:p>
     <w:p>
       <w:r>
+        <w:t xml:space="preserve">Edit the path names for the configuration files. There should be three: </w:t>
+      </w:r>
+    </w:p>
+    <w:p>
+      <w:pPr>
+        <w:rPr>
+          <w:rFonts w:ascii="Courier New" w:hAnsi="Courier New" w:cs="Courier New"/>
+          <w:sz w:val="20"/>
+          <w:szCs w:val="20"/>
+        </w:rPr>
+      </w:pPr>
+      <w:r>
+        <w:rPr>
+          <w:rFonts w:ascii="Courier New" w:hAnsi="Courier New" w:cs="Courier New"/>
+          <w:sz w:val="20"/>
+          <w:szCs w:val="20"/>
+        </w:rPr>
+        <w:t xml:space="preserve">    </w:t>
+      </w:r>
+      <w:proofErr w:type="spellStart"/>
+      <w:r>
+        <w:rPr>
+          <w:rFonts w:ascii="Courier New" w:hAnsi="Courier New" w:cs="Courier New"/>
+          <w:sz w:val="20"/>
+          <w:szCs w:val="20"/>
+        </w:rPr>
+        <w:t>config_path</w:t>
+      </w:r>
+      <w:proofErr w:type="spellEnd"/>
+      <w:r>
+        <w:rPr>
+          <w:rFonts w:ascii="Courier New" w:hAnsi="Courier New" w:cs="Courier New"/>
+          <w:sz w:val="20"/>
+          <w:szCs w:val="20"/>
+        </w:rPr>
+        <w:t xml:space="preserve"> = </w:t>
+      </w:r>
+      <w:proofErr w:type="spellStart"/>
+      <w:proofErr w:type="gramStart"/>
+      <w:r>
+        <w:rPr>
+          <w:rFonts w:ascii="Courier New" w:hAnsi="Courier New" w:cs="Courier New"/>
+          <w:sz w:val="20"/>
+          <w:szCs w:val="20"/>
+        </w:rPr>
+        <w:t>r'C</w:t>
+      </w:r>
+      <w:proofErr w:type="spellEnd"/>
+      <w:r>
+        <w:rPr>
+          <w:rFonts w:ascii="Courier New" w:hAnsi="Courier New" w:cs="Courier New"/>
+          <w:sz w:val="20"/>
+          <w:szCs w:val="20"/>
+        </w:rPr>
+        <w:t>:\Users\Raghu\Documents\Experiments</w:t>
+      </w:r>
+      <w:proofErr w:type="gramEnd"/>
+      <w:r>
+        <w:rPr>
+          <w:rFonts w:ascii="Courier New" w:hAnsi="Courier New" w:cs="Courier New"/>
+          <w:sz w:val="20"/>
+          <w:szCs w:val="20"/>
+        </w:rPr>
+        <w:t xml:space="preserve"> and Projects\Zebrafish behavior\CSV files and outputs'</w:t>
+      </w:r>
+    </w:p>
+    <w:p>
+      <w:pPr>
+        <w:rPr>
+          <w:rFonts w:ascii="Courier New" w:hAnsi="Courier New" w:cs="Courier New"/>
+          <w:sz w:val="20"/>
+          <w:szCs w:val="20"/>
+        </w:rPr>
+      </w:pPr>
+      <w:r>
+        <w:rPr>
+          <w:rFonts w:ascii="Courier New" w:hAnsi="Courier New" w:cs="Courier New"/>
+          <w:sz w:val="20"/>
+          <w:szCs w:val="20"/>
+        </w:rPr>
+        <w:t xml:space="preserve">    </w:t>
+      </w:r>
+      <w:proofErr w:type="spellStart"/>
+      <w:r>
+        <w:rPr>
+          <w:rFonts w:ascii="Courier New" w:hAnsi="Courier New" w:cs="Courier New"/>
+          <w:sz w:val="20"/>
+          <w:szCs w:val="20"/>
+        </w:rPr>
+        <w:t>CSVinfo_path</w:t>
+      </w:r>
+      <w:proofErr w:type="spellEnd"/>
+      <w:r>
+        <w:rPr>
+          <w:rFonts w:ascii="Courier New" w:hAnsi="Courier New" w:cs="Courier New"/>
+          <w:sz w:val="20"/>
+          <w:szCs w:val="20"/>
+        </w:rPr>
+        <w:t xml:space="preserve"> = </w:t>
+      </w:r>
+      <w:proofErr w:type="spellStart"/>
+      <w:proofErr w:type="gramStart"/>
+      <w:r>
+        <w:rPr>
+          <w:rFonts w:ascii="Courier New" w:hAnsi="Courier New" w:cs="Courier New"/>
+          <w:sz w:val="20"/>
+          <w:szCs w:val="20"/>
+        </w:rPr>
+        <w:t>r'C</w:t>
+      </w:r>
+      <w:proofErr w:type="spellEnd"/>
+      <w:r>
+        <w:rPr>
+          <w:rFonts w:ascii="Courier New" w:hAnsi="Courier New" w:cs="Courier New"/>
+          <w:sz w:val="20"/>
+          <w:szCs w:val="20"/>
+        </w:rPr>
+        <w:t>:\Users\Raghu\Documents\Experiments</w:t>
+      </w:r>
+      <w:proofErr w:type="gramEnd"/>
+      <w:r>
+        <w:rPr>
+          <w:rFonts w:ascii="Courier New" w:hAnsi="Courier New" w:cs="Courier New"/>
+          <w:sz w:val="20"/>
+          <w:szCs w:val="20"/>
+        </w:rPr>
+        <w:t xml:space="preserve"> and Projects\Zebrafish behavior\CSV files and outputs'</w:t>
+      </w:r>
+    </w:p>
+    <w:p>
+      <w:pPr>
+        <w:rPr>
+          <w:rFonts w:ascii="Courier New" w:hAnsi="Courier New" w:cs="Courier New"/>
+          <w:sz w:val="20"/>
+          <w:szCs w:val="20"/>
+        </w:rPr>
+      </w:pPr>
+      <w:r>
+        <w:rPr>
+          <w:rFonts w:ascii="Courier New" w:hAnsi="Courier New" w:cs="Courier New"/>
+          <w:sz w:val="20"/>
+          <w:szCs w:val="20"/>
+        </w:rPr>
+        <w:t xml:space="preserve">    </w:t>
+      </w:r>
+      <w:proofErr w:type="spellStart"/>
+      <w:r>
+        <w:rPr>
+          <w:rFonts w:ascii="Courier New" w:hAnsi="Courier New" w:cs="Courier New"/>
+          <w:sz w:val="20"/>
+          <w:szCs w:val="20"/>
+        </w:rPr>
+        <w:t>params_path</w:t>
+      </w:r>
+      <w:proofErr w:type="spellEnd"/>
+      <w:r>
+        <w:rPr>
+          <w:rFonts w:ascii="Courier New" w:hAnsi="Courier New" w:cs="Courier New"/>
+          <w:sz w:val="20"/>
+          <w:szCs w:val="20"/>
+        </w:rPr>
+        <w:t xml:space="preserve"> = </w:t>
+      </w:r>
+      <w:proofErr w:type="spellStart"/>
+      <w:proofErr w:type="gramStart"/>
+      <w:r>
+        <w:rPr>
+          <w:rFonts w:ascii="Courier New" w:hAnsi="Courier New" w:cs="Courier New"/>
+          <w:sz w:val="20"/>
+          <w:szCs w:val="20"/>
+        </w:rPr>
+        <w:t>r'C</w:t>
+      </w:r>
+      <w:proofErr w:type="spellEnd"/>
+      <w:r>
+        <w:rPr>
+          <w:rFonts w:ascii="Courier New" w:hAnsi="Courier New" w:cs="Courier New"/>
+          <w:sz w:val="20"/>
+          <w:szCs w:val="20"/>
+        </w:rPr>
+        <w:t>:\Users\Raghu\Documents\Experiments</w:t>
+      </w:r>
+      <w:proofErr w:type="gramEnd"/>
+      <w:r>
+        <w:rPr>
+          <w:rFonts w:ascii="Courier New" w:hAnsi="Courier New" w:cs="Courier New"/>
+          <w:sz w:val="20"/>
+          <w:szCs w:val="20"/>
+        </w:rPr>
+        <w:t xml:space="preserve"> and Projects\Zebrafish behavior\CSV files and outputs'</w:t>
+      </w:r>
+    </w:p>
+    <w:p>
+      <w:r>
         <w:t xml:space="preserve">Run </w:t>
       </w:r>
       <w:r>
@@ -4615,7 +5104,15 @@
         <w:t>:</w:t>
       </w:r>
       <w:r>
-        <w:t xml:space="preserve"> Input the name of a .pickle file to write, containing all the analysis variables and outputs, e.g. “</w:t>
+        <w:t xml:space="preserve"> Input the name of </w:t>
+      </w:r>
+      <w:proofErr w:type="gramStart"/>
+      <w:r>
+        <w:t>a .pickle</w:t>
+      </w:r>
+      <w:proofErr w:type="gramEnd"/>
+      <w:r>
+        <w:t xml:space="preserve"> file to write, containing all the analysis variables and outputs, e.g. “</w:t>
       </w:r>
       <w:r>
         <w:t>all_2week_light</w:t>
@@ -4689,8 +5186,13 @@
         <w:t xml:space="preserve"> with detected behaviors</w:t>
       </w:r>
       <w:r>
-        <w:t>. Filename: same as the dataset name, .txt .</w:t>
-      </w:r>
+        <w:t>. Filename: same as the dataset name, .</w:t>
+      </w:r>
+      <w:proofErr w:type="gramStart"/>
+      <w:r>
+        <w:t>txt .</w:t>
+      </w:r>
+      <w:proofErr w:type="gramEnd"/>
     </w:p>
     <w:p>
       <w:pPr>
@@ -4726,7 +5228,11 @@
         <w:t xml:space="preserve"> for each dataset, indicating</w:t>
       </w:r>
       <w:r>
-        <w:t xml:space="preserve"> with an “X”</w:t>
+        <w:t xml:space="preserve"> with an </w:t>
+      </w:r>
+      <w:proofErr w:type="gramStart"/>
+      <w:r>
+        <w:t>“X”</w:t>
       </w:r>
       <w:r>
         <w:t xml:space="preserve"> behaviors</w:t>
@@ -4734,6 +5240,7 @@
       <w:r>
         <w:t xml:space="preserve"> (columns)</w:t>
       </w:r>
+      <w:proofErr w:type="gramEnd"/>
       <w:r>
         <w:t xml:space="preserve"> </w:t>
       </w:r>
@@ -5060,7 +5567,11 @@
         <w:t>each sheet</w:t>
       </w:r>
       <w:r>
-        <w:t xml:space="preserve"> contains statistics over the datasets (mean, std. dev., and </w:t>
+        <w:t xml:space="preserve"> contains </w:t>
+      </w:r>
+      <w:r>
+        <w:lastRenderedPageBreak/>
+        <w:t xml:space="preserve">statistics over the datasets (mean, std. dev., and </w:t>
       </w:r>
       <w:proofErr w:type="spellStart"/>
       <w:r>
@@ -5117,6 +5628,7 @@
         </w:rPr>
         <w:t>xlsx</w:t>
       </w:r>
+      <w:proofErr w:type="gramStart"/>
       <w:r>
         <w:t>”</w:t>
       </w:r>
@@ -5124,7 +5636,11 @@
         <w:t xml:space="preserve"> </w:t>
       </w:r>
       <w:r>
-        <w:t>; the name</w:t>
+        <w:t>;</w:t>
+      </w:r>
+      <w:proofErr w:type="gramEnd"/>
+      <w:r>
+        <w:t xml:space="preserve"> the name</w:t>
       </w:r>
       <w:r>
         <w:t xml:space="preserve"> </w:t>
@@ -5178,12 +5694,29 @@
       </w:r>
       <w:proofErr w:type="spellStart"/>
       <w:r>
-        <w:t>all_params</w:t>
-      </w:r>
-      <w:r>
+        <w:rPr>
+          <w:rFonts w:ascii="Courier New" w:hAnsi="Courier New" w:cs="Courier New"/>
+          <w:sz w:val="22"/>
+        </w:rPr>
+        <w:t>all_</w:t>
+      </w:r>
+      <w:proofErr w:type="gramStart"/>
+      <w:r>
+        <w:rPr>
+          <w:rFonts w:ascii="Courier New" w:hAnsi="Courier New" w:cs="Courier New"/>
+          <w:sz w:val="22"/>
+        </w:rPr>
+        <w:t>params</w:t>
+      </w:r>
+      <w:r>
+        <w:rPr>
+          <w:rFonts w:ascii="Courier New" w:hAnsi="Courier New" w:cs="Courier New"/>
+          <w:sz w:val="22"/>
+        </w:rPr>
         <w:t>.yaml</w:t>
       </w:r>
       <w:proofErr w:type="spellEnd"/>
+      <w:proofErr w:type="gramEnd"/>
       <w:r>
         <w:t xml:space="preserve"> </w:t>
       </w:r>
@@ -5256,30 +5789,47 @@
     </w:p>
     <w:p>
       <w:r>
-        <w:t xml:space="preserve">Makes plots that compare the relative durations of behaviors in two different datasets, such as </w:t>
-      </w:r>
+        <w:t xml:space="preserve">Makes plots that compare the relative durations of behaviors in two different </w:t>
+      </w:r>
+      <w:r>
+        <w:t>experiment groups</w:t>
+      </w:r>
+      <w:r>
+        <w:t xml:space="preserve">, such as </w:t>
+      </w:r>
+      <w:proofErr w:type="gramStart"/>
       <w:r>
         <w:rPr>
           <w:i/>
           <w:iCs/>
         </w:rPr>
-        <w:t>2 week old light</w:t>
-      </w:r>
-      <w:r>
-        <w:t xml:space="preserve"> and </w:t>
-      </w:r>
+        <w:t>2 week old</w:t>
+      </w:r>
+      <w:proofErr w:type="gramEnd"/>
       <w:r>
         <w:rPr>
           <w:i/>
           <w:iCs/>
         </w:rPr>
+        <w:t xml:space="preserve"> light</w:t>
+      </w:r>
+      <w:r>
+        <w:t xml:space="preserve"> and </w:t>
+      </w:r>
+      <w:r>
+        <w:rPr>
+          <w:i/>
+          <w:iCs/>
+        </w:rPr>
         <w:t>2 week old dark</w:t>
       </w:r>
       <w:r>
         <w:t>.</w:t>
       </w:r>
-    </w:p>
-    <w:p/>
+      <w:r>
+        <w:t xml:space="preserve"> Plots each behavior versus each other (log-log plot) and ratio of behaviors in the groups. Allows excluding various behaviors (columns).</w:t>
+      </w:r>
+    </w:p>
     <w:p>
       <w:pPr>
         <w:rPr>
@@ -5313,10 +5863,33 @@
       </w:r>
       <w:r>
         <w:t>. Select the “behavior_counts.xlsx” file – i.e. the Excel file in which relative durations of each behavior, along with statistics, are stored in a “Relative Durations” sheet.</w:t>
+      </w:r>
+      <w:r>
+        <w:t xml:space="preserve"> Also enter when prompted the name of an output file for the plots; will add </w:t>
+      </w:r>
+      <w:r>
+        <w:t>'_</w:t>
+      </w:r>
+      <w:proofErr w:type="spellStart"/>
+      <w:r>
+        <w:t>relBehaviorPlot.eps</w:t>
+      </w:r>
+      <w:proofErr w:type="spellEnd"/>
+      <w:r>
+        <w:t>'</w:t>
+      </w:r>
+      <w:r>
+        <w:t xml:space="preserve"> to this.</w:t>
+      </w:r>
+    </w:p>
+    <w:p>
+      <w:r>
+        <w:t>You may wish to re-run this with different excluded columns.</w:t>
       </w:r>
     </w:p>
     <w:p/>
     <w:p/>
+    <w:p/>
     <w:p>
       <w:pPr>
         <w:pStyle w:val="Heading1"/>
@@ -5330,19 +5903,23 @@
         <w:t>Contains the main analysis functions. Run this program for single-experiment analysis.</w:t>
       </w:r>
     </w:p>
+    <w:p>
+      <w:r>
+        <w:t>Writes a pickle file containing all datasets (optional)</w:t>
+      </w:r>
+    </w:p>
     <w:p/>
     <w:p>
-      <w:r>
-        <w:t>Writes a pickle file containing all datasets (optional)</w:t>
-      </w:r>
-    </w:p>
-    <w:p/>
-    <w:p>
       <w:pPr>
         <w:pStyle w:val="Heading2"/>
       </w:pPr>
-      <w:r>
-        <w:t>main()</w:t>
+      <w:proofErr w:type="gramStart"/>
+      <w:r>
+        <w:t>main(</w:t>
+      </w:r>
+      <w:proofErr w:type="gramEnd"/>
+      <w:r>
+        <w:t>)</w:t>
       </w:r>
     </w:p>
     <w:p>
@@ -5373,19 +5950,36 @@
           <w:rFonts w:ascii="Courier New" w:hAnsi="Courier New" w:cs="Courier New"/>
           <w:sz w:val="22"/>
         </w:rPr>
-        <w:t>load_expt_config</w:t>
-      </w:r>
-      <w:proofErr w:type="spellEnd"/>
-      <w:r>
-        <w:rPr>
-          <w:rFonts w:ascii="Courier New" w:hAnsi="Courier New" w:cs="Courier New"/>
-          <w:sz w:val="22"/>
-        </w:rPr>
-        <w:t>()</w:t>
-      </w:r>
-    </w:p>
-    <w:p>
-      <w:r>
+        <w:t>load_expt_</w:t>
+      </w:r>
+      <w:proofErr w:type="gramStart"/>
+      <w:r>
+        <w:rPr>
+          <w:rFonts w:ascii="Courier New" w:hAnsi="Courier New" w:cs="Courier New"/>
+          <w:sz w:val="22"/>
+        </w:rPr>
+        <w:t>config</w:t>
+      </w:r>
+      <w:proofErr w:type="spellEnd"/>
+      <w:r>
+        <w:rPr>
+          <w:rFonts w:ascii="Courier New" w:hAnsi="Courier New" w:cs="Courier New"/>
+          <w:sz w:val="22"/>
+        </w:rPr>
+        <w:t>(</w:t>
+      </w:r>
+      <w:proofErr w:type="gramEnd"/>
+      <w:r>
+        <w:rPr>
+          <w:rFonts w:ascii="Courier New" w:hAnsi="Courier New" w:cs="Courier New"/>
+          <w:sz w:val="22"/>
+        </w:rPr>
+        <w:t>)</w:t>
+      </w:r>
+    </w:p>
+    <w:p>
+      <w:r>
+        <w:lastRenderedPageBreak/>
         <w:t>Get CSV column info from configuration file</w:t>
       </w:r>
     </w:p>
@@ -5420,11 +6014,16 @@
         <w:t>allCSVfileNames</w:t>
       </w:r>
       <w:proofErr w:type="spellEnd"/>
+      <w:proofErr w:type="gramStart"/>
       <w:r>
         <w:t>”</w:t>
       </w:r>
       <w:r>
-        <w:t xml:space="preserve"> . </w:t>
+        <w:t xml:space="preserve"> .</w:t>
+      </w:r>
+      <w:proofErr w:type="gramEnd"/>
+      <w:r>
+        <w:t xml:space="preserve"> </w:t>
       </w:r>
       <w:r>
         <w:t xml:space="preserve">Calls </w:t>
@@ -5435,15 +6034,31 @@
           <w:rFonts w:ascii="Courier New" w:hAnsi="Courier New" w:cs="Courier New"/>
           <w:sz w:val="22"/>
         </w:rPr>
-        <w:t>get_CSV_folder_and_filenames</w:t>
-      </w:r>
-      <w:proofErr w:type="spellEnd"/>
-      <w:r>
-        <w:rPr>
-          <w:rFonts w:ascii="Courier New" w:hAnsi="Courier New" w:cs="Courier New"/>
-          <w:sz w:val="22"/>
-        </w:rPr>
-        <w:t>()</w:t>
+        <w:t>get_CSV_folder_and_</w:t>
+      </w:r>
+      <w:proofErr w:type="gramStart"/>
+      <w:r>
+        <w:rPr>
+          <w:rFonts w:ascii="Courier New" w:hAnsi="Courier New" w:cs="Courier New"/>
+          <w:sz w:val="22"/>
+        </w:rPr>
+        <w:t>filenames</w:t>
+      </w:r>
+      <w:proofErr w:type="spellEnd"/>
+      <w:r>
+        <w:rPr>
+          <w:rFonts w:ascii="Courier New" w:hAnsi="Courier New" w:cs="Courier New"/>
+          <w:sz w:val="22"/>
+        </w:rPr>
+        <w:t>(</w:t>
+      </w:r>
+      <w:proofErr w:type="gramEnd"/>
+      <w:r>
+        <w:rPr>
+          <w:rFonts w:ascii="Courier New" w:hAnsi="Courier New" w:cs="Courier New"/>
+          <w:sz w:val="22"/>
+        </w:rPr>
+        <w:t>)</w:t>
       </w:r>
     </w:p>
     <w:p>
@@ -5496,7 +6111,6 @@
         </w:numPr>
       </w:pPr>
       <w:r>
-        <w:lastRenderedPageBreak/>
         <w:t>Optional</w:t>
       </w:r>
       <w:r>
@@ -5517,6 +6131,7 @@
         <w:t xml:space="preserve">, calling </w:t>
       </w:r>
       <w:proofErr w:type="spellStart"/>
+      <w:proofErr w:type="gramStart"/>
       <w:r>
         <w:rPr>
           <w:rFonts w:ascii="Courier New" w:hAnsi="Courier New" w:cs="Courier New"/>
@@ -5530,7 +6145,15 @@
           <w:rFonts w:ascii="Courier New" w:hAnsi="Courier New" w:cs="Courier New"/>
           <w:sz w:val="22"/>
         </w:rPr>
-        <w:t>()</w:t>
+        <w:t>(</w:t>
+      </w:r>
+      <w:proofErr w:type="gramEnd"/>
+      <w:r>
+        <w:rPr>
+          <w:rFonts w:ascii="Courier New" w:hAnsi="Courier New" w:cs="Courier New"/>
+          <w:sz w:val="22"/>
+        </w:rPr>
+        <w:t>)</w:t>
       </w:r>
     </w:p>
     <w:p/>
@@ -5584,15 +6207,31 @@
           <w:rFonts w:ascii="Courier New" w:hAnsi="Courier New" w:cs="Courier New"/>
           <w:sz w:val="22"/>
         </w:rPr>
-        <w:t>get_edge_frames</w:t>
-      </w:r>
-      <w:proofErr w:type="spellEnd"/>
-      <w:r>
-        <w:rPr>
-          <w:rFonts w:ascii="Courier New" w:hAnsi="Courier New" w:cs="Courier New"/>
-          <w:sz w:val="22"/>
-        </w:rPr>
-        <w:t>()</w:t>
+        <w:t>get_edge_</w:t>
+      </w:r>
+      <w:proofErr w:type="gramStart"/>
+      <w:r>
+        <w:rPr>
+          <w:rFonts w:ascii="Courier New" w:hAnsi="Courier New" w:cs="Courier New"/>
+          <w:sz w:val="22"/>
+        </w:rPr>
+        <w:t>frames</w:t>
+      </w:r>
+      <w:proofErr w:type="spellEnd"/>
+      <w:r>
+        <w:rPr>
+          <w:rFonts w:ascii="Courier New" w:hAnsi="Courier New" w:cs="Courier New"/>
+          <w:sz w:val="22"/>
+        </w:rPr>
+        <w:t>(</w:t>
+      </w:r>
+      <w:proofErr w:type="gramEnd"/>
+      <w:r>
+        <w:rPr>
+          <w:rFonts w:ascii="Courier New" w:hAnsi="Courier New" w:cs="Courier New"/>
+          <w:sz w:val="22"/>
+        </w:rPr>
+        <w:t>)</w:t>
       </w:r>
       <w:r>
         <w:rPr>
@@ -5658,15 +6297,31 @@
           <w:rFonts w:ascii="Courier New" w:hAnsi="Courier New" w:cs="Courier New"/>
           <w:sz w:val="22"/>
         </w:rPr>
-        <w:t>make_frames_dictionary</w:t>
-      </w:r>
-      <w:proofErr w:type="spellEnd"/>
-      <w:r>
-        <w:rPr>
-          <w:rFonts w:ascii="Courier New" w:hAnsi="Courier New" w:cs="Courier New"/>
-          <w:sz w:val="22"/>
-        </w:rPr>
-        <w:t>()</w:t>
+        <w:t>make_frames_</w:t>
+      </w:r>
+      <w:proofErr w:type="gramStart"/>
+      <w:r>
+        <w:rPr>
+          <w:rFonts w:ascii="Courier New" w:hAnsi="Courier New" w:cs="Courier New"/>
+          <w:sz w:val="22"/>
+        </w:rPr>
+        <w:t>dictionary</w:t>
+      </w:r>
+      <w:proofErr w:type="spellEnd"/>
+      <w:r>
+        <w:rPr>
+          <w:rFonts w:ascii="Courier New" w:hAnsi="Courier New" w:cs="Courier New"/>
+          <w:sz w:val="22"/>
+        </w:rPr>
+        <w:t>(</w:t>
+      </w:r>
+      <w:proofErr w:type="gramEnd"/>
+      <w:r>
+        <w:rPr>
+          <w:rFonts w:ascii="Courier New" w:hAnsi="Courier New" w:cs="Courier New"/>
+          <w:sz w:val="22"/>
+        </w:rPr>
+        <w:t>)</w:t>
       </w:r>
       <w:r>
         <w:t xml:space="preserve"> to store this frame information.</w:t>
@@ -5693,15 +6348,31 @@
           <w:rFonts w:ascii="Courier New" w:hAnsi="Courier New" w:cs="Courier New"/>
           <w:sz w:val="22"/>
         </w:rPr>
-        <w:t>get_fish_lengths</w:t>
-      </w:r>
-      <w:proofErr w:type="spellEnd"/>
-      <w:r>
-        <w:rPr>
-          <w:rFonts w:ascii="Courier New" w:hAnsi="Courier New" w:cs="Courier New"/>
-          <w:sz w:val="22"/>
-        </w:rPr>
-        <w:t>()</w:t>
+        <w:t>get_fish_</w:t>
+      </w:r>
+      <w:proofErr w:type="gramStart"/>
+      <w:r>
+        <w:rPr>
+          <w:rFonts w:ascii="Courier New" w:hAnsi="Courier New" w:cs="Courier New"/>
+          <w:sz w:val="22"/>
+        </w:rPr>
+        <w:t>lengths</w:t>
+      </w:r>
+      <w:proofErr w:type="spellEnd"/>
+      <w:r>
+        <w:rPr>
+          <w:rFonts w:ascii="Courier New" w:hAnsi="Courier New" w:cs="Courier New"/>
+          <w:sz w:val="22"/>
+        </w:rPr>
+        <w:t>(</w:t>
+      </w:r>
+      <w:proofErr w:type="gramEnd"/>
+      <w:r>
+        <w:rPr>
+          <w:rFonts w:ascii="Courier New" w:hAnsi="Courier New" w:cs="Courier New"/>
+          <w:sz w:val="22"/>
+        </w:rPr>
+        <w:t>)</w:t>
       </w:r>
       <w:r>
         <w:t xml:space="preserve">; </w:t>
@@ -5794,15 +6465,31 @@
           <w:rFonts w:ascii="Courier New" w:hAnsi="Courier New" w:cs="Courier New"/>
           <w:sz w:val="22"/>
         </w:rPr>
-        <w:t>get_interfish_distance</w:t>
-      </w:r>
-      <w:proofErr w:type="spellEnd"/>
-      <w:r>
-        <w:rPr>
-          <w:rFonts w:ascii="Courier New" w:hAnsi="Courier New" w:cs="Courier New"/>
-          <w:sz w:val="22"/>
-        </w:rPr>
-        <w:t>()</w:t>
+        <w:t>get_interfish_</w:t>
+      </w:r>
+      <w:proofErr w:type="gramStart"/>
+      <w:r>
+        <w:rPr>
+          <w:rFonts w:ascii="Courier New" w:hAnsi="Courier New" w:cs="Courier New"/>
+          <w:sz w:val="22"/>
+        </w:rPr>
+        <w:t>distance</w:t>
+      </w:r>
+      <w:proofErr w:type="spellEnd"/>
+      <w:r>
+        <w:rPr>
+          <w:rFonts w:ascii="Courier New" w:hAnsi="Courier New" w:cs="Courier New"/>
+          <w:sz w:val="22"/>
+        </w:rPr>
+        <w:t>(</w:t>
+      </w:r>
+      <w:proofErr w:type="gramEnd"/>
+      <w:r>
+        <w:rPr>
+          <w:rFonts w:ascii="Courier New" w:hAnsi="Courier New" w:cs="Courier New"/>
+          <w:sz w:val="22"/>
+        </w:rPr>
+        <w:t>)</w:t>
       </w:r>
       <w:r>
         <w:t xml:space="preserve"> .</w:t>
@@ -5827,15 +6514,31 @@
           <w:rFonts w:ascii="Courier New" w:hAnsi="Courier New" w:cs="Courier New"/>
           <w:sz w:val="22"/>
         </w:rPr>
-        <w:t>extract_behaviors</w:t>
-      </w:r>
-      <w:proofErr w:type="spellEnd"/>
-      <w:r>
-        <w:rPr>
-          <w:rFonts w:ascii="Courier New" w:hAnsi="Courier New" w:cs="Courier New"/>
-          <w:sz w:val="22"/>
-        </w:rPr>
-        <w:t>()</w:t>
+        <w:t>extract_</w:t>
+      </w:r>
+      <w:proofErr w:type="gramStart"/>
+      <w:r>
+        <w:rPr>
+          <w:rFonts w:ascii="Courier New" w:hAnsi="Courier New" w:cs="Courier New"/>
+          <w:sz w:val="22"/>
+        </w:rPr>
+        <w:t>behaviors</w:t>
+      </w:r>
+      <w:proofErr w:type="spellEnd"/>
+      <w:r>
+        <w:rPr>
+          <w:rFonts w:ascii="Courier New" w:hAnsi="Courier New" w:cs="Courier New"/>
+          <w:sz w:val="22"/>
+        </w:rPr>
+        <w:t>(</w:t>
+      </w:r>
+      <w:proofErr w:type="gramEnd"/>
+      <w:r>
+        <w:rPr>
+          <w:rFonts w:ascii="Courier New" w:hAnsi="Courier New" w:cs="Courier New"/>
+          <w:sz w:val="22"/>
+        </w:rPr>
+        <w:t>)</w:t>
       </w:r>
       <w:r>
         <w:rPr>
@@ -5867,12 +6570,17 @@
         <w:t xml:space="preserve"> </w:t>
       </w:r>
       <w:proofErr w:type="spellStart"/>
+      <w:proofErr w:type="gramStart"/>
       <w:r>
         <w:t>allDatasetsCSVfileName</w:t>
       </w:r>
       <w:proofErr w:type="spellEnd"/>
       <w:r>
-        <w:t xml:space="preserve"> . </w:t>
+        <w:t xml:space="preserve"> .</w:t>
+      </w:r>
+      <w:proofErr w:type="gramEnd"/>
+      <w:r>
+        <w:t xml:space="preserve"> </w:t>
       </w:r>
       <w:r>
         <w:t>Writes each behavior counts and durations, and proximity-to-edge frames, and bad tracking (body) frames.</w:t>
@@ -5885,11 +6593,19 @@
       </w:pPr>
       <w:proofErr w:type="spellStart"/>
       <w:r>
-        <w:t>extract_behaviors</w:t>
-      </w:r>
-      <w:proofErr w:type="spellEnd"/>
-      <w:r>
-        <w:t>()</w:t>
+        <w:t>extract_</w:t>
+      </w:r>
+      <w:proofErr w:type="gramStart"/>
+      <w:r>
+        <w:t>behaviors</w:t>
+      </w:r>
+      <w:proofErr w:type="spellEnd"/>
+      <w:r>
+        <w:t>(</w:t>
+      </w:r>
+      <w:proofErr w:type="gramEnd"/>
+      <w:r>
+        <w:t>)</w:t>
       </w:r>
     </w:p>
     <w:p>
@@ -6050,7 +6766,6 @@
         <w:rPr>
           <w:smallCaps/>
         </w:rPr>
-        <w:lastRenderedPageBreak/>
         <w:t>Keys containing general experimental information</w:t>
       </w:r>
       <w:r>
@@ -6081,10 +6796,12 @@
         <w:t>: tuple of (</w:t>
       </w:r>
       <w:proofErr w:type="spellStart"/>
+      <w:proofErr w:type="gramStart"/>
       <w:r>
         <w:t>x,y</w:t>
       </w:r>
       <w:proofErr w:type="spellEnd"/>
+      <w:proofErr w:type="gramEnd"/>
       <w:r>
         <w:t xml:space="preserve">) positions of the Arena Center, from </w:t>
       </w:r>
@@ -6111,7 +6828,15 @@
           <w:rFonts w:ascii="Courier New" w:hAnsi="Courier New" w:cs="Courier New"/>
           <w:sz w:val="22"/>
         </w:rPr>
-        <w:t>all_data</w:t>
+        <w:t>all_</w:t>
+      </w:r>
+      <w:proofErr w:type="gramStart"/>
+      <w:r>
+        <w:rPr>
+          <w:rFonts w:ascii="Courier New" w:hAnsi="Courier New" w:cs="Courier New"/>
+          <w:sz w:val="22"/>
+        </w:rPr>
+        <w:t>data</w:t>
       </w:r>
       <w:proofErr w:type="spellEnd"/>
       <w:r>
@@ -6121,6 +6846,7 @@
         </w:rPr>
         <w:t xml:space="preserve"> :</w:t>
       </w:r>
+      <w:proofErr w:type="gramEnd"/>
       <w:r>
         <w:t xml:space="preserve"> a </w:t>
       </w:r>
@@ -6182,6 +6908,7 @@
         </w:numPr>
       </w:pPr>
       <w:proofErr w:type="spellStart"/>
+      <w:proofErr w:type="gramStart"/>
       <w:r>
         <w:rPr>
           <w:rFonts w:ascii="Courier New" w:hAnsi="Courier New" w:cs="Courier New"/>
@@ -6191,7 +6918,11 @@
       </w:r>
       <w:proofErr w:type="spellEnd"/>
       <w:r>
-        <w:t xml:space="preserve"> : the name of the CSV file containing all trajectory info.</w:t>
+        <w:t xml:space="preserve"> :</w:t>
+      </w:r>
+      <w:proofErr w:type="gramEnd"/>
+      <w:r>
+        <w:t xml:space="preserve"> the name of the CSV file containing all trajectory info.</w:t>
       </w:r>
     </w:p>
     <w:p>
@@ -6220,18 +6951,42 @@
           <w:rFonts w:ascii="Courier New" w:hAnsi="Courier New" w:cs="Courier New"/>
           <w:sz w:val="22"/>
         </w:rPr>
-        <w:t>get_dataset_name</w:t>
-      </w:r>
-      <w:proofErr w:type="spellEnd"/>
-      <w:r>
-        <w:rPr>
-          <w:rFonts w:ascii="Courier New" w:hAnsi="Courier New" w:cs="Courier New"/>
-          <w:sz w:val="22"/>
-        </w:rPr>
-        <w:t>()</w:t>
-      </w:r>
-      <w:r>
-        <w:t>”. (E.g. “3c_2wpf_k2” from “results_SocPref_3c_2wpf_k2_ALL.csv” .)</w:t>
+        <w:t>get_dataset_</w:t>
+      </w:r>
+      <w:proofErr w:type="gramStart"/>
+      <w:r>
+        <w:rPr>
+          <w:rFonts w:ascii="Courier New" w:hAnsi="Courier New" w:cs="Courier New"/>
+          <w:sz w:val="22"/>
+        </w:rPr>
+        <w:t>name</w:t>
+      </w:r>
+      <w:proofErr w:type="spellEnd"/>
+      <w:r>
+        <w:rPr>
+          <w:rFonts w:ascii="Courier New" w:hAnsi="Courier New" w:cs="Courier New"/>
+          <w:sz w:val="22"/>
+        </w:rPr>
+        <w:t>(</w:t>
+      </w:r>
+      <w:proofErr w:type="gramEnd"/>
+      <w:r>
+        <w:rPr>
+          <w:rFonts w:ascii="Courier New" w:hAnsi="Courier New" w:cs="Courier New"/>
+          <w:sz w:val="22"/>
+        </w:rPr>
+        <w:t>)</w:t>
+      </w:r>
+      <w:r>
+        <w:t>”. (E.g. “3c_2wpf_k2” from “results_SocPref_3c_2wpf_k2_ALL.csv</w:t>
+      </w:r>
+      <w:proofErr w:type="gramStart"/>
+      <w:r>
+        <w:t>” .</w:t>
+      </w:r>
+      <w:proofErr w:type="gramEnd"/>
+      <w:r>
+        <w:t>)</w:t>
       </w:r>
     </w:p>
     <w:p>
@@ -6243,6 +6998,7 @@
         </w:numPr>
       </w:pPr>
       <w:proofErr w:type="spellStart"/>
+      <w:proofErr w:type="gramStart"/>
       <w:r>
         <w:rPr>
           <w:rFonts w:ascii="Courier New" w:hAnsi="Courier New" w:cs="Courier New"/>
@@ -6252,7 +7008,11 @@
       </w:r>
       <w:proofErr w:type="spellEnd"/>
       <w:r>
-        <w:t xml:space="preserve">  : 1D array containing all the frame numbers, from </w:t>
+        <w:t xml:space="preserve">  :</w:t>
+      </w:r>
+      <w:proofErr w:type="gramEnd"/>
+      <w:r>
+        <w:t xml:space="preserve"> 1D array containing all the frame numbers, from </w:t>
       </w:r>
       <w:proofErr w:type="spellStart"/>
       <w:r>
@@ -6285,7 +7045,15 @@
           <w:rFonts w:ascii="Courier New" w:hAnsi="Courier New" w:cs="Courier New"/>
           <w:sz w:val="22"/>
         </w:rPr>
-        <w:t>image_scale</w:t>
+        <w:t>image_</w:t>
+      </w:r>
+      <w:proofErr w:type="gramStart"/>
+      <w:r>
+        <w:rPr>
+          <w:rFonts w:ascii="Courier New" w:hAnsi="Courier New" w:cs="Courier New"/>
+          <w:sz w:val="22"/>
+        </w:rPr>
+        <w:t>scale</w:t>
       </w:r>
       <w:proofErr w:type="spellEnd"/>
       <w:r>
@@ -6295,6 +7063,7 @@
         </w:rPr>
         <w:t xml:space="preserve"> :</w:t>
       </w:r>
+      <w:proofErr w:type="gramEnd"/>
       <w:r>
         <w:t xml:space="preserve"> the image scale (um/</w:t>
       </w:r>
@@ -6332,6 +7101,7 @@
         </w:rPr>
       </w:pPr>
       <w:proofErr w:type="spellStart"/>
+      <w:proofErr w:type="gramStart"/>
       <w:r>
         <w:rPr>
           <w:rFonts w:ascii="Courier New" w:hAnsi="Courier New" w:cs="Courier New"/>
@@ -6341,7 +7111,11 @@
       </w:r>
       <w:proofErr w:type="spellEnd"/>
       <w:r>
-        <w:t xml:space="preserve"> : the number of frames, set equal to the length of </w:t>
+        <w:t xml:space="preserve"> :</w:t>
+      </w:r>
+      <w:proofErr w:type="gramEnd"/>
+      <w:r>
+        <w:t xml:space="preserve"> the number of frames, set equal to the length of </w:t>
       </w:r>
       <w:proofErr w:type="spellStart"/>
       <w:r>
@@ -6367,7 +7141,15 @@
           <w:rFonts w:ascii="Courier New" w:hAnsi="Courier New" w:cs="Courier New"/>
           <w:sz w:val="22"/>
         </w:rPr>
-        <w:t>total_time_seconds</w:t>
+        <w:t>total_time_</w:t>
+      </w:r>
+      <w:proofErr w:type="gramStart"/>
+      <w:r>
+        <w:rPr>
+          <w:rFonts w:ascii="Courier New" w:hAnsi="Courier New" w:cs="Courier New"/>
+          <w:sz w:val="22"/>
+        </w:rPr>
+        <w:t>seconds</w:t>
       </w:r>
       <w:proofErr w:type="spellEnd"/>
       <w:r>
@@ -6377,6 +7159,7 @@
         </w:rPr>
         <w:t xml:space="preserve"> :</w:t>
       </w:r>
+      <w:proofErr w:type="gramEnd"/>
       <w:r>
         <w:t xml:space="preserve"> total time (max frames – min frames + 1)/fps, seconds</w:t>
       </w:r>
@@ -6389,6 +7172,7 @@
           <w:numId w:val="3"/>
         </w:numPr>
       </w:pPr>
+      <w:proofErr w:type="gramStart"/>
       <w:r>
         <w:rPr>
           <w:rFonts w:ascii="Courier New" w:hAnsi="Courier New" w:cs="Courier New"/>
@@ -6396,6 +7180,7 @@
         </w:rPr>
         <w:t>fps :</w:t>
       </w:r>
+      <w:proofErr w:type="gramEnd"/>
       <w:r>
         <w:t xml:space="preserve"> frames per second, copied from </w:t>
       </w:r>
@@ -6467,27 +7252,55 @@
           <w:rFonts w:ascii="Courier New" w:hAnsi="Courier New" w:cs="Courier New"/>
           <w:sz w:val="22"/>
         </w:rPr>
-        <w:t>bad_headTrack_frames</w:t>
-      </w:r>
-      <w:proofErr w:type="spellEnd"/>
-      <w:r>
-        <w:t xml:space="preserve"> : array of frames in which one or more head positions are bad (zero). From </w:t>
-      </w:r>
-      <w:proofErr w:type="spellStart"/>
-      <w:r>
-        <w:rPr>
-          <w:rFonts w:ascii="Courier New" w:hAnsi="Courier New" w:cs="Courier New"/>
-          <w:sz w:val="22"/>
-        </w:rPr>
-        <w:t>get_bad_headTrack_frames</w:t>
-      </w:r>
-      <w:proofErr w:type="spellEnd"/>
-      <w:r>
-        <w:rPr>
-          <w:rFonts w:ascii="Courier New" w:hAnsi="Courier New" w:cs="Courier New"/>
-          <w:sz w:val="22"/>
-        </w:rPr>
-        <w:t>().</w:t>
+        <w:t>bad_headTrack_</w:t>
+      </w:r>
+      <w:proofErr w:type="gramStart"/>
+      <w:r>
+        <w:rPr>
+          <w:rFonts w:ascii="Courier New" w:hAnsi="Courier New" w:cs="Courier New"/>
+          <w:sz w:val="22"/>
+        </w:rPr>
+        <w:t>frames</w:t>
+      </w:r>
+      <w:proofErr w:type="spellEnd"/>
+      <w:r>
+        <w:t xml:space="preserve"> :</w:t>
+      </w:r>
+      <w:proofErr w:type="gramEnd"/>
+      <w:r>
+        <w:t xml:space="preserve"> array of frames in which one or more head positions are bad (zero). From </w:t>
+      </w:r>
+      <w:proofErr w:type="spellStart"/>
+      <w:r>
+        <w:rPr>
+          <w:rFonts w:ascii="Courier New" w:hAnsi="Courier New" w:cs="Courier New"/>
+          <w:sz w:val="22"/>
+        </w:rPr>
+        <w:t>get_bad_headTrack_</w:t>
+      </w:r>
+      <w:proofErr w:type="gramStart"/>
+      <w:r>
+        <w:rPr>
+          <w:rFonts w:ascii="Courier New" w:hAnsi="Courier New" w:cs="Courier New"/>
+          <w:sz w:val="22"/>
+        </w:rPr>
+        <w:t>frames</w:t>
+      </w:r>
+      <w:proofErr w:type="spellEnd"/>
+      <w:r>
+        <w:rPr>
+          <w:rFonts w:ascii="Courier New" w:hAnsi="Courier New" w:cs="Courier New"/>
+          <w:sz w:val="22"/>
+        </w:rPr>
+        <w:t>(</w:t>
+      </w:r>
+      <w:proofErr w:type="gramEnd"/>
+      <w:r>
+        <w:rPr>
+          <w:rFonts w:ascii="Courier New" w:hAnsi="Courier New" w:cs="Courier New"/>
+          <w:sz w:val="22"/>
+        </w:rPr>
+        <w:t>).</w:t>
       </w:r>
     </w:p>
     <w:p>
@@ -6516,15 +7329,31 @@
           <w:rFonts w:ascii="Courier New" w:hAnsi="Courier New" w:cs="Courier New"/>
           <w:sz w:val="22"/>
         </w:rPr>
-        <w:t>get_bad_bodyTrack_frames</w:t>
-      </w:r>
-      <w:proofErr w:type="spellEnd"/>
-      <w:r>
-        <w:rPr>
-          <w:rFonts w:ascii="Courier New" w:hAnsi="Courier New" w:cs="Courier New"/>
-          <w:sz w:val="22"/>
-        </w:rPr>
-        <w:t>(),</w:t>
+        <w:t>get_bad_bodyTrack_</w:t>
+      </w:r>
+      <w:proofErr w:type="gramStart"/>
+      <w:r>
+        <w:rPr>
+          <w:rFonts w:ascii="Courier New" w:hAnsi="Courier New" w:cs="Courier New"/>
+          <w:sz w:val="22"/>
+        </w:rPr>
+        <w:t>frames</w:t>
+      </w:r>
+      <w:proofErr w:type="spellEnd"/>
+      <w:r>
+        <w:rPr>
+          <w:rFonts w:ascii="Courier New" w:hAnsi="Courier New" w:cs="Courier New"/>
+          <w:sz w:val="22"/>
+        </w:rPr>
+        <w:t>(</w:t>
+      </w:r>
+      <w:proofErr w:type="gramEnd"/>
+      <w:r>
+        <w:rPr>
+          <w:rFonts w:ascii="Courier New" w:hAnsi="Courier New" w:cs="Courier New"/>
+          <w:sz w:val="22"/>
+        </w:rPr>
+        <w:t>),</w:t>
       </w:r>
       <w:r>
         <w:t xml:space="preserve"> then convert to a list of dictionaries (see </w:t>
@@ -6690,27 +7519,55 @@
           <w:rFonts w:ascii="Courier New" w:hAnsi="Courier New" w:cs="Courier New"/>
           <w:sz w:val="22"/>
         </w:rPr>
-        <w:t>edge_frames</w:t>
-      </w:r>
-      <w:proofErr w:type="spellEnd"/>
-      <w:r>
-        <w:t xml:space="preserve"> : frames in which either fish is close to the edge. Get frame array from </w:t>
-      </w:r>
-      <w:proofErr w:type="spellStart"/>
-      <w:r>
-        <w:rPr>
-          <w:rFonts w:ascii="Courier New" w:hAnsi="Courier New" w:cs="Courier New"/>
-          <w:sz w:val="22"/>
-        </w:rPr>
-        <w:t>get_edge_frames</w:t>
-      </w:r>
-      <w:proofErr w:type="spellEnd"/>
-      <w:r>
-        <w:rPr>
-          <w:rFonts w:ascii="Courier New" w:hAnsi="Courier New" w:cs="Courier New"/>
-          <w:sz w:val="22"/>
-        </w:rPr>
-        <w:t>(),</w:t>
+        <w:t>edge_</w:t>
+      </w:r>
+      <w:proofErr w:type="gramStart"/>
+      <w:r>
+        <w:rPr>
+          <w:rFonts w:ascii="Courier New" w:hAnsi="Courier New" w:cs="Courier New"/>
+          <w:sz w:val="22"/>
+        </w:rPr>
+        <w:t>frames</w:t>
+      </w:r>
+      <w:proofErr w:type="spellEnd"/>
+      <w:r>
+        <w:t xml:space="preserve"> :</w:t>
+      </w:r>
+      <w:proofErr w:type="gramEnd"/>
+      <w:r>
+        <w:t xml:space="preserve"> frames in which either fish is close to the edge. Get frame array from </w:t>
+      </w:r>
+      <w:proofErr w:type="spellStart"/>
+      <w:r>
+        <w:rPr>
+          <w:rFonts w:ascii="Courier New" w:hAnsi="Courier New" w:cs="Courier New"/>
+          <w:sz w:val="22"/>
+        </w:rPr>
+        <w:t>get_edge_</w:t>
+      </w:r>
+      <w:proofErr w:type="gramStart"/>
+      <w:r>
+        <w:rPr>
+          <w:rFonts w:ascii="Courier New" w:hAnsi="Courier New" w:cs="Courier New"/>
+          <w:sz w:val="22"/>
+        </w:rPr>
+        <w:t>frames</w:t>
+      </w:r>
+      <w:proofErr w:type="spellEnd"/>
+      <w:r>
+        <w:rPr>
+          <w:rFonts w:ascii="Courier New" w:hAnsi="Courier New" w:cs="Courier New"/>
+          <w:sz w:val="22"/>
+        </w:rPr>
+        <w:t>(</w:t>
+      </w:r>
+      <w:proofErr w:type="gramEnd"/>
+      <w:r>
+        <w:rPr>
+          <w:rFonts w:ascii="Courier New" w:hAnsi="Courier New" w:cs="Courier New"/>
+          <w:sz w:val="22"/>
+        </w:rPr>
+        <w:t>),</w:t>
       </w:r>
       <w:r>
         <w:t xml:space="preserve"> then convert to a list of dictionaries (see </w:t>
@@ -6751,11 +7608,23 @@
           <w:rFonts w:ascii="Courier New" w:hAnsi="Courier New" w:cs="Courier New"/>
           <w:sz w:val="22"/>
         </w:rPr>
-        <w:t>_mm</w:t>
-      </w:r>
-      <w:proofErr w:type="spellEnd"/>
-      <w:r>
-        <w:t xml:space="preserve"> : length of each of the two fish in each frame (sum of all segments);</w:t>
+        <w:t>_</w:t>
+      </w:r>
+      <w:proofErr w:type="gramStart"/>
+      <w:r>
+        <w:rPr>
+          <w:rFonts w:ascii="Courier New" w:hAnsi="Courier New" w:cs="Courier New"/>
+          <w:sz w:val="22"/>
+        </w:rPr>
+        <w:t>mm</w:t>
+      </w:r>
+      <w:proofErr w:type="spellEnd"/>
+      <w:r>
+        <w:t xml:space="preserve"> :</w:t>
+      </w:r>
+      <w:proofErr w:type="gramEnd"/>
+      <w:r>
+        <w:t xml:space="preserve"> length of each of the two fish in each frame (sum of all segments);</w:t>
       </w:r>
       <w:r>
         <w:t xml:space="preserve"> mm;</w:t>
@@ -6809,6 +7678,7 @@
           <w:rFonts w:ascii="Courier New" w:hAnsi="Courier New" w:cs="Courier New"/>
           <w:sz w:val="22"/>
         </w:rPr>
+        <w:lastRenderedPageBreak/>
         <w:t>fish_length_</w:t>
       </w:r>
       <w:r>
@@ -6984,7 +7854,15 @@
         <w:t>:</w:t>
       </w:r>
       <w:r>
-        <w:t xml:space="preserve"> frames in which Fish 0, Fish 1, or either fish shows a J-shaped bend, with a straight anterior half and a curved posterior. Each is a list of dictionaries (see </w:t>
+        <w:t xml:space="preserve"> frames in which Fish 0, Fish 1, or </w:t>
+      </w:r>
+      <w:proofErr w:type="gramStart"/>
+      <w:r>
+        <w:t>either fish</w:t>
+      </w:r>
+      <w:proofErr w:type="gramEnd"/>
+      <w:r>
+        <w:t xml:space="preserve"> shows a J-shaped bend, with a straight anterior half and a curved posterior. Each is a list of dictionaries (see </w:t>
       </w:r>
       <w:r>
         <w:rPr>
@@ -7043,11 +7921,23 @@
           <w:rFonts w:ascii="Courier New" w:hAnsi="Courier New" w:cs="Courier New"/>
           <w:sz w:val="22"/>
         </w:rPr>
-        <w:t>m_s</w:t>
-      </w:r>
-      <w:proofErr w:type="spellEnd"/>
-      <w:r>
-        <w:t xml:space="preserve"> : speed of each of the two fish, frame-to-frame, </w:t>
+        <w:t>m_</w:t>
+      </w:r>
+      <w:proofErr w:type="gramStart"/>
+      <w:r>
+        <w:rPr>
+          <w:rFonts w:ascii="Courier New" w:hAnsi="Courier New" w:cs="Courier New"/>
+          <w:sz w:val="22"/>
+        </w:rPr>
+        <w:t>s</w:t>
+      </w:r>
+      <w:proofErr w:type="spellEnd"/>
+      <w:r>
+        <w:t xml:space="preserve"> :</w:t>
+      </w:r>
+      <w:proofErr w:type="gramEnd"/>
+      <w:r>
+        <w:t xml:space="preserve"> speed of each of the two fish, frame-to-frame, </w:t>
       </w:r>
       <w:r>
         <w:t>mm</w:t>
@@ -7097,7 +7987,6 @@
         <w:rPr>
           <w:smallCaps/>
         </w:rPr>
-        <w:lastRenderedPageBreak/>
         <w:t xml:space="preserve">Keys containing </w:t>
       </w:r>
       <w:r>
@@ -7136,6 +8025,7 @@
         </w:rPr>
         <w:t>_</w:t>
       </w:r>
+      <w:proofErr w:type="gramStart"/>
       <w:r>
         <w:rPr>
           <w:rFonts w:ascii="Courier New" w:hAnsi="Courier New" w:cs="Courier New"/>
@@ -7149,7 +8039,15 @@
           <w:rFonts w:ascii="Courier New" w:hAnsi="Courier New" w:cs="Courier New"/>
           <w:sz w:val="22"/>
         </w:rPr>
-        <w:t>{0,1}</w:t>
+        <w:t>{</w:t>
+      </w:r>
+      <w:proofErr w:type="gramEnd"/>
+      <w:r>
+        <w:rPr>
+          <w:rFonts w:ascii="Courier New" w:hAnsi="Courier New" w:cs="Courier New"/>
+          <w:sz w:val="22"/>
+        </w:rPr>
+        <w:t>0,1}</w:t>
       </w:r>
       <w:r>
         <w:t xml:space="preserve">: Array of frames in which Fish 0 (resp. 1) is approaching Fish 1 (resp. 0). From </w:t>
@@ -7160,15 +8058,31 @@
           <w:rFonts w:ascii="Courier New" w:hAnsi="Courier New" w:cs="Courier New"/>
           <w:sz w:val="22"/>
         </w:rPr>
-        <w:t>get_approach_flee_frames</w:t>
-      </w:r>
-      <w:proofErr w:type="spellEnd"/>
-      <w:r>
-        <w:rPr>
-          <w:rFonts w:ascii="Courier New" w:hAnsi="Courier New" w:cs="Courier New"/>
-          <w:sz w:val="22"/>
-        </w:rPr>
-        <w:t>()</w:t>
+        <w:t>get_approach_flee_</w:t>
+      </w:r>
+      <w:proofErr w:type="gramStart"/>
+      <w:r>
+        <w:rPr>
+          <w:rFonts w:ascii="Courier New" w:hAnsi="Courier New" w:cs="Courier New"/>
+          <w:sz w:val="22"/>
+        </w:rPr>
+        <w:t>frames</w:t>
+      </w:r>
+      <w:proofErr w:type="spellEnd"/>
+      <w:r>
+        <w:rPr>
+          <w:rFonts w:ascii="Courier New" w:hAnsi="Courier New" w:cs="Courier New"/>
+          <w:sz w:val="22"/>
+        </w:rPr>
+        <w:t>(</w:t>
+      </w:r>
+      <w:proofErr w:type="gramEnd"/>
+      <w:r>
+        <w:rPr>
+          <w:rFonts w:ascii="Courier New" w:hAnsi="Courier New" w:cs="Courier New"/>
+          <w:sz w:val="22"/>
+        </w:rPr>
+        <w:t>)</w:t>
       </w:r>
       <w:r>
         <w:t xml:space="preserve">. See </w:t>
@@ -7230,11 +8144,23 @@
           <w:rFonts w:ascii="Courier New" w:hAnsi="Courier New" w:cs="Courier New"/>
           <w:sz w:val="22"/>
         </w:rPr>
-        <w:t>AngleXCorr_skew</w:t>
-      </w:r>
-      <w:proofErr w:type="spellEnd"/>
-      <w:r>
-        <w:t xml:space="preserve"> : mean, standard deviation, and skew of the </w:t>
+        <w:t>AngleXCorr_</w:t>
+      </w:r>
+      <w:proofErr w:type="gramStart"/>
+      <w:r>
+        <w:rPr>
+          <w:rFonts w:ascii="Courier New" w:hAnsi="Courier New" w:cs="Courier New"/>
+          <w:sz w:val="22"/>
+        </w:rPr>
+        <w:t>skew</w:t>
+      </w:r>
+      <w:proofErr w:type="spellEnd"/>
+      <w:r>
+        <w:t xml:space="preserve"> :</w:t>
+      </w:r>
+      <w:proofErr w:type="gramEnd"/>
+      <w:r>
+        <w:t xml:space="preserve"> mean, standard deviation, and skew of the </w:t>
       </w:r>
       <w:proofErr w:type="spellStart"/>
       <w:r>
@@ -7303,15 +8229,31 @@
           <w:rFonts w:ascii="Courier New" w:hAnsi="Courier New" w:cs="Courier New"/>
           <w:sz w:val="22"/>
         </w:rPr>
-        <w:t>get_interfish_distance</w:t>
-      </w:r>
-      <w:proofErr w:type="spellEnd"/>
-      <w:r>
-        <w:rPr>
-          <w:rFonts w:ascii="Courier New" w:hAnsi="Courier New" w:cs="Courier New"/>
-          <w:sz w:val="22"/>
-        </w:rPr>
-        <w:t>()</w:t>
+        <w:t>get_interfish_</w:t>
+      </w:r>
+      <w:proofErr w:type="gramStart"/>
+      <w:r>
+        <w:rPr>
+          <w:rFonts w:ascii="Courier New" w:hAnsi="Courier New" w:cs="Courier New"/>
+          <w:sz w:val="22"/>
+        </w:rPr>
+        <w:t>distance</w:t>
+      </w:r>
+      <w:proofErr w:type="spellEnd"/>
+      <w:r>
+        <w:rPr>
+          <w:rFonts w:ascii="Courier New" w:hAnsi="Courier New" w:cs="Courier New"/>
+          <w:sz w:val="22"/>
+        </w:rPr>
+        <w:t>(</w:t>
+      </w:r>
+      <w:proofErr w:type="gramEnd"/>
+      <w:r>
+        <w:rPr>
+          <w:rFonts w:ascii="Courier New" w:hAnsi="Courier New" w:cs="Courier New"/>
+          <w:sz w:val="22"/>
+        </w:rPr>
+        <w:t>)</w:t>
       </w:r>
       <w:r>
         <w:t xml:space="preserve"> in </w:t>
@@ -7442,7 +8384,15 @@
       </w:r>
       <w:proofErr w:type="spellEnd"/>
       <w:r>
-        <w:t xml:space="preserve">: frames in which there is head-body contact behavior and in which the head of the larger fish (only) is making contact with the other fish, a subset of head-body contact; a list of dictionaries (see </w:t>
+        <w:t xml:space="preserve">: frames in which there is head-body contact behavior and in which the head of the larger fish (only) is </w:t>
+      </w:r>
+      <w:proofErr w:type="gramStart"/>
+      <w:r>
+        <w:t>making contact with</w:t>
+      </w:r>
+      <w:proofErr w:type="gramEnd"/>
+      <w:r>
+        <w:t xml:space="preserve"> the other fish, a subset of head-body contact; a list of dictionaries (see </w:t>
       </w:r>
       <w:r>
         <w:rPr>
@@ -7473,7 +8423,15 @@
       </w:r>
       <w:proofErr w:type="spellEnd"/>
       <w:r>
-        <w:t xml:space="preserve">: frames in which there is head-body contact behavior and in which the head of the smaller fish (only) is making contact with the other fish, a subset of head-body contact; a list of dictionaries (see </w:t>
+        <w:t xml:space="preserve">: frames in which there is head-body contact behavior and in which the head of the smaller fish (only) is </w:t>
+      </w:r>
+      <w:proofErr w:type="gramStart"/>
+      <w:r>
+        <w:t>making contact with</w:t>
+      </w:r>
+      <w:proofErr w:type="gramEnd"/>
+      <w:r>
+        <w:t xml:space="preserve"> the other fish, a subset of head-body contact; a list of dictionaries (see </w:t>
       </w:r>
       <w:r>
         <w:rPr>
@@ -7543,6 +8501,7 @@
         </w:rPr>
         <w:t>_</w:t>
       </w:r>
+      <w:proofErr w:type="gramStart"/>
       <w:r>
         <w:rPr>
           <w:rFonts w:ascii="Courier New" w:hAnsi="Courier New" w:cs="Courier New"/>
@@ -7556,7 +8515,15 @@
           <w:rFonts w:ascii="Courier New" w:hAnsi="Courier New" w:cs="Courier New"/>
           <w:sz w:val="22"/>
         </w:rPr>
-        <w:t>{0,1}</w:t>
+        <w:t>{</w:t>
+      </w:r>
+      <w:proofErr w:type="gramEnd"/>
+      <w:r>
+        <w:rPr>
+          <w:rFonts w:ascii="Courier New" w:hAnsi="Courier New" w:cs="Courier New"/>
+          <w:sz w:val="22"/>
+        </w:rPr>
+        <w:t>0,1}</w:t>
       </w:r>
       <w:r>
         <w:t xml:space="preserve">: Array of frames in which Fish 0 (resp. 1) is fleeing from Fish 1 (resp. 0). From </w:t>
@@ -7567,15 +8534,31 @@
           <w:rFonts w:ascii="Courier New" w:hAnsi="Courier New" w:cs="Courier New"/>
           <w:sz w:val="22"/>
         </w:rPr>
-        <w:t>get_approach_flee_frames</w:t>
-      </w:r>
-      <w:proofErr w:type="spellEnd"/>
-      <w:r>
-        <w:rPr>
-          <w:rFonts w:ascii="Courier New" w:hAnsi="Courier New" w:cs="Courier New"/>
-          <w:sz w:val="22"/>
-        </w:rPr>
-        <w:t>()</w:t>
+        <w:t>get_approach_flee_</w:t>
+      </w:r>
+      <w:proofErr w:type="gramStart"/>
+      <w:r>
+        <w:rPr>
+          <w:rFonts w:ascii="Courier New" w:hAnsi="Courier New" w:cs="Courier New"/>
+          <w:sz w:val="22"/>
+        </w:rPr>
+        <w:t>frames</w:t>
+      </w:r>
+      <w:proofErr w:type="spellEnd"/>
+      <w:r>
+        <w:rPr>
+          <w:rFonts w:ascii="Courier New" w:hAnsi="Courier New" w:cs="Courier New"/>
+          <w:sz w:val="22"/>
+        </w:rPr>
+        <w:t>(</w:t>
+      </w:r>
+      <w:proofErr w:type="gramEnd"/>
+      <w:r>
+        <w:rPr>
+          <w:rFonts w:ascii="Courier New" w:hAnsi="Courier New" w:cs="Courier New"/>
+          <w:sz w:val="22"/>
+        </w:rPr>
+        <w:t>)</w:t>
       </w:r>
       <w:r>
         <w:t xml:space="preserve">. See </w:t>
@@ -7605,6 +8588,7 @@
           <w:rFonts w:ascii="Courier New" w:hAnsi="Courier New" w:cs="Courier New"/>
           <w:sz w:val="22"/>
         </w:rPr>
+        <w:lastRenderedPageBreak/>
         <w:t>head_head_distance</w:t>
       </w:r>
       <w:proofErr w:type="spellEnd"/>
@@ -7644,15 +8628,31 @@
           <w:rFonts w:ascii="Courier New" w:hAnsi="Courier New" w:cs="Courier New"/>
           <w:sz w:val="22"/>
         </w:rPr>
-        <w:t>get_interfish_distance</w:t>
-      </w:r>
-      <w:proofErr w:type="spellEnd"/>
-      <w:r>
-        <w:rPr>
-          <w:rFonts w:ascii="Courier New" w:hAnsi="Courier New" w:cs="Courier New"/>
-          <w:sz w:val="22"/>
-        </w:rPr>
-        <w:t>()</w:t>
+        <w:t>get_interfish_</w:t>
+      </w:r>
+      <w:proofErr w:type="gramStart"/>
+      <w:r>
+        <w:rPr>
+          <w:rFonts w:ascii="Courier New" w:hAnsi="Courier New" w:cs="Courier New"/>
+          <w:sz w:val="22"/>
+        </w:rPr>
+        <w:t>distance</w:t>
+      </w:r>
+      <w:proofErr w:type="spellEnd"/>
+      <w:r>
+        <w:rPr>
+          <w:rFonts w:ascii="Courier New" w:hAnsi="Courier New" w:cs="Courier New"/>
+          <w:sz w:val="22"/>
+        </w:rPr>
+        <w:t>(</w:t>
+      </w:r>
+      <w:proofErr w:type="gramEnd"/>
+      <w:r>
+        <w:rPr>
+          <w:rFonts w:ascii="Courier New" w:hAnsi="Courier New" w:cs="Courier New"/>
+          <w:sz w:val="22"/>
+        </w:rPr>
+        <w:t>)</w:t>
       </w:r>
       <w:r>
         <w:t xml:space="preserve"> in </w:t>
@@ -7746,7 +8746,15 @@
         <w:t>noneSee</w:t>
       </w:r>
       <w:r>
-        <w:t xml:space="preserve">: frames in which there is perpendicular orientation behavior in which the orientation is such that neither fish sees the other; a list of dictionaries (see </w:t>
+        <w:t xml:space="preserve">: frames in which there is perpendicular orientation behavior in which the orientation is such that neither </w:t>
+      </w:r>
+      <w:proofErr w:type="gramStart"/>
+      <w:r>
+        <w:t>fish</w:t>
+      </w:r>
+      <w:proofErr w:type="gramEnd"/>
+      <w:r>
+        <w:t xml:space="preserve"> sees the other; a list of dictionaries (see </w:t>
       </w:r>
       <w:r>
         <w:rPr>
@@ -7808,7 +8816,6 @@
           <w:rFonts w:ascii="Courier New" w:hAnsi="Courier New" w:cs="Courier New"/>
           <w:sz w:val="22"/>
         </w:rPr>
-        <w:lastRenderedPageBreak/>
         <w:t>90deg_</w:t>
       </w:r>
       <w:r>
@@ -7852,10 +8859,22 @@
           <w:rFonts w:ascii="Courier New" w:hAnsi="Courier New" w:cs="Courier New"/>
           <w:sz w:val="22"/>
         </w:rPr>
-        <w:t>larger_fish_sees</w:t>
-      </w:r>
-      <w:r>
-        <w:t xml:space="preserve">: frames in which there is perpendicular orientation in which the larger fish (only) “sees” the smaller fish. A subset of </w:t>
+        <w:t>larger_fish_</w:t>
+      </w:r>
+      <w:proofErr w:type="gramStart"/>
+      <w:r>
+        <w:rPr>
+          <w:rFonts w:ascii="Courier New" w:hAnsi="Courier New" w:cs="Courier New"/>
+          <w:sz w:val="22"/>
+        </w:rPr>
+        <w:t>sees</w:t>
+      </w:r>
+      <w:r>
+        <w:t>:</w:t>
+      </w:r>
+      <w:proofErr w:type="gramEnd"/>
+      <w:r>
+        <w:t xml:space="preserve"> frames in which there is perpendicular orientation in which the larger fish (only) “sees” the smaller fish. A subset of </w:t>
       </w:r>
       <w:r>
         <w:t>90deg_</w:t>
@@ -7894,10 +8913,22 @@
           <w:rFonts w:ascii="Courier New" w:hAnsi="Courier New" w:cs="Courier New"/>
           <w:sz w:val="22"/>
         </w:rPr>
-        <w:t>smaller_fish_sees</w:t>
-      </w:r>
-      <w:r>
-        <w:t xml:space="preserve">: frames in which there is perpendicular orientation in which the smaller fish (only) “sees” the larger fish. A subset of </w:t>
+        <w:t>smaller_fish_</w:t>
+      </w:r>
+      <w:proofErr w:type="gramStart"/>
+      <w:r>
+        <w:rPr>
+          <w:rFonts w:ascii="Courier New" w:hAnsi="Courier New" w:cs="Courier New"/>
+          <w:sz w:val="22"/>
+        </w:rPr>
+        <w:t>sees</w:t>
+      </w:r>
+      <w:r>
+        <w:t>:</w:t>
+      </w:r>
+      <w:proofErr w:type="gramEnd"/>
+      <w:r>
+        <w:t xml:space="preserve"> frames in which there is perpendicular orientation in which the smaller fish (only) “sees” the larger fish. A subset of </w:t>
       </w:r>
       <w:r>
         <w:t>90deg_</w:t>
@@ -8013,6 +9044,7 @@
           <w:numId w:val="5"/>
         </w:numPr>
       </w:pPr>
+      <w:proofErr w:type="gramStart"/>
       <w:r>
         <w:rPr>
           <w:rFonts w:ascii="Courier New" w:hAnsi="Courier New" w:cs="Courier New"/>
@@ -8021,7 +9053,11 @@
         <w:t>circling</w:t>
       </w:r>
       <w:r>
-        <w:t xml:space="preserve"> : frames in which there is circling behavior; a list of dictionaries (see </w:t>
+        <w:t xml:space="preserve"> :</w:t>
+      </w:r>
+      <w:proofErr w:type="gramEnd"/>
+      <w:r>
+        <w:t xml:space="preserve"> frames in which there is circling behavior; a list of dictionaries (see </w:t>
       </w:r>
       <w:r>
         <w:rPr>
@@ -8096,12 +9132,21 @@
         <w:t>tail_rubbing</w:t>
       </w:r>
       <w:proofErr w:type="spellEnd"/>
-      <w:r>
-        <w:rPr>
-          <w:rFonts w:ascii="Courier New" w:hAnsi="Courier New" w:cs="Courier New"/>
-          <w:sz w:val="22"/>
-        </w:rPr>
-        <w:t>"]["</w:t>
+      <w:proofErr w:type="gramStart"/>
+      <w:r>
+        <w:rPr>
+          <w:rFonts w:ascii="Courier New" w:hAnsi="Courier New" w:cs="Courier New"/>
+          <w:sz w:val="22"/>
+        </w:rPr>
+        <w:t>"][</w:t>
+      </w:r>
+      <w:proofErr w:type="gramEnd"/>
+      <w:r>
+        <w:rPr>
+          <w:rFonts w:ascii="Courier New" w:hAnsi="Courier New" w:cs="Courier New"/>
+          <w:sz w:val="22"/>
+        </w:rPr>
+        <w:t>"</w:t>
       </w:r>
       <w:proofErr w:type="spellStart"/>
       <w:r>
@@ -8151,12 +9196,21 @@
         <w:t>tail_rubbing</w:t>
       </w:r>
       <w:proofErr w:type="spellEnd"/>
-      <w:r>
-        <w:rPr>
-          <w:rFonts w:ascii="Courier New" w:hAnsi="Courier New" w:cs="Courier New"/>
-          <w:sz w:val="22"/>
-        </w:rPr>
-        <w:t>"]["</w:t>
+      <w:proofErr w:type="gramStart"/>
+      <w:r>
+        <w:rPr>
+          <w:rFonts w:ascii="Courier New" w:hAnsi="Courier New" w:cs="Courier New"/>
+          <w:sz w:val="22"/>
+        </w:rPr>
+        <w:t>"][</w:t>
+      </w:r>
+      <w:proofErr w:type="gramEnd"/>
+      <w:r>
+        <w:rPr>
+          <w:rFonts w:ascii="Courier New" w:hAnsi="Courier New" w:cs="Courier New"/>
+          <w:sz w:val="22"/>
+        </w:rPr>
+        <w:t>"</w:t>
       </w:r>
       <w:proofErr w:type="spellStart"/>
       <w:r>
@@ -8176,212 +9230,6 @@
       </w:r>
       <w:r>
         <w:t xml:space="preserve"> 1D array of frame numbers in which this behavior was detected, or the first frame if it requires a frame window.</w:t>
-      </w:r>
-    </w:p>
-    <w:p>
-      <w:r>
-        <w:rPr>
-          <w:rFonts w:ascii="Courier New" w:hAnsi="Courier New" w:cs="Courier New"/>
-          <w:sz w:val="22"/>
-        </w:rPr>
-        <w:t>datasets[j]["</w:t>
-      </w:r>
-      <w:proofErr w:type="spellStart"/>
-      <w:r>
-        <w:rPr>
-          <w:rFonts w:ascii="Courier New" w:hAnsi="Courier New" w:cs="Courier New"/>
-          <w:sz w:val="22"/>
-        </w:rPr>
-        <w:t>tail_rubbing</w:t>
-      </w:r>
-      <w:proofErr w:type="spellEnd"/>
-      <w:r>
-        <w:rPr>
-          <w:rFonts w:ascii="Courier New" w:hAnsi="Courier New" w:cs="Courier New"/>
-          <w:sz w:val="22"/>
-        </w:rPr>
-        <w:t>"]["</w:t>
-      </w:r>
-      <w:proofErr w:type="spellStart"/>
-      <w:r>
-        <w:rPr>
-          <w:rFonts w:ascii="Courier New" w:hAnsi="Courier New" w:cs="Courier New"/>
-          <w:sz w:val="22"/>
-        </w:rPr>
-        <w:t>edit_frames</w:t>
-      </w:r>
-      <w:proofErr w:type="spellEnd"/>
-      <w:r>
-        <w:rPr>
-          <w:rFonts w:ascii="Courier New" w:hAnsi="Courier New" w:cs="Courier New"/>
-          <w:sz w:val="22"/>
-        </w:rPr>
-        <w:t>"]</w:t>
-      </w:r>
-      <w:r>
-        <w:rPr>
-          <w:rFonts w:ascii="Courier New" w:hAnsi="Courier New" w:cs="Courier New"/>
-          <w:sz w:val="22"/>
-        </w:rPr>
-        <w:t>:</w:t>
-      </w:r>
-      <w:r>
-        <w:t xml:space="preserve"> 1D array of frame numbers, the resulting of removing from “</w:t>
-      </w:r>
-      <w:proofErr w:type="spellStart"/>
-      <w:r>
-        <w:rPr>
-          <w:rFonts w:ascii="Courier New" w:hAnsi="Courier New" w:cs="Courier New"/>
-          <w:sz w:val="22"/>
-        </w:rPr>
-        <w:t>raw_frames</w:t>
-      </w:r>
-      <w:proofErr w:type="spellEnd"/>
-      <w:r>
-        <w:t xml:space="preserve">” any frames found in input lists of frames to remove using </w:t>
-      </w:r>
-      <w:proofErr w:type="spellStart"/>
-      <w:r>
-        <w:rPr>
-          <w:rFonts w:ascii="Courier New" w:hAnsi="Courier New" w:cs="Courier New"/>
-          <w:sz w:val="22"/>
-        </w:rPr>
-        <w:t>remove_frames</w:t>
-      </w:r>
-      <w:proofErr w:type="spellEnd"/>
-      <w:r>
-        <w:rPr>
-          <w:rFonts w:ascii="Courier New" w:hAnsi="Courier New" w:cs="Courier New"/>
-          <w:sz w:val="22"/>
-        </w:rPr>
-        <w:t>()</w:t>
-      </w:r>
-      <w:r>
-        <w:t xml:space="preserve">, </w:t>
-      </w:r>
-      <w:r>
-        <w:t>for example</w:t>
-      </w:r>
-      <w:r>
-        <w:t xml:space="preserve"> in which fish were close to the dish edge, or bad tracking frames. </w:t>
-      </w:r>
-    </w:p>
-    <w:p>
-      <w:r>
-        <w:rPr>
-          <w:rFonts w:ascii="Courier New" w:hAnsi="Courier New" w:cs="Courier New"/>
-          <w:sz w:val="22"/>
-        </w:rPr>
-        <w:t>datasets[j]["</w:t>
-      </w:r>
-      <w:proofErr w:type="spellStart"/>
-      <w:r>
-        <w:rPr>
-          <w:rFonts w:ascii="Courier New" w:hAnsi="Courier New" w:cs="Courier New"/>
-          <w:sz w:val="22"/>
-        </w:rPr>
-        <w:t>tail_rubbing</w:t>
-      </w:r>
-      <w:proofErr w:type="spellEnd"/>
-      <w:r>
-        <w:rPr>
-          <w:rFonts w:ascii="Courier New" w:hAnsi="Courier New" w:cs="Courier New"/>
-          <w:sz w:val="22"/>
-        </w:rPr>
-        <w:t>"]["</w:t>
-      </w:r>
-      <w:proofErr w:type="spellStart"/>
-      <w:r>
-        <w:rPr>
-          <w:rFonts w:ascii="Courier New" w:hAnsi="Courier New" w:cs="Courier New"/>
-          <w:sz w:val="22"/>
-        </w:rPr>
-        <w:t>combine_frames</w:t>
-      </w:r>
-      <w:proofErr w:type="spellEnd"/>
-      <w:r>
-        <w:rPr>
-          <w:rFonts w:ascii="Courier New" w:hAnsi="Courier New" w:cs="Courier New"/>
-          <w:sz w:val="22"/>
-        </w:rPr>
-        <w:t>"]:</w:t>
-      </w:r>
-      <w:r>
-        <w:t xml:space="preserve"> 2D array in which the “</w:t>
-      </w:r>
-      <w:proofErr w:type="spellStart"/>
-      <w:r>
-        <w:t>edit_frames</w:t>
-      </w:r>
-      <w:proofErr w:type="spellEnd"/>
-      <w:r>
-        <w:t xml:space="preserve">” frames are replaced with the first frame of any run of sequential frame numbers (row 1 of the array) and the duration of the runs (row 2). Note that the length along axis==1 (columns) gives the number of runs, and therefore the number of events. </w:t>
-      </w:r>
-    </w:p>
-    <w:p>
-      <w:r>
-        <w:rPr>
-          <w:rFonts w:ascii="Courier New" w:hAnsi="Courier New" w:cs="Courier New"/>
-          <w:sz w:val="22"/>
-        </w:rPr>
-        <w:t>datasets[j]["</w:t>
-      </w:r>
-      <w:proofErr w:type="spellStart"/>
-      <w:r>
-        <w:rPr>
-          <w:rFonts w:ascii="Courier New" w:hAnsi="Courier New" w:cs="Courier New"/>
-          <w:sz w:val="22"/>
-        </w:rPr>
-        <w:t>tail_rubbing</w:t>
-      </w:r>
-      <w:proofErr w:type="spellEnd"/>
-      <w:r>
-        <w:rPr>
-          <w:rFonts w:ascii="Courier New" w:hAnsi="Courier New" w:cs="Courier New"/>
-          <w:sz w:val="22"/>
-        </w:rPr>
-        <w:t>"]["</w:t>
-      </w:r>
-      <w:proofErr w:type="spellStart"/>
-      <w:r>
-        <w:rPr>
-          <w:rFonts w:ascii="Courier New" w:hAnsi="Courier New" w:cs="Courier New"/>
-          <w:sz w:val="22"/>
-        </w:rPr>
-        <w:t>N</w:t>
-      </w:r>
-      <w:r>
-        <w:rPr>
-          <w:rFonts w:ascii="Courier New" w:hAnsi="Courier New" w:cs="Courier New"/>
-          <w:sz w:val="22"/>
-        </w:rPr>
-        <w:t>_</w:t>
-      </w:r>
-      <w:r>
-        <w:rPr>
-          <w:rFonts w:ascii="Courier New" w:hAnsi="Courier New" w:cs="Courier New"/>
-          <w:sz w:val="22"/>
-        </w:rPr>
-        <w:t>events</w:t>
-      </w:r>
-      <w:proofErr w:type="spellEnd"/>
-      <w:r>
-        <w:rPr>
-          <w:rFonts w:ascii="Courier New" w:hAnsi="Courier New" w:cs="Courier New"/>
-          <w:sz w:val="22"/>
-        </w:rPr>
-        <w:t>"]:</w:t>
-      </w:r>
-      <w:r>
-        <w:t xml:space="preserve"> scalar. The number of events or runs (simply the length of the second row of </w:t>
-      </w:r>
-      <w:proofErr w:type="spellStart"/>
-      <w:r>
-        <w:t>combine_frames</w:t>
-      </w:r>
-      <w:proofErr w:type="spellEnd"/>
-      <w:r>
-        <w:t>).</w:t>
       </w:r>
     </w:p>
     <w:p>
@@ -8402,12 +9250,254 @@
         <w:t>tail_rubbing</w:t>
       </w:r>
       <w:proofErr w:type="spellEnd"/>
-      <w:r>
-        <w:rPr>
-          <w:rFonts w:ascii="Courier New" w:hAnsi="Courier New" w:cs="Courier New"/>
-          <w:sz w:val="22"/>
-        </w:rPr>
-        <w:t>"]["</w:t>
+      <w:proofErr w:type="gramStart"/>
+      <w:r>
+        <w:rPr>
+          <w:rFonts w:ascii="Courier New" w:hAnsi="Courier New" w:cs="Courier New"/>
+          <w:sz w:val="22"/>
+        </w:rPr>
+        <w:t>"][</w:t>
+      </w:r>
+      <w:proofErr w:type="gramEnd"/>
+      <w:r>
+        <w:rPr>
+          <w:rFonts w:ascii="Courier New" w:hAnsi="Courier New" w:cs="Courier New"/>
+          <w:sz w:val="22"/>
+        </w:rPr>
+        <w:t>"</w:t>
+      </w:r>
+      <w:proofErr w:type="spellStart"/>
+      <w:r>
+        <w:rPr>
+          <w:rFonts w:ascii="Courier New" w:hAnsi="Courier New" w:cs="Courier New"/>
+          <w:sz w:val="22"/>
+        </w:rPr>
+        <w:t>edit_frames</w:t>
+      </w:r>
+      <w:proofErr w:type="spellEnd"/>
+      <w:r>
+        <w:rPr>
+          <w:rFonts w:ascii="Courier New" w:hAnsi="Courier New" w:cs="Courier New"/>
+          <w:sz w:val="22"/>
+        </w:rPr>
+        <w:t>"]</w:t>
+      </w:r>
+      <w:r>
+        <w:rPr>
+          <w:rFonts w:ascii="Courier New" w:hAnsi="Courier New" w:cs="Courier New"/>
+          <w:sz w:val="22"/>
+        </w:rPr>
+        <w:t>:</w:t>
+      </w:r>
+      <w:r>
+        <w:t xml:space="preserve"> 1D array of frame numbers, the resulting of removing from “</w:t>
+      </w:r>
+      <w:proofErr w:type="spellStart"/>
+      <w:r>
+        <w:rPr>
+          <w:rFonts w:ascii="Courier New" w:hAnsi="Courier New" w:cs="Courier New"/>
+          <w:sz w:val="22"/>
+        </w:rPr>
+        <w:t>raw_frames</w:t>
+      </w:r>
+      <w:proofErr w:type="spellEnd"/>
+      <w:r>
+        <w:t xml:space="preserve">” any frames found in input lists of frames to remove using </w:t>
+      </w:r>
+      <w:proofErr w:type="spellStart"/>
+      <w:r>
+        <w:rPr>
+          <w:rFonts w:ascii="Courier New" w:hAnsi="Courier New" w:cs="Courier New"/>
+          <w:sz w:val="22"/>
+        </w:rPr>
+        <w:t>remove_frames</w:t>
+      </w:r>
+      <w:proofErr w:type="spellEnd"/>
+      <w:r>
+        <w:rPr>
+          <w:rFonts w:ascii="Courier New" w:hAnsi="Courier New" w:cs="Courier New"/>
+          <w:sz w:val="22"/>
+        </w:rPr>
+        <w:t>()</w:t>
+      </w:r>
+      <w:r>
+        <w:t xml:space="preserve">, </w:t>
+      </w:r>
+      <w:r>
+        <w:t>for example</w:t>
+      </w:r>
+      <w:r>
+        <w:t xml:space="preserve"> in which fish were close to the dish edge, or bad tracking frames. </w:t>
+      </w:r>
+    </w:p>
+    <w:p>
+      <w:r>
+        <w:rPr>
+          <w:rFonts w:ascii="Courier New" w:hAnsi="Courier New" w:cs="Courier New"/>
+          <w:sz w:val="22"/>
+        </w:rPr>
+        <w:t>datasets[j]["</w:t>
+      </w:r>
+      <w:proofErr w:type="spellStart"/>
+      <w:r>
+        <w:rPr>
+          <w:rFonts w:ascii="Courier New" w:hAnsi="Courier New" w:cs="Courier New"/>
+          <w:sz w:val="22"/>
+        </w:rPr>
+        <w:t>tail_rubbing</w:t>
+      </w:r>
+      <w:proofErr w:type="spellEnd"/>
+      <w:proofErr w:type="gramStart"/>
+      <w:r>
+        <w:rPr>
+          <w:rFonts w:ascii="Courier New" w:hAnsi="Courier New" w:cs="Courier New"/>
+          <w:sz w:val="22"/>
+        </w:rPr>
+        <w:t>"][</w:t>
+      </w:r>
+      <w:proofErr w:type="gramEnd"/>
+      <w:r>
+        <w:rPr>
+          <w:rFonts w:ascii="Courier New" w:hAnsi="Courier New" w:cs="Courier New"/>
+          <w:sz w:val="22"/>
+        </w:rPr>
+        <w:t>"</w:t>
+      </w:r>
+      <w:proofErr w:type="spellStart"/>
+      <w:r>
+        <w:rPr>
+          <w:rFonts w:ascii="Courier New" w:hAnsi="Courier New" w:cs="Courier New"/>
+          <w:sz w:val="22"/>
+        </w:rPr>
+        <w:t>combine_frames</w:t>
+      </w:r>
+      <w:proofErr w:type="spellEnd"/>
+      <w:r>
+        <w:rPr>
+          <w:rFonts w:ascii="Courier New" w:hAnsi="Courier New" w:cs="Courier New"/>
+          <w:sz w:val="22"/>
+        </w:rPr>
+        <w:t>"]:</w:t>
+      </w:r>
+      <w:r>
+        <w:t xml:space="preserve"> 2D array in which the “</w:t>
+      </w:r>
+      <w:proofErr w:type="spellStart"/>
+      <w:r>
+        <w:t>edit_frames</w:t>
+      </w:r>
+      <w:proofErr w:type="spellEnd"/>
+      <w:r>
+        <w:t xml:space="preserve">” frames are replaced with the first frame of any run of sequential frame numbers (row 1 of the array) and the duration of the runs (row 2). Note that the length along axis==1 (columns) gives the number of runs, and therefore the number of events. </w:t>
+      </w:r>
+    </w:p>
+    <w:p>
+      <w:r>
+        <w:rPr>
+          <w:rFonts w:ascii="Courier New" w:hAnsi="Courier New" w:cs="Courier New"/>
+          <w:sz w:val="22"/>
+        </w:rPr>
+        <w:t>datasets[j]["</w:t>
+      </w:r>
+      <w:proofErr w:type="spellStart"/>
+      <w:r>
+        <w:rPr>
+          <w:rFonts w:ascii="Courier New" w:hAnsi="Courier New" w:cs="Courier New"/>
+          <w:sz w:val="22"/>
+        </w:rPr>
+        <w:t>tail_rubbing</w:t>
+      </w:r>
+      <w:proofErr w:type="spellEnd"/>
+      <w:proofErr w:type="gramStart"/>
+      <w:r>
+        <w:rPr>
+          <w:rFonts w:ascii="Courier New" w:hAnsi="Courier New" w:cs="Courier New"/>
+          <w:sz w:val="22"/>
+        </w:rPr>
+        <w:t>"][</w:t>
+      </w:r>
+      <w:proofErr w:type="gramEnd"/>
+      <w:r>
+        <w:rPr>
+          <w:rFonts w:ascii="Courier New" w:hAnsi="Courier New" w:cs="Courier New"/>
+          <w:sz w:val="22"/>
+        </w:rPr>
+        <w:t>"</w:t>
+      </w:r>
+      <w:proofErr w:type="spellStart"/>
+      <w:r>
+        <w:rPr>
+          <w:rFonts w:ascii="Courier New" w:hAnsi="Courier New" w:cs="Courier New"/>
+          <w:sz w:val="22"/>
+        </w:rPr>
+        <w:t>N</w:t>
+      </w:r>
+      <w:r>
+        <w:rPr>
+          <w:rFonts w:ascii="Courier New" w:hAnsi="Courier New" w:cs="Courier New"/>
+          <w:sz w:val="22"/>
+        </w:rPr>
+        <w:t>_</w:t>
+      </w:r>
+      <w:r>
+        <w:rPr>
+          <w:rFonts w:ascii="Courier New" w:hAnsi="Courier New" w:cs="Courier New"/>
+          <w:sz w:val="22"/>
+        </w:rPr>
+        <w:t>events</w:t>
+      </w:r>
+      <w:proofErr w:type="spellEnd"/>
+      <w:r>
+        <w:rPr>
+          <w:rFonts w:ascii="Courier New" w:hAnsi="Courier New" w:cs="Courier New"/>
+          <w:sz w:val="22"/>
+        </w:rPr>
+        <w:t>"]:</w:t>
+      </w:r>
+      <w:r>
+        <w:t xml:space="preserve"> scalar. The number of events or runs (simply the length of the second row of </w:t>
+      </w:r>
+      <w:proofErr w:type="spellStart"/>
+      <w:r>
+        <w:t>combine_frames</w:t>
+      </w:r>
+      <w:proofErr w:type="spellEnd"/>
+      <w:r>
+        <w:t>).</w:t>
+      </w:r>
+    </w:p>
+    <w:p>
+      <w:r>
+        <w:rPr>
+          <w:rFonts w:ascii="Courier New" w:hAnsi="Courier New" w:cs="Courier New"/>
+          <w:sz w:val="22"/>
+        </w:rPr>
+        <w:t>datasets[j]["</w:t>
+      </w:r>
+      <w:proofErr w:type="spellStart"/>
+      <w:r>
+        <w:rPr>
+          <w:rFonts w:ascii="Courier New" w:hAnsi="Courier New" w:cs="Courier New"/>
+          <w:sz w:val="22"/>
+        </w:rPr>
+        <w:t>tail_rubbing</w:t>
+      </w:r>
+      <w:proofErr w:type="spellEnd"/>
+      <w:proofErr w:type="gramStart"/>
+      <w:r>
+        <w:rPr>
+          <w:rFonts w:ascii="Courier New" w:hAnsi="Courier New" w:cs="Courier New"/>
+          <w:sz w:val="22"/>
+        </w:rPr>
+        <w:t>"][</w:t>
+      </w:r>
+      <w:proofErr w:type="gramEnd"/>
+      <w:r>
+        <w:rPr>
+          <w:rFonts w:ascii="Courier New" w:hAnsi="Courier New" w:cs="Courier New"/>
+          <w:sz w:val="22"/>
+        </w:rPr>
+        <w:t>"</w:t>
       </w:r>
       <w:proofErr w:type="spellStart"/>
       <w:r>
@@ -8466,12 +9556,21 @@
         <w:t>tail_rubbing</w:t>
       </w:r>
       <w:proofErr w:type="spellEnd"/>
-      <w:r>
-        <w:rPr>
-          <w:rFonts w:ascii="Courier New" w:hAnsi="Courier New" w:cs="Courier New"/>
-          <w:sz w:val="22"/>
-        </w:rPr>
-        <w:t>"]["</w:t>
+      <w:proofErr w:type="gramStart"/>
+      <w:r>
+        <w:rPr>
+          <w:rFonts w:ascii="Courier New" w:hAnsi="Courier New" w:cs="Courier New"/>
+          <w:sz w:val="22"/>
+        </w:rPr>
+        <w:t>"][</w:t>
+      </w:r>
+      <w:proofErr w:type="gramEnd"/>
+      <w:r>
+        <w:rPr>
+          <w:rFonts w:ascii="Courier New" w:hAnsi="Courier New" w:cs="Courier New"/>
+          <w:sz w:val="22"/>
+        </w:rPr>
+        <w:t>"</w:t>
       </w:r>
       <w:proofErr w:type="spellStart"/>
       <w:r>
@@ -8843,16 +9942,34 @@
           <w:b/>
           <w:bCs/>
         </w:rPr>
-        <w:t>load_data</w:t>
-      </w:r>
-      <w:proofErr w:type="spellEnd"/>
-      <w:r>
-        <w:rPr>
-          <w:rFonts w:ascii="Courier New" w:hAnsi="Courier New" w:cs="Courier New"/>
-          <w:b/>
-          <w:bCs/>
-        </w:rPr>
-        <w:t xml:space="preserve">() in </w:t>
+        <w:t>load_</w:t>
+      </w:r>
+      <w:proofErr w:type="gramStart"/>
+      <w:r>
+        <w:rPr>
+          <w:rFonts w:ascii="Courier New" w:hAnsi="Courier New" w:cs="Courier New"/>
+          <w:b/>
+          <w:bCs/>
+        </w:rPr>
+        <w:t>data</w:t>
+      </w:r>
+      <w:proofErr w:type="spellEnd"/>
+      <w:r>
+        <w:rPr>
+          <w:rFonts w:ascii="Courier New" w:hAnsi="Courier New" w:cs="Courier New"/>
+          <w:b/>
+          <w:bCs/>
+        </w:rPr>
+        <w:t>(</w:t>
+      </w:r>
+      <w:proofErr w:type="gramEnd"/>
+      <w:r>
+        <w:rPr>
+          <w:rFonts w:ascii="Courier New" w:hAnsi="Courier New" w:cs="Courier New"/>
+          <w:b/>
+          <w:bCs/>
+        </w:rPr>
+        <w:t xml:space="preserve">) in </w:t>
       </w:r>
       <w:r>
         <w:rPr>
@@ -8878,6 +9995,7 @@
     </w:p>
     <w:p>
       <w:r>
+        <w:lastRenderedPageBreak/>
         <w:t>[</w:t>
       </w:r>
       <w:r>
@@ -8890,12 +10008,26 @@
         <w:rPr>
           <w:highlight w:val="cyan"/>
         </w:rPr>
-        <w:t>; comment more, or change this</w:t>
-      </w:r>
+        <w:t xml:space="preserve">; comment </w:t>
+      </w:r>
+      <w:proofErr w:type="gramStart"/>
       <w:r>
         <w:rPr>
           <w:highlight w:val="cyan"/>
         </w:rPr>
+        <w:t>more, or</w:t>
+      </w:r>
+      <w:proofErr w:type="gramEnd"/>
+      <w:r>
+        <w:rPr>
+          <w:highlight w:val="cyan"/>
+        </w:rPr>
+        <w:t xml:space="preserve"> change this</w:t>
+      </w:r>
+      <w:r>
+        <w:rPr>
+          <w:highlight w:val="cyan"/>
+        </w:rPr>
         <w:t>.</w:t>
       </w:r>
       <w:r>
@@ -8918,16 +10050,34 @@
           <w:b/>
           <w:bCs/>
         </w:rPr>
-        <w:t>get_circling_wf</w:t>
-      </w:r>
-      <w:proofErr w:type="spellEnd"/>
-      <w:r>
-        <w:rPr>
-          <w:rFonts w:ascii="Courier New" w:hAnsi="Courier New" w:cs="Courier New"/>
-          <w:b/>
-          <w:bCs/>
-        </w:rPr>
-        <w:t xml:space="preserve">() in </w:t>
+        <w:t>get_circling_</w:t>
+      </w:r>
+      <w:proofErr w:type="gramStart"/>
+      <w:r>
+        <w:rPr>
+          <w:rFonts w:ascii="Courier New" w:hAnsi="Courier New" w:cs="Courier New"/>
+          <w:b/>
+          <w:bCs/>
+        </w:rPr>
+        <w:t>wf</w:t>
+      </w:r>
+      <w:proofErr w:type="spellEnd"/>
+      <w:r>
+        <w:rPr>
+          <w:rFonts w:ascii="Courier New" w:hAnsi="Courier New" w:cs="Courier New"/>
+          <w:b/>
+          <w:bCs/>
+        </w:rPr>
+        <w:t>(</w:t>
+      </w:r>
+      <w:proofErr w:type="gramEnd"/>
+      <w:r>
+        <w:rPr>
+          <w:rFonts w:ascii="Courier New" w:hAnsi="Courier New" w:cs="Courier New"/>
+          <w:b/>
+          <w:bCs/>
+        </w:rPr>
+        <w:t xml:space="preserve">) in </w:t>
       </w:r>
       <w:r>
         <w:rPr>
@@ -8972,8 +10122,15 @@
     </w:p>
     <w:p>
       <w:r>
-        <w:lastRenderedPageBreak/>
-        <w:t xml:space="preserve">Fits a circle to fish 1 and 2 head positions in a given frame window. Calls </w:t>
+        <w:t xml:space="preserve">Fits a circle to fish 1 and 2 head positions </w:t>
+      </w:r>
+      <w:proofErr w:type="gramStart"/>
+      <w:r>
+        <w:t>in a given</w:t>
+      </w:r>
+      <w:proofErr w:type="gramEnd"/>
+      <w:r>
+        <w:t xml:space="preserve"> frame window. Calls </w:t>
       </w:r>
       <w:proofErr w:type="spellStart"/>
       <w:r>
@@ -9110,6 +10267,7 @@
         <w:t xml:space="preserve"> </w:t>
       </w:r>
       <w:proofErr w:type="spellStart"/>
+      <w:proofErr w:type="gramStart"/>
       <w:r>
         <w:rPr>
           <w:rFonts w:ascii="Courier New" w:hAnsi="Courier New" w:cs="Courier New"/>
@@ -9120,6 +10278,7 @@
       <w:r>
         <w:t>,  [</w:t>
       </w:r>
+      <w:proofErr w:type="gramEnd"/>
       <w:r>
         <w:rPr>
           <w:highlight w:val="cyan"/>
@@ -9198,26 +10357,34 @@
         <w:rPr>
           <w:rFonts w:ascii="Courier New" w:hAnsi="Courier New" w:cs="Courier New"/>
         </w:rPr>
+        <w:t>circling_</w:t>
+      </w:r>
+      <w:proofErr w:type="gramStart"/>
+      <w:r>
+        <w:rPr>
+          <w:rFonts w:ascii="Courier New" w:hAnsi="Courier New" w:cs="Courier New"/>
+        </w:rPr>
+        <w:t>wf</w:t>
+      </w:r>
+      <w:proofErr w:type="spellEnd"/>
+      <w:r>
+        <w:t xml:space="preserve"> .</w:t>
+      </w:r>
+      <w:proofErr w:type="gramEnd"/>
+    </w:p>
+    <w:p>
+      <w:r>
+        <w:t xml:space="preserve">Returns window frames appended to </w:t>
+      </w:r>
+      <w:proofErr w:type="spellStart"/>
+      <w:r>
+        <w:rPr>
+          <w:rFonts w:ascii="Courier New" w:hAnsi="Courier New" w:cs="Courier New"/>
+        </w:rPr>
         <w:t>circling_wf</w:t>
       </w:r>
       <w:proofErr w:type="spellEnd"/>
       <w:r>
-        <w:t xml:space="preserve"> .</w:t>
-      </w:r>
-    </w:p>
-    <w:p>
-      <w:r>
-        <w:t xml:space="preserve">Returns window frames appended to </w:t>
-      </w:r>
-      <w:proofErr w:type="spellStart"/>
-      <w:r>
-        <w:rPr>
-          <w:rFonts w:ascii="Courier New" w:hAnsi="Courier New" w:cs="Courier New"/>
-        </w:rPr>
-        <w:t>circling_wf</w:t>
-      </w:r>
-      <w:proofErr w:type="spellEnd"/>
-      <w:r>
         <w:rPr>
           <w:rFonts w:ascii="Courier New" w:hAnsi="Courier New" w:cs="Courier New"/>
         </w:rPr>
@@ -9231,11 +10398,22 @@
         <w:rPr>
           <w:rFonts w:ascii="Courier New" w:hAnsi="Courier New" w:cs="Courier New"/>
         </w:rPr>
-        <w:t>combine_events</w:t>
-      </w:r>
-      <w:proofErr w:type="spellEnd"/>
-      <w:r>
-        <w:t xml:space="preserve"> , </w:t>
+        <w:t>combine_</w:t>
+      </w:r>
+      <w:proofErr w:type="gramStart"/>
+      <w:r>
+        <w:rPr>
+          <w:rFonts w:ascii="Courier New" w:hAnsi="Courier New" w:cs="Courier New"/>
+        </w:rPr>
+        <w:t>events</w:t>
+      </w:r>
+      <w:proofErr w:type="spellEnd"/>
+      <w:r>
+        <w:t xml:space="preserve"> ,</w:t>
+      </w:r>
+      <w:proofErr w:type="gramEnd"/>
+      <w:r>
+        <w:t xml:space="preserve"> </w:t>
       </w:r>
     </w:p>
     <w:p/>
@@ -9269,15 +10447,33 @@
           <w:b/>
           <w:bCs/>
         </w:rPr>
-        <w:t>_wf</w:t>
-      </w:r>
-      <w:r>
-        <w:rPr>
-          <w:rFonts w:ascii="Courier New" w:hAnsi="Courier New" w:cs="Courier New"/>
-          <w:b/>
-          <w:bCs/>
-        </w:rPr>
-        <w:t xml:space="preserve">() in </w:t>
+        <w:t>_</w:t>
+      </w:r>
+      <w:proofErr w:type="gramStart"/>
+      <w:r>
+        <w:rPr>
+          <w:rFonts w:ascii="Courier New" w:hAnsi="Courier New" w:cs="Courier New"/>
+          <w:b/>
+          <w:bCs/>
+        </w:rPr>
+        <w:t>wf</w:t>
+      </w:r>
+      <w:r>
+        <w:rPr>
+          <w:rFonts w:ascii="Courier New" w:hAnsi="Courier New" w:cs="Courier New"/>
+          <w:b/>
+          <w:bCs/>
+        </w:rPr>
+        <w:t>(</w:t>
+      </w:r>
+      <w:proofErr w:type="gramEnd"/>
+      <w:r>
+        <w:rPr>
+          <w:rFonts w:ascii="Courier New" w:hAnsi="Courier New" w:cs="Courier New"/>
+          <w:b/>
+          <w:bCs/>
+        </w:rPr>
+        <w:t xml:space="preserve">) in </w:t>
       </w:r>
       <w:r>
         <w:rPr>
@@ -9394,7 +10590,15 @@
     </w:p>
     <w:p>
       <w:r>
-        <w:t>Evaluate criteria for 90 degree orientation: cos(theta) &lt; threshold [</w:t>
+        <w:t xml:space="preserve">Evaluate criteria for </w:t>
+      </w:r>
+      <w:proofErr w:type="gramStart"/>
+      <w:r>
+        <w:t>90 degree</w:t>
+      </w:r>
+      <w:proofErr w:type="gramEnd"/>
+      <w:r>
+        <w:t xml:space="preserve"> orientation: cos(theta) &lt; threshold [</w:t>
       </w:r>
       <w:r>
         <w:rPr>
@@ -9429,6 +10633,7 @@
           <w:b/>
           <w:bCs/>
         </w:rPr>
+        <w:lastRenderedPageBreak/>
         <w:t>get_</w:t>
       </w:r>
       <w:r>
@@ -9445,16 +10650,34 @@
           <w:b/>
           <w:bCs/>
         </w:rPr>
-        <w:t>_wf</w:t>
-      </w:r>
-      <w:proofErr w:type="spellEnd"/>
-      <w:r>
-        <w:rPr>
-          <w:rFonts w:ascii="Courier New" w:hAnsi="Courier New" w:cs="Courier New"/>
-          <w:b/>
-          <w:bCs/>
-        </w:rPr>
-        <w:t xml:space="preserve">() in </w:t>
+        <w:t>_</w:t>
+      </w:r>
+      <w:proofErr w:type="gramStart"/>
+      <w:r>
+        <w:rPr>
+          <w:rFonts w:ascii="Courier New" w:hAnsi="Courier New" w:cs="Courier New"/>
+          <w:b/>
+          <w:bCs/>
+        </w:rPr>
+        <w:t>wf</w:t>
+      </w:r>
+      <w:proofErr w:type="spellEnd"/>
+      <w:r>
+        <w:rPr>
+          <w:rFonts w:ascii="Courier New" w:hAnsi="Courier New" w:cs="Courier New"/>
+          <w:b/>
+          <w:bCs/>
+        </w:rPr>
+        <w:t>(</w:t>
+      </w:r>
+      <w:proofErr w:type="gramEnd"/>
+      <w:r>
+        <w:rPr>
+          <w:rFonts w:ascii="Courier New" w:hAnsi="Courier New" w:cs="Courier New"/>
+          <w:b/>
+          <w:bCs/>
+        </w:rPr>
+        <w:t xml:space="preserve">) in </w:t>
       </w:r>
       <w:r>
         <w:rPr>
@@ -9493,7 +10716,15 @@
       </w:r>
       <w:proofErr w:type="spellEnd"/>
       <w:r>
-        <w:t xml:space="preserve"> and any point on fish j (j = 1, 2) is less than threshold; if so count as both “head-body” and “any” contact</w:t>
+        <w:t xml:space="preserve"> and any point on fish j (j = 1, 2) is less than </w:t>
+      </w:r>
+      <w:proofErr w:type="gramStart"/>
+      <w:r>
+        <w:t>threshold;</w:t>
+      </w:r>
+      <w:proofErr w:type="gramEnd"/>
+      <w:r>
+        <w:t xml:space="preserve"> if so count as both “head-body” and “any” contact</w:t>
       </w:r>
     </w:p>
     <w:p>
@@ -9552,16 +10783,34 @@
           <w:b/>
           <w:bCs/>
         </w:rPr>
-        <w:t>_wf</w:t>
-      </w:r>
-      <w:proofErr w:type="spellEnd"/>
-      <w:r>
-        <w:rPr>
-          <w:rFonts w:ascii="Courier New" w:hAnsi="Courier New" w:cs="Courier New"/>
-          <w:b/>
-          <w:bCs/>
-        </w:rPr>
-        <w:t xml:space="preserve">() in </w:t>
+        <w:t>_</w:t>
+      </w:r>
+      <w:proofErr w:type="gramStart"/>
+      <w:r>
+        <w:rPr>
+          <w:rFonts w:ascii="Courier New" w:hAnsi="Courier New" w:cs="Courier New"/>
+          <w:b/>
+          <w:bCs/>
+        </w:rPr>
+        <w:t>wf</w:t>
+      </w:r>
+      <w:proofErr w:type="spellEnd"/>
+      <w:r>
+        <w:rPr>
+          <w:rFonts w:ascii="Courier New" w:hAnsi="Courier New" w:cs="Courier New"/>
+          <w:b/>
+          <w:bCs/>
+        </w:rPr>
+        <w:t>(</w:t>
+      </w:r>
+      <w:proofErr w:type="gramEnd"/>
+      <w:r>
+        <w:rPr>
+          <w:rFonts w:ascii="Courier New" w:hAnsi="Courier New" w:cs="Courier New"/>
+          <w:b/>
+          <w:bCs/>
+        </w:rPr>
+        <w:t xml:space="preserve">) in </w:t>
       </w:r>
       <w:r>
         <w:rPr>
@@ -9692,7 +10941,15 @@
         <w:t>get_90_deg_wf.py</w:t>
       </w:r>
       <w:r>
-        <w:t>. Returns a vector in the form (cos(theta), sin(theta)) for fish1 and fish2; average of heading angles over window size. [</w:t>
+        <w:t xml:space="preserve">. Returns a vector in the form (cos(theta), sin(theta)) for fish1 and </w:t>
+      </w:r>
+      <w:proofErr w:type="gramStart"/>
+      <w:r>
+        <w:t>fish2;</w:t>
+      </w:r>
+      <w:proofErr w:type="gramEnd"/>
+      <w:r>
+        <w:t xml:space="preserve"> average of heading angles over window size. [</w:t>
       </w:r>
       <w:r>
         <w:rPr>
@@ -9787,11 +11044,19 @@
     <w:p>
       <w:proofErr w:type="spellStart"/>
       <w:r>
-        <w:t>get_min_tail_distances</w:t>
-      </w:r>
-      <w:proofErr w:type="spellEnd"/>
-      <w:r>
-        <w:t xml:space="preserve"> .  Returns the minimum tail distances between two fish for two different body markers.</w:t>
+        <w:t>get_min_tail_</w:t>
+      </w:r>
+      <w:proofErr w:type="gramStart"/>
+      <w:r>
+        <w:t>distances</w:t>
+      </w:r>
+      <w:proofErr w:type="spellEnd"/>
+      <w:r>
+        <w:t xml:space="preserve"> .</w:t>
+      </w:r>
+      <w:proofErr w:type="gramEnd"/>
+      <w:r>
+        <w:t xml:space="preserve">  Returns the minimum tail distances between two fish for two different body markers.</w:t>
       </w:r>
     </w:p>
     <w:p/>
@@ -9807,21 +11072,37 @@
     <w:p>
       <w:proofErr w:type="spellStart"/>
       <w:r>
-        <w:t>get_contact_frames</w:t>
-      </w:r>
-      <w:proofErr w:type="spellEnd"/>
-      <w:r>
-        <w:t>()</w:t>
-      </w:r>
-    </w:p>
-    <w:p>
-      <w:proofErr w:type="spellStart"/>
-      <w:r>
-        <w:t>get_inferred_contact_frames</w:t>
-      </w:r>
-      <w:proofErr w:type="spellEnd"/>
-      <w:r>
-        <w:t>()</w:t>
+        <w:t>get_contact_</w:t>
+      </w:r>
+      <w:proofErr w:type="gramStart"/>
+      <w:r>
+        <w:t>frames</w:t>
+      </w:r>
+      <w:proofErr w:type="spellEnd"/>
+      <w:r>
+        <w:t>(</w:t>
+      </w:r>
+      <w:proofErr w:type="gramEnd"/>
+      <w:r>
+        <w:t>)</w:t>
+      </w:r>
+    </w:p>
+    <w:p>
+      <w:proofErr w:type="spellStart"/>
+      <w:r>
+        <w:t>get_inferred_contact_</w:t>
+      </w:r>
+      <w:proofErr w:type="gramStart"/>
+      <w:r>
+        <w:t>frames</w:t>
+      </w:r>
+      <w:proofErr w:type="spellEnd"/>
+      <w:r>
+        <w:t>(</w:t>
+      </w:r>
+      <w:proofErr w:type="gramEnd"/>
+      <w:r>
+        <w:t>)</w:t>
       </w:r>
     </w:p>
     <w:p/>
@@ -9838,333 +11119,420 @@
     </w:p>
     <w:p>
       <w:r>
-        <w:t>get_90_deg_frames</w:t>
-      </w:r>
-      <w:r>
-        <w:t>()</w:t>
-      </w:r>
-    </w:p>
+        <w:t>get_90_deg_</w:t>
+      </w:r>
+      <w:proofErr w:type="gramStart"/>
+      <w:r>
+        <w:t>frames</w:t>
+      </w:r>
+      <w:r>
+        <w:t>(</w:t>
+      </w:r>
+      <w:proofErr w:type="gramEnd"/>
+      <w:r>
+        <w:t>)</w:t>
+      </w:r>
+    </w:p>
+    <w:p>
+      <w:proofErr w:type="spellStart"/>
+      <w:r>
+        <w:t>get_orientation_</w:t>
+      </w:r>
+      <w:proofErr w:type="gramStart"/>
+      <w:r>
+        <w:t>type</w:t>
+      </w:r>
+      <w:proofErr w:type="spellEnd"/>
+      <w:r>
+        <w:t>(</w:t>
+      </w:r>
+      <w:proofErr w:type="gramEnd"/>
+      <w:r>
+        <w:t>)</w:t>
+      </w:r>
+    </w:p>
+    <w:p/>
+    <w:p>
+      <w:pPr>
+        <w:pStyle w:val="Heading2"/>
+      </w:pPr>
+      <w:r>
+        <w:t>Tail-rubbing functions</w:t>
+      </w:r>
+    </w:p>
+    <w:p>
+      <w:proofErr w:type="spellStart"/>
+      <w:r>
+        <w:t>get_tail_rubbing_</w:t>
+      </w:r>
+      <w:proofErr w:type="gramStart"/>
+      <w:r>
+        <w:t>frames</w:t>
+      </w:r>
+      <w:proofErr w:type="spellEnd"/>
+      <w:r>
+        <w:t>(</w:t>
+      </w:r>
+      <w:proofErr w:type="gramEnd"/>
+      <w:r>
+        <w:t>)</w:t>
+      </w:r>
+    </w:p>
+    <w:p/>
+    <w:p>
+      <w:pPr>
+        <w:pStyle w:val="Heading1"/>
+      </w:pPr>
+      <w:r>
+        <w:t>toolkit.py</w:t>
+      </w:r>
+    </w:p>
+    <w:p/>
+    <w:p>
+      <w:pPr>
+        <w:pStyle w:val="Heading2"/>
+      </w:pPr>
+      <w:r>
+        <w:t>Data loading</w:t>
+      </w:r>
+      <w:r>
+        <w:t xml:space="preserve"> and handling</w:t>
+      </w:r>
+      <w:r>
+        <w:t xml:space="preserve"> functions</w:t>
+      </w:r>
+    </w:p>
+    <w:p>
+      <w:pPr>
+        <w:rPr>
+          <w:rFonts w:ascii="Courier New" w:hAnsi="Courier New" w:cs="Courier New"/>
+          <w:sz w:val="22"/>
+        </w:rPr>
+      </w:pPr>
+      <w:proofErr w:type="spellStart"/>
+      <w:r>
+        <w:rPr>
+          <w:rFonts w:ascii="Courier New" w:hAnsi="Courier New" w:cs="Courier New"/>
+          <w:sz w:val="22"/>
+        </w:rPr>
+        <w:t>get_CSV_folder_and_</w:t>
+      </w:r>
+      <w:proofErr w:type="gramStart"/>
+      <w:r>
+        <w:rPr>
+          <w:rFonts w:ascii="Courier New" w:hAnsi="Courier New" w:cs="Courier New"/>
+          <w:sz w:val="22"/>
+        </w:rPr>
+        <w:t>filenames</w:t>
+      </w:r>
+      <w:proofErr w:type="spellEnd"/>
+      <w:r>
+        <w:rPr>
+          <w:rFonts w:ascii="Courier New" w:hAnsi="Courier New" w:cs="Courier New"/>
+          <w:sz w:val="22"/>
+        </w:rPr>
+        <w:t>(</w:t>
+      </w:r>
+      <w:proofErr w:type="gramEnd"/>
+      <w:r>
+        <w:rPr>
+          <w:rFonts w:ascii="Courier New" w:hAnsi="Courier New" w:cs="Courier New"/>
+          <w:sz w:val="22"/>
+        </w:rPr>
+        <w:t>):</w:t>
+      </w:r>
+    </w:p>
+    <w:p>
+      <w:r>
+        <w:t>Asks user for the folder path containing CSV files; returns this and a list of all CSV files whose names start with "results</w:t>
+      </w:r>
+      <w:proofErr w:type="gramStart"/>
+      <w:r>
+        <w:t>" .</w:t>
+      </w:r>
+      <w:proofErr w:type="gramEnd"/>
+    </w:p>
+    <w:p/>
+    <w:p>
+      <w:proofErr w:type="spellStart"/>
+      <w:r>
+        <w:t>load_</w:t>
+      </w:r>
+      <w:proofErr w:type="gramStart"/>
+      <w:r>
+        <w:t>data</w:t>
+      </w:r>
+      <w:proofErr w:type="spellEnd"/>
+      <w:r>
+        <w:t>(</w:t>
+      </w:r>
+      <w:proofErr w:type="spellStart"/>
+      <w:proofErr w:type="gramEnd"/>
+      <w:r>
+        <w:t>CSVfileName</w:t>
+      </w:r>
+      <w:proofErr w:type="spellEnd"/>
+      <w:r>
+        <w:t xml:space="preserve">, </w:t>
+      </w:r>
+      <w:proofErr w:type="spellStart"/>
+      <w:r>
+        <w:t>N_columns</w:t>
+      </w:r>
+      <w:proofErr w:type="spellEnd"/>
+      <w:r>
+        <w:t>):</w:t>
+      </w:r>
+    </w:p>
+    <w:p>
+      <w:r>
+        <w:t xml:space="preserve">    Loads position data from a CSV file and returns a single array containing both fish's information (position, angle, body </w:t>
+      </w:r>
+      <w:proofErr w:type="gramStart"/>
+      <w:r>
+        <w:t>markers  etc.</w:t>
+      </w:r>
+      <w:proofErr w:type="gramEnd"/>
+    </w:p>
+    <w:p>
+      <w:r>
+        <w:t>Checks that frame numbers are the same for each array, and that there are no gaps in frames, and that the first frame is 1</w:t>
+      </w:r>
+    </w:p>
+    <w:p/>
+    <w:p>
+      <w:proofErr w:type="spellStart"/>
+      <w:r>
+        <w:t>get_dataset_</w:t>
+      </w:r>
+      <w:proofErr w:type="gramStart"/>
+      <w:r>
+        <w:t>name</w:t>
+      </w:r>
+      <w:proofErr w:type="spellEnd"/>
+      <w:r>
+        <w:t>(</w:t>
+      </w:r>
+      <w:proofErr w:type="spellStart"/>
+      <w:proofErr w:type="gramEnd"/>
+      <w:r>
+        <w:t>CSVfileName</w:t>
+      </w:r>
+      <w:proofErr w:type="spellEnd"/>
+      <w:r>
+        <w:t>):</w:t>
+      </w:r>
+    </w:p>
+    <w:p>
+      <w:r>
+        <w:t xml:space="preserve">    Extract the "dataset name" from the CSV filename. </w:t>
+      </w:r>
+      <w:proofErr w:type="spellStart"/>
+      <w:r>
+        <w:t>Delete"results_SocPref</w:t>
+      </w:r>
+      <w:proofErr w:type="spellEnd"/>
+      <w:r>
+        <w:t xml:space="preserve">_", "_ALL.csv"; keep everything else.    E.g. file name "results_SocPref_3c_2wpf_k2_ALL.csv" gives   </w:t>
+      </w:r>
+      <w:proofErr w:type="spellStart"/>
+      <w:r>
+        <w:t>dataset_name</w:t>
+      </w:r>
+      <w:proofErr w:type="spellEnd"/>
+      <w:r>
+        <w:t xml:space="preserve"> = "3c_2wpf_k2""</w:t>
+      </w:r>
+    </w:p>
+    <w:p/>
     <w:p>
       <w:proofErr w:type="spellStart"/>
       <w:r>
         <w:lastRenderedPageBreak/>
-        <w:t>get_orientation_type</w:t>
-      </w:r>
-      <w:proofErr w:type="spellEnd"/>
-      <w:r>
-        <w:t>()</w:t>
+        <w:t>make_frames_</w:t>
+      </w:r>
+      <w:proofErr w:type="gramStart"/>
+      <w:r>
+        <w:t>dictionary</w:t>
+      </w:r>
+      <w:proofErr w:type="spellEnd"/>
+      <w:r>
+        <w:t>(</w:t>
+      </w:r>
+      <w:proofErr w:type="gramEnd"/>
+      <w:r>
+        <w:t xml:space="preserve">frames, </w:t>
+      </w:r>
+      <w:proofErr w:type="spellStart"/>
+      <w:r>
+        <w:t>frames_to_remove</w:t>
+      </w:r>
+      <w:proofErr w:type="spellEnd"/>
+      <w:r>
+        <w:t>):</w:t>
+      </w:r>
+    </w:p>
+    <w:p>
+      <w:r>
+        <w:t xml:space="preserve">    Make a dictionary of raw (original) frames, frames with "bad" frames removed, and combined (adjacent) frames + durations</w:t>
       </w:r>
     </w:p>
     <w:p/>
     <w:p>
+      <w:proofErr w:type="spellStart"/>
+      <w:r>
+        <w:t>combine_events</w:t>
+      </w:r>
+      <w:proofErr w:type="spellEnd"/>
+      <w:r>
+        <w:t>(events):</w:t>
+      </w:r>
+    </w:p>
+    <w:p>
+      <w:r>
+        <w:t xml:space="preserve">    Given an array of frame numbers, return an arrays of frame numbers with adjacent frames combined and duration numbers corresponding to the duration of adjacent frames.</w:t>
+      </w:r>
+    </w:p>
+    <w:p/>
+    <w:p>
       <w:pPr>
         <w:pStyle w:val="Heading2"/>
       </w:pPr>
       <w:r>
-        <w:t>Tail-rubbing functions</w:t>
-      </w:r>
-    </w:p>
-    <w:p>
-      <w:proofErr w:type="spellStart"/>
-      <w:r>
-        <w:t>get_tail_rubbing_frames</w:t>
-      </w:r>
-      <w:proofErr w:type="spellEnd"/>
-      <w:r>
-        <w:t>()</w:t>
-      </w:r>
+        <w:t>Coordinate determination functions</w:t>
+      </w:r>
+    </w:p>
+    <w:p>
+      <w:proofErr w:type="spellStart"/>
+      <w:r>
+        <w:t>get_</w:t>
+      </w:r>
+      <w:proofErr w:type="gramStart"/>
+      <w:r>
+        <w:t>ArenaCenter</w:t>
+      </w:r>
+      <w:proofErr w:type="spellEnd"/>
+      <w:r>
+        <w:t>(</w:t>
+      </w:r>
+      <w:proofErr w:type="spellStart"/>
+      <w:proofErr w:type="gramEnd"/>
+      <w:r>
+        <w:t>dataset_name</w:t>
+      </w:r>
+      <w:proofErr w:type="spellEnd"/>
+      <w:r>
+        <w:t xml:space="preserve">, </w:t>
+      </w:r>
+      <w:proofErr w:type="spellStart"/>
+      <w:r>
+        <w:t>arenaCentersFilename</w:t>
+      </w:r>
+      <w:proofErr w:type="spellEnd"/>
+      <w:r>
+        <w:t xml:space="preserve">, </w:t>
+      </w:r>
+      <w:proofErr w:type="spellStart"/>
+      <w:r>
+        <w:t>offsetPositionsFilename</w:t>
+      </w:r>
+      <w:proofErr w:type="spellEnd"/>
+      <w:r>
+        <w:t>):</w:t>
+      </w:r>
+    </w:p>
+    <w:p>
+      <w:r>
+        <w:t xml:space="preserve">    Extract the </w:t>
+      </w:r>
+      <w:proofErr w:type="spellStart"/>
+      <w:proofErr w:type="gramStart"/>
+      <w:r>
+        <w:t>x,y</w:t>
+      </w:r>
+      <w:proofErr w:type="spellEnd"/>
+      <w:proofErr w:type="gramEnd"/>
+      <w:r>
+        <w:t xml:space="preserve"> positions of the Arena centers from the     </w:t>
+      </w:r>
+      <w:proofErr w:type="spellStart"/>
+      <w:r>
+        <w:t>arenaCentersFilename</w:t>
+      </w:r>
+      <w:proofErr w:type="spellEnd"/>
+      <w:r>
+        <w:t xml:space="preserve"> CSV -- previously tabulated.    Image offsets also previously tabulated, first and second columns of     </w:t>
+      </w:r>
+      <w:proofErr w:type="spellStart"/>
+      <w:r>
+        <w:t>offsetPositionsFilename</w:t>
+      </w:r>
+      <w:proofErr w:type="spellEnd"/>
     </w:p>
     <w:p/>
     <w:p>
-      <w:pPr>
-        <w:pStyle w:val="Heading1"/>
-      </w:pPr>
-      <w:r>
-        <w:t>toolkit.py</w:t>
+      <w:proofErr w:type="spellStart"/>
+      <w:r>
+        <w:t>get_edge_</w:t>
+      </w:r>
+      <w:proofErr w:type="gramStart"/>
+      <w:r>
+        <w:t>frames</w:t>
+      </w:r>
+      <w:proofErr w:type="spellEnd"/>
+      <w:r>
+        <w:t>(</w:t>
+      </w:r>
+      <w:proofErr w:type="gramEnd"/>
+      <w:r>
+        <w:t xml:space="preserve">dataset, params, </w:t>
+      </w:r>
+      <w:proofErr w:type="spellStart"/>
+      <w:r>
+        <w:t>arena_radius_mm</w:t>
+      </w:r>
+      <w:proofErr w:type="spellEnd"/>
+      <w:r>
+        <w:t xml:space="preserve">, </w:t>
+      </w:r>
+      <w:proofErr w:type="spellStart"/>
+      <w:r>
+        <w:t>xcol</w:t>
+      </w:r>
+      <w:proofErr w:type="spellEnd"/>
+      <w:r>
+        <w:t xml:space="preserve">=3, </w:t>
+      </w:r>
+      <w:proofErr w:type="spellStart"/>
+      <w:r>
+        <w:t>ycol</w:t>
+      </w:r>
+      <w:proofErr w:type="spellEnd"/>
+      <w:r>
+        <w:t>=4):</w:t>
+      </w:r>
+    </w:p>
+    <w:p>
+      <w:r>
+        <w:t xml:space="preserve">    identify frames in which the head position of one or more fish is close to the dish edge (within threshold)</w:t>
       </w:r>
     </w:p>
     <w:p/>
     <w:p>
-      <w:pPr>
-        <w:pStyle w:val="Heading2"/>
-      </w:pPr>
-      <w:r>
-        <w:t>Data loading</w:t>
-      </w:r>
-      <w:r>
-        <w:t xml:space="preserve"> and handling</w:t>
-      </w:r>
-      <w:r>
-        <w:t xml:space="preserve"> functions</w:t>
-      </w:r>
-    </w:p>
-    <w:p>
-      <w:pPr>
-        <w:rPr>
-          <w:rFonts w:ascii="Courier New" w:hAnsi="Courier New" w:cs="Courier New"/>
-          <w:sz w:val="22"/>
-        </w:rPr>
-      </w:pPr>
-      <w:proofErr w:type="spellStart"/>
-      <w:r>
-        <w:rPr>
-          <w:rFonts w:ascii="Courier New" w:hAnsi="Courier New" w:cs="Courier New"/>
-          <w:sz w:val="22"/>
-        </w:rPr>
-        <w:t>get_CSV_folder_and_filenames</w:t>
-      </w:r>
-      <w:proofErr w:type="spellEnd"/>
-      <w:r>
-        <w:rPr>
-          <w:rFonts w:ascii="Courier New" w:hAnsi="Courier New" w:cs="Courier New"/>
-          <w:sz w:val="22"/>
-        </w:rPr>
-        <w:t>():</w:t>
-      </w:r>
-    </w:p>
-    <w:p>
-      <w:r>
-        <w:t>Asks user for the folder path containing CSV files; returns this and a list of all CSV files whose names start with "results" .</w:t>
-      </w:r>
-    </w:p>
-    <w:p/>
-    <w:p>
-      <w:proofErr w:type="spellStart"/>
-      <w:r>
-        <w:t>load_data</w:t>
+      <w:proofErr w:type="spellStart"/>
+      <w:r>
+        <w:t>get_</w:t>
+      </w:r>
+      <w:proofErr w:type="gramStart"/>
+      <w:r>
+        <w:t>imageScale</w:t>
       </w:r>
       <w:proofErr w:type="spellEnd"/>
       <w:r>
         <w:t>(</w:t>
       </w:r>
       <w:proofErr w:type="spellStart"/>
-      <w:r>
-        <w:t>CSVfileName</w:t>
-      </w:r>
-      <w:proofErr w:type="spellEnd"/>
-      <w:r>
-        <w:t xml:space="preserve">, </w:t>
-      </w:r>
-      <w:proofErr w:type="spellStart"/>
-      <w:r>
-        <w:t>N_columns</w:t>
-      </w:r>
-      <w:proofErr w:type="spellEnd"/>
-      <w:r>
-        <w:t>):</w:t>
-      </w:r>
-    </w:p>
-    <w:p>
-      <w:r>
-        <w:t xml:space="preserve">    Loads position data from a CSV file and returns a single array containing both fish's information (position, angle, body markers  etc.</w:t>
-      </w:r>
-    </w:p>
-    <w:p>
-      <w:r>
-        <w:t>Checks that frame numbers are the same for each array, and that there are no gaps in frames, and that the first frame is 1</w:t>
-      </w:r>
-    </w:p>
-    <w:p/>
-    <w:p>
-      <w:proofErr w:type="spellStart"/>
-      <w:r>
-        <w:t>get_dataset_name</w:t>
-      </w:r>
-      <w:proofErr w:type="spellEnd"/>
-      <w:r>
-        <w:t>(</w:t>
-      </w:r>
-      <w:proofErr w:type="spellStart"/>
-      <w:r>
-        <w:t>CSVfileName</w:t>
-      </w:r>
-      <w:proofErr w:type="spellEnd"/>
-      <w:r>
-        <w:t>):</w:t>
-      </w:r>
-    </w:p>
-    <w:p>
-      <w:r>
-        <w:t xml:space="preserve">    Extract the "dataset name" from the CSV filename. </w:t>
-      </w:r>
-      <w:proofErr w:type="spellStart"/>
-      <w:r>
-        <w:t>Delete"results_SocPref</w:t>
-      </w:r>
-      <w:proofErr w:type="spellEnd"/>
-      <w:r>
-        <w:t xml:space="preserve">_", "_ALL.csv"; keep everything else.    E.g. file name "results_SocPref_3c_2wpf_k2_ALL.csv" gives   </w:t>
-      </w:r>
-      <w:proofErr w:type="spellStart"/>
-      <w:r>
-        <w:t>dataset_name</w:t>
-      </w:r>
-      <w:proofErr w:type="spellEnd"/>
-      <w:r>
-        <w:t xml:space="preserve"> = "3c_2wpf_k2""</w:t>
-      </w:r>
-    </w:p>
-    <w:p/>
-    <w:p>
-      <w:proofErr w:type="spellStart"/>
-      <w:r>
-        <w:t>make_frames_dictionary</w:t>
-      </w:r>
-      <w:proofErr w:type="spellEnd"/>
-      <w:r>
-        <w:t xml:space="preserve">(frames, </w:t>
-      </w:r>
-      <w:proofErr w:type="spellStart"/>
-      <w:r>
-        <w:t>frames_to_remove</w:t>
-      </w:r>
-      <w:proofErr w:type="spellEnd"/>
-      <w:r>
-        <w:t>):</w:t>
-      </w:r>
-    </w:p>
-    <w:p>
-      <w:r>
-        <w:t xml:space="preserve">    Make a dictionary of raw (original) frames, frames with "bad" frames removed, and combined (adjacent) frames + durations</w:t>
-      </w:r>
-    </w:p>
-    <w:p/>
-    <w:p>
-      <w:proofErr w:type="spellStart"/>
-      <w:r>
-        <w:t>combine_events</w:t>
-      </w:r>
-      <w:proofErr w:type="spellEnd"/>
-      <w:r>
-        <w:t>(events):</w:t>
-      </w:r>
-    </w:p>
-    <w:p>
-      <w:r>
-        <w:t xml:space="preserve">    Given an array of frame numbers, return an arrays of frame numbers with adjacent frames combined and duration numbers corresponding to the duration of adjacent frames.</w:t>
-      </w:r>
-    </w:p>
-    <w:p/>
-    <w:p>
-      <w:pPr>
-        <w:pStyle w:val="Heading2"/>
-      </w:pPr>
-      <w:r>
-        <w:lastRenderedPageBreak/>
-        <w:t>Coordinate determination functions</w:t>
-      </w:r>
-    </w:p>
-    <w:p>
-      <w:proofErr w:type="spellStart"/>
-      <w:r>
-        <w:t>get_ArenaCenter</w:t>
-      </w:r>
-      <w:proofErr w:type="spellEnd"/>
-      <w:r>
-        <w:t>(</w:t>
-      </w:r>
-      <w:proofErr w:type="spellStart"/>
-      <w:r>
-        <w:t>dataset_name</w:t>
-      </w:r>
-      <w:proofErr w:type="spellEnd"/>
-      <w:r>
-        <w:t xml:space="preserve">, </w:t>
-      </w:r>
-      <w:proofErr w:type="spellStart"/>
-      <w:r>
-        <w:t>arenaCentersFilename</w:t>
-      </w:r>
-      <w:proofErr w:type="spellEnd"/>
-      <w:r>
-        <w:t xml:space="preserve">, </w:t>
-      </w:r>
-      <w:proofErr w:type="spellStart"/>
-      <w:r>
-        <w:t>offsetPositionsFilename</w:t>
-      </w:r>
-      <w:proofErr w:type="spellEnd"/>
-      <w:r>
-        <w:t>):</w:t>
-      </w:r>
-    </w:p>
-    <w:p>
-      <w:r>
-        <w:t xml:space="preserve">    Extract the </w:t>
-      </w:r>
-      <w:proofErr w:type="spellStart"/>
-      <w:r>
-        <w:t>x,y</w:t>
-      </w:r>
-      <w:proofErr w:type="spellEnd"/>
-      <w:r>
-        <w:t xml:space="preserve"> positions of the Arena centers from the     </w:t>
-      </w:r>
-      <w:proofErr w:type="spellStart"/>
-      <w:r>
-        <w:t>arenaCentersFilename</w:t>
-      </w:r>
-      <w:proofErr w:type="spellEnd"/>
-      <w:r>
-        <w:t xml:space="preserve"> CSV -- previously tabulated.    Image offsets also previously tabulated, first and second columns of     </w:t>
-      </w:r>
-      <w:proofErr w:type="spellStart"/>
-      <w:r>
-        <w:t>offsetPositionsFilename</w:t>
-      </w:r>
-      <w:proofErr w:type="spellEnd"/>
-    </w:p>
-    <w:p/>
-    <w:p>
-      <w:proofErr w:type="spellStart"/>
-      <w:r>
-        <w:t>get_edge_frames</w:t>
-      </w:r>
-      <w:proofErr w:type="spellEnd"/>
-      <w:r>
-        <w:t xml:space="preserve">(dataset, params, </w:t>
-      </w:r>
-      <w:proofErr w:type="spellStart"/>
-      <w:r>
-        <w:t>arena_radius_mm</w:t>
-      </w:r>
-      <w:proofErr w:type="spellEnd"/>
-      <w:r>
-        <w:t xml:space="preserve">, </w:t>
-      </w:r>
-      <w:proofErr w:type="spellStart"/>
-      <w:r>
-        <w:t>xcol</w:t>
-      </w:r>
-      <w:proofErr w:type="spellEnd"/>
-      <w:r>
-        <w:t xml:space="preserve">=3, </w:t>
-      </w:r>
-      <w:proofErr w:type="spellStart"/>
-      <w:r>
-        <w:t>ycol</w:t>
-      </w:r>
-      <w:proofErr w:type="spellEnd"/>
-      <w:r>
-        <w:t>=4):</w:t>
-      </w:r>
-    </w:p>
-    <w:p>
-      <w:r>
-        <w:t xml:space="preserve">    identify frames in which the head position of one or more fish is close to the dish edge (within threshold)</w:t>
-      </w:r>
-    </w:p>
-    <w:p/>
-    <w:p>
-      <w:proofErr w:type="spellStart"/>
-      <w:r>
-        <w:t>get_imageScale</w:t>
-      </w:r>
-      <w:proofErr w:type="spellEnd"/>
-      <w:r>
-        <w:t>(</w:t>
-      </w:r>
-      <w:proofErr w:type="spellStart"/>
+      <w:proofErr w:type="gramEnd"/>
       <w:r>
         <w:t>dataset_name</w:t>
       </w:r>
@@ -10210,13 +11578,18 @@
       </w:r>
       <w:proofErr w:type="spellStart"/>
       <w:r>
-        <w:t>estimate_arena_center</w:t>
+        <w:t>estimate_arena_</w:t>
+      </w:r>
+      <w:proofErr w:type="gramStart"/>
+      <w:r>
+        <w:t>center</w:t>
       </w:r>
       <w:proofErr w:type="spellEnd"/>
       <w:r>
         <w:t>(</w:t>
       </w:r>
       <w:proofErr w:type="spellStart"/>
+      <w:proofErr w:type="gramEnd"/>
       <w:r>
         <w:t>alldata</w:t>
       </w:r>
@@ -10277,13 +11650,18 @@
     <w:p>
       <w:proofErr w:type="spellStart"/>
       <w:r>
-        <w:t>get_interfish_distance</w:t>
+        <w:t>get_interfish_</w:t>
+      </w:r>
+      <w:proofErr w:type="gramStart"/>
+      <w:r>
+        <w:t>distance</w:t>
       </w:r>
       <w:proofErr w:type="spellEnd"/>
       <w:r>
         <w:t>(</w:t>
       </w:r>
       <w:proofErr w:type="spellStart"/>
+      <w:proofErr w:type="gramEnd"/>
       <w:r>
         <w:t>all_data</w:t>
       </w:r>
@@ -10321,13 +11699,19 @@
     <w:p>
       <w:proofErr w:type="spellStart"/>
       <w:r>
-        <w:t>get_fish_lengths</w:t>
+        <w:lastRenderedPageBreak/>
+        <w:t>get_fish_</w:t>
+      </w:r>
+      <w:proofErr w:type="gramStart"/>
+      <w:r>
+        <w:t>lengths</w:t>
       </w:r>
       <w:proofErr w:type="spellEnd"/>
       <w:r>
         <w:t>(</w:t>
       </w:r>
       <w:proofErr w:type="spellStart"/>
+      <w:proofErr w:type="gramEnd"/>
       <w:r>
         <w:t>all_data</w:t>
       </w:r>
@@ -10364,11 +11748,19 @@
       </w:r>
       <w:proofErr w:type="spellStart"/>
       <w:r>
-        <w:t>get_bad_headTrack_frames</w:t>
-      </w:r>
-      <w:proofErr w:type="spellEnd"/>
-      <w:r>
-        <w:t xml:space="preserve">(dataset, params, </w:t>
+        <w:t>get_bad_headTrack_</w:t>
+      </w:r>
+      <w:proofErr w:type="gramStart"/>
+      <w:r>
+        <w:t>frames</w:t>
+      </w:r>
+      <w:proofErr w:type="spellEnd"/>
+      <w:r>
+        <w:t>(</w:t>
+      </w:r>
+      <w:proofErr w:type="gramEnd"/>
+      <w:r>
+        <w:t xml:space="preserve">dataset, params, </w:t>
       </w:r>
       <w:proofErr w:type="spellStart"/>
       <w:r>
@@ -10419,11 +11811,19 @@
     <w:p>
       <w:proofErr w:type="spellStart"/>
       <w:r>
-        <w:t>get_bad_bodyTrack_frames</w:t>
-      </w:r>
-      <w:proofErr w:type="spellEnd"/>
-      <w:r>
-        <w:t>()</w:t>
+        <w:t>get_bad_bodyTrack_</w:t>
+      </w:r>
+      <w:proofErr w:type="gramStart"/>
+      <w:r>
+        <w:t>frames</w:t>
+      </w:r>
+      <w:proofErr w:type="spellEnd"/>
+      <w:r>
+        <w:t>(</w:t>
+      </w:r>
+      <w:proofErr w:type="gramEnd"/>
+      <w:r>
+        <w:t>)</w:t>
       </w:r>
     </w:p>
     <w:p>
@@ -10459,18 +11859,34 @@
     </w:p>
     <w:p>
       <w:r>
-        <w:t xml:space="preserve">         3 times the mean distance between positions j and j+1  for j = 2 to 9</w:t>
+        <w:t xml:space="preserve">         3 times the mean distance between positions j and j+</w:t>
+      </w:r>
+      <w:proofErr w:type="gramStart"/>
+      <w:r>
+        <w:t>1  for</w:t>
+      </w:r>
+      <w:proofErr w:type="gramEnd"/>
+      <w:r>
+        <w:t xml:space="preserve"> j = 2 to 9</w:t>
       </w:r>
     </w:p>
     <w:p/>
     <w:p>
       <w:proofErr w:type="spellStart"/>
       <w:r>
-        <w:t>remove_frames</w:t>
-      </w:r>
-      <w:proofErr w:type="spellEnd"/>
-      <w:r>
-        <w:t xml:space="preserve">(frames, </w:t>
+        <w:t>remove_</w:t>
+      </w:r>
+      <w:proofErr w:type="gramStart"/>
+      <w:r>
+        <w:t>frames</w:t>
+      </w:r>
+      <w:proofErr w:type="spellEnd"/>
+      <w:r>
+        <w:t>(</w:t>
+      </w:r>
+      <w:proofErr w:type="gramEnd"/>
+      <w:r>
+        <w:t xml:space="preserve">frames, </w:t>
       </w:r>
       <w:proofErr w:type="spellStart"/>
       <w:r>
@@ -10503,12 +11919,17 @@
     <w:p/>
     <w:p>
       <w:proofErr w:type="spellStart"/>
+      <w:proofErr w:type="gramStart"/>
       <w:r>
         <w:t>plotAllPositions</w:t>
       </w:r>
       <w:proofErr w:type="spellEnd"/>
       <w:r>
-        <w:t xml:space="preserve">(dataset, </w:t>
+        <w:t>(</w:t>
+      </w:r>
+      <w:proofErr w:type="gramEnd"/>
+      <w:r>
+        <w:t xml:space="preserve">dataset, </w:t>
       </w:r>
       <w:proofErr w:type="spellStart"/>
       <w:r>
@@ -10544,13 +11965,18 @@
     <w:p>
       <w:proofErr w:type="spellStart"/>
       <w:r>
-        <w:t>visualize_fish</w:t>
+        <w:t>visualize_</w:t>
+      </w:r>
+      <w:proofErr w:type="gramStart"/>
+      <w:r>
+        <w:t>fish</w:t>
       </w:r>
       <w:proofErr w:type="spellEnd"/>
       <w:r>
         <w:t>(</w:t>
       </w:r>
       <w:proofErr w:type="spellStart"/>
+      <w:proofErr w:type="gramEnd"/>
       <w:r>
         <w:t>body_x</w:t>
       </w:r>
@@ -10601,7 +12027,15 @@
     </w:p>
     <w:p>
       <w:r>
-        <w:t xml:space="preserve">    Plot fish body positions (position 1 == head) over some range of frames body{x, y} are </w:t>
+        <w:t xml:space="preserve">    Plot fish body positions (position 1 == head) over some range of frames </w:t>
+      </w:r>
+      <w:proofErr w:type="gramStart"/>
+      <w:r>
+        <w:t>body{</w:t>
+      </w:r>
+      <w:proofErr w:type="gramEnd"/>
+      <w:r>
+        <w:t xml:space="preserve">x, y} are </w:t>
       </w:r>
       <w:proofErr w:type="spellStart"/>
       <w:r>
@@ -10638,11 +12072,20 @@
     <w:p>
       <w:proofErr w:type="spellStart"/>
       <w:r>
-        <w:t>write_behavior_txt_file</w:t>
-      </w:r>
-      <w:proofErr w:type="spellEnd"/>
-      <w:r>
-        <w:t xml:space="preserve">(dataset, </w:t>
+        <w:lastRenderedPageBreak/>
+        <w:t>write_behavior_txt_</w:t>
+      </w:r>
+      <w:proofErr w:type="gramStart"/>
+      <w:r>
+        <w:t>file</w:t>
+      </w:r>
+      <w:proofErr w:type="spellEnd"/>
+      <w:r>
+        <w:t>(</w:t>
+      </w:r>
+      <w:proofErr w:type="gramEnd"/>
+      <w:r>
+        <w:t xml:space="preserve">dataset, </w:t>
       </w:r>
       <w:proofErr w:type="spellStart"/>
       <w:r>
@@ -10655,7 +12098,15 @@
     </w:p>
     <w:p>
       <w:r>
-        <w:t xml:space="preserve">    Creates a txt file of the relevant window frames and event durations for a set of social behaviors in a given single dataset</w:t>
+        <w:t xml:space="preserve">    Creates a txt file of the relevant window frames and event durations for a set of social behaviors </w:t>
+      </w:r>
+      <w:proofErr w:type="gramStart"/>
+      <w:r>
+        <w:t>in a given</w:t>
+      </w:r>
+      <w:proofErr w:type="gramEnd"/>
+      <w:r>
+        <w:t xml:space="preserve"> single dataset</w:t>
       </w:r>
     </w:p>
     <w:p>
@@ -10675,13 +12126,18 @@
     <w:p>
       <w:proofErr w:type="spellStart"/>
       <w:r>
-        <w:t>mark_behavior_frames_Excel</w:t>
+        <w:t>mark_behavior_frames_</w:t>
+      </w:r>
+      <w:proofErr w:type="gramStart"/>
+      <w:r>
+        <w:t>Excel</w:t>
       </w:r>
       <w:proofErr w:type="spellEnd"/>
       <w:r>
         <w:t>(</w:t>
       </w:r>
       <w:proofErr w:type="spellStart"/>
+      <w:proofErr w:type="gramEnd"/>
       <w:r>
         <w:t>markFrames_workbook</w:t>
       </w:r>
@@ -10727,16 +12183,34 @@
           <w:sz w:val="20"/>
           <w:szCs w:val="20"/>
         </w:rPr>
-        <w:t>get_reorientation_wfs</w:t>
-      </w:r>
-      <w:proofErr w:type="spellEnd"/>
-      <w:r>
-        <w:rPr>
-          <w:rFonts w:ascii="Courier New" w:hAnsi="Courier New" w:cs="Courier New"/>
-          <w:sz w:val="20"/>
-          <w:szCs w:val="20"/>
-        </w:rPr>
-        <w:t>()</w:t>
+        <w:t>get_reorientation_</w:t>
+      </w:r>
+      <w:proofErr w:type="gramStart"/>
+      <w:r>
+        <w:rPr>
+          <w:rFonts w:ascii="Courier New" w:hAnsi="Courier New" w:cs="Courier New"/>
+          <w:sz w:val="20"/>
+          <w:szCs w:val="20"/>
+        </w:rPr>
+        <w:t>wfs</w:t>
+      </w:r>
+      <w:proofErr w:type="spellEnd"/>
+      <w:r>
+        <w:rPr>
+          <w:rFonts w:ascii="Courier New" w:hAnsi="Courier New" w:cs="Courier New"/>
+          <w:sz w:val="20"/>
+          <w:szCs w:val="20"/>
+        </w:rPr>
+        <w:t>(</w:t>
+      </w:r>
+      <w:proofErr w:type="gramEnd"/>
+      <w:r>
+        <w:rPr>
+          <w:rFonts w:ascii="Courier New" w:hAnsi="Courier New" w:cs="Courier New"/>
+          <w:sz w:val="20"/>
+          <w:szCs w:val="20"/>
+        </w:rPr>
+        <w:t>)</w:t>
       </w:r>
       <w:r>
         <w:t xml:space="preserve"> in matching.py: reorientation “matching” behavior</w:t>
@@ -10750,16 +12224,34 @@
           <w:sz w:val="20"/>
           <w:szCs w:val="20"/>
         </w:rPr>
-        <w:t>get_mirroring_wfs</w:t>
-      </w:r>
-      <w:proofErr w:type="spellEnd"/>
-      <w:r>
-        <w:rPr>
-          <w:rFonts w:ascii="Courier New" w:hAnsi="Courier New" w:cs="Courier New"/>
-          <w:sz w:val="20"/>
-          <w:szCs w:val="20"/>
-        </w:rPr>
-        <w:t xml:space="preserve">(): </w:t>
+        <w:t>get_mirroring_</w:t>
+      </w:r>
+      <w:proofErr w:type="gramStart"/>
+      <w:r>
+        <w:rPr>
+          <w:rFonts w:ascii="Courier New" w:hAnsi="Courier New" w:cs="Courier New"/>
+          <w:sz w:val="20"/>
+          <w:szCs w:val="20"/>
+        </w:rPr>
+        <w:t>wfs</w:t>
+      </w:r>
+      <w:proofErr w:type="spellEnd"/>
+      <w:r>
+        <w:rPr>
+          <w:rFonts w:ascii="Courier New" w:hAnsi="Courier New" w:cs="Courier New"/>
+          <w:sz w:val="20"/>
+          <w:szCs w:val="20"/>
+        </w:rPr>
+        <w:t>(</w:t>
+      </w:r>
+      <w:proofErr w:type="gramEnd"/>
+      <w:r>
+        <w:rPr>
+          <w:rFonts w:ascii="Courier New" w:hAnsi="Courier New" w:cs="Courier New"/>
+          <w:sz w:val="20"/>
+          <w:szCs w:val="20"/>
+        </w:rPr>
+        <w:t xml:space="preserve">): </w:t>
       </w:r>
       <w:r>
         <w:t>in m</w:t>
@@ -10779,16 +12271,34 @@
           <w:sz w:val="20"/>
           <w:szCs w:val="20"/>
         </w:rPr>
-        <w:t>get_circling_frames</w:t>
-      </w:r>
-      <w:proofErr w:type="spellEnd"/>
-      <w:r>
-        <w:rPr>
-          <w:rFonts w:ascii="Courier New" w:hAnsi="Courier New" w:cs="Courier New"/>
-          <w:sz w:val="20"/>
-          <w:szCs w:val="20"/>
-        </w:rPr>
-        <w:t>():</w:t>
+        <w:t>get_circling_</w:t>
+      </w:r>
+      <w:proofErr w:type="gramStart"/>
+      <w:r>
+        <w:rPr>
+          <w:rFonts w:ascii="Courier New" w:hAnsi="Courier New" w:cs="Courier New"/>
+          <w:sz w:val="20"/>
+          <w:szCs w:val="20"/>
+        </w:rPr>
+        <w:t>frames</w:t>
+      </w:r>
+      <w:proofErr w:type="spellEnd"/>
+      <w:r>
+        <w:rPr>
+          <w:rFonts w:ascii="Courier New" w:hAnsi="Courier New" w:cs="Courier New"/>
+          <w:sz w:val="20"/>
+          <w:szCs w:val="20"/>
+        </w:rPr>
+        <w:t>(</w:t>
+      </w:r>
+      <w:proofErr w:type="gramEnd"/>
+      <w:r>
+        <w:rPr>
+          <w:rFonts w:ascii="Courier New" w:hAnsi="Courier New" w:cs="Courier New"/>
+          <w:sz w:val="20"/>
+          <w:szCs w:val="20"/>
+        </w:rPr>
+        <w:t>):</w:t>
       </w:r>
       <w:r>
         <w:t xml:space="preserve"> “circling” behavior – lots of failed attempts</w:t>

</xml_diff>

<commit_message>
make_single_fish_plots() -- characterizations of single fsh
</commit_message>
<xml_diff>
--- a/Behavior analysis pipeline v2.docx
+++ b/Behavior analysis pipeline v2.docx
@@ -5401,6 +5401,9 @@
       </w:r>
       <w:r>
         <w:t>.</w:t>
+      </w:r>
+      <w:r>
+        <w:t xml:space="preserve"> Created by </w:t>
       </w:r>
     </w:p>
     <w:p>
@@ -6057,6 +6060,9 @@
         <w:t xml:space="preserve">Loading </w:t>
       </w:r>
       <w:r>
+        <w:t xml:space="preserve">datasets and </w:t>
+      </w:r>
+      <w:r>
         <w:t xml:space="preserve">variables </w:t>
       </w:r>
       <w:r>
@@ -6705,6 +6711,530 @@
       </w:r>
     </w:p>
     <w:p/>
+    <w:p>
+      <w:pPr>
+        <w:pStyle w:val="Heading1"/>
+      </w:pPr>
+      <w:r>
+        <w:t>Output plots</w:t>
+      </w:r>
+    </w:p>
+    <w:p>
+      <w:pPr>
+        <w:pStyle w:val="Heading2"/>
+      </w:pPr>
+      <w:r>
+        <w:t>Single fish plots</w:t>
+      </w:r>
+    </w:p>
+    <w:p>
+      <w:pPr>
+        <w:rPr>
+          <w:rFonts w:ascii="Courier New" w:hAnsi="Courier New" w:cs="Courier New"/>
+          <w:sz w:val="22"/>
+        </w:rPr>
+      </w:pPr>
+      <w:proofErr w:type="spellStart"/>
+      <w:r>
+        <w:rPr>
+          <w:rFonts w:ascii="Courier New" w:hAnsi="Courier New" w:cs="Courier New"/>
+          <w:sz w:val="22"/>
+        </w:rPr>
+        <w:t>make_single_fish_</w:t>
+      </w:r>
+      <w:proofErr w:type="gramStart"/>
+      <w:r>
+        <w:rPr>
+          <w:rFonts w:ascii="Courier New" w:hAnsi="Courier New" w:cs="Courier New"/>
+          <w:sz w:val="22"/>
+        </w:rPr>
+        <w:t>plots</w:t>
+      </w:r>
+      <w:proofErr w:type="spellEnd"/>
+      <w:r>
+        <w:rPr>
+          <w:rFonts w:ascii="Courier New" w:hAnsi="Courier New" w:cs="Courier New"/>
+          <w:sz w:val="22"/>
+        </w:rPr>
+        <w:t>(</w:t>
+      </w:r>
+      <w:proofErr w:type="gramEnd"/>
+      <w:r>
+        <w:rPr>
+          <w:rFonts w:ascii="Courier New" w:hAnsi="Courier New" w:cs="Courier New"/>
+          <w:sz w:val="22"/>
+        </w:rPr>
+        <w:t>)</w:t>
+      </w:r>
+      <w:r>
+        <w:rPr>
+          <w:rFonts w:ascii="Courier New" w:hAnsi="Courier New" w:cs="Courier New"/>
+          <w:sz w:val="22"/>
+        </w:rPr>
+        <w:t xml:space="preserve">: </w:t>
+      </w:r>
+      <w:r>
+        <w:t>M</w:t>
+      </w:r>
+      <w:r>
+        <w:t xml:space="preserve">ake plots of characteristics of individual fish, which may be in multi-fish experiments. Note that there are lots of parameter values that are hard-coded; this     </w:t>
+      </w:r>
+      <w:r>
+        <w:lastRenderedPageBreak/>
+        <w:t>function is probably more useful to read than to run as-is; I suggest copy/pasting into the console and modifying its code.</w:t>
+      </w:r>
+    </w:p>
+    <w:p>
+      <w:pPr>
+        <w:rPr>
+          <w:b/>
+          <w:bCs/>
+        </w:rPr>
+      </w:pPr>
+      <w:r>
+        <w:rPr>
+          <w:b/>
+          <w:bCs/>
+        </w:rPr>
+        <w:t>To use:</w:t>
+      </w:r>
+    </w:p>
+    <w:p>
+      <w:r>
+        <w:t>Load the “datasets” information, as described in the pipeline document:</w:t>
+      </w:r>
+    </w:p>
+    <w:p>
+      <w:pPr>
+        <w:rPr>
+          <w:rFonts w:ascii="Courier New" w:hAnsi="Courier New" w:cs="Courier New"/>
+          <w:sz w:val="22"/>
+        </w:rPr>
+      </w:pPr>
+      <w:r>
+        <w:rPr>
+          <w:rFonts w:ascii="Courier New" w:hAnsi="Courier New" w:cs="Courier New"/>
+          <w:sz w:val="22"/>
+        </w:rPr>
+        <w:t xml:space="preserve">from </w:t>
+      </w:r>
+      <w:proofErr w:type="spellStart"/>
+      <w:r>
+        <w:rPr>
+          <w:rFonts w:ascii="Courier New" w:hAnsi="Courier New" w:cs="Courier New"/>
+          <w:sz w:val="22"/>
+        </w:rPr>
+        <w:t>load_and_visualize_behaviors</w:t>
+      </w:r>
+      <w:proofErr w:type="spellEnd"/>
+      <w:r>
+        <w:rPr>
+          <w:rFonts w:ascii="Courier New" w:hAnsi="Courier New" w:cs="Courier New"/>
+          <w:sz w:val="22"/>
+        </w:rPr>
+        <w:t xml:space="preserve"> import </w:t>
+      </w:r>
+      <w:proofErr w:type="spellStart"/>
+      <w:r>
+        <w:rPr>
+          <w:rFonts w:ascii="Courier New" w:hAnsi="Courier New" w:cs="Courier New"/>
+          <w:sz w:val="22"/>
+        </w:rPr>
+        <w:t>loadAllFromPickle</w:t>
+      </w:r>
+      <w:proofErr w:type="spellEnd"/>
+    </w:p>
+    <w:p>
+      <w:pPr>
+        <w:rPr>
+          <w:rFonts w:ascii="Courier New" w:hAnsi="Courier New" w:cs="Courier New"/>
+          <w:sz w:val="22"/>
+        </w:rPr>
+      </w:pPr>
+      <w:r>
+        <w:rPr>
+          <w:rFonts w:ascii="Courier New" w:hAnsi="Courier New" w:cs="Courier New"/>
+          <w:sz w:val="22"/>
+        </w:rPr>
+        <w:t xml:space="preserve">datasets, </w:t>
+      </w:r>
+      <w:proofErr w:type="spellStart"/>
+      <w:r>
+        <w:rPr>
+          <w:rFonts w:ascii="Courier New" w:hAnsi="Courier New" w:cs="Courier New"/>
+          <w:sz w:val="22"/>
+        </w:rPr>
+        <w:t>CSVcolumns</w:t>
+      </w:r>
+      <w:proofErr w:type="spellEnd"/>
+      <w:r>
+        <w:rPr>
+          <w:rFonts w:ascii="Courier New" w:hAnsi="Courier New" w:cs="Courier New"/>
+          <w:sz w:val="22"/>
+        </w:rPr>
+        <w:t xml:space="preserve">, </w:t>
+      </w:r>
+      <w:proofErr w:type="spellStart"/>
+      <w:r>
+        <w:rPr>
+          <w:rFonts w:ascii="Courier New" w:hAnsi="Courier New" w:cs="Courier New"/>
+          <w:sz w:val="22"/>
+        </w:rPr>
+        <w:t>expt_config</w:t>
+      </w:r>
+      <w:proofErr w:type="spellEnd"/>
+      <w:r>
+        <w:rPr>
+          <w:rFonts w:ascii="Courier New" w:hAnsi="Courier New" w:cs="Courier New"/>
+          <w:sz w:val="22"/>
+        </w:rPr>
+        <w:t xml:space="preserve">, params = </w:t>
+      </w:r>
+      <w:proofErr w:type="spellStart"/>
+      <w:proofErr w:type="gramStart"/>
+      <w:r>
+        <w:rPr>
+          <w:rFonts w:ascii="Courier New" w:hAnsi="Courier New" w:cs="Courier New"/>
+          <w:sz w:val="22"/>
+        </w:rPr>
+        <w:t>loadAllFromPickle</w:t>
+      </w:r>
+      <w:proofErr w:type="spellEnd"/>
+      <w:r>
+        <w:rPr>
+          <w:rFonts w:ascii="Courier New" w:hAnsi="Courier New" w:cs="Courier New"/>
+          <w:sz w:val="22"/>
+        </w:rPr>
+        <w:t>(</w:t>
+      </w:r>
+      <w:proofErr w:type="gramEnd"/>
+      <w:r>
+        <w:rPr>
+          <w:rFonts w:ascii="Courier New" w:hAnsi="Courier New" w:cs="Courier New"/>
+          <w:sz w:val="22"/>
+        </w:rPr>
+        <w:t>)</w:t>
+      </w:r>
+    </w:p>
+    <w:p>
+      <w:r>
+        <w:t>Load the function to make “single fish” plots:</w:t>
+      </w:r>
+    </w:p>
+    <w:p>
+      <w:pPr>
+        <w:rPr>
+          <w:rFonts w:ascii="Courier New" w:hAnsi="Courier New" w:cs="Courier New"/>
+          <w:sz w:val="22"/>
+        </w:rPr>
+      </w:pPr>
+      <w:r>
+        <w:rPr>
+          <w:rFonts w:ascii="Courier New" w:hAnsi="Courier New" w:cs="Courier New"/>
+          <w:sz w:val="22"/>
+        </w:rPr>
+        <w:t xml:space="preserve">from </w:t>
+      </w:r>
+      <w:proofErr w:type="spellStart"/>
+      <w:r>
+        <w:rPr>
+          <w:rFonts w:ascii="Courier New" w:hAnsi="Courier New" w:cs="Courier New"/>
+          <w:sz w:val="22"/>
+        </w:rPr>
+        <w:t>behavior_identification_single</w:t>
+      </w:r>
+      <w:proofErr w:type="spellEnd"/>
+      <w:r>
+        <w:rPr>
+          <w:rFonts w:ascii="Courier New" w:hAnsi="Courier New" w:cs="Courier New"/>
+          <w:sz w:val="22"/>
+        </w:rPr>
+        <w:t xml:space="preserve"> import </w:t>
+      </w:r>
+      <w:proofErr w:type="spellStart"/>
+      <w:proofErr w:type="gramStart"/>
+      <w:r>
+        <w:rPr>
+          <w:rFonts w:ascii="Courier New" w:hAnsi="Courier New" w:cs="Courier New"/>
+          <w:sz w:val="22"/>
+        </w:rPr>
+        <w:t>make</w:t>
+      </w:r>
+      <w:proofErr w:type="gramEnd"/>
+      <w:r>
+        <w:rPr>
+          <w:rFonts w:ascii="Courier New" w:hAnsi="Courier New" w:cs="Courier New"/>
+          <w:sz w:val="22"/>
+        </w:rPr>
+        <w:t>_single_fish_plots</w:t>
+      </w:r>
+      <w:proofErr w:type="spellEnd"/>
+    </w:p>
+    <w:p>
+      <w:r>
+        <w:t xml:space="preserve">Run this, entering a “base” filename for saving figures, or None to </w:t>
+      </w:r>
+      <w:proofErr w:type="gramStart"/>
+      <w:r>
+        <w:t>skip;</w:t>
+      </w:r>
+      <w:proofErr w:type="gramEnd"/>
+      <w:r>
+        <w:t xml:space="preserve"> examples:</w:t>
+      </w:r>
+    </w:p>
+    <w:p>
+      <w:pPr>
+        <w:rPr>
+          <w:rFonts w:ascii="Courier New" w:hAnsi="Courier New" w:cs="Courier New"/>
+          <w:sz w:val="22"/>
+        </w:rPr>
+      </w:pPr>
+      <w:proofErr w:type="spellStart"/>
+      <w:r>
+        <w:rPr>
+          <w:rFonts w:ascii="Courier New" w:hAnsi="Courier New" w:cs="Courier New"/>
+          <w:sz w:val="22"/>
+        </w:rPr>
+        <w:t>make_single_fish_</w:t>
+      </w:r>
+      <w:proofErr w:type="gramStart"/>
+      <w:r>
+        <w:rPr>
+          <w:rFonts w:ascii="Courier New" w:hAnsi="Courier New" w:cs="Courier New"/>
+          <w:sz w:val="22"/>
+        </w:rPr>
+        <w:t>plots</w:t>
+      </w:r>
+      <w:proofErr w:type="spellEnd"/>
+      <w:r>
+        <w:rPr>
+          <w:rFonts w:ascii="Courier New" w:hAnsi="Courier New" w:cs="Courier New"/>
+          <w:sz w:val="22"/>
+        </w:rPr>
+        <w:t>(</w:t>
+      </w:r>
+      <w:proofErr w:type="gramEnd"/>
+      <w:r>
+        <w:rPr>
+          <w:rFonts w:ascii="Courier New" w:hAnsi="Courier New" w:cs="Courier New"/>
+          <w:sz w:val="22"/>
+        </w:rPr>
+        <w:t xml:space="preserve">datasets, </w:t>
+      </w:r>
+      <w:proofErr w:type="spellStart"/>
+      <w:r>
+        <w:rPr>
+          <w:rFonts w:ascii="Courier New" w:hAnsi="Courier New" w:cs="Courier New"/>
+          <w:sz w:val="22"/>
+        </w:rPr>
+        <w:t>outputFileNameBase</w:t>
+      </w:r>
+      <w:proofErr w:type="spellEnd"/>
+      <w:r>
+        <w:rPr>
+          <w:rFonts w:ascii="Courier New" w:hAnsi="Courier New" w:cs="Courier New"/>
+          <w:sz w:val="22"/>
+        </w:rPr>
+        <w:t xml:space="preserve"> = None)</w:t>
+      </w:r>
+    </w:p>
+    <w:p>
+      <w:r>
+        <w:t xml:space="preserve">or </w:t>
+      </w:r>
+    </w:p>
+    <w:p>
+      <w:pPr>
+        <w:rPr>
+          <w:rFonts w:ascii="Courier New" w:hAnsi="Courier New" w:cs="Courier New"/>
+          <w:sz w:val="22"/>
+        </w:rPr>
+      </w:pPr>
+      <w:proofErr w:type="spellStart"/>
+      <w:r>
+        <w:rPr>
+          <w:rFonts w:ascii="Courier New" w:hAnsi="Courier New" w:cs="Courier New"/>
+          <w:sz w:val="22"/>
+        </w:rPr>
+        <w:t>make_single_fish_</w:t>
+      </w:r>
+      <w:proofErr w:type="gramStart"/>
+      <w:r>
+        <w:rPr>
+          <w:rFonts w:ascii="Courier New" w:hAnsi="Courier New" w:cs="Courier New"/>
+          <w:sz w:val="22"/>
+        </w:rPr>
+        <w:t>plots</w:t>
+      </w:r>
+      <w:proofErr w:type="spellEnd"/>
+      <w:r>
+        <w:rPr>
+          <w:rFonts w:ascii="Courier New" w:hAnsi="Courier New" w:cs="Courier New"/>
+          <w:sz w:val="22"/>
+        </w:rPr>
+        <w:t>(</w:t>
+      </w:r>
+      <w:proofErr w:type="gramEnd"/>
+      <w:r>
+        <w:rPr>
+          <w:rFonts w:ascii="Courier New" w:hAnsi="Courier New" w:cs="Courier New"/>
+          <w:sz w:val="22"/>
+        </w:rPr>
+        <w:t xml:space="preserve">datasets, </w:t>
+      </w:r>
+      <w:proofErr w:type="spellStart"/>
+      <w:r>
+        <w:rPr>
+          <w:rFonts w:ascii="Courier New" w:hAnsi="Courier New" w:cs="Courier New"/>
+          <w:sz w:val="22"/>
+        </w:rPr>
+        <w:t>outputFileNameBase</w:t>
+      </w:r>
+      <w:proofErr w:type="spellEnd"/>
+      <w:r>
+        <w:rPr>
+          <w:rFonts w:ascii="Courier New" w:hAnsi="Courier New" w:cs="Courier New"/>
+          <w:sz w:val="22"/>
+        </w:rPr>
+        <w:t xml:space="preserve"> = '</w:t>
+      </w:r>
+      <w:proofErr w:type="spellStart"/>
+      <w:r>
+        <w:rPr>
+          <w:rFonts w:ascii="Courier New" w:hAnsi="Courier New" w:cs="Courier New"/>
+          <w:sz w:val="22"/>
+        </w:rPr>
+        <w:t>all_pairs_light</w:t>
+      </w:r>
+      <w:proofErr w:type="spellEnd"/>
+      <w:r>
+        <w:rPr>
+          <w:rFonts w:ascii="Courier New" w:hAnsi="Courier New" w:cs="Courier New"/>
+          <w:sz w:val="22"/>
+        </w:rPr>
+        <w:t xml:space="preserve">', </w:t>
+      </w:r>
+      <w:proofErr w:type="spellStart"/>
+      <w:r>
+        <w:rPr>
+          <w:rFonts w:ascii="Courier New" w:hAnsi="Courier New" w:cs="Courier New"/>
+          <w:sz w:val="22"/>
+        </w:rPr>
+        <w:t>outputFileNameExt</w:t>
+      </w:r>
+      <w:proofErr w:type="spellEnd"/>
+      <w:r>
+        <w:rPr>
+          <w:rFonts w:ascii="Courier New" w:hAnsi="Courier New" w:cs="Courier New"/>
+          <w:sz w:val="22"/>
+        </w:rPr>
+        <w:t xml:space="preserve"> = '</w:t>
+      </w:r>
+      <w:proofErr w:type="spellStart"/>
+      <w:r>
+        <w:rPr>
+          <w:rFonts w:ascii="Courier New" w:hAnsi="Courier New" w:cs="Courier New"/>
+          <w:sz w:val="22"/>
+        </w:rPr>
+        <w:t>png</w:t>
+      </w:r>
+      <w:proofErr w:type="spellEnd"/>
+      <w:r>
+        <w:rPr>
+          <w:rFonts w:ascii="Courier New" w:hAnsi="Courier New" w:cs="Courier New"/>
+          <w:sz w:val="22"/>
+        </w:rPr>
+        <w:t>')</w:t>
+      </w:r>
+    </w:p>
+    <w:p>
+      <w:pPr>
+        <w:rPr>
+          <w:b/>
+          <w:bCs/>
+        </w:rPr>
+      </w:pPr>
+      <w:r>
+        <w:rPr>
+          <w:b/>
+          <w:bCs/>
+        </w:rPr>
+        <w:t>Plots</w:t>
+      </w:r>
+    </w:p>
+    <w:p>
+      <w:pPr>
+        <w:pStyle w:val="ListParagraph"/>
+        <w:numPr>
+          <w:ilvl w:val="0"/>
+          <w:numId w:val="13"/>
+        </w:numPr>
+      </w:pPr>
+      <w:r>
+        <w:t>Speed histogram</w:t>
+      </w:r>
+    </w:p>
+    <w:p>
+      <w:pPr>
+        <w:pStyle w:val="ListParagraph"/>
+        <w:numPr>
+          <w:ilvl w:val="0"/>
+          <w:numId w:val="13"/>
+        </w:numPr>
+      </w:pPr>
+      <w:r>
+        <w:t>Radial position histogram – note that this is not normalized by r, so uniform distribution across a disk will give p(r) ~ r.</w:t>
+      </w:r>
+    </w:p>
+    <w:p>
+      <w:pPr>
+        <w:pStyle w:val="ListParagraph"/>
+        <w:numPr>
+          <w:ilvl w:val="0"/>
+          <w:numId w:val="13"/>
+        </w:numPr>
+      </w:pPr>
+      <w:r>
+        <w:t>Heading angle histogram (not interesting, but diagnostic)</w:t>
+      </w:r>
+    </w:p>
+    <w:p>
+      <w:pPr>
+        <w:pStyle w:val="ListParagraph"/>
+        <w:numPr>
+          <w:ilvl w:val="0"/>
+          <w:numId w:val="13"/>
+        </w:numPr>
+      </w:pPr>
+      <w:r>
+        <w:t>radial alignment angle – i.e. angle between heading angle and radial vector (not interesting, but diagnostic)</w:t>
+      </w:r>
+    </w:p>
+    <w:p>
+      <w:pPr>
+        <w:pStyle w:val="ListParagraph"/>
+        <w:numPr>
+          <w:ilvl w:val="0"/>
+          <w:numId w:val="13"/>
+        </w:numPr>
+      </w:pPr>
+      <w:r>
+        <w:t>Speed autocorrelation</w:t>
+      </w:r>
+    </w:p>
+    <w:p>
+      <w:pPr>
+        <w:pStyle w:val="ListParagraph"/>
+        <w:numPr>
+          <w:ilvl w:val="0"/>
+          <w:numId w:val="13"/>
+        </w:numPr>
+      </w:pPr>
+      <w:r>
+        <w:t>Bout Speed vs. time</w:t>
+      </w:r>
+    </w:p>
     <w:p/>
     <w:p>
       <w:pPr>
@@ -6733,7 +7263,6 @@
     </w:p>
     <w:p>
       <w:r>
-        <w:lastRenderedPageBreak/>
         <w:t xml:space="preserve">Makes plots that compare the relative durations of behaviors in two different </w:t>
       </w:r>
       <w:r>
@@ -6797,6 +7326,7 @@
     </w:p>
     <w:p>
       <w:r>
+        <w:lastRenderedPageBreak/>
         <w:t xml:space="preserve">Run </w:t>
       </w:r>
       <w:r>
@@ -7143,195 +7673,195 @@
     </w:p>
     <w:p>
       <w:r>
+        <w:t>Set “</w:t>
+      </w:r>
+      <w:proofErr w:type="spellStart"/>
+      <w:r>
+        <w:rPr>
+          <w:rFonts w:ascii="Courier New" w:hAnsi="Courier New" w:cs="Courier New"/>
+          <w:sz w:val="22"/>
+        </w:rPr>
+        <w:t>sho</w:t>
+      </w:r>
+      <w:r>
+        <w:rPr>
+          <w:rFonts w:ascii="Courier New" w:hAnsi="Courier New" w:cs="Courier New"/>
+          <w:sz w:val="22"/>
+        </w:rPr>
+        <w:t>wAllPositions</w:t>
+      </w:r>
+      <w:proofErr w:type="spellEnd"/>
+      <w:r>
+        <w:t xml:space="preserve">” for displaying positions (diagnostic; </w:t>
+      </w:r>
+      <w:proofErr w:type="gramStart"/>
+      <w:r>
+        <w:t>typically</w:t>
+      </w:r>
+      <w:proofErr w:type="gramEnd"/>
+      <w:r>
+        <w:t xml:space="preserve"> </w:t>
+      </w:r>
+      <w:r>
+        <w:rPr>
+          <w:rFonts w:ascii="Courier New" w:hAnsi="Courier New" w:cs="Courier New"/>
+          <w:sz w:val="22"/>
+        </w:rPr>
+        <w:t>False</w:t>
+      </w:r>
+      <w:r>
+        <w:t xml:space="preserve">). If </w:t>
+      </w:r>
+      <w:r>
+        <w:rPr>
+          <w:rFonts w:ascii="Courier New" w:hAnsi="Courier New" w:cs="Courier New"/>
+          <w:sz w:val="22"/>
+        </w:rPr>
+        <w:t>T</w:t>
+      </w:r>
+      <w:r>
+        <w:rPr>
+          <w:rFonts w:ascii="Courier New" w:hAnsi="Courier New" w:cs="Courier New"/>
+          <w:sz w:val="22"/>
+        </w:rPr>
+        <w:t>rue</w:t>
+      </w:r>
+      <w:r>
+        <w:t xml:space="preserve">, </w:t>
+      </w:r>
+      <w:proofErr w:type="spellStart"/>
+      <w:proofErr w:type="gramStart"/>
+      <w:r>
+        <w:rPr>
+          <w:rFonts w:ascii="Courier New" w:hAnsi="Courier New" w:cs="Courier New"/>
+          <w:sz w:val="22"/>
+        </w:rPr>
+        <w:t>plotAllPositions</w:t>
+      </w:r>
+      <w:proofErr w:type="spellEnd"/>
+      <w:r>
+        <w:rPr>
+          <w:rFonts w:ascii="Courier New" w:hAnsi="Courier New" w:cs="Courier New"/>
+          <w:sz w:val="22"/>
+        </w:rPr>
+        <w:t>(</w:t>
+      </w:r>
+      <w:proofErr w:type="gramEnd"/>
+      <w:r>
+        <w:rPr>
+          <w:rFonts w:ascii="Courier New" w:hAnsi="Courier New" w:cs="Courier New"/>
+          <w:sz w:val="22"/>
+        </w:rPr>
+        <w:t>)</w:t>
+      </w:r>
+      <w:r>
+        <w:t xml:space="preserve"> will be called to show all head positions, dish edge in a separate figure for each dataset.</w:t>
+      </w:r>
+    </w:p>
+    <w:p>
+      <w:r>
+        <w:t xml:space="preserve">Call </w:t>
+      </w:r>
+      <w:proofErr w:type="spellStart"/>
+      <w:r>
+        <w:rPr>
+          <w:rFonts w:ascii="Courier New" w:hAnsi="Courier New" w:cs="Courier New"/>
+          <w:sz w:val="22"/>
+        </w:rPr>
+        <w:t>load_all_position_</w:t>
+      </w:r>
+      <w:proofErr w:type="gramStart"/>
+      <w:r>
+        <w:rPr>
+          <w:rFonts w:ascii="Courier New" w:hAnsi="Courier New" w:cs="Courier New"/>
+          <w:sz w:val="22"/>
+        </w:rPr>
+        <w:t>data</w:t>
+      </w:r>
+      <w:proofErr w:type="spellEnd"/>
+      <w:r>
+        <w:rPr>
+          <w:rFonts w:ascii="Courier New" w:hAnsi="Courier New" w:cs="Courier New"/>
+          <w:sz w:val="22"/>
+        </w:rPr>
+        <w:t>(</w:t>
+      </w:r>
+      <w:proofErr w:type="gramEnd"/>
+      <w:r>
+        <w:rPr>
+          <w:rFonts w:ascii="Courier New" w:hAnsi="Courier New" w:cs="Courier New"/>
+          <w:sz w:val="22"/>
+        </w:rPr>
+        <w:t>)</w:t>
+      </w:r>
+      <w:r>
+        <w:t xml:space="preserve">. </w:t>
+      </w:r>
+      <w:r>
+        <w:t xml:space="preserve">For all CSV files in the list, </w:t>
+      </w:r>
+      <w:r>
+        <w:t xml:space="preserve">this </w:t>
+      </w:r>
+      <w:proofErr w:type="gramStart"/>
+      <w:r>
+        <w:t>call</w:t>
+      </w:r>
+      <w:r>
+        <w:t>s</w:t>
+      </w:r>
+      <w:proofErr w:type="gramEnd"/>
+      <w:r>
+        <w:t xml:space="preserve"> </w:t>
+      </w:r>
+      <w:proofErr w:type="spellStart"/>
+      <w:r>
+        <w:rPr>
+          <w:rFonts w:ascii="Courier New" w:hAnsi="Courier New" w:cs="Courier New"/>
+          <w:sz w:val="22"/>
+        </w:rPr>
+        <w:t>load_</w:t>
+      </w:r>
+      <w:proofErr w:type="gramStart"/>
+      <w:r>
+        <w:rPr>
+          <w:rFonts w:ascii="Courier New" w:hAnsi="Courier New" w:cs="Courier New"/>
+          <w:sz w:val="22"/>
+        </w:rPr>
+        <w:t>data</w:t>
+      </w:r>
+      <w:proofErr w:type="spellEnd"/>
+      <w:r>
+        <w:rPr>
+          <w:rFonts w:ascii="Courier New" w:hAnsi="Courier New" w:cs="Courier New"/>
+          <w:sz w:val="22"/>
+        </w:rPr>
+        <w:t>(</w:t>
+      </w:r>
+      <w:proofErr w:type="gramEnd"/>
+      <w:r>
+        <w:rPr>
+          <w:rFonts w:ascii="Courier New" w:hAnsi="Courier New" w:cs="Courier New"/>
+          <w:sz w:val="22"/>
+        </w:rPr>
+        <w:t>)</w:t>
+      </w:r>
+      <w:r>
+        <w:t xml:space="preserve"> to load all position</w:t>
+      </w:r>
+      <w:r>
+        <w:t xml:space="preserve"> </w:t>
+      </w:r>
+      <w:r>
+        <w:t>data and determine general parameters such as fps and scale</w:t>
+      </w:r>
+      <w:r>
+        <w:t xml:space="preserve">. </w:t>
+      </w:r>
+    </w:p>
+    <w:p>
+      <w:r>
         <w:lastRenderedPageBreak/>
-        <w:t>Set “</w:t>
-      </w:r>
-      <w:proofErr w:type="spellStart"/>
-      <w:r>
-        <w:rPr>
-          <w:rFonts w:ascii="Courier New" w:hAnsi="Courier New" w:cs="Courier New"/>
-          <w:sz w:val="22"/>
-        </w:rPr>
-        <w:t>sho</w:t>
-      </w:r>
-      <w:r>
-        <w:rPr>
-          <w:rFonts w:ascii="Courier New" w:hAnsi="Courier New" w:cs="Courier New"/>
-          <w:sz w:val="22"/>
-        </w:rPr>
-        <w:t>wAllPositions</w:t>
-      </w:r>
-      <w:proofErr w:type="spellEnd"/>
-      <w:r>
-        <w:t xml:space="preserve">” for displaying positions (diagnostic; </w:t>
-      </w:r>
-      <w:proofErr w:type="gramStart"/>
-      <w:r>
-        <w:t>typically</w:t>
-      </w:r>
-      <w:proofErr w:type="gramEnd"/>
-      <w:r>
-        <w:t xml:space="preserve"> </w:t>
-      </w:r>
-      <w:r>
-        <w:rPr>
-          <w:rFonts w:ascii="Courier New" w:hAnsi="Courier New" w:cs="Courier New"/>
-          <w:sz w:val="22"/>
-        </w:rPr>
-        <w:t>False</w:t>
-      </w:r>
-      <w:r>
-        <w:t xml:space="preserve">). If </w:t>
-      </w:r>
-      <w:r>
-        <w:rPr>
-          <w:rFonts w:ascii="Courier New" w:hAnsi="Courier New" w:cs="Courier New"/>
-          <w:sz w:val="22"/>
-        </w:rPr>
-        <w:t>T</w:t>
-      </w:r>
-      <w:r>
-        <w:rPr>
-          <w:rFonts w:ascii="Courier New" w:hAnsi="Courier New" w:cs="Courier New"/>
-          <w:sz w:val="22"/>
-        </w:rPr>
-        <w:t>rue</w:t>
-      </w:r>
-      <w:r>
-        <w:t xml:space="preserve">, </w:t>
-      </w:r>
-      <w:proofErr w:type="spellStart"/>
-      <w:proofErr w:type="gramStart"/>
-      <w:r>
-        <w:rPr>
-          <w:rFonts w:ascii="Courier New" w:hAnsi="Courier New" w:cs="Courier New"/>
-          <w:sz w:val="22"/>
-        </w:rPr>
-        <w:t>plotAllPositions</w:t>
-      </w:r>
-      <w:proofErr w:type="spellEnd"/>
-      <w:r>
-        <w:rPr>
-          <w:rFonts w:ascii="Courier New" w:hAnsi="Courier New" w:cs="Courier New"/>
-          <w:sz w:val="22"/>
-        </w:rPr>
-        <w:t>(</w:t>
-      </w:r>
-      <w:proofErr w:type="gramEnd"/>
-      <w:r>
-        <w:rPr>
-          <w:rFonts w:ascii="Courier New" w:hAnsi="Courier New" w:cs="Courier New"/>
-          <w:sz w:val="22"/>
-        </w:rPr>
-        <w:t>)</w:t>
-      </w:r>
-      <w:r>
-        <w:t xml:space="preserve"> will be called to show all head positions, dish edge in a separate figure for each dataset.</w:t>
-      </w:r>
-    </w:p>
-    <w:p>
-      <w:r>
-        <w:t xml:space="preserve">Call </w:t>
-      </w:r>
-      <w:proofErr w:type="spellStart"/>
-      <w:r>
-        <w:rPr>
-          <w:rFonts w:ascii="Courier New" w:hAnsi="Courier New" w:cs="Courier New"/>
-          <w:sz w:val="22"/>
-        </w:rPr>
-        <w:t>load_all_position_</w:t>
-      </w:r>
-      <w:proofErr w:type="gramStart"/>
-      <w:r>
-        <w:rPr>
-          <w:rFonts w:ascii="Courier New" w:hAnsi="Courier New" w:cs="Courier New"/>
-          <w:sz w:val="22"/>
-        </w:rPr>
-        <w:t>data</w:t>
-      </w:r>
-      <w:proofErr w:type="spellEnd"/>
-      <w:r>
-        <w:rPr>
-          <w:rFonts w:ascii="Courier New" w:hAnsi="Courier New" w:cs="Courier New"/>
-          <w:sz w:val="22"/>
-        </w:rPr>
-        <w:t>(</w:t>
-      </w:r>
-      <w:proofErr w:type="gramEnd"/>
-      <w:r>
-        <w:rPr>
-          <w:rFonts w:ascii="Courier New" w:hAnsi="Courier New" w:cs="Courier New"/>
-          <w:sz w:val="22"/>
-        </w:rPr>
-        <w:t>)</w:t>
-      </w:r>
-      <w:r>
-        <w:t xml:space="preserve">. </w:t>
-      </w:r>
-      <w:r>
-        <w:t xml:space="preserve">For all CSV files in the list, </w:t>
-      </w:r>
-      <w:r>
-        <w:t xml:space="preserve">this </w:t>
-      </w:r>
-      <w:proofErr w:type="gramStart"/>
-      <w:r>
-        <w:t>call</w:t>
-      </w:r>
-      <w:r>
-        <w:t>s</w:t>
-      </w:r>
-      <w:proofErr w:type="gramEnd"/>
-      <w:r>
-        <w:t xml:space="preserve"> </w:t>
-      </w:r>
-      <w:proofErr w:type="spellStart"/>
-      <w:r>
-        <w:rPr>
-          <w:rFonts w:ascii="Courier New" w:hAnsi="Courier New" w:cs="Courier New"/>
-          <w:sz w:val="22"/>
-        </w:rPr>
-        <w:t>load_</w:t>
-      </w:r>
-      <w:proofErr w:type="gramStart"/>
-      <w:r>
-        <w:rPr>
-          <w:rFonts w:ascii="Courier New" w:hAnsi="Courier New" w:cs="Courier New"/>
-          <w:sz w:val="22"/>
-        </w:rPr>
-        <w:t>data</w:t>
-      </w:r>
-      <w:proofErr w:type="spellEnd"/>
-      <w:r>
-        <w:rPr>
-          <w:rFonts w:ascii="Courier New" w:hAnsi="Courier New" w:cs="Courier New"/>
-          <w:sz w:val="22"/>
-        </w:rPr>
-        <w:t>(</w:t>
-      </w:r>
-      <w:proofErr w:type="gramEnd"/>
-      <w:r>
-        <w:rPr>
-          <w:rFonts w:ascii="Courier New" w:hAnsi="Courier New" w:cs="Courier New"/>
-          <w:sz w:val="22"/>
-        </w:rPr>
-        <w:t>)</w:t>
-      </w:r>
-      <w:r>
-        <w:t xml:space="preserve"> to load all position</w:t>
-      </w:r>
-      <w:r>
-        <w:t xml:space="preserve"> </w:t>
-      </w:r>
-      <w:r>
-        <w:t>data and determine general parameters such as fps and scale</w:t>
-      </w:r>
-      <w:r>
-        <w:t xml:space="preserve">. </w:t>
-      </w:r>
-    </w:p>
-    <w:p>
-      <w:r>
         <w:t xml:space="preserve">Call </w:t>
       </w:r>
       <w:proofErr w:type="spellStart"/>
@@ -8076,98 +8606,98 @@
     <w:p/>
     <w:p>
       <w:r>
+        <w:t xml:space="preserve">For each dataset calls </w:t>
+      </w:r>
+      <w:proofErr w:type="spellStart"/>
+      <w:r>
+        <w:rPr>
+          <w:rFonts w:ascii="Courier New" w:hAnsi="Courier New" w:cs="Courier New"/>
+          <w:sz w:val="22"/>
+        </w:rPr>
+        <w:t>extract_</w:t>
+      </w:r>
+      <w:proofErr w:type="gramStart"/>
+      <w:r>
+        <w:rPr>
+          <w:rFonts w:ascii="Courier New" w:hAnsi="Courier New" w:cs="Courier New"/>
+          <w:sz w:val="22"/>
+        </w:rPr>
+        <w:t>behaviors</w:t>
+      </w:r>
+      <w:proofErr w:type="spellEnd"/>
+      <w:r>
+        <w:rPr>
+          <w:rFonts w:ascii="Courier New" w:hAnsi="Courier New" w:cs="Courier New"/>
+          <w:sz w:val="22"/>
+        </w:rPr>
+        <w:t>(</w:t>
+      </w:r>
+      <w:proofErr w:type="gramEnd"/>
+      <w:r>
+        <w:rPr>
+          <w:rFonts w:ascii="Courier New" w:hAnsi="Courier New" w:cs="Courier New"/>
+          <w:sz w:val="22"/>
+        </w:rPr>
+        <w:t>)</w:t>
+      </w:r>
+      <w:r>
+        <w:rPr>
+          <w:rFonts w:ascii="Courier New" w:hAnsi="Courier New" w:cs="Courier New"/>
+        </w:rPr>
+        <w:t xml:space="preserve"> </w:t>
+      </w:r>
+      <w:r>
+        <w:t>to identify and tabulate events; f</w:t>
+      </w:r>
+      <w:r>
+        <w:t>or each behavior, a dictionary containing frames</w:t>
+      </w:r>
+      <w:r>
+        <w:t>.</w:t>
+      </w:r>
+    </w:p>
+    <w:p>
+      <w:r>
+        <w:t xml:space="preserve">Write count information to </w:t>
+      </w:r>
+      <w:r>
+        <w:t>individual text files, individual Excel sheets, and summary CSV file</w:t>
+      </w:r>
+      <w:r>
+        <w:t>. The CSV file that combines information from all datasets:</w:t>
+      </w:r>
+      <w:r>
+        <w:t xml:space="preserve"> </w:t>
+      </w:r>
+      <w:proofErr w:type="spellStart"/>
+      <w:proofErr w:type="gramStart"/>
+      <w:r>
+        <w:rPr>
+          <w:rFonts w:ascii="Courier New" w:hAnsi="Courier New" w:cs="Courier New"/>
+          <w:sz w:val="22"/>
+        </w:rPr>
+        <w:t>allDatasetsCSVfileName</w:t>
+      </w:r>
+      <w:proofErr w:type="spellEnd"/>
+      <w:r>
+        <w:t xml:space="preserve"> .</w:t>
+      </w:r>
+      <w:proofErr w:type="gramEnd"/>
+      <w:r>
+        <w:t xml:space="preserve"> </w:t>
+      </w:r>
+      <w:r>
+        <w:t>Writes each behavior counts and durations, and proximity-to-edge frames, and bad tracking (body) frames.</w:t>
+      </w:r>
+    </w:p>
+    <w:p/>
+    <w:p>
+      <w:pPr>
+        <w:pStyle w:val="Heading2"/>
+      </w:pPr>
+      <w:proofErr w:type="spellStart"/>
+      <w:r>
         <w:lastRenderedPageBreak/>
-        <w:t xml:space="preserve">For each dataset calls </w:t>
-      </w:r>
-      <w:proofErr w:type="spellStart"/>
-      <w:r>
-        <w:rPr>
-          <w:rFonts w:ascii="Courier New" w:hAnsi="Courier New" w:cs="Courier New"/>
-          <w:sz w:val="22"/>
-        </w:rPr>
-        <w:t>extract_</w:t>
-      </w:r>
-      <w:proofErr w:type="gramStart"/>
-      <w:r>
-        <w:rPr>
-          <w:rFonts w:ascii="Courier New" w:hAnsi="Courier New" w:cs="Courier New"/>
-          <w:sz w:val="22"/>
-        </w:rPr>
-        <w:t>behaviors</w:t>
-      </w:r>
-      <w:proofErr w:type="spellEnd"/>
-      <w:r>
-        <w:rPr>
-          <w:rFonts w:ascii="Courier New" w:hAnsi="Courier New" w:cs="Courier New"/>
-          <w:sz w:val="22"/>
-        </w:rPr>
-        <w:t>(</w:t>
-      </w:r>
-      <w:proofErr w:type="gramEnd"/>
-      <w:r>
-        <w:rPr>
-          <w:rFonts w:ascii="Courier New" w:hAnsi="Courier New" w:cs="Courier New"/>
-          <w:sz w:val="22"/>
-        </w:rPr>
-        <w:t>)</w:t>
-      </w:r>
-      <w:r>
-        <w:rPr>
-          <w:rFonts w:ascii="Courier New" w:hAnsi="Courier New" w:cs="Courier New"/>
-        </w:rPr>
-        <w:t xml:space="preserve"> </w:t>
-      </w:r>
-      <w:r>
-        <w:t>to identify and tabulate events; f</w:t>
-      </w:r>
-      <w:r>
-        <w:t>or each behavior, a dictionary containing frames</w:t>
-      </w:r>
-      <w:r>
-        <w:t>.</w:t>
-      </w:r>
-    </w:p>
-    <w:p>
-      <w:r>
-        <w:t xml:space="preserve">Write count information to </w:t>
-      </w:r>
-      <w:r>
-        <w:t>individual text files, individual Excel sheets, and summary CSV file</w:t>
-      </w:r>
-      <w:r>
-        <w:t>. The CSV file that combines information from all datasets:</w:t>
-      </w:r>
-      <w:r>
-        <w:t xml:space="preserve"> </w:t>
-      </w:r>
-      <w:proofErr w:type="spellStart"/>
-      <w:proofErr w:type="gramStart"/>
-      <w:r>
-        <w:rPr>
-          <w:rFonts w:ascii="Courier New" w:hAnsi="Courier New" w:cs="Courier New"/>
-          <w:sz w:val="22"/>
-        </w:rPr>
-        <w:t>allDatasetsCSVfileName</w:t>
-      </w:r>
-      <w:proofErr w:type="spellEnd"/>
-      <w:r>
-        <w:t xml:space="preserve"> .</w:t>
-      </w:r>
-      <w:proofErr w:type="gramEnd"/>
-      <w:r>
-        <w:t xml:space="preserve"> </w:t>
-      </w:r>
-      <w:r>
-        <w:t>Writes each behavior counts and durations, and proximity-to-edge frames, and bad tracking (body) frames.</w:t>
-      </w:r>
-    </w:p>
-    <w:p/>
-    <w:p>
-      <w:pPr>
-        <w:pStyle w:val="Heading2"/>
-      </w:pPr>
-      <w:proofErr w:type="spellStart"/>
-      <w:r>
         <w:t>extract_</w:t>
       </w:r>
       <w:proofErr w:type="gramStart"/>
@@ -8948,7 +9478,6 @@
           <w:rFonts w:ascii="Courier New" w:hAnsi="Courier New" w:cs="Courier New"/>
           <w:sz w:val="22"/>
         </w:rPr>
-        <w:lastRenderedPageBreak/>
         <w:t>bad_bodyTrack_frames</w:t>
       </w:r>
       <w:proofErr w:type="spellEnd"/>
@@ -9032,10 +9561,7 @@
         <w:t>:</w:t>
       </w:r>
       <w:r>
-        <w:t xml:space="preserve"> Number of bouts</w:t>
-      </w:r>
-      <w:r>
-        <w:t xml:space="preserve">, from </w:t>
+        <w:t xml:space="preserve"> Number of bouts, from </w:t>
       </w:r>
       <w:proofErr w:type="spellStart"/>
       <w:r>
@@ -9051,10 +9577,7 @@
       </w:r>
       <w:proofErr w:type="gramEnd"/>
       <w:r>
-        <w:t>), averaged over fish.</w:t>
-      </w:r>
-      <w:r>
-        <w:t xml:space="preserve"> </w:t>
+        <w:t xml:space="preserve">), averaged over fish. </w:t>
       </w:r>
     </w:p>
     <w:p>
@@ -9082,13 +9605,7 @@
         <w:t>:</w:t>
       </w:r>
       <w:r>
-        <w:t xml:space="preserve"> Mean Duration of bouts, seconds</w:t>
-      </w:r>
-      <w:r>
-        <w:t xml:space="preserve">, </w:t>
-      </w:r>
-      <w:r>
-        <w:t xml:space="preserve">from </w:t>
+        <w:t xml:space="preserve"> Mean Duration of bouts, seconds, from </w:t>
       </w:r>
       <w:proofErr w:type="spellStart"/>
       <w:r>
@@ -9104,10 +9621,7 @@
       </w:r>
       <w:proofErr w:type="gramEnd"/>
       <w:r>
-        <w:t>), averaged over fish</w:t>
-      </w:r>
-      <w:r>
-        <w:t>.</w:t>
+        <w:t>), averaged over fish.</w:t>
       </w:r>
     </w:p>
     <w:p>
@@ -9120,17 +9634,22 @@
       </w:pPr>
       <w:proofErr w:type="spellStart"/>
       <w:r>
+        <w:rPr>
+          <w:rFonts w:ascii="Courier New" w:hAnsi="Courier New" w:cs="Courier New"/>
+          <w:sz w:val="22"/>
+        </w:rPr>
         <w:t>bout_rate_bpm</w:t>
       </w:r>
       <w:proofErr w:type="spellEnd"/>
       <w:r>
-        <w:t>: bout rate (bouts per minute)</w:t>
-      </w:r>
-      <w:r>
-        <w:t xml:space="preserve">, </w:t>
-      </w:r>
-      <w:r>
-        <w:t xml:space="preserve">from </w:t>
+        <w:rPr>
+          <w:rFonts w:ascii="Courier New" w:hAnsi="Courier New" w:cs="Courier New"/>
+          <w:sz w:val="22"/>
+        </w:rPr>
+        <w:t>:</w:t>
+      </w:r>
+      <w:r>
+        <w:t xml:space="preserve"> bout rate (bouts per minute), from </w:t>
       </w:r>
       <w:proofErr w:type="spellStart"/>
       <w:r>
@@ -9159,17 +9678,23 @@
       </w:pPr>
       <w:proofErr w:type="spellStart"/>
       <w:r>
+        <w:rPr>
+          <w:rFonts w:ascii="Courier New" w:hAnsi="Courier New" w:cs="Courier New"/>
+          <w:sz w:val="22"/>
+        </w:rPr>
+        <w:lastRenderedPageBreak/>
         <w:t>bout_ibi_s</w:t>
       </w:r>
       <w:proofErr w:type="spellEnd"/>
       <w:r>
-        <w:t>: mean inter-bout interval (seconds)</w:t>
-      </w:r>
-      <w:r>
-        <w:t xml:space="preserve">, </w:t>
-      </w:r>
-      <w:r>
-        <w:t xml:space="preserve">from </w:t>
+        <w:rPr>
+          <w:rFonts w:ascii="Courier New" w:hAnsi="Courier New" w:cs="Courier New"/>
+          <w:sz w:val="22"/>
+        </w:rPr>
+        <w:t>:</w:t>
+      </w:r>
+      <w:r>
+        <w:t xml:space="preserve"> mean inter-bout interval (seconds), from </w:t>
       </w:r>
       <w:proofErr w:type="spellStart"/>
       <w:r>
@@ -10285,7 +10810,6 @@
           <w:rFonts w:ascii="Courier New" w:hAnsi="Courier New" w:cs="Courier New"/>
           <w:sz w:val="22"/>
         </w:rPr>
-        <w:lastRenderedPageBreak/>
         <w:t>speed</w:t>
       </w:r>
       <w:r>
@@ -10423,6 +10947,7 @@
           <w:rFonts w:ascii="Courier New" w:hAnsi="Courier New" w:cs="Courier New"/>
           <w:sz w:val="22"/>
         </w:rPr>
+        <w:lastRenderedPageBreak/>
         <w:t>tail_angle_</w:t>
       </w:r>
       <w:proofErr w:type="gramStart"/>
@@ -11245,7 +11770,6 @@
           <w:rFonts w:ascii="Courier New" w:hAnsi="Courier New" w:cs="Courier New"/>
           <w:sz w:val="22"/>
         </w:rPr>
-        <w:lastRenderedPageBreak/>
         <w:t>fleeing</w:t>
       </w:r>
       <w:r>
@@ -11342,6 +11866,7 @@
           <w:rFonts w:ascii="Courier New" w:hAnsi="Courier New" w:cs="Courier New"/>
           <w:sz w:val="22"/>
         </w:rPr>
+        <w:lastRenderedPageBreak/>
         <w:t>head_head_distanc</w:t>
       </w:r>
       <w:r>
@@ -11995,6 +12520,7 @@
         <w:pStyle w:val="Heading2"/>
       </w:pPr>
       <w:r>
+        <w:lastRenderedPageBreak/>
         <w:t>Behavior dictionaries</w:t>
       </w:r>
     </w:p>
@@ -12753,49 +13279,49 @@
     </w:p>
     <w:p>
       <w:r>
+        <w:t xml:space="preserve">Identifies tail-rubbing events. Calls </w:t>
+      </w:r>
+      <w:proofErr w:type="spellStart"/>
+      <w:r>
+        <w:rPr>
+          <w:rFonts w:ascii="Courier New" w:hAnsi="Courier New" w:cs="Courier New"/>
+        </w:rPr>
+        <w:t>get_tail_rubbing_wf</w:t>
+      </w:r>
+      <w:proofErr w:type="spellEnd"/>
+      <w:r>
+        <w:t xml:space="preserve"> </w:t>
+      </w:r>
+      <w:r>
+        <w:rPr>
+          <w:rFonts w:ascii="Calibri" w:hAnsi="Calibri" w:cs="Calibri"/>
+        </w:rPr>
+        <w:t>→</w:t>
+      </w:r>
+      <w:r>
+        <w:t xml:space="preserve"> </w:t>
+      </w:r>
+      <w:r>
+        <w:t>output</w:t>
+      </w:r>
+      <w:r>
+        <w:rPr>
+          <w:rFonts w:ascii="Courier New" w:hAnsi="Courier New" w:cs="Courier New"/>
+        </w:rPr>
+        <w:t xml:space="preserve"> </w:t>
+      </w:r>
+      <w:proofErr w:type="spellStart"/>
+      <w:r>
+        <w:rPr>
+          <w:rFonts w:ascii="Courier New" w:hAnsi="Courier New" w:cs="Courier New"/>
+        </w:rPr>
+        <w:t>tail_rubbing_wf</w:t>
+      </w:r>
+      <w:proofErr w:type="spellEnd"/>
+    </w:p>
+    <w:p>
+      <w:r>
         <w:lastRenderedPageBreak/>
-        <w:t xml:space="preserve">Identifies tail-rubbing events. Calls </w:t>
-      </w:r>
-      <w:proofErr w:type="spellStart"/>
-      <w:r>
-        <w:rPr>
-          <w:rFonts w:ascii="Courier New" w:hAnsi="Courier New" w:cs="Courier New"/>
-        </w:rPr>
-        <w:t>get_tail_rubbing_wf</w:t>
-      </w:r>
-      <w:proofErr w:type="spellEnd"/>
-      <w:r>
-        <w:t xml:space="preserve"> </w:t>
-      </w:r>
-      <w:r>
-        <w:rPr>
-          <w:rFonts w:ascii="Calibri" w:hAnsi="Calibri" w:cs="Calibri"/>
-        </w:rPr>
-        <w:t>→</w:t>
-      </w:r>
-      <w:r>
-        <w:t xml:space="preserve"> </w:t>
-      </w:r>
-      <w:r>
-        <w:t>output</w:t>
-      </w:r>
-      <w:r>
-        <w:rPr>
-          <w:rFonts w:ascii="Courier New" w:hAnsi="Courier New" w:cs="Courier New"/>
-        </w:rPr>
-        <w:t xml:space="preserve"> </w:t>
-      </w:r>
-      <w:proofErr w:type="spellStart"/>
-      <w:r>
-        <w:rPr>
-          <w:rFonts w:ascii="Courier New" w:hAnsi="Courier New" w:cs="Courier New"/>
-        </w:rPr>
-        <w:t>tail_rubbing_wf</w:t>
-      </w:r>
-      <w:proofErr w:type="spellEnd"/>
-    </w:p>
-    <w:p>
-      <w:r>
         <w:t xml:space="preserve">Various outputs: text file, diagram, excel file: </w:t>
       </w:r>
     </w:p>
@@ -13435,26 +13961,26 @@
     </w:p>
     <w:p>
       <w:r>
+        <w:t xml:space="preserve">Calls </w:t>
+      </w:r>
+      <w:proofErr w:type="spellStart"/>
+      <w:r>
+        <w:rPr>
+          <w:rFonts w:ascii="Courier New" w:hAnsi="Courier New" w:cs="Courier New"/>
+        </w:rPr>
+        <w:t>get_fish_vectors</w:t>
+      </w:r>
+      <w:proofErr w:type="spellEnd"/>
+      <w:r>
+        <w:t xml:space="preserve"> to get </w:t>
+      </w:r>
+      <w:r>
+        <w:t>average heading angles over frame window.</w:t>
+      </w:r>
+    </w:p>
+    <w:p>
+      <w:r>
         <w:lastRenderedPageBreak/>
-        <w:t xml:space="preserve">Calls </w:t>
-      </w:r>
-      <w:proofErr w:type="spellStart"/>
-      <w:r>
-        <w:rPr>
-          <w:rFonts w:ascii="Courier New" w:hAnsi="Courier New" w:cs="Courier New"/>
-        </w:rPr>
-        <w:t>get_fish_vectors</w:t>
-      </w:r>
-      <w:proofErr w:type="spellEnd"/>
-      <w:r>
-        <w:t xml:space="preserve"> to get </w:t>
-      </w:r>
-      <w:r>
-        <w:t>average heading angles over frame window.</w:t>
-      </w:r>
-    </w:p>
-    <w:p>
-      <w:r>
         <w:t xml:space="preserve">Calls </w:t>
       </w:r>
       <w:proofErr w:type="spellStart"/>
@@ -16836,10 +17362,12 @@
       <w:pPr>
         <w:pStyle w:val="Heading1"/>
       </w:pPr>
+      <w:bookmarkStart w:id="5" w:name="_Hlk176782064"/>
       <w:r>
         <w:t>behavior_identification_single.py</w:t>
       </w:r>
     </w:p>
+    <w:bookmarkEnd w:id="5"/>
     <w:p>
       <w:pPr>
         <w:pStyle w:val="Heading2"/>
@@ -17031,7 +17559,7 @@
       <w:r>
         <w:t xml:space="preserve">: </w:t>
       </w:r>
-      <w:bookmarkStart w:id="5" w:name="_Hlk173010610"/>
+      <w:bookmarkStart w:id="6" w:name="_Hlk173010610"/>
       <w:r>
         <w:t xml:space="preserve">  Loop through each dataset, get values of some numerical property,  and collect all these in a list of </w:t>
       </w:r>
@@ -17134,7 +17662,7 @@
         <w:t>.</w:t>
       </w:r>
     </w:p>
-    <w:bookmarkEnd w:id="5"/>
+    <w:bookmarkEnd w:id="6"/>
     <w:p/>
     <w:p>
       <w:pPr>
@@ -17452,9 +17980,9 @@
     </w:lvl>
   </w:abstractNum>
   <w:abstractNum w:abstractNumId="1" w15:restartNumberingAfterBreak="0">
-    <w:nsid w:val="22763095"/>
+    <w:nsid w:val="1A8D5A6D"/>
     <w:multiLevelType w:val="hybridMultilevel"/>
-    <w:tmpl w:val="04220E82"/>
+    <w:tmpl w:val="C26428FE"/>
     <w:lvl w:ilvl="0" w:tplc="04090001">
       <w:start w:val="1"/>
       <w:numFmt w:val="bullet"/>
@@ -17565,9 +18093,9 @@
     </w:lvl>
   </w:abstractNum>
   <w:abstractNum w:abstractNumId="2" w15:restartNumberingAfterBreak="0">
-    <w:nsid w:val="43B07930"/>
+    <w:nsid w:val="22763095"/>
     <w:multiLevelType w:val="hybridMultilevel"/>
-    <w:tmpl w:val="EA961F76"/>
+    <w:tmpl w:val="04220E82"/>
     <w:lvl w:ilvl="0" w:tplc="04090001">
       <w:start w:val="1"/>
       <w:numFmt w:val="bullet"/>
@@ -17678,9 +18206,9 @@
     </w:lvl>
   </w:abstractNum>
   <w:abstractNum w:abstractNumId="3" w15:restartNumberingAfterBreak="0">
-    <w:nsid w:val="44576F68"/>
+    <w:nsid w:val="43B07930"/>
     <w:multiLevelType w:val="hybridMultilevel"/>
-    <w:tmpl w:val="5A6A251A"/>
+    <w:tmpl w:val="EA961F76"/>
     <w:lvl w:ilvl="0" w:tplc="04090001">
       <w:start w:val="1"/>
       <w:numFmt w:val="bullet"/>
@@ -17791,122 +18319,9 @@
     </w:lvl>
   </w:abstractNum>
   <w:abstractNum w:abstractNumId="4" w15:restartNumberingAfterBreak="0">
-    <w:nsid w:val="44A36351"/>
-    <w:multiLevelType w:val="multilevel"/>
-    <w:tmpl w:val="EBBC1CBE"/>
-    <w:lvl w:ilvl="0">
-      <w:start w:val="1"/>
-      <w:numFmt w:val="lowerLetter"/>
-      <w:lvlText w:val="%1."/>
-      <w:lvlJc w:val="left"/>
-      <w:pPr>
-        <w:tabs>
-          <w:tab w:val="num" w:pos="720"/>
-        </w:tabs>
-        <w:ind w:left="720" w:hanging="360"/>
-      </w:pPr>
-    </w:lvl>
-    <w:lvl w:ilvl="1" w:tentative="1">
-      <w:start w:val="1"/>
-      <w:numFmt w:val="lowerLetter"/>
-      <w:lvlText w:val="%2."/>
-      <w:lvlJc w:val="left"/>
-      <w:pPr>
-        <w:tabs>
-          <w:tab w:val="num" w:pos="1440"/>
-        </w:tabs>
-        <w:ind w:left="1440" w:hanging="360"/>
-      </w:pPr>
-    </w:lvl>
-    <w:lvl w:ilvl="2" w:tentative="1">
-      <w:start w:val="1"/>
-      <w:numFmt w:val="lowerLetter"/>
-      <w:lvlText w:val="%3."/>
-      <w:lvlJc w:val="left"/>
-      <w:pPr>
-        <w:tabs>
-          <w:tab w:val="num" w:pos="2160"/>
-        </w:tabs>
-        <w:ind w:left="2160" w:hanging="360"/>
-      </w:pPr>
-    </w:lvl>
-    <w:lvl w:ilvl="3" w:tentative="1">
-      <w:start w:val="1"/>
-      <w:numFmt w:val="lowerLetter"/>
-      <w:lvlText w:val="%4."/>
-      <w:lvlJc w:val="left"/>
-      <w:pPr>
-        <w:tabs>
-          <w:tab w:val="num" w:pos="2880"/>
-        </w:tabs>
-        <w:ind w:left="2880" w:hanging="360"/>
-      </w:pPr>
-    </w:lvl>
-    <w:lvl w:ilvl="4" w:tentative="1">
-      <w:start w:val="1"/>
-      <w:numFmt w:val="lowerLetter"/>
-      <w:lvlText w:val="%5."/>
-      <w:lvlJc w:val="left"/>
-      <w:pPr>
-        <w:tabs>
-          <w:tab w:val="num" w:pos="3600"/>
-        </w:tabs>
-        <w:ind w:left="3600" w:hanging="360"/>
-      </w:pPr>
-    </w:lvl>
-    <w:lvl w:ilvl="5" w:tentative="1">
-      <w:start w:val="1"/>
-      <w:numFmt w:val="lowerLetter"/>
-      <w:lvlText w:val="%6."/>
-      <w:lvlJc w:val="left"/>
-      <w:pPr>
-        <w:tabs>
-          <w:tab w:val="num" w:pos="4320"/>
-        </w:tabs>
-        <w:ind w:left="4320" w:hanging="360"/>
-      </w:pPr>
-    </w:lvl>
-    <w:lvl w:ilvl="6" w:tentative="1">
-      <w:start w:val="1"/>
-      <w:numFmt w:val="lowerLetter"/>
-      <w:lvlText w:val="%7."/>
-      <w:lvlJc w:val="left"/>
-      <w:pPr>
-        <w:tabs>
-          <w:tab w:val="num" w:pos="5040"/>
-        </w:tabs>
-        <w:ind w:left="5040" w:hanging="360"/>
-      </w:pPr>
-    </w:lvl>
-    <w:lvl w:ilvl="7" w:tentative="1">
-      <w:start w:val="1"/>
-      <w:numFmt w:val="lowerLetter"/>
-      <w:lvlText w:val="%8."/>
-      <w:lvlJc w:val="left"/>
-      <w:pPr>
-        <w:tabs>
-          <w:tab w:val="num" w:pos="5760"/>
-        </w:tabs>
-        <w:ind w:left="5760" w:hanging="360"/>
-      </w:pPr>
-    </w:lvl>
-    <w:lvl w:ilvl="8" w:tentative="1">
-      <w:start w:val="1"/>
-      <w:numFmt w:val="lowerLetter"/>
-      <w:lvlText w:val="%9."/>
-      <w:lvlJc w:val="left"/>
-      <w:pPr>
-        <w:tabs>
-          <w:tab w:val="num" w:pos="6480"/>
-        </w:tabs>
-        <w:ind w:left="6480" w:hanging="360"/>
-      </w:pPr>
-    </w:lvl>
-  </w:abstractNum>
-  <w:abstractNum w:abstractNumId="5" w15:restartNumberingAfterBreak="0">
-    <w:nsid w:val="45272778"/>
+    <w:nsid w:val="44576F68"/>
     <w:multiLevelType w:val="hybridMultilevel"/>
-    <w:tmpl w:val="D2326460"/>
+    <w:tmpl w:val="5A6A251A"/>
     <w:lvl w:ilvl="0" w:tplc="04090001">
       <w:start w:val="1"/>
       <w:numFmt w:val="bullet"/>
@@ -18016,10 +18431,123 @@
       </w:rPr>
     </w:lvl>
   </w:abstractNum>
+  <w:abstractNum w:abstractNumId="5" w15:restartNumberingAfterBreak="0">
+    <w:nsid w:val="44A36351"/>
+    <w:multiLevelType w:val="multilevel"/>
+    <w:tmpl w:val="EBBC1CBE"/>
+    <w:lvl w:ilvl="0">
+      <w:start w:val="1"/>
+      <w:numFmt w:val="lowerLetter"/>
+      <w:lvlText w:val="%1."/>
+      <w:lvlJc w:val="left"/>
+      <w:pPr>
+        <w:tabs>
+          <w:tab w:val="num" w:pos="720"/>
+        </w:tabs>
+        <w:ind w:left="720" w:hanging="360"/>
+      </w:pPr>
+    </w:lvl>
+    <w:lvl w:ilvl="1" w:tentative="1">
+      <w:start w:val="1"/>
+      <w:numFmt w:val="lowerLetter"/>
+      <w:lvlText w:val="%2."/>
+      <w:lvlJc w:val="left"/>
+      <w:pPr>
+        <w:tabs>
+          <w:tab w:val="num" w:pos="1440"/>
+        </w:tabs>
+        <w:ind w:left="1440" w:hanging="360"/>
+      </w:pPr>
+    </w:lvl>
+    <w:lvl w:ilvl="2" w:tentative="1">
+      <w:start w:val="1"/>
+      <w:numFmt w:val="lowerLetter"/>
+      <w:lvlText w:val="%3."/>
+      <w:lvlJc w:val="left"/>
+      <w:pPr>
+        <w:tabs>
+          <w:tab w:val="num" w:pos="2160"/>
+        </w:tabs>
+        <w:ind w:left="2160" w:hanging="360"/>
+      </w:pPr>
+    </w:lvl>
+    <w:lvl w:ilvl="3" w:tentative="1">
+      <w:start w:val="1"/>
+      <w:numFmt w:val="lowerLetter"/>
+      <w:lvlText w:val="%4."/>
+      <w:lvlJc w:val="left"/>
+      <w:pPr>
+        <w:tabs>
+          <w:tab w:val="num" w:pos="2880"/>
+        </w:tabs>
+        <w:ind w:left="2880" w:hanging="360"/>
+      </w:pPr>
+    </w:lvl>
+    <w:lvl w:ilvl="4" w:tentative="1">
+      <w:start w:val="1"/>
+      <w:numFmt w:val="lowerLetter"/>
+      <w:lvlText w:val="%5."/>
+      <w:lvlJc w:val="left"/>
+      <w:pPr>
+        <w:tabs>
+          <w:tab w:val="num" w:pos="3600"/>
+        </w:tabs>
+        <w:ind w:left="3600" w:hanging="360"/>
+      </w:pPr>
+    </w:lvl>
+    <w:lvl w:ilvl="5" w:tentative="1">
+      <w:start w:val="1"/>
+      <w:numFmt w:val="lowerLetter"/>
+      <w:lvlText w:val="%6."/>
+      <w:lvlJc w:val="left"/>
+      <w:pPr>
+        <w:tabs>
+          <w:tab w:val="num" w:pos="4320"/>
+        </w:tabs>
+        <w:ind w:left="4320" w:hanging="360"/>
+      </w:pPr>
+    </w:lvl>
+    <w:lvl w:ilvl="6" w:tentative="1">
+      <w:start w:val="1"/>
+      <w:numFmt w:val="lowerLetter"/>
+      <w:lvlText w:val="%7."/>
+      <w:lvlJc w:val="left"/>
+      <w:pPr>
+        <w:tabs>
+          <w:tab w:val="num" w:pos="5040"/>
+        </w:tabs>
+        <w:ind w:left="5040" w:hanging="360"/>
+      </w:pPr>
+    </w:lvl>
+    <w:lvl w:ilvl="7" w:tentative="1">
+      <w:start w:val="1"/>
+      <w:numFmt w:val="lowerLetter"/>
+      <w:lvlText w:val="%8."/>
+      <w:lvlJc w:val="left"/>
+      <w:pPr>
+        <w:tabs>
+          <w:tab w:val="num" w:pos="5760"/>
+        </w:tabs>
+        <w:ind w:left="5760" w:hanging="360"/>
+      </w:pPr>
+    </w:lvl>
+    <w:lvl w:ilvl="8" w:tentative="1">
+      <w:start w:val="1"/>
+      <w:numFmt w:val="lowerLetter"/>
+      <w:lvlText w:val="%9."/>
+      <w:lvlJc w:val="left"/>
+      <w:pPr>
+        <w:tabs>
+          <w:tab w:val="num" w:pos="6480"/>
+        </w:tabs>
+        <w:ind w:left="6480" w:hanging="360"/>
+      </w:pPr>
+    </w:lvl>
+  </w:abstractNum>
   <w:abstractNum w:abstractNumId="6" w15:restartNumberingAfterBreak="0">
-    <w:nsid w:val="4BC33908"/>
+    <w:nsid w:val="45272778"/>
     <w:multiLevelType w:val="hybridMultilevel"/>
-    <w:tmpl w:val="5A026312"/>
+    <w:tmpl w:val="D2326460"/>
     <w:lvl w:ilvl="0" w:tplc="04090001">
       <w:start w:val="1"/>
       <w:numFmt w:val="bullet"/>
@@ -18130,9 +18658,9 @@
     </w:lvl>
   </w:abstractNum>
   <w:abstractNum w:abstractNumId="7" w15:restartNumberingAfterBreak="0">
-    <w:nsid w:val="58DD5691"/>
+    <w:nsid w:val="4BC33908"/>
     <w:multiLevelType w:val="hybridMultilevel"/>
-    <w:tmpl w:val="5C42D996"/>
+    <w:tmpl w:val="5A026312"/>
     <w:lvl w:ilvl="0" w:tplc="04090001">
       <w:start w:val="1"/>
       <w:numFmt w:val="bullet"/>
@@ -18243,6 +18771,119 @@
     </w:lvl>
   </w:abstractNum>
   <w:abstractNum w:abstractNumId="8" w15:restartNumberingAfterBreak="0">
+    <w:nsid w:val="58DD5691"/>
+    <w:multiLevelType w:val="hybridMultilevel"/>
+    <w:tmpl w:val="5C42D996"/>
+    <w:lvl w:ilvl="0" w:tplc="04090001">
+      <w:start w:val="1"/>
+      <w:numFmt w:val="bullet"/>
+      <w:lvlText w:val=""/>
+      <w:lvlJc w:val="left"/>
+      <w:pPr>
+        <w:ind w:left="720" w:hanging="360"/>
+      </w:pPr>
+      <w:rPr>
+        <w:rFonts w:ascii="Symbol" w:hAnsi="Symbol" w:hint="default"/>
+      </w:rPr>
+    </w:lvl>
+    <w:lvl w:ilvl="1" w:tplc="04090003" w:tentative="1">
+      <w:start w:val="1"/>
+      <w:numFmt w:val="bullet"/>
+      <w:lvlText w:val="o"/>
+      <w:lvlJc w:val="left"/>
+      <w:pPr>
+        <w:ind w:left="1440" w:hanging="360"/>
+      </w:pPr>
+      <w:rPr>
+        <w:rFonts w:ascii="Courier New" w:hAnsi="Courier New" w:cs="Courier New" w:hint="default"/>
+      </w:rPr>
+    </w:lvl>
+    <w:lvl w:ilvl="2" w:tplc="04090005" w:tentative="1">
+      <w:start w:val="1"/>
+      <w:numFmt w:val="bullet"/>
+      <w:lvlText w:val=""/>
+      <w:lvlJc w:val="left"/>
+      <w:pPr>
+        <w:ind w:left="2160" w:hanging="360"/>
+      </w:pPr>
+      <w:rPr>
+        <w:rFonts w:ascii="Wingdings" w:hAnsi="Wingdings" w:hint="default"/>
+      </w:rPr>
+    </w:lvl>
+    <w:lvl w:ilvl="3" w:tplc="04090001" w:tentative="1">
+      <w:start w:val="1"/>
+      <w:numFmt w:val="bullet"/>
+      <w:lvlText w:val=""/>
+      <w:lvlJc w:val="left"/>
+      <w:pPr>
+        <w:ind w:left="2880" w:hanging="360"/>
+      </w:pPr>
+      <w:rPr>
+        <w:rFonts w:ascii="Symbol" w:hAnsi="Symbol" w:hint="default"/>
+      </w:rPr>
+    </w:lvl>
+    <w:lvl w:ilvl="4" w:tplc="04090003" w:tentative="1">
+      <w:start w:val="1"/>
+      <w:numFmt w:val="bullet"/>
+      <w:lvlText w:val="o"/>
+      <w:lvlJc w:val="left"/>
+      <w:pPr>
+        <w:ind w:left="3600" w:hanging="360"/>
+      </w:pPr>
+      <w:rPr>
+        <w:rFonts w:ascii="Courier New" w:hAnsi="Courier New" w:cs="Courier New" w:hint="default"/>
+      </w:rPr>
+    </w:lvl>
+    <w:lvl w:ilvl="5" w:tplc="04090005" w:tentative="1">
+      <w:start w:val="1"/>
+      <w:numFmt w:val="bullet"/>
+      <w:lvlText w:val=""/>
+      <w:lvlJc w:val="left"/>
+      <w:pPr>
+        <w:ind w:left="4320" w:hanging="360"/>
+      </w:pPr>
+      <w:rPr>
+        <w:rFonts w:ascii="Wingdings" w:hAnsi="Wingdings" w:hint="default"/>
+      </w:rPr>
+    </w:lvl>
+    <w:lvl w:ilvl="6" w:tplc="04090001" w:tentative="1">
+      <w:start w:val="1"/>
+      <w:numFmt w:val="bullet"/>
+      <w:lvlText w:val=""/>
+      <w:lvlJc w:val="left"/>
+      <w:pPr>
+        <w:ind w:left="5040" w:hanging="360"/>
+      </w:pPr>
+      <w:rPr>
+        <w:rFonts w:ascii="Symbol" w:hAnsi="Symbol" w:hint="default"/>
+      </w:rPr>
+    </w:lvl>
+    <w:lvl w:ilvl="7" w:tplc="04090003" w:tentative="1">
+      <w:start w:val="1"/>
+      <w:numFmt w:val="bullet"/>
+      <w:lvlText w:val="o"/>
+      <w:lvlJc w:val="left"/>
+      <w:pPr>
+        <w:ind w:left="5760" w:hanging="360"/>
+      </w:pPr>
+      <w:rPr>
+        <w:rFonts w:ascii="Courier New" w:hAnsi="Courier New" w:cs="Courier New" w:hint="default"/>
+      </w:rPr>
+    </w:lvl>
+    <w:lvl w:ilvl="8" w:tplc="04090005" w:tentative="1">
+      <w:start w:val="1"/>
+      <w:numFmt w:val="bullet"/>
+      <w:lvlText w:val=""/>
+      <w:lvlJc w:val="left"/>
+      <w:pPr>
+        <w:ind w:left="6480" w:hanging="360"/>
+      </w:pPr>
+      <w:rPr>
+        <w:rFonts w:ascii="Wingdings" w:hAnsi="Wingdings" w:hint="default"/>
+      </w:rPr>
+    </w:lvl>
+  </w:abstractNum>
+  <w:abstractNum w:abstractNumId="9" w15:restartNumberingAfterBreak="0">
     <w:nsid w:val="5A121DFD"/>
     <w:multiLevelType w:val="hybridMultilevel"/>
     <w:tmpl w:val="3630282C"/>
@@ -18355,7 +18996,7 @@
       </w:rPr>
     </w:lvl>
   </w:abstractNum>
-  <w:abstractNum w:abstractNumId="9" w15:restartNumberingAfterBreak="0">
+  <w:abstractNum w:abstractNumId="10" w15:restartNumberingAfterBreak="0">
     <w:nsid w:val="5ECE47B2"/>
     <w:multiLevelType w:val="hybridMultilevel"/>
     <w:tmpl w:val="9BBC17AE"/>
@@ -18468,7 +19109,7 @@
       </w:rPr>
     </w:lvl>
   </w:abstractNum>
-  <w:abstractNum w:abstractNumId="10" w15:restartNumberingAfterBreak="0">
+  <w:abstractNum w:abstractNumId="11" w15:restartNumberingAfterBreak="0">
     <w:nsid w:val="61AF33F6"/>
     <w:multiLevelType w:val="hybridMultilevel"/>
     <w:tmpl w:val="3F46C980"/>
@@ -18581,7 +19222,7 @@
       </w:rPr>
     </w:lvl>
   </w:abstractNum>
-  <w:abstractNum w:abstractNumId="11" w15:restartNumberingAfterBreak="0">
+  <w:abstractNum w:abstractNumId="12" w15:restartNumberingAfterBreak="0">
     <w:nsid w:val="7F762D22"/>
     <w:multiLevelType w:val="hybridMultilevel"/>
     <w:tmpl w:val="4456E9D8"/>
@@ -18695,40 +19336,43 @@
     </w:lvl>
   </w:abstractNum>
   <w:num w:numId="1" w16cid:durableId="1897279865">
-    <w:abstractNumId w:val="4"/>
+    <w:abstractNumId w:val="5"/>
   </w:num>
   <w:num w:numId="2" w16cid:durableId="429199126">
     <w:abstractNumId w:val="0"/>
   </w:num>
   <w:num w:numId="3" w16cid:durableId="1300919406">
+    <w:abstractNumId w:val="11"/>
+  </w:num>
+  <w:num w:numId="4" w16cid:durableId="1406225488">
+    <w:abstractNumId w:val="7"/>
+  </w:num>
+  <w:num w:numId="5" w16cid:durableId="152262640">
     <w:abstractNumId w:val="10"/>
   </w:num>
-  <w:num w:numId="4" w16cid:durableId="1406225488">
+  <w:num w:numId="6" w16cid:durableId="1433745274">
+    <w:abstractNumId w:val="12"/>
+  </w:num>
+  <w:num w:numId="7" w16cid:durableId="581111573">
+    <w:abstractNumId w:val="8"/>
+  </w:num>
+  <w:num w:numId="8" w16cid:durableId="2037733399">
+    <w:abstractNumId w:val="4"/>
+  </w:num>
+  <w:num w:numId="9" w16cid:durableId="2025007739">
+    <w:abstractNumId w:val="9"/>
+  </w:num>
+  <w:num w:numId="10" w16cid:durableId="1605309494">
+    <w:abstractNumId w:val="2"/>
+  </w:num>
+  <w:num w:numId="11" w16cid:durableId="1306351089">
+    <w:abstractNumId w:val="3"/>
+  </w:num>
+  <w:num w:numId="12" w16cid:durableId="705181394">
     <w:abstractNumId w:val="6"/>
   </w:num>
-  <w:num w:numId="5" w16cid:durableId="152262640">
-    <w:abstractNumId w:val="9"/>
-  </w:num>
-  <w:num w:numId="6" w16cid:durableId="1433745274">
-    <w:abstractNumId w:val="11"/>
-  </w:num>
-  <w:num w:numId="7" w16cid:durableId="581111573">
-    <w:abstractNumId w:val="7"/>
-  </w:num>
-  <w:num w:numId="8" w16cid:durableId="2037733399">
-    <w:abstractNumId w:val="3"/>
-  </w:num>
-  <w:num w:numId="9" w16cid:durableId="2025007739">
-    <w:abstractNumId w:val="8"/>
-  </w:num>
-  <w:num w:numId="10" w16cid:durableId="1605309494">
+  <w:num w:numId="13" w16cid:durableId="95904478">
     <w:abstractNumId w:val="1"/>
-  </w:num>
-  <w:num w:numId="11" w16cid:durableId="1306351089">
-    <w:abstractNumId w:val="2"/>
-  </w:num>
-  <w:num w:numId="12" w16cid:durableId="705181394">
-    <w:abstractNumId w:val="5"/>
   </w:num>
 </w:numbering>
 </file>
@@ -18930,7 +19574,7 @@
     <w:lsdException w:name="Medium Shading 2 Accent 1" w:uiPriority="64"/>
     <w:lsdException w:name="Medium List 1 Accent 1" w:uiPriority="65"/>
     <w:lsdException w:name="Revision" w:semiHidden="1"/>
-    <w:lsdException w:name="List Paragraph" w:uiPriority="34" w:qFormat="1"/>
+    <w:lsdException w:name="List Paragraph" w:uiPriority="72" w:qFormat="1"/>
     <w:lsdException w:name="Quote" w:uiPriority="29" w:qFormat="1"/>
     <w:lsdException w:name="Intense Quote" w:uiPriority="30" w:qFormat="1"/>
     <w:lsdException w:name="Medium List 2 Accent 1" w:uiPriority="66"/>
@@ -19263,7 +19907,7 @@
   <w:style w:type="paragraph" w:styleId="ListParagraph">
     <w:name w:val="List Paragraph"/>
     <w:basedOn w:val="Normal"/>
-    <w:uiPriority w:val="34"/>
+    <w:uiPriority w:val="72"/>
     <w:qFormat/>
     <w:rsid w:val="003D665B"/>
     <w:pPr>

</xml_diff>

<commit_message>
Update combining and comparing datasets
</commit_message>
<xml_diff>
--- a/Behavior analysis pipeline v2.docx
+++ b/Behavior analysis pipeline v2.docx
@@ -52,7 +52,10 @@
         <w:t xml:space="preserve">October </w:t>
       </w:r>
       <w:r>
-        <w:t>20</w:t>
+        <w:t>2</w:t>
+      </w:r>
+      <w:r>
+        <w:t>5</w:t>
       </w:r>
       <w:r>
         <w:t>, 2024</w:t>
@@ -5801,7 +5804,25 @@
         <w:t xml:space="preserve">Functions that </w:t>
       </w:r>
       <w:r>
-        <w:t xml:space="preserve">compare the relative durations of behaviors in two different </w:t>
+        <w:t xml:space="preserve">compare the </w:t>
+      </w:r>
+      <w:r>
+        <w:t xml:space="preserve">characteristics of </w:t>
+      </w:r>
+      <w:r>
+        <w:t>behaviors</w:t>
+      </w:r>
+      <w:r>
+        <w:t>, such as relative durations,</w:t>
+      </w:r>
+      <w:r>
+        <w:t xml:space="preserve"> </w:t>
+      </w:r>
+      <w:r>
+        <w:t>for</w:t>
+      </w:r>
+      <w:r>
+        <w:t xml:space="preserve"> two different </w:t>
       </w:r>
       <w:r>
         <w:t>experiment groups</w:t>
@@ -5833,10 +5854,28 @@
         <w:t xml:space="preserve"> </w:t>
       </w:r>
       <w:r>
-        <w:t>The Excel file of summary statistics must exist for each experiment group. Makes comparison plots and also outputs a CSV file of statistical properties and comparisons</w:t>
-      </w:r>
-      <w:r>
-        <w:t>. Allows excluding various behaviors (columns) from comparisons.</w:t>
+        <w:t xml:space="preserve">The Excel file of summary statistics must exist for each experiment group. </w:t>
+      </w:r>
+      <w:r>
+        <w:t xml:space="preserve">The code runs on each sheet in the Excel summary file, and outputs an Excel workbook with the same sheet names containing the comparisons. </w:t>
+      </w:r>
+      <w:r>
+        <w:t xml:space="preserve">Makes comparison plots and also outputs </w:t>
+      </w:r>
+      <w:r>
+        <w:t>an Excel</w:t>
+      </w:r>
+      <w:r>
+        <w:t xml:space="preserve"> file of statistical properties and comparisons</w:t>
+      </w:r>
+      <w:r>
+        <w:t>. Allows excluding various behaviors (columns) from comparisons</w:t>
+      </w:r>
+      <w:r>
+        <w:t xml:space="preserve"> (hard-coded)</w:t>
+      </w:r>
+      <w:r>
+        <w:t>.</w:t>
       </w:r>
     </w:p>
     <w:p>
@@ -6051,7 +6090,6 @@
         <w:pStyle w:val="Heading1"/>
       </w:pPr>
       <w:r>
-        <w:lastRenderedPageBreak/>
         <w:t>Combining experiments</w:t>
       </w:r>
     </w:p>
@@ -6076,7 +6114,25 @@
         <w:t>concatenating</w:t>
       </w:r>
       <w:r>
-        <w:t xml:space="preserve"> the relative durations as recorded in the summary Excel file. Creates a new composite Excel file. Optional outputs statistics, and</w:t>
+        <w:t xml:space="preserve"> </w:t>
+      </w:r>
+      <w:r>
+        <w:t xml:space="preserve">information from each sheet (e.g. </w:t>
+      </w:r>
+      <w:r>
+        <w:t>the relative durations</w:t>
+      </w:r>
+      <w:r>
+        <w:t>)</w:t>
+      </w:r>
+      <w:r>
+        <w:t xml:space="preserve"> as recorded in the summary Excel file. Creates a new composite Excel file</w:t>
+      </w:r>
+      <w:r>
+        <w:t xml:space="preserve"> with the same sheet labels as the constituent Excel sheets</w:t>
+      </w:r>
+      <w:r>
+        <w:t>. Optional outputs statistics, and</w:t>
       </w:r>
       <w:r>
         <w:t xml:space="preserve"> optional output of</w:t>
@@ -6088,7 +6144,13 @@
         <w:t xml:space="preserve">run to compare </w:t>
       </w:r>
       <w:r>
-        <w:t>the two inputs.</w:t>
+        <w:t>the two inputs</w:t>
+      </w:r>
+      <w:r>
+        <w:t>, applied to each Sheet</w:t>
+      </w:r>
+      <w:r>
+        <w:t>.</w:t>
       </w:r>
     </w:p>
     <w:p>
@@ -6289,6 +6351,7 @@
     </w:p>
     <w:p>
       <w:r>
+        <w:lastRenderedPageBreak/>
         <w:t>Set “</w:t>
       </w:r>
       <w:r>
@@ -6348,7 +6411,6 @@
     </w:p>
     <w:p>
       <w:r>
-        <w:lastRenderedPageBreak/>
         <w:t xml:space="preserve">Call </w:t>
       </w:r>
       <w:r>
@@ -6832,7 +6894,6 @@
     </w:p>
     <w:p>
       <w:r>
-        <w:lastRenderedPageBreak/>
         <w:t xml:space="preserve">Write count information to </w:t>
       </w:r>
       <w:r>
@@ -7299,6 +7360,7 @@
         <w:pStyle w:val="Heading2"/>
       </w:pPr>
       <w:r>
+        <w:lastRenderedPageBreak/>
         <w:t xml:space="preserve">Keys containing </w:t>
       </w:r>
       <w:r>
@@ -7384,10 +7446,7 @@
         <w:t>j</w:t>
       </w:r>
       <w:r>
-        <w:t xml:space="preserve"> = 0, 1, 2, …, Nfish-1) has speed above threshold</w:t>
-      </w:r>
-      <w:r>
-        <w:t xml:space="preserve"> </w:t>
+        <w:t xml:space="preserve"> = 0, 1, 2, …, Nfish-1) has speed above threshold </w:t>
       </w:r>
       <w:r>
         <w:rPr>
@@ -7397,22 +7456,7 @@
         <w:t>or</w:t>
       </w:r>
       <w:r>
-        <w:t xml:space="preserve"> bend angle above threshold</w:t>
-      </w:r>
-      <w:r>
-        <w:t xml:space="preserve">, i.e. is </w:t>
-      </w:r>
-      <w:r>
-        <w:t>“active</w:t>
-      </w:r>
-      <w:r>
-        <w:t>.</w:t>
-      </w:r>
-      <w:r>
-        <w:t>”</w:t>
-      </w:r>
-      <w:r>
-        <w:t xml:space="preserve"> Each is a list of dictionaries (see </w:t>
+        <w:t xml:space="preserve"> bend angle above threshold, i.e. is “active.” Each is a list of dictionaries (see </w:t>
       </w:r>
       <w:r>
         <w:rPr>
@@ -7448,7 +7492,6 @@
           <w:rFonts w:ascii="Courier New" w:hAnsi="Courier New" w:cs="Courier New"/>
           <w:sz w:val="22"/>
         </w:rPr>
-        <w:lastRenderedPageBreak/>
         <w:t>is</w:t>
       </w:r>
       <w:r>
@@ -7550,13 +7593,7 @@
         <w:t>all</w:t>
       </w:r>
       <w:r>
-        <w:t xml:space="preserve"> fish ha</w:t>
-      </w:r>
-      <w:r>
-        <w:t>ve</w:t>
-      </w:r>
-      <w:r>
-        <w:t xml:space="preserve"> speed above threshold </w:t>
+        <w:t xml:space="preserve"> fish have speed above threshold </w:t>
       </w:r>
       <w:r>
         <w:rPr>
@@ -7792,10 +7829,7 @@
         <w:t xml:space="preserve">, below). </w:t>
       </w:r>
       <w:r>
-        <w:t>This dictionary only excludes bad Tracking frames, not near-edge frames</w:t>
-      </w:r>
-      <w:r>
-        <w:t xml:space="preserve"> </w:t>
+        <w:t xml:space="preserve">This dictionary only excludes bad Tracking frames, not near-edge frames </w:t>
       </w:r>
       <w:r>
         <w:t xml:space="preserve">. </w:t>
@@ -8149,10 +8183,7 @@
         <w:t>, below)</w:t>
       </w:r>
       <w:r>
-        <w:t>. T</w:t>
-      </w:r>
-      <w:r>
-        <w:t>his dictionary only excludes bad Tracking frames, not near-edge frames.</w:t>
+        <w:t>. This dictionary only excludes bad Tracking frames, not near-edge frames.</w:t>
       </w:r>
     </w:p>
     <w:p>
@@ -8217,6 +8248,7 @@
           <w:rFonts w:ascii="Courier New" w:hAnsi="Courier New" w:cs="Courier New"/>
           <w:sz w:val="22"/>
         </w:rPr>
+        <w:lastRenderedPageBreak/>
         <w:t>fish_length_array</w:t>
       </w:r>
       <w:r>
@@ -8308,7 +8340,6 @@
           <w:rFonts w:ascii="Courier New" w:hAnsi="Courier New" w:cs="Courier New"/>
           <w:sz w:val="22"/>
         </w:rPr>
-        <w:lastRenderedPageBreak/>
         <w:t>fish_length_Delta_</w:t>
       </w:r>
       <w:r>
@@ -8409,14 +8440,7 @@
           <w:rFonts w:ascii="Courier New" w:hAnsi="Courier New" w:cs="Courier New"/>
           <w:sz w:val="22"/>
         </w:rPr>
-        <w:t xml:space="preserve">Fish{j}, </w:t>
-      </w:r>
-      <w:r>
-        <w:rPr>
-          <w:rFonts w:ascii="Courier New" w:hAnsi="Courier New" w:cs="Courier New"/>
-          <w:sz w:val="22"/>
-        </w:rPr>
-        <w:t>J</w:t>
+        <w:t>Fish{j}, J</w:t>
       </w:r>
       <w:r>
         <w:rPr>
@@ -8460,19 +8484,7 @@
         <w:t>j</w:t>
       </w:r>
       <w:r>
-        <w:t xml:space="preserve"> = 0, 1, 2, …, Nfish-1), or any fish shows a </w:t>
-      </w:r>
-      <w:r>
-        <w:t>J-</w:t>
-      </w:r>
-      <w:r>
-        <w:t>bend</w:t>
-      </w:r>
-      <w:r>
-        <w:t xml:space="preserve">. </w:t>
-      </w:r>
-      <w:r>
-        <w:t xml:space="preserve">Each is a list of dictionaries (see </w:t>
+        <w:t xml:space="preserve"> = 0, 1, 2, …, Nfish-1), or any fish shows a J-bend. Each is a list of dictionaries (see </w:t>
       </w:r>
       <w:r>
         <w:rPr>
@@ -8702,14 +8714,7 @@
           <w:rFonts w:ascii="Courier New" w:hAnsi="Courier New" w:cs="Courier New"/>
           <w:sz w:val="22"/>
         </w:rPr>
-        <w:t xml:space="preserve">Fish{j}, </w:t>
-      </w:r>
-      <w:r>
-        <w:rPr>
-          <w:rFonts w:ascii="Courier New" w:hAnsi="Courier New" w:cs="Courier New"/>
-          <w:sz w:val="22"/>
-        </w:rPr>
-        <w:t>R</w:t>
+        <w:t>Fish{j}, R</w:t>
       </w:r>
       <w:r>
         <w:rPr>
@@ -8753,13 +8758,7 @@
         <w:t>j</w:t>
       </w:r>
       <w:r>
-        <w:t xml:space="preserve"> = 0, 1, 2, …, Nfish-1), or any fish shows a </w:t>
-      </w:r>
-      <w:r>
-        <w:t>R</w:t>
-      </w:r>
-      <w:r>
-        <w:t xml:space="preserve">-bend. Each is a list of dictionaries (see </w:t>
+        <w:t xml:space="preserve"> = 0, 1, 2, …, Nfish-1), or any fish shows a R-bend. Each is a list of dictionaries (see </w:t>
       </w:r>
       <w:r>
         <w:rPr>
@@ -9225,6 +9224,7 @@
           <w:rFonts w:ascii="Courier New" w:hAnsi="Courier New" w:cs="Courier New"/>
           <w:sz w:val="22"/>
         </w:rPr>
+        <w:lastRenderedPageBreak/>
         <w:t>is</w:t>
       </w:r>
       <w:r>
@@ -9297,7 +9297,6 @@
           <w:rFonts w:ascii="Courier New" w:hAnsi="Courier New" w:cs="Courier New"/>
           <w:sz w:val="22"/>
         </w:rPr>
-        <w:lastRenderedPageBreak/>
         <w:t>is</w:t>
       </w:r>
       <w:r>
@@ -9786,6 +9785,7 @@
           <w:rFonts w:ascii="Courier New" w:hAnsi="Courier New" w:cs="Courier New"/>
           <w:sz w:val="22"/>
         </w:rPr>
+        <w:lastRenderedPageBreak/>
         <w:t>fleeing</w:t>
       </w:r>
       <w:r>
@@ -9852,7 +9852,6 @@
           <w:rFonts w:ascii="Courier New" w:hAnsi="Courier New" w:cs="Courier New"/>
           <w:sz w:val="22"/>
         </w:rPr>
-        <w:lastRenderedPageBreak/>
         <w:t>head_head_distanc</w:t>
       </w:r>
       <w:r>
@@ -10315,6 +10314,7 @@
         <w:pStyle w:val="Heading2"/>
       </w:pPr>
       <w:r>
+        <w:lastRenderedPageBreak/>
         <w:t>Deleted</w:t>
       </w:r>
     </w:p>
@@ -10353,7 +10353,6 @@
         <w:pStyle w:val="Heading2"/>
       </w:pPr>
       <w:r>
-        <w:lastRenderedPageBreak/>
         <w:t>Behavior dictionaries</w:t>
       </w:r>
     </w:p>
@@ -10798,6 +10797,7 @@
     </w:p>
     <w:p>
       <w:r>
+        <w:lastRenderedPageBreak/>
         <w:t xml:space="preserve">Identifies contact events, including “any” and “head-body” subsets. Calls </w:t>
       </w:r>
       <w:r>
@@ -10913,6 +10913,459 @@
           <w:rFonts w:ascii="Courier New" w:hAnsi="Courier New" w:cs="Courier New"/>
         </w:rPr>
         <w:t>get_txt_file</w:t>
+      </w:r>
+    </w:p>
+    <w:p>
+      <w:r>
+        <w:t xml:space="preserve">Calls </w:t>
+      </w:r>
+      <w:r>
+        <w:rPr>
+          <w:rFonts w:ascii="Courier New" w:hAnsi="Courier New" w:cs="Courier New"/>
+        </w:rPr>
+        <w:t>get_diagram</w:t>
+      </w:r>
+    </w:p>
+    <w:p>
+      <w:r>
+        <w:t xml:space="preserve">Calls </w:t>
+      </w:r>
+      <w:r>
+        <w:rPr>
+          <w:rFonts w:ascii="Courier New" w:hAnsi="Courier New" w:cs="Courier New"/>
+        </w:rPr>
+        <w:t>get_excel_file</w:t>
+      </w:r>
+    </w:p>
+    <w:p/>
+    <w:p>
+      <w:pPr>
+        <w:rPr>
+          <w:rFonts w:ascii="Courier New" w:hAnsi="Courier New" w:cs="Courier New"/>
+          <w:b/>
+          <w:bCs/>
+        </w:rPr>
+      </w:pPr>
+      <w:r>
+        <w:rPr>
+          <w:rFonts w:ascii="Courier New" w:hAnsi="Courier New" w:cs="Courier New"/>
+          <w:b/>
+          <w:bCs/>
+        </w:rPr>
+        <w:t>load_data</w:t>
+      </w:r>
+      <w:r>
+        <w:rPr>
+          <w:rFonts w:ascii="Courier New" w:hAnsi="Courier New" w:cs="Courier New"/>
+          <w:b/>
+          <w:bCs/>
+        </w:rPr>
+        <w:t xml:space="preserve">() in </w:t>
+      </w:r>
+      <w:r>
+        <w:rPr>
+          <w:rFonts w:ascii="Courier New" w:hAnsi="Courier New" w:cs="Courier New"/>
+          <w:b/>
+          <w:bCs/>
+        </w:rPr>
+        <w:t>toolkit</w:t>
+      </w:r>
+      <w:r>
+        <w:rPr>
+          <w:rFonts w:ascii="Courier New" w:hAnsi="Courier New" w:cs="Courier New"/>
+          <w:b/>
+          <w:bCs/>
+        </w:rPr>
+        <w:t>.py</w:t>
+      </w:r>
+    </w:p>
+    <w:p>
+      <w:r>
+        <w:t>Returns the requested data array for fish 1, fish 2 from the dataset</w:t>
+      </w:r>
+    </w:p>
+    <w:p>
+      <w:r>
+        <w:t>[</w:t>
+      </w:r>
+      <w:r>
+        <w:rPr>
+          <w:highlight w:val="cyan"/>
+        </w:rPr>
+        <w:t>rows are hard-coded</w:t>
+      </w:r>
+      <w:r>
+        <w:rPr>
+          <w:highlight w:val="cyan"/>
+        </w:rPr>
+        <w:t>; comment more, or change this</w:t>
+      </w:r>
+      <w:r>
+        <w:rPr>
+          <w:highlight w:val="cyan"/>
+        </w:rPr>
+        <w:t>.</w:t>
+      </w:r>
+      <w:r>
+        <w:t>]</w:t>
+      </w:r>
+    </w:p>
+    <w:p/>
+    <w:p>
+      <w:pPr>
+        <w:rPr>
+          <w:rFonts w:ascii="Courier New" w:hAnsi="Courier New" w:cs="Courier New"/>
+          <w:b/>
+          <w:bCs/>
+        </w:rPr>
+      </w:pPr>
+      <w:r>
+        <w:rPr>
+          <w:rFonts w:ascii="Courier New" w:hAnsi="Courier New" w:cs="Courier New"/>
+          <w:b/>
+          <w:bCs/>
+        </w:rPr>
+        <w:t>get_circling_wf</w:t>
+      </w:r>
+      <w:r>
+        <w:rPr>
+          <w:rFonts w:ascii="Courier New" w:hAnsi="Courier New" w:cs="Courier New"/>
+          <w:b/>
+          <w:bCs/>
+        </w:rPr>
+        <w:t xml:space="preserve">() in </w:t>
+      </w:r>
+      <w:r>
+        <w:rPr>
+          <w:rFonts w:ascii="Courier New" w:hAnsi="Courier New" w:cs="Courier New"/>
+          <w:b/>
+          <w:bCs/>
+        </w:rPr>
+        <w:t>circling</w:t>
+      </w:r>
+      <w:r>
+        <w:rPr>
+          <w:rFonts w:ascii="Courier New" w:hAnsi="Courier New" w:cs="Courier New"/>
+          <w:b/>
+          <w:bCs/>
+        </w:rPr>
+        <w:t>.py</w:t>
+      </w:r>
+    </w:p>
+    <w:p>
+      <w:r>
+        <w:t>“Returns an array of window frames for circling behavior. Each window frame represents the ENDING window frame for circling within some range”</w:t>
+      </w:r>
+    </w:p>
+    <w:p>
+      <w:r>
+        <w:t>[</w:t>
+      </w:r>
+      <w:r>
+        <w:rPr>
+          <w:highlight w:val="cyan"/>
+        </w:rPr>
+        <w:t>Terminology is odd. Should be clearer what frames, etc., we’re returning – e.g. ending frame of a window.</w:t>
+      </w:r>
+      <w:r>
+        <w:t>]</w:t>
+      </w:r>
+    </w:p>
+    <w:p>
+      <w:r>
+        <w:t>Goes through all frames</w:t>
+      </w:r>
+    </w:p>
+    <w:p>
+      <w:r>
+        <w:t xml:space="preserve">Fits a circle to fish 1 and 2 head positions in a given frame window. Calls </w:t>
+      </w:r>
+      <w:r>
+        <w:rPr>
+          <w:rFonts w:ascii="Courier New" w:hAnsi="Courier New" w:cs="Courier New"/>
+        </w:rPr>
+        <w:t>TaubinSVD</w:t>
+      </w:r>
+      <w:r>
+        <w:t xml:space="preserve"> </w:t>
+      </w:r>
+      <w:r>
+        <w:rPr>
+          <w:rFonts w:ascii="Calibri" w:hAnsi="Calibri" w:cs="Calibri"/>
+        </w:rPr>
+        <w:t>→</w:t>
+      </w:r>
+      <w:r>
+        <w:t xml:space="preserve"> </w:t>
+      </w:r>
+      <w:r>
+        <w:t>output</w:t>
+      </w:r>
+      <w:r>
+        <w:t xml:space="preserve"> </w:t>
+      </w:r>
+      <w:r>
+        <w:rPr>
+          <w:rFonts w:ascii="Courier New" w:hAnsi="Courier New" w:cs="Courier New"/>
+        </w:rPr>
+        <w:t>taubin</w:t>
+      </w:r>
+      <w:r>
+        <w:t>_</w:t>
+      </w:r>
+      <w:r>
+        <w:rPr>
+          <w:rFonts w:ascii="Courier New" w:hAnsi="Courier New" w:cs="Courier New"/>
+        </w:rPr>
+        <w:t>output</w:t>
+      </w:r>
+      <w:r>
+        <w:t>, which is (xc, yc, r) for this window.</w:t>
+      </w:r>
+    </w:p>
+    <w:p>
+      <w:r>
+        <w:t xml:space="preserve">Determine RMSE for head positions to best-fit circle. </w:t>
+      </w:r>
+      <w:r>
+        <w:t xml:space="preserve">Calls </w:t>
+      </w:r>
+      <w:r>
+        <w:rPr>
+          <w:rFonts w:ascii="Courier New" w:hAnsi="Courier New" w:cs="Courier New"/>
+        </w:rPr>
+        <w:t>get_distances</w:t>
+      </w:r>
+      <w:r>
+        <w:t xml:space="preserve"> </w:t>
+      </w:r>
+      <w:r>
+        <w:rPr>
+          <w:rFonts w:ascii="Calibri" w:hAnsi="Calibri" w:cs="Calibri"/>
+        </w:rPr>
+        <w:t>→</w:t>
+      </w:r>
+      <w:r>
+        <w:t xml:space="preserve"> </w:t>
+      </w:r>
+      <w:r>
+        <w:t>output</w:t>
+      </w:r>
+      <w:r>
+        <w:t xml:space="preserve"> </w:t>
+      </w:r>
+      <w:r>
+        <w:rPr>
+          <w:rFonts w:ascii="Courier New" w:hAnsi="Courier New" w:cs="Courier New"/>
+        </w:rPr>
+        <w:t xml:space="preserve">distances_temp </w:t>
+      </w:r>
+      <w:r>
+        <w:t xml:space="preserve">to get distances between head positions and best-fit circle. </w:t>
+      </w:r>
+      <w:r>
+        <w:t xml:space="preserve">Calls </w:t>
+      </w:r>
+      <w:r>
+        <w:rPr>
+          <w:rFonts w:ascii="Courier New" w:hAnsi="Courier New" w:cs="Courier New"/>
+        </w:rPr>
+        <w:t>get_rmse</w:t>
+      </w:r>
+      <w:r>
+        <w:t xml:space="preserve"> </w:t>
+      </w:r>
+      <w:r>
+        <w:rPr>
+          <w:rFonts w:ascii="Calibri" w:hAnsi="Calibri" w:cs="Calibri"/>
+        </w:rPr>
+        <w:t>→</w:t>
+      </w:r>
+      <w:r>
+        <w:t xml:space="preserve"> </w:t>
+      </w:r>
+      <w:r>
+        <w:t>output</w:t>
+      </w:r>
+      <w:r>
+        <w:t xml:space="preserve"> </w:t>
+      </w:r>
+      <w:r>
+        <w:rPr>
+          <w:rFonts w:ascii="Courier New" w:hAnsi="Courier New" w:cs="Courier New"/>
+        </w:rPr>
+        <w:t>rmse</w:t>
+      </w:r>
+      <w:r>
+        <w:t>,  [</w:t>
+      </w:r>
+      <w:r>
+        <w:rPr>
+          <w:highlight w:val="cyan"/>
+        </w:rPr>
+        <w:t>Comment “Fit the distances…” makes no sense; fix</w:t>
+      </w:r>
+      <w:r>
+        <w:t>]</w:t>
+      </w:r>
+    </w:p>
+    <w:p>
+      <w:r>
+        <w:t xml:space="preserve">Evaluate the angle between fish headings, and the antiparallel criterion. Calls </w:t>
+      </w:r>
+      <w:r>
+        <w:rPr>
+          <w:rFonts w:ascii="Courier New" w:hAnsi="Courier New" w:cs="Courier New"/>
+        </w:rPr>
+        <w:t>check_antiparallel_criterion</w:t>
+      </w:r>
+      <w:r>
+        <w:t xml:space="preserve"> </w:t>
+      </w:r>
+      <w:r>
+        <w:rPr>
+          <w:rFonts w:ascii="Calibri" w:hAnsi="Calibri" w:cs="Calibri"/>
+        </w:rPr>
+        <w:t>→</w:t>
+      </w:r>
+      <w:r>
+        <w:t xml:space="preserve"> </w:t>
+      </w:r>
+      <w:r>
+        <w:t>output</w:t>
+      </w:r>
+      <w:r>
+        <w:t xml:space="preserve"> </w:t>
+      </w:r>
+      <w:r>
+        <w:rPr>
+          <w:rFonts w:ascii="Courier New" w:hAnsi="Courier New" w:cs="Courier New"/>
+        </w:rPr>
+        <w:t>[not saved]</w:t>
+      </w:r>
+    </w:p>
+    <w:p>
+      <w:r>
+        <w:t xml:space="preserve">If </w:t>
+      </w:r>
+      <w:r>
+        <w:rPr>
+          <w:rFonts w:ascii="Courier New" w:hAnsi="Courier New" w:cs="Courier New"/>
+        </w:rPr>
+        <w:t>rmse</w:t>
+      </w:r>
+      <w:r>
+        <w:t xml:space="preserve"> is below threshold </w:t>
+      </w:r>
+      <w:r>
+        <w:rPr>
+          <w:rFonts w:ascii="Courier New" w:hAnsi="Courier New" w:cs="Courier New"/>
+        </w:rPr>
+        <w:t>rmse_thresh</w:t>
+      </w:r>
+      <w:r>
+        <w:t xml:space="preserve"> and antiparallel criterion is met, append this window frame to </w:t>
+      </w:r>
+      <w:r>
+        <w:rPr>
+          <w:rFonts w:ascii="Courier New" w:hAnsi="Courier New" w:cs="Courier New"/>
+        </w:rPr>
+        <w:t>circling_wf</w:t>
+      </w:r>
+      <w:r>
+        <w:t xml:space="preserve"> .</w:t>
+      </w:r>
+    </w:p>
+    <w:p>
+      <w:r>
+        <w:t xml:space="preserve">Returns window frames appended to </w:t>
+      </w:r>
+      <w:r>
+        <w:rPr>
+          <w:rFonts w:ascii="Courier New" w:hAnsi="Courier New" w:cs="Courier New"/>
+        </w:rPr>
+        <w:t>circling_wf</w:t>
+      </w:r>
+      <w:r>
+        <w:rPr>
+          <w:rFonts w:ascii="Courier New" w:hAnsi="Courier New" w:cs="Courier New"/>
+        </w:rPr>
+        <w:t xml:space="preserve"> </w:t>
+      </w:r>
+      <w:r>
+        <w:t xml:space="preserve">using </w:t>
+      </w:r>
+      <w:r>
+        <w:rPr>
+          <w:rFonts w:ascii="Courier New" w:hAnsi="Courier New" w:cs="Courier New"/>
+        </w:rPr>
+        <w:t>combine_events</w:t>
+      </w:r>
+      <w:r>
+        <w:t xml:space="preserve"> , </w:t>
+      </w:r>
+    </w:p>
+    <w:p/>
+    <w:p>
+      <w:pPr>
+        <w:rPr>
+          <w:rFonts w:ascii="Courier New" w:hAnsi="Courier New" w:cs="Courier New"/>
+          <w:b/>
+          <w:bCs/>
+        </w:rPr>
+      </w:pPr>
+      <w:r>
+        <w:rPr>
+          <w:rFonts w:ascii="Courier New" w:hAnsi="Courier New" w:cs="Courier New"/>
+          <w:b/>
+          <w:bCs/>
+        </w:rPr>
+        <w:t>get_</w:t>
+      </w:r>
+      <w:r>
+        <w:rPr>
+          <w:rFonts w:ascii="Courier New" w:hAnsi="Courier New" w:cs="Courier New"/>
+          <w:b/>
+          <w:bCs/>
+        </w:rPr>
+        <w:t>90_deg</w:t>
+      </w:r>
+      <w:r>
+        <w:rPr>
+          <w:rFonts w:ascii="Courier New" w:hAnsi="Courier New" w:cs="Courier New"/>
+          <w:b/>
+          <w:bCs/>
+        </w:rPr>
+        <w:t>_wf</w:t>
+      </w:r>
+      <w:r>
+        <w:rPr>
+          <w:rFonts w:ascii="Courier New" w:hAnsi="Courier New" w:cs="Courier New"/>
+          <w:b/>
+          <w:bCs/>
+        </w:rPr>
+        <w:t xml:space="preserve">() in </w:t>
+      </w:r>
+      <w:r>
+        <w:rPr>
+          <w:rFonts w:ascii="Courier New" w:hAnsi="Courier New" w:cs="Courier New"/>
+          <w:b/>
+          <w:bCs/>
+        </w:rPr>
+        <w:t>ninety_deg</w:t>
+      </w:r>
+      <w:r>
+        <w:rPr>
+          <w:rFonts w:ascii="Courier New" w:hAnsi="Courier New" w:cs="Courier New"/>
+          <w:b/>
+          <w:bCs/>
+        </w:rPr>
+        <w:t>.py</w:t>
+      </w:r>
+    </w:p>
+    <w:p>
+      <w:r>
+        <w:t>Gets positions and angles for a given frame window</w:t>
       </w:r>
     </w:p>
     <w:p>
@@ -10924,7 +11377,19 @@
         <w:rPr>
           <w:rFonts w:ascii="Courier New" w:hAnsi="Courier New" w:cs="Courier New"/>
         </w:rPr>
-        <w:t>get_diagram</w:t>
+        <w:t>get_antiparallel_angle</w:t>
+      </w:r>
+      <w:r>
+        <w:t xml:space="preserve"> to get angle </w:t>
+      </w:r>
+      <w:r>
+        <w:t xml:space="preserve">(or cosine of angle) </w:t>
+      </w:r>
+      <w:r>
+        <w:t>between fish headings; takes absolute value</w:t>
+      </w:r>
+      <w:r>
+        <w:t xml:space="preserve">; compares this to the cos(theta) threshold. </w:t>
       </w:r>
     </w:p>
     <w:p>
@@ -10935,9 +11400,79 @@
         <w:rPr>
           <w:rFonts w:ascii="Courier New" w:hAnsi="Courier New" w:cs="Courier New"/>
         </w:rPr>
-        <w:t>get_excel_file</w:t>
-      </w:r>
-    </w:p>
+        <w:t>get_fish_vectors</w:t>
+      </w:r>
+      <w:r>
+        <w:t xml:space="preserve"> to get </w:t>
+      </w:r>
+      <w:r>
+        <w:t>average heading angles over frame window.</w:t>
+      </w:r>
+    </w:p>
+    <w:p>
+      <w:r>
+        <w:t xml:space="preserve">Calls </w:t>
+      </w:r>
+      <w:r>
+        <w:rPr>
+          <w:rFonts w:ascii="Courier New" w:hAnsi="Courier New" w:cs="Courier New"/>
+        </w:rPr>
+        <w:t>get_connecting_vector</w:t>
+      </w:r>
+      <w:r>
+        <w:t xml:space="preserve"> </w:t>
+      </w:r>
+      <w:r>
+        <w:t>to get the normalized vector between fish head positions, connecting fish 1 and 2.</w:t>
+      </w:r>
+    </w:p>
+    <w:p>
+      <w:r>
+        <w:t>Calculate signs of cross product of fish vectors</w:t>
+      </w:r>
+      <w:r>
+        <w:t xml:space="preserve">, and then call </w:t>
+      </w:r>
+      <w:r>
+        <w:rPr>
+          <w:rFonts w:ascii="Courier New" w:hAnsi="Courier New" w:cs="Courier New"/>
+        </w:rPr>
+        <w:t>get_orientation_type</w:t>
+      </w:r>
+      <w:r>
+        <w:t xml:space="preserve"> in </w:t>
+      </w:r>
+      <w:r>
+        <w:rPr>
+          <w:rFonts w:ascii="Courier New" w:hAnsi="Courier New" w:cs="Courier New"/>
+        </w:rPr>
+        <w:t>get_90_deg_wf.py</w:t>
+      </w:r>
+      <w:r>
+        <w:t>. to determine orientation type.</w:t>
+      </w:r>
+    </w:p>
+    <w:p>
+      <w:r>
+        <w:t>Evaluate criteria for 90 degree orientation: cos(theta) &lt; threshold [</w:t>
+      </w:r>
+      <w:r>
+        <w:rPr>
+          <w:highlight w:val="yellow"/>
+        </w:rPr>
+        <w:t>rename variables, as noted elsewhere</w:t>
+      </w:r>
+      <w:r>
+        <w:t xml:space="preserve">] and </w:t>
+      </w:r>
+      <w:r>
+        <w:t>head-to-head</w:t>
+      </w:r>
+      <w:r>
+        <w:t xml:space="preserve"> distance &lt; threshold. If so, append orientation type and frames.</w:t>
+      </w:r>
+    </w:p>
+    <w:p/>
     <w:p/>
     <w:p>
       <w:pPr>
@@ -10953,7 +11488,7 @@
           <w:b/>
           <w:bCs/>
         </w:rPr>
-        <w:t>load_data</w:t>
+        <w:t>get_</w:t>
       </w:r>
       <w:r>
         <w:rPr>
@@ -10961,7 +11496,7 @@
           <w:b/>
           <w:bCs/>
         </w:rPr>
-        <w:t xml:space="preserve">() in </w:t>
+        <w:t>contact</w:t>
       </w:r>
       <w:r>
         <w:rPr>
@@ -10969,7 +11504,7 @@
           <w:b/>
           <w:bCs/>
         </w:rPr>
-        <w:t>toolkit</w:t>
+        <w:t>_wf</w:t>
       </w:r>
       <w:r>
         <w:rPr>
@@ -10977,72 +11512,72 @@
           <w:b/>
           <w:bCs/>
         </w:rPr>
-        <w:t>.py</w:t>
-      </w:r>
-    </w:p>
-    <w:p>
-      <w:r>
-        <w:t>Returns the requested data array for fish 1, fish 2 from the dataset</w:t>
-      </w:r>
-    </w:p>
-    <w:p>
-      <w:r>
-        <w:t>[</w:t>
-      </w:r>
-      <w:r>
-        <w:rPr>
-          <w:highlight w:val="cyan"/>
-        </w:rPr>
-        <w:t>rows are hard-coded</w:t>
-      </w:r>
-      <w:r>
-        <w:rPr>
-          <w:highlight w:val="cyan"/>
-        </w:rPr>
-        <w:t>; comment more, or change this</w:t>
-      </w:r>
-      <w:r>
-        <w:rPr>
-          <w:highlight w:val="cyan"/>
-        </w:rPr>
-        <w:t>.</w:t>
-      </w:r>
-      <w:r>
-        <w:t>]</w:t>
-      </w:r>
-    </w:p>
-    <w:p/>
-    <w:p>
-      <w:pPr>
+        <w:t xml:space="preserve">() in </w:t>
+      </w:r>
+      <w:r>
         <w:rPr>
           <w:rFonts w:ascii="Courier New" w:hAnsi="Courier New" w:cs="Courier New"/>
           <w:b/>
           <w:bCs/>
         </w:rPr>
-      </w:pPr>
+        <w:t>contact</w:t>
+      </w:r>
       <w:r>
         <w:rPr>
           <w:rFonts w:ascii="Courier New" w:hAnsi="Courier New" w:cs="Courier New"/>
           <w:b/>
           <w:bCs/>
         </w:rPr>
-        <w:t>get_circling_wf</w:t>
-      </w:r>
-      <w:r>
+        <w:t>.py</w:t>
+      </w:r>
+    </w:p>
+    <w:p>
+      <w:r>
+        <w:t>“Returns a dictionary of window frames for different types of contact between two fish...”</w:t>
+      </w:r>
+    </w:p>
+    <w:p>
+      <w:r>
+        <w:t>Goes through all frames.</w:t>
+      </w:r>
+    </w:p>
+    <w:p>
+      <w:r>
+        <w:t>Checks if min distance between head of fish i and any point on fish j (j = 1, 2) is less than threshold; if so count as both “head-body” and “any” contact</w:t>
+      </w:r>
+    </w:p>
+    <w:p>
+      <w:r>
+        <w:t>Checks if min distance between any points on fish i and any point on fish j (j = 1, 2) are less than threshold; if so, count as</w:t>
+      </w:r>
+      <w:r>
+        <w:t xml:space="preserve"> </w:t>
+      </w:r>
+      <w:r>
+        <w:t>“any” contact</w:t>
+      </w:r>
+    </w:p>
+    <w:p>
+      <w:r>
+        <w:t>If criteria are met, append frames.</w:t>
+      </w:r>
+    </w:p>
+    <w:p/>
+    <w:p>
+      <w:pPr>
         <w:rPr>
           <w:rFonts w:ascii="Courier New" w:hAnsi="Courier New" w:cs="Courier New"/>
           <w:b/>
           <w:bCs/>
         </w:rPr>
-        <w:t xml:space="preserve">() in </w:t>
-      </w:r>
+      </w:pPr>
       <w:r>
         <w:rPr>
           <w:rFonts w:ascii="Courier New" w:hAnsi="Courier New" w:cs="Courier New"/>
           <w:b/>
           <w:bCs/>
         </w:rPr>
-        <w:t>circling</w:t>
+        <w:t>get_</w:t>
       </w:r>
       <w:r>
         <w:rPr>
@@ -11050,278 +11585,23 @@
           <w:b/>
           <w:bCs/>
         </w:rPr>
-        <w:t>.py</w:t>
-      </w:r>
-    </w:p>
-    <w:p>
-      <w:r>
-        <w:t>“Returns an array of window frames for circling behavior. Each window frame represents the ENDING window frame for circling within some range”</w:t>
-      </w:r>
-    </w:p>
-    <w:p>
-      <w:r>
-        <w:t>[</w:t>
-      </w:r>
-      <w:r>
-        <w:rPr>
-          <w:highlight w:val="cyan"/>
-        </w:rPr>
-        <w:t>Terminology is odd. Should be clearer what frames, etc., we’re returning – e.g. ending frame of a window.</w:t>
-      </w:r>
-      <w:r>
-        <w:t>]</w:t>
-      </w:r>
-    </w:p>
-    <w:p>
-      <w:r>
-        <w:t>Goes through all frames</w:t>
-      </w:r>
-    </w:p>
-    <w:p>
-      <w:r>
-        <w:t xml:space="preserve">Fits a circle to fish 1 and 2 head positions in a given frame window. Calls </w:t>
-      </w:r>
-      <w:r>
-        <w:rPr>
-          <w:rFonts w:ascii="Courier New" w:hAnsi="Courier New" w:cs="Courier New"/>
-        </w:rPr>
-        <w:t>TaubinSVD</w:t>
-      </w:r>
-      <w:r>
-        <w:t xml:space="preserve"> </w:t>
-      </w:r>
-      <w:r>
-        <w:rPr>
-          <w:rFonts w:ascii="Calibri" w:hAnsi="Calibri" w:cs="Calibri"/>
-        </w:rPr>
-        <w:t>→</w:t>
-      </w:r>
-      <w:r>
-        <w:t xml:space="preserve"> </w:t>
-      </w:r>
-      <w:r>
-        <w:t>output</w:t>
-      </w:r>
-      <w:r>
-        <w:t xml:space="preserve"> </w:t>
-      </w:r>
-      <w:r>
-        <w:rPr>
-          <w:rFonts w:ascii="Courier New" w:hAnsi="Courier New" w:cs="Courier New"/>
-        </w:rPr>
-        <w:t>taubin</w:t>
-      </w:r>
-      <w:r>
-        <w:t>_</w:t>
-      </w:r>
-      <w:r>
-        <w:rPr>
-          <w:rFonts w:ascii="Courier New" w:hAnsi="Courier New" w:cs="Courier New"/>
-        </w:rPr>
-        <w:t>output</w:t>
-      </w:r>
-      <w:r>
-        <w:t>, which is (xc, yc, r) for this window.</w:t>
-      </w:r>
-    </w:p>
-    <w:p>
-      <w:r>
-        <w:t xml:space="preserve">Determine RMSE for head positions to best-fit circle. </w:t>
-      </w:r>
-      <w:r>
-        <w:t xml:space="preserve">Calls </w:t>
-      </w:r>
-      <w:r>
-        <w:rPr>
-          <w:rFonts w:ascii="Courier New" w:hAnsi="Courier New" w:cs="Courier New"/>
-        </w:rPr>
-        <w:t>get_distances</w:t>
-      </w:r>
-      <w:r>
-        <w:t xml:space="preserve"> </w:t>
-      </w:r>
-      <w:r>
-        <w:rPr>
-          <w:rFonts w:ascii="Calibri" w:hAnsi="Calibri" w:cs="Calibri"/>
-        </w:rPr>
-        <w:t>→</w:t>
-      </w:r>
-      <w:r>
-        <w:t xml:space="preserve"> </w:t>
-      </w:r>
-      <w:r>
-        <w:t>output</w:t>
-      </w:r>
-      <w:r>
-        <w:t xml:space="preserve"> </w:t>
-      </w:r>
-      <w:r>
-        <w:rPr>
-          <w:rFonts w:ascii="Courier New" w:hAnsi="Courier New" w:cs="Courier New"/>
-        </w:rPr>
-        <w:t xml:space="preserve">distances_temp </w:t>
-      </w:r>
-      <w:r>
-        <w:t xml:space="preserve">to get distances between head positions and best-fit circle. </w:t>
-      </w:r>
-      <w:r>
-        <w:t xml:space="preserve">Calls </w:t>
-      </w:r>
-      <w:r>
-        <w:rPr>
-          <w:rFonts w:ascii="Courier New" w:hAnsi="Courier New" w:cs="Courier New"/>
-        </w:rPr>
-        <w:t>get_rmse</w:t>
-      </w:r>
-      <w:r>
-        <w:t xml:space="preserve"> </w:t>
-      </w:r>
-      <w:r>
-        <w:rPr>
-          <w:rFonts w:ascii="Calibri" w:hAnsi="Calibri" w:cs="Calibri"/>
-        </w:rPr>
-        <w:t>→</w:t>
-      </w:r>
-      <w:r>
-        <w:t xml:space="preserve"> </w:t>
-      </w:r>
-      <w:r>
-        <w:t>output</w:t>
-      </w:r>
-      <w:r>
-        <w:t xml:space="preserve"> </w:t>
-      </w:r>
-      <w:r>
-        <w:rPr>
-          <w:rFonts w:ascii="Courier New" w:hAnsi="Courier New" w:cs="Courier New"/>
-        </w:rPr>
-        <w:t>rmse</w:t>
-      </w:r>
-      <w:r>
-        <w:t>,  [</w:t>
-      </w:r>
-      <w:r>
-        <w:rPr>
-          <w:highlight w:val="cyan"/>
-        </w:rPr>
-        <w:t>Comment “Fit the distances…” makes no sense; fix</w:t>
-      </w:r>
-      <w:r>
-        <w:t>]</w:t>
-      </w:r>
-    </w:p>
-    <w:p>
-      <w:r>
-        <w:t xml:space="preserve">Evaluate the angle between fish headings, and the antiparallel criterion. Calls </w:t>
-      </w:r>
-      <w:r>
-        <w:rPr>
-          <w:rFonts w:ascii="Courier New" w:hAnsi="Courier New" w:cs="Courier New"/>
-        </w:rPr>
-        <w:t>check_antiparallel_criterion</w:t>
-      </w:r>
-      <w:r>
-        <w:t xml:space="preserve"> </w:t>
-      </w:r>
-      <w:r>
-        <w:rPr>
-          <w:rFonts w:ascii="Calibri" w:hAnsi="Calibri" w:cs="Calibri"/>
-        </w:rPr>
-        <w:t>→</w:t>
-      </w:r>
-      <w:r>
-        <w:t xml:space="preserve"> </w:t>
-      </w:r>
-      <w:r>
-        <w:t>output</w:t>
-      </w:r>
-      <w:r>
-        <w:t xml:space="preserve"> </w:t>
-      </w:r>
-      <w:r>
-        <w:rPr>
-          <w:rFonts w:ascii="Courier New" w:hAnsi="Courier New" w:cs="Courier New"/>
-        </w:rPr>
-        <w:t>[not saved]</w:t>
-      </w:r>
-    </w:p>
-    <w:p>
-      <w:r>
-        <w:t xml:space="preserve">If </w:t>
-      </w:r>
-      <w:r>
-        <w:rPr>
-          <w:rFonts w:ascii="Courier New" w:hAnsi="Courier New" w:cs="Courier New"/>
-        </w:rPr>
-        <w:t>rmse</w:t>
-      </w:r>
-      <w:r>
-        <w:t xml:space="preserve"> is below threshold </w:t>
-      </w:r>
-      <w:r>
-        <w:rPr>
-          <w:rFonts w:ascii="Courier New" w:hAnsi="Courier New" w:cs="Courier New"/>
-        </w:rPr>
-        <w:t>rmse_thresh</w:t>
-      </w:r>
-      <w:r>
-        <w:t xml:space="preserve"> and antiparallel criterion is met, append this window frame to </w:t>
-      </w:r>
-      <w:r>
-        <w:rPr>
-          <w:rFonts w:ascii="Courier New" w:hAnsi="Courier New" w:cs="Courier New"/>
-        </w:rPr>
-        <w:t>circling_wf</w:t>
-      </w:r>
-      <w:r>
-        <w:t xml:space="preserve"> .</w:t>
-      </w:r>
-    </w:p>
-    <w:p>
-      <w:r>
-        <w:t xml:space="preserve">Returns window frames appended to </w:t>
-      </w:r>
-      <w:r>
-        <w:rPr>
-          <w:rFonts w:ascii="Courier New" w:hAnsi="Courier New" w:cs="Courier New"/>
-        </w:rPr>
-        <w:t>circling_wf</w:t>
-      </w:r>
-      <w:r>
-        <w:rPr>
-          <w:rFonts w:ascii="Courier New" w:hAnsi="Courier New" w:cs="Courier New"/>
-        </w:rPr>
-        <w:t xml:space="preserve"> </w:t>
-      </w:r>
-      <w:r>
-        <w:t xml:space="preserve">using </w:t>
-      </w:r>
-      <w:r>
-        <w:rPr>
-          <w:rFonts w:ascii="Courier New" w:hAnsi="Courier New" w:cs="Courier New"/>
-        </w:rPr>
-        <w:t>combine_events</w:t>
-      </w:r>
-      <w:r>
-        <w:t xml:space="preserve"> , </w:t>
-      </w:r>
-    </w:p>
-    <w:p/>
-    <w:p>
-      <w:pPr>
+        <w:t>tail_rubbing</w:t>
+      </w:r>
+      <w:r>
         <w:rPr>
           <w:rFonts w:ascii="Courier New" w:hAnsi="Courier New" w:cs="Courier New"/>
           <w:b/>
           <w:bCs/>
         </w:rPr>
-      </w:pPr>
+        <w:t>_wf</w:t>
+      </w:r>
       <w:r>
         <w:rPr>
           <w:rFonts w:ascii="Courier New" w:hAnsi="Courier New" w:cs="Courier New"/>
           <w:b/>
           <w:bCs/>
         </w:rPr>
-        <w:t>get_</w:t>
+        <w:t xml:space="preserve">() in </w:t>
       </w:r>
       <w:r>
         <w:rPr>
@@ -11329,7 +11609,7 @@
           <w:b/>
           <w:bCs/>
         </w:rPr>
-        <w:t>90_deg</w:t>
+        <w:t>tail_rubbing</w:t>
       </w:r>
       <w:r>
         <w:rPr>
@@ -11337,23 +11617,88 @@
           <w:b/>
           <w:bCs/>
         </w:rPr>
-        <w:t>_wf</w:t>
-      </w:r>
-      <w:r>
-        <w:rPr>
-          <w:rFonts w:ascii="Courier New" w:hAnsi="Courier New" w:cs="Courier New"/>
+        <w:t>.py</w:t>
+      </w:r>
+    </w:p>
+    <w:p>
+      <w:r>
+        <w:t xml:space="preserve">Identifies tail-rubbing events. </w:t>
+      </w:r>
+    </w:p>
+    <w:p>
+      <w:r>
+        <w:t>Gets the 4 posterior-most body position markers for each fish. Also head positions, angles.</w:t>
+      </w:r>
+    </w:p>
+    <w:p>
+      <w:r>
+        <w:t xml:space="preserve">Calls </w:t>
+      </w:r>
+      <w:r>
+        <w:rPr>
+          <w:rFonts w:ascii="Courier New" w:hAnsi="Courier New" w:cs="Courier New"/>
+        </w:rPr>
+        <w:t>get_min_tail_distances</w:t>
+      </w:r>
+      <w:r>
+        <w:t xml:space="preserve"> “to get the minimum tail distances between two fish for two different body markers” </w:t>
+      </w:r>
+    </w:p>
+    <w:p>
+      <w:r>
+        <w:t xml:space="preserve">Evaluate the angle between fish headings, and the antiparallel criterion. Calls </w:t>
+      </w:r>
+      <w:r>
+        <w:rPr>
+          <w:rFonts w:ascii="Courier New" w:hAnsi="Courier New" w:cs="Courier New"/>
+        </w:rPr>
+        <w:t>check_antiparallel_criterion</w:t>
+      </w:r>
+      <w:r>
+        <w:t xml:space="preserve"> </w:t>
+      </w:r>
+      <w:r>
+        <w:rPr>
+          <w:rFonts w:ascii="Calibri" w:hAnsi="Calibri" w:cs="Calibri"/>
+        </w:rPr>
+        <w:t>→</w:t>
+      </w:r>
+      <w:r>
+        <w:t xml:space="preserve"> </w:t>
+      </w:r>
+      <w:r>
+        <w:t>output</w:t>
+      </w:r>
+      <w:r>
+        <w:t xml:space="preserve"> </w:t>
+      </w:r>
+      <w:r>
+        <w:rPr>
+          <w:rFonts w:ascii="Courier New" w:hAnsi="Courier New" w:cs="Courier New"/>
+        </w:rPr>
+        <w:t>[not saved]</w:t>
+      </w:r>
+    </w:p>
+    <w:p>
+      <w:r>
+        <w:t>If min tail distances and antiparallel criteria are met, append frames.</w:t>
+      </w:r>
+    </w:p>
+    <w:p/>
+    <w:p/>
+    <w:p>
+      <w:pPr>
+        <w:rPr>
           <w:b/>
           <w:bCs/>
         </w:rPr>
-        <w:t xml:space="preserve">() in </w:t>
-      </w:r>
-      <w:r>
-        <w:rPr>
-          <w:rFonts w:ascii="Courier New" w:hAnsi="Courier New" w:cs="Courier New"/>
+      </w:pPr>
+      <w:r>
+        <w:rPr>
           <w:b/>
           <w:bCs/>
         </w:rPr>
-        <w:t>ninety_deg</w:t>
+        <w:t xml:space="preserve">Other functions in </w:t>
       </w:r>
       <w:r>
         <w:rPr>
@@ -11361,58 +11706,37 @@
           <w:b/>
           <w:bCs/>
         </w:rPr>
-        <w:t>.py</w:t>
-      </w:r>
-    </w:p>
-    <w:p>
-      <w:r>
-        <w:t>Gets positions and angles for a given frame window</w:t>
-      </w:r>
-    </w:p>
-    <w:p>
-      <w:r>
-        <w:t xml:space="preserve">Calls </w:t>
-      </w:r>
-      <w:r>
-        <w:rPr>
-          <w:rFonts w:ascii="Courier New" w:hAnsi="Courier New" w:cs="Courier New"/>
-        </w:rPr>
-        <w:t>get_antiparallel_angle</w:t>
-      </w:r>
-      <w:r>
-        <w:t xml:space="preserve"> to get angle </w:t>
-      </w:r>
-      <w:r>
-        <w:t xml:space="preserve">(or cosine of angle) </w:t>
-      </w:r>
-      <w:r>
-        <w:t>between fish headings; takes absolute value</w:t>
-      </w:r>
-      <w:r>
-        <w:t xml:space="preserve">; compares this to the cos(theta) threshold. </w:t>
-      </w:r>
-    </w:p>
-    <w:p>
-      <w:r>
-        <w:t xml:space="preserve">Calls </w:t>
-      </w:r>
-      <w:r>
-        <w:rPr>
-          <w:rFonts w:ascii="Courier New" w:hAnsi="Courier New" w:cs="Courier New"/>
-        </w:rPr>
+        <w:t>get_90_deg_wf.py</w:t>
+      </w:r>
+    </w:p>
+    <w:p>
+      <w:r>
+        <w:rPr>
+          <w:rFonts w:ascii="Courier New" w:hAnsi="Courier New" w:cs="Courier New"/>
+        </w:rPr>
+        <w:lastRenderedPageBreak/>
         <w:t>get_fish_vectors</w:t>
       </w:r>
       <w:r>
-        <w:t xml:space="preserve"> to get </w:t>
-      </w:r>
-      <w:r>
-        <w:t>average heading angles over frame window.</w:t>
-      </w:r>
-    </w:p>
-    <w:p>
-      <w:r>
-        <w:t xml:space="preserve">Calls </w:t>
-      </w:r>
+        <w:t xml:space="preserve"> in </w:t>
+      </w:r>
+      <w:r>
+        <w:rPr>
+          <w:rFonts w:ascii="Courier New" w:hAnsi="Courier New" w:cs="Courier New"/>
+        </w:rPr>
+        <w:t>get_90_deg_wf.py</w:t>
+      </w:r>
+      <w:r>
+        <w:t>. Returns a vector in the form (cos(theta), sin(theta)) for fish1 and fish2; average of heading angles over window size. [</w:t>
+      </w:r>
+      <w:r>
+        <w:rPr>
+          <w:highlight w:val="cyan"/>
+        </w:rPr>
+        <w:t>Simplify description to state this.]</w:t>
+      </w:r>
+    </w:p>
+    <w:p>
       <w:r>
         <w:rPr>
           <w:rFonts w:ascii="Courier New" w:hAnsi="Courier New" w:cs="Courier New"/>
@@ -11420,27 +11744,6 @@
         <w:t>get_connecting_vector</w:t>
       </w:r>
       <w:r>
-        <w:t xml:space="preserve"> </w:t>
-      </w:r>
-      <w:r>
-        <w:t>to get the normalized vector between fish head positions, connecting fish 1 and 2.</w:t>
-      </w:r>
-    </w:p>
-    <w:p>
-      <w:r>
-        <w:lastRenderedPageBreak/>
-        <w:t>Calculate signs of cross product of fish vectors</w:t>
-      </w:r>
-      <w:r>
-        <w:t xml:space="preserve">, and then call </w:t>
-      </w:r>
-      <w:r>
-        <w:rPr>
-          <w:rFonts w:ascii="Courier New" w:hAnsi="Courier New" w:cs="Courier New"/>
-        </w:rPr>
-        <w:t>get_orientation_type</w:t>
-      </w:r>
-      <w:r>
         <w:t xml:space="preserve"> in </w:t>
       </w:r>
       <w:r>
@@ -11450,46 +11753,136 @@
         <w:t>get_90_deg_wf.py</w:t>
       </w:r>
       <w:r>
-        <w:t>. to determine orientation type.</w:t>
-      </w:r>
-    </w:p>
-    <w:p>
-      <w:r>
-        <w:t>Evaluate criteria for 90 degree orientation: cos(theta) &lt; threshold [</w:t>
-      </w:r>
-      <w:r>
-        <w:rPr>
-          <w:highlight w:val="yellow"/>
-        </w:rPr>
-        <w:t>rename variables, as noted elsewhere</w:t>
-      </w:r>
-      <w:r>
-        <w:t xml:space="preserve">] and </w:t>
-      </w:r>
-      <w:r>
-        <w:t>head-to-head</w:t>
-      </w:r>
-      <w:r>
-        <w:t xml:space="preserve"> distance &lt; threshold. If so, append orientation type and frames.</w:t>
+        <w:t>. Returns the normalized vector between fish head positions, connecting fish 1 and 2. [</w:t>
+      </w:r>
+      <w:r>
+        <w:rPr>
+          <w:highlight w:val="cyan"/>
+        </w:rPr>
+        <w:t>Check that it’s head positions.</w:t>
+      </w:r>
+      <w:r>
+        <w:t>]</w:t>
+      </w:r>
+    </w:p>
+    <w:p>
+      <w:r>
+        <w:rPr>
+          <w:rFonts w:ascii="Courier New" w:hAnsi="Courier New" w:cs="Courier New"/>
+        </w:rPr>
+        <w:t>get_</w:t>
+      </w:r>
+      <w:r>
+        <w:rPr>
+          <w:rFonts w:ascii="Courier New" w:hAnsi="Courier New" w:cs="Courier New"/>
+        </w:rPr>
+        <w:t>orientation_type</w:t>
+      </w:r>
+      <w:r>
+        <w:t xml:space="preserve"> in </w:t>
+      </w:r>
+      <w:r>
+        <w:rPr>
+          <w:rFonts w:ascii="Courier New" w:hAnsi="Courier New" w:cs="Courier New"/>
+        </w:rPr>
+        <w:t>get_90_deg_wf.py</w:t>
+      </w:r>
+      <w:r>
+        <w:t>. Returns the orientation type of two fish     given the sign of their respective (a, b, c) vectors.</w:t>
       </w:r>
     </w:p>
     <w:p/>
     <w:p/>
     <w:p>
       <w:pPr>
-        <w:rPr>
-          <w:rFonts w:ascii="Courier New" w:hAnsi="Courier New" w:cs="Courier New"/>
+        <w:pStyle w:val="Heading1"/>
+      </w:pPr>
+      <w:r>
+        <w:t>Write – behavior identification</w:t>
+      </w:r>
+    </w:p>
+    <w:p>
+      <w:pPr>
+        <w:pStyle w:val="Heading2"/>
+      </w:pPr>
+      <w:r>
+        <w:t>Contact functions</w:t>
+      </w:r>
+    </w:p>
+    <w:p>
+      <w:r>
+        <w:t>get_contact_frames</w:t>
+      </w:r>
+      <w:r>
+        <w:t>()</w:t>
+      </w:r>
+    </w:p>
+    <w:p>
+      <w:r>
+        <w:t>get_inferred_contact_frames</w:t>
+      </w:r>
+      <w:r>
+        <w:t>()</w:t>
+      </w:r>
+    </w:p>
+    <w:p/>
+    <w:p>
+      <w:pPr>
+        <w:pStyle w:val="Heading2"/>
+      </w:pPr>
+      <w:r>
+        <w:t>Perpendicular</w:t>
+      </w:r>
+      <w:r>
+        <w:t xml:space="preserve"> degree orientation functions</w:t>
+      </w:r>
+    </w:p>
+    <w:p>
+      <w:r>
+        <w:t>get_90_deg_frames</w:t>
+      </w:r>
+      <w:r>
+        <w:t>()</w:t>
+      </w:r>
+    </w:p>
+    <w:p>
+      <w:r>
+        <w:t>get_orientation_type</w:t>
+      </w:r>
+      <w:r>
+        <w:t>()</w:t>
+      </w:r>
+    </w:p>
+    <w:p/>
+    <w:p>
+      <w:pPr>
+        <w:pStyle w:val="Heading2"/>
+      </w:pPr>
+      <w:r>
+        <w:t>Tail-rubbing functions</w:t>
+      </w:r>
+    </w:p>
+    <w:p>
+      <w:r>
+        <w:t>get_tail_rubbing_frames</w:t>
+      </w:r>
+      <w:r>
+        <w:t>()</w:t>
+      </w:r>
+    </w:p>
+    <w:p>
+      <w:pPr>
+        <w:rPr>
           <w:b/>
           <w:bCs/>
         </w:rPr>
       </w:pPr>
       <w:r>
         <w:rPr>
-          <w:rFonts w:ascii="Courier New" w:hAnsi="Courier New" w:cs="Courier New"/>
           <w:b/>
           <w:bCs/>
         </w:rPr>
-        <w:t>get_</w:t>
+        <w:t xml:space="preserve">Other functions in </w:t>
       </w:r>
       <w:r>
         <w:rPr>
@@ -11497,913 +11890,520 @@
           <w:b/>
           <w:bCs/>
         </w:rPr>
-        <w:t>contact</w:t>
-      </w:r>
-      <w:r>
-        <w:rPr>
-          <w:rFonts w:ascii="Courier New" w:hAnsi="Courier New" w:cs="Courier New"/>
+        <w:t>tail_rubbing.py</w:t>
+      </w:r>
+    </w:p>
+    <w:p>
+      <w:r>
+        <w:t>get_min_tail_distances .  Returns the minimum tail distances between two fish for two different body markers.</w:t>
+      </w:r>
+    </w:p>
+    <w:p/>
+    <w:p>
+      <w:pPr>
+        <w:pStyle w:val="Heading1"/>
+      </w:pPr>
+      <w:r>
+        <w:t>toolkit.py</w:t>
+      </w:r>
+    </w:p>
+    <w:p/>
+    <w:p>
+      <w:pPr>
+        <w:pStyle w:val="Heading2"/>
+      </w:pPr>
+      <w:r>
+        <w:t>Data loading</w:t>
+      </w:r>
+      <w:r>
+        <w:t xml:space="preserve"> and handling</w:t>
+      </w:r>
+      <w:r>
+        <w:t xml:space="preserve"> functions</w:t>
+      </w:r>
+    </w:p>
+    <w:p>
+      <w:pPr>
+        <w:rPr>
+          <w:rFonts w:ascii="Courier New" w:hAnsi="Courier New" w:cs="Courier New"/>
+          <w:sz w:val="22"/>
+        </w:rPr>
+      </w:pPr>
+    </w:p>
+    <w:p>
+      <w:pPr>
+        <w:rPr>
+          <w:rFonts w:ascii="Courier New" w:hAnsi="Courier New" w:cs="Courier New"/>
+          <w:sz w:val="22"/>
+        </w:rPr>
+      </w:pPr>
+      <w:r>
+        <w:rPr>
+          <w:rFonts w:ascii="Courier New" w:hAnsi="Courier New" w:cs="Courier New"/>
+          <w:sz w:val="22"/>
+        </w:rPr>
+        <w:t>get_basePath</w:t>
+      </w:r>
+      <w:r>
+        <w:rPr>
+          <w:rFonts w:ascii="Courier New" w:hAnsi="Courier New" w:cs="Courier New"/>
+          <w:sz w:val="22"/>
+        </w:rPr>
+        <w:t>:</w:t>
+      </w:r>
+    </w:p>
+    <w:p>
+      <w:r>
+        <w:lastRenderedPageBreak/>
+        <w:t xml:space="preserve">    Ask the user whether to use basePathDefault as the basePath; if not</w:t>
+      </w:r>
+      <w:r>
+        <w:t xml:space="preserve">, </w:t>
+      </w:r>
+      <w:r>
+        <w:t>get a path string either as text input or from a dialog box.</w:t>
+      </w:r>
+    </w:p>
+    <w:p/>
+    <w:p>
+      <w:pPr>
+        <w:rPr>
+          <w:rFonts w:ascii="Courier New" w:hAnsi="Courier New" w:cs="Courier New"/>
+          <w:sz w:val="22"/>
+        </w:rPr>
+      </w:pPr>
+      <w:r>
+        <w:rPr>
+          <w:rFonts w:ascii="Courier New" w:hAnsi="Courier New" w:cs="Courier New"/>
+          <w:sz w:val="22"/>
+        </w:rPr>
+        <w:t>get_valid_file(fileTypeString = 'Config File'):</w:t>
+      </w:r>
+    </w:p>
+    <w:p>
+      <w:r>
+        <w:t xml:space="preserve">    Check if the file+path exists; if not, dialog box.</w:t>
+      </w:r>
+    </w:p>
+    <w:p/>
+    <w:p>
+      <w:pPr>
+        <w:rPr>
+          <w:rFonts w:ascii="Courier New" w:hAnsi="Courier New" w:cs="Courier New"/>
+          <w:sz w:val="22"/>
+        </w:rPr>
+      </w:pPr>
+      <w:r>
+        <w:rPr>
+          <w:rFonts w:ascii="Courier New" w:hAnsi="Courier New" w:cs="Courier New"/>
+          <w:sz w:val="22"/>
+        </w:rPr>
+        <w:t>load_expt_config(config_path, config_file):</w:t>
+      </w:r>
+    </w:p>
+    <w:p>
+      <w:r>
+        <w:t xml:space="preserve">    Loads the experimental configuration file</w:t>
+      </w:r>
+      <w:r>
+        <w:t xml:space="preserve">. </w:t>
+      </w:r>
+      <w:r>
+        <w:t>Asks user for the experiment being examined</w:t>
+      </w:r>
+    </w:p>
+    <w:p>
+      <w:pPr>
+        <w:rPr>
+          <w:rFonts w:ascii="Courier New" w:hAnsi="Courier New" w:cs="Courier New"/>
+          <w:sz w:val="22"/>
+        </w:rPr>
+      </w:pPr>
+    </w:p>
+    <w:p>
+      <w:pPr>
+        <w:rPr>
+          <w:rFonts w:ascii="Courier New" w:hAnsi="Courier New" w:cs="Courier New"/>
+          <w:sz w:val="22"/>
+        </w:rPr>
+      </w:pPr>
+      <w:r>
+        <w:rPr>
+          <w:rFonts w:ascii="Courier New" w:hAnsi="Courier New" w:cs="Courier New"/>
+          <w:sz w:val="22"/>
+        </w:rPr>
+        <w:t>get_CSV_folder_and_filenames():</w:t>
+      </w:r>
+    </w:p>
+    <w:p>
+      <w:r>
+        <w:t>Asks user for the folder path containing CSV files; returns this and a list of all CSV files whose names start with "results" .</w:t>
+      </w:r>
+    </w:p>
+    <w:p/>
+    <w:p>
+      <w:pPr>
+        <w:rPr>
+          <w:rFonts w:ascii="Courier New" w:hAnsi="Courier New" w:cs="Courier New"/>
+          <w:sz w:val="22"/>
+        </w:rPr>
+      </w:pPr>
+      <w:r>
+        <w:rPr>
+          <w:rFonts w:ascii="Courier New" w:hAnsi="Courier New" w:cs="Courier New"/>
+          <w:sz w:val="22"/>
+        </w:rPr>
+        <w:t>load_all_position_data():</w:t>
+      </w:r>
+    </w:p>
+    <w:p>
+      <w:r>
+        <w:t xml:space="preserve">For all CSV files in the list, call </w:t>
+      </w:r>
+      <w:r>
+        <w:rPr>
+          <w:rFonts w:ascii="Courier New" w:hAnsi="Courier New" w:cs="Courier New"/>
+          <w:sz w:val="22"/>
+        </w:rPr>
+        <w:t>load_data()</w:t>
+      </w:r>
+      <w:r>
+        <w:t xml:space="preserve"> to load all position data, and determine general parameters such as fps and scale</w:t>
+      </w:r>
+    </w:p>
+    <w:p/>
+    <w:p>
+      <w:pPr>
+        <w:rPr>
+          <w:rFonts w:ascii="Courier New" w:hAnsi="Courier New" w:cs="Courier New"/>
+          <w:sz w:val="22"/>
+        </w:rPr>
+      </w:pPr>
+      <w:r>
+        <w:rPr>
+          <w:rFonts w:ascii="Courier New" w:hAnsi="Courier New" w:cs="Courier New"/>
+          <w:sz w:val="22"/>
+        </w:rPr>
+        <w:t>load_data(CSVfileName, N_columns):</w:t>
+      </w:r>
+    </w:p>
+    <w:p>
+      <w:r>
+        <w:t xml:space="preserve">    Loads position data from a CSV file and returns a single array containing both fish's information (position, angle, body markers</w:t>
+      </w:r>
+      <w:r>
+        <w:t>,</w:t>
+      </w:r>
+      <w:r>
+        <w:t xml:space="preserve"> etc.</w:t>
+      </w:r>
+      <w:r>
+        <w:t>)</w:t>
+      </w:r>
+    </w:p>
+    <w:p>
+      <w:r>
+        <w:t>Checks that frame numbers are the same for each array, and that there are no gaps in frames, and that the first frame is 1</w:t>
+      </w:r>
+    </w:p>
+    <w:p/>
+    <w:p>
+      <w:r>
+        <w:t>get_dataset_name(CSVfileName):</w:t>
+      </w:r>
+    </w:p>
+    <w:p>
+      <w:r>
+        <w:t xml:space="preserve">    Extract the "dataset name" from the CSV filename. Delete"results_SocPref_", "_ALL.csv"; keep everything else.    E.g. file name "results_SocPref_3c_2wpf_k2_ALL.csv" gives   dataset_name = "3c_2wpf_k2""</w:t>
+      </w:r>
+    </w:p>
+    <w:p/>
+    <w:p>
+      <w:r>
+        <w:t>make_frames_dictionary(frames, frames_to_remove):</w:t>
+      </w:r>
+    </w:p>
+    <w:p>
+      <w:r>
+        <w:t xml:space="preserve">    Make a dictionary of raw (original) frames, frames with "bad" frames removed, and combined (adjacent) frames + durations</w:t>
+      </w:r>
+    </w:p>
+    <w:p/>
+    <w:p>
+      <w:r>
+        <w:lastRenderedPageBreak/>
+        <w:t>combine_events(events):</w:t>
+      </w:r>
+    </w:p>
+    <w:p>
+      <w:r>
+        <w:t xml:space="preserve">    Given an array of frame numbers, return an arrays of frame numbers with adjacent frames combined and duration numbers corresponding to the duration of adjacent frames.</w:t>
+      </w:r>
+    </w:p>
+    <w:p/>
+    <w:p>
+      <w:pPr>
+        <w:pStyle w:val="Heading2"/>
+      </w:pPr>
+      <w:r>
+        <w:t>Coordinate determination functions</w:t>
+      </w:r>
+    </w:p>
+    <w:p>
+      <w:r>
+        <w:t>get_ArenaCenter(dataset_name, arenaCentersFilename, offsetPositionsFilename):</w:t>
+      </w:r>
+    </w:p>
+    <w:p>
+      <w:r>
+        <w:t xml:space="preserve">    Extract the x,y positions of the Arena centers from the     arenaCentersFilename CSV -- previously tabulated.    Image offsets also previously tabulated, first and second columns of     offsetPositionsFilename</w:t>
+      </w:r>
+    </w:p>
+    <w:p/>
+    <w:p>
+      <w:r>
+        <w:t>get_edge_frames(dataset, params, arena_radius_mm, xcol=3, ycol=4):</w:t>
+      </w:r>
+    </w:p>
+    <w:p>
+      <w:r>
+        <w:t xml:space="preserve">    identify frames in which the head position of one or more fish is close to the dish edge (within threshold)</w:t>
+      </w:r>
+    </w:p>
+    <w:p/>
+    <w:p>
+      <w:r>
+        <w:t>get_imageScale(dataset_name, imageScaleFilename):</w:t>
+      </w:r>
+    </w:p>
+    <w:p>
+      <w:r>
+        <w:t xml:space="preserve">    Extract the image scale (um/px) from imageScaleFilename CSV -- previously tabulated</w:t>
+      </w:r>
+    </w:p>
+    <w:p/>
+    <w:p/>
+    <w:p>
+      <w:r>
+        <w:t>def estimate_arena_center(alldata, xcol=3, ycol=4):</w:t>
+      </w:r>
+    </w:p>
+    <w:p>
+      <w:r>
+        <w:t xml:space="preserve">    Estimate the arena center position as the midpoint of the x-y range.</w:t>
+      </w:r>
+    </w:p>
+    <w:p>
+      <w:r>
+        <w:tab/>
+      </w:r>
+      <w:r>
+        <w:rPr>
           <w:b/>
           <w:bCs/>
         </w:rPr>
-        <w:t>_wf</w:t>
-      </w:r>
-      <w:r>
-        <w:rPr>
-          <w:rFonts w:ascii="Courier New" w:hAnsi="Courier New" w:cs="Courier New"/>
+        <w:t>Note:</w:t>
+      </w:r>
+      <w:r>
+        <w:t xml:space="preserve"> This function is not currently used (July 4, 2023)</w:t>
+      </w:r>
+    </w:p>
+    <w:p>
+      <w:r>
+        <w:t xml:space="preserve">    </w:t>
+      </w:r>
+    </w:p>
+    <w:p>
+      <w:pPr>
+        <w:pStyle w:val="Heading2"/>
+      </w:pPr>
+      <w:r>
+        <w:t>Basic properties</w:t>
+      </w:r>
+    </w:p>
+    <w:p>
+      <w:r>
+        <w:t>get_fish_lengths(all_data, CSVcolumns):</w:t>
+      </w:r>
+    </w:p>
+    <w:p>
+      <w:r>
+        <w:t xml:space="preserve">    Get the length of each fish in each frame (sum of all segments)</w:t>
+      </w:r>
+    </w:p>
+    <w:p/>
+    <w:p>
+      <w:pPr>
+        <w:pStyle w:val="Heading2"/>
+      </w:pPr>
+      <w:r>
+        <w:t xml:space="preserve">Bad Tracking identification </w:t>
+      </w:r>
+      <w:r>
+        <w:t xml:space="preserve">and notation </w:t>
+      </w:r>
+      <w:r>
+        <w:t>functions</w:t>
+      </w:r>
+    </w:p>
+    <w:p/>
+    <w:p>
+      <w:r>
+        <w:t>def get_bad_headTrack_frames(dataset, params, xcol=3, ycol=4, tol=0.001):</w:t>
+      </w:r>
+    </w:p>
+    <w:p>
+      <w:r>
+        <w:t xml:space="preserve">    identify frames in which the head position of one or more fish is zero, indicating bad tracking</w:t>
+      </w:r>
+    </w:p>
+    <w:p>
+      <w:r>
+        <w:lastRenderedPageBreak/>
+        <w:tab/>
+      </w:r>
+      <w:r>
+        <w:rPr>
           <w:b/>
           <w:bCs/>
         </w:rPr>
-        <w:t xml:space="preserve">() in </w:t>
-      </w:r>
-      <w:r>
-        <w:rPr>
-          <w:rFonts w:ascii="Courier New" w:hAnsi="Courier New" w:cs="Courier New"/>
-          <w:b/>
-          <w:bCs/>
-        </w:rPr>
-        <w:t>contact</w:t>
-      </w:r>
-      <w:r>
-        <w:rPr>
-          <w:rFonts w:ascii="Courier New" w:hAnsi="Courier New" w:cs="Courier New"/>
-          <w:b/>
-          <w:bCs/>
-        </w:rPr>
-        <w:t>.py</w:t>
-      </w:r>
-    </w:p>
-    <w:p>
-      <w:r>
-        <w:t>“Returns a dictionary of window frames for different types of contact between two fish...”</w:t>
-      </w:r>
-    </w:p>
-    <w:p>
-      <w:r>
-        <w:t>Goes through all frames.</w:t>
-      </w:r>
-    </w:p>
-    <w:p>
-      <w:r>
-        <w:t>Checks if min distance between head of fish i and any point on fish j (j = 1, 2) is less than threshold; if so count as both “head-body” and “any” contact</w:t>
-      </w:r>
-    </w:p>
-    <w:p>
-      <w:r>
-        <w:t>Checks if min distance between any points on fish i and any point on fish j (j = 1, 2) are less than threshold; if so, count as</w:t>
-      </w:r>
-      <w:r>
-        <w:t xml:space="preserve"> </w:t>
-      </w:r>
-      <w:r>
-        <w:t>“any” contact</w:t>
-      </w:r>
-    </w:p>
-    <w:p>
-      <w:r>
-        <w:t>If criteria are met, append frames.</w:t>
+        <w:t>Note:</w:t>
+      </w:r>
+      <w:r>
+        <w:t xml:space="preserve"> This function is not currently used (July 4, 2023)</w:t>
       </w:r>
     </w:p>
     <w:p/>
     <w:p>
-      <w:pPr>
-        <w:rPr>
-          <w:rFonts w:ascii="Courier New" w:hAnsi="Courier New" w:cs="Courier New"/>
-          <w:b/>
-          <w:bCs/>
-        </w:rPr>
-      </w:pPr>
-      <w:r>
-        <w:rPr>
-          <w:rFonts w:ascii="Courier New" w:hAnsi="Courier New" w:cs="Courier New"/>
-          <w:b/>
-          <w:bCs/>
-        </w:rPr>
-        <w:t>get_</w:t>
-      </w:r>
-      <w:r>
-        <w:rPr>
-          <w:rFonts w:ascii="Courier New" w:hAnsi="Courier New" w:cs="Courier New"/>
-          <w:b/>
-          <w:bCs/>
-        </w:rPr>
-        <w:t>tail_rubbing</w:t>
-      </w:r>
-      <w:r>
-        <w:rPr>
-          <w:rFonts w:ascii="Courier New" w:hAnsi="Courier New" w:cs="Courier New"/>
-          <w:b/>
-          <w:bCs/>
-        </w:rPr>
-        <w:t>_wf</w:t>
-      </w:r>
-      <w:r>
-        <w:rPr>
-          <w:rFonts w:ascii="Courier New" w:hAnsi="Courier New" w:cs="Courier New"/>
-          <w:b/>
-          <w:bCs/>
-        </w:rPr>
-        <w:t xml:space="preserve">() in </w:t>
-      </w:r>
-      <w:r>
-        <w:rPr>
-          <w:rFonts w:ascii="Courier New" w:hAnsi="Courier New" w:cs="Courier New"/>
-          <w:b/>
-          <w:bCs/>
-        </w:rPr>
-        <w:t>tail_rubbing</w:t>
-      </w:r>
-      <w:r>
-        <w:rPr>
-          <w:rFonts w:ascii="Courier New" w:hAnsi="Courier New" w:cs="Courier New"/>
-          <w:b/>
-          <w:bCs/>
-        </w:rPr>
-        <w:t>.py</w:t>
-      </w:r>
-    </w:p>
-    <w:p>
-      <w:r>
-        <w:t xml:space="preserve">Identifies tail-rubbing events. </w:t>
-      </w:r>
-    </w:p>
-    <w:p>
-      <w:r>
-        <w:t>Gets the 4 posterior-most body position markers for each fish. Also head positions, angles.</w:t>
-      </w:r>
-    </w:p>
-    <w:p>
-      <w:r>
-        <w:t xml:space="preserve">Calls </w:t>
-      </w:r>
-      <w:r>
-        <w:rPr>
-          <w:rFonts w:ascii="Courier New" w:hAnsi="Courier New" w:cs="Courier New"/>
-        </w:rPr>
-        <w:t>get_min_tail_distances</w:t>
-      </w:r>
-      <w:r>
-        <w:t xml:space="preserve"> “to get the minimum tail distances between two fish for two different body markers” </w:t>
-      </w:r>
-    </w:p>
-    <w:p>
-      <w:r>
-        <w:t xml:space="preserve">Evaluate the angle between fish headings, and the antiparallel criterion. Calls </w:t>
-      </w:r>
-      <w:r>
-        <w:rPr>
-          <w:rFonts w:ascii="Courier New" w:hAnsi="Courier New" w:cs="Courier New"/>
-        </w:rPr>
-        <w:t>check_antiparallel_criterion</w:t>
-      </w:r>
-      <w:r>
-        <w:t xml:space="preserve"> </w:t>
-      </w:r>
-      <w:r>
-        <w:rPr>
-          <w:rFonts w:ascii="Calibri" w:hAnsi="Calibri" w:cs="Calibri"/>
-        </w:rPr>
-        <w:t>→</w:t>
-      </w:r>
-      <w:r>
-        <w:t xml:space="preserve"> </w:t>
-      </w:r>
-      <w:r>
-        <w:t>output</w:t>
-      </w:r>
-      <w:r>
-        <w:t xml:space="preserve"> </w:t>
-      </w:r>
-      <w:r>
-        <w:rPr>
-          <w:rFonts w:ascii="Courier New" w:hAnsi="Courier New" w:cs="Courier New"/>
-        </w:rPr>
-        <w:t>[not saved]</w:t>
-      </w:r>
-    </w:p>
-    <w:p>
-      <w:r>
-        <w:t>If min tail distances and antiparallel criteria are met, append frames.</w:t>
+      <w:r>
+        <w:t>get_bad_bodyTrack_frames</w:t>
+      </w:r>
+      <w:r>
+        <w:t>()</w:t>
+      </w:r>
+    </w:p>
+    <w:p>
+      <w:r>
+        <w:t xml:space="preserve">    identify frames in which tracking failed, as indicated by either of:</w:t>
+      </w:r>
+    </w:p>
+    <w:p>
+      <w:r>
+        <w:t xml:space="preserve">    (i) any body position of one or more fish is zero, or</w:t>
+      </w:r>
+    </w:p>
+    <w:p>
+      <w:r>
+        <w:t xml:space="preserve">    (ii) the distance between positions 1 and 2 (head-body) is more than</w:t>
+      </w:r>
+    </w:p>
+    <w:p>
+      <w:r>
+        <w:t xml:space="preserve">         3 times the mean distance between positions j and j+1  for j = 2 to 9</w:t>
       </w:r>
     </w:p>
     <w:p/>
+    <w:p>
+      <w:pPr>
+        <w:rPr>
+          <w:rFonts w:ascii="Courier New" w:hAnsi="Courier New" w:cs="Courier New"/>
+          <w:sz w:val="22"/>
+        </w:rPr>
+      </w:pPr>
+      <w:r>
+        <w:rPr>
+          <w:rFonts w:ascii="Courier New" w:hAnsi="Courier New" w:cs="Courier New"/>
+          <w:sz w:val="22"/>
+        </w:rPr>
+        <w:t>remove_frames(frames, frames_to_remove):</w:t>
+      </w:r>
+    </w:p>
+    <w:p>
+      <w:r>
+        <w:t>Remove from frames values that appear in frames_to_remove, and optionally dilate the set of frames to remove (e.g. for speed assessments).</w:t>
+      </w:r>
+    </w:p>
     <w:p/>
     <w:p>
       <w:pPr>
-        <w:rPr>
-          <w:b/>
-          <w:bCs/>
-        </w:rPr>
-      </w:pPr>
-      <w:r>
-        <w:rPr>
-          <w:b/>
-          <w:bCs/>
-        </w:rPr>
-        <w:t xml:space="preserve">Other functions in </w:t>
-      </w:r>
-      <w:r>
-        <w:rPr>
-          <w:rFonts w:ascii="Courier New" w:hAnsi="Courier New" w:cs="Courier New"/>
-          <w:b/>
-          <w:bCs/>
-        </w:rPr>
-        <w:t>get_90_deg_wf.py</w:t>
-      </w:r>
-    </w:p>
-    <w:p>
-      <w:r>
-        <w:rPr>
-          <w:rFonts w:ascii="Courier New" w:hAnsi="Courier New" w:cs="Courier New"/>
-        </w:rPr>
-        <w:t>get_fish_vectors</w:t>
-      </w:r>
-      <w:r>
-        <w:t xml:space="preserve"> in </w:t>
-      </w:r>
-      <w:r>
-        <w:rPr>
-          <w:rFonts w:ascii="Courier New" w:hAnsi="Courier New" w:cs="Courier New"/>
-        </w:rPr>
-        <w:t>get_90_deg_wf.py</w:t>
-      </w:r>
-      <w:r>
-        <w:t>. Returns a vector in the form (cos(theta), sin(theta)) for fish1 and fish2; average of heading angles over window size. [</w:t>
-      </w:r>
-      <w:r>
-        <w:rPr>
-          <w:highlight w:val="cyan"/>
-        </w:rPr>
-        <w:t>Simplify description to state this.]</w:t>
-      </w:r>
-    </w:p>
-    <w:p>
-      <w:r>
-        <w:rPr>
-          <w:rFonts w:ascii="Courier New" w:hAnsi="Courier New" w:cs="Courier New"/>
-        </w:rPr>
-        <w:t>get_connecting_vector</w:t>
-      </w:r>
-      <w:r>
-        <w:t xml:space="preserve"> in </w:t>
-      </w:r>
-      <w:r>
-        <w:rPr>
-          <w:rFonts w:ascii="Courier New" w:hAnsi="Courier New" w:cs="Courier New"/>
-        </w:rPr>
-        <w:t>get_90_deg_wf.py</w:t>
-      </w:r>
-      <w:r>
-        <w:t>. Returns the normalized vector between fish head positions, connecting fish 1 and 2. [</w:t>
-      </w:r>
-      <w:r>
-        <w:rPr>
-          <w:highlight w:val="cyan"/>
-        </w:rPr>
-        <w:t>Check that it’s head positions.</w:t>
-      </w:r>
-      <w:r>
-        <w:t>]</w:t>
-      </w:r>
-    </w:p>
-    <w:p>
-      <w:r>
-        <w:rPr>
-          <w:rFonts w:ascii="Courier New" w:hAnsi="Courier New" w:cs="Courier New"/>
-        </w:rPr>
+        <w:pStyle w:val="Heading2"/>
+      </w:pPr>
+      <w:r>
+        <w:t>Visualization and diagnostic functions</w:t>
+      </w:r>
+    </w:p>
+    <w:p/>
+    <w:p>
+      <w:r>
+        <w:t>plotAllPositions(dataset, CSVcolumns, arena_radius_mm, arena_edge_mm = 0):</w:t>
+      </w:r>
+    </w:p>
+    <w:p>
+      <w:r>
+        <w:t xml:space="preserve">    Plot head x and y positions for each fish, in all frames also dish center and edge</w:t>
+      </w:r>
+    </w:p>
+    <w:p/>
+    <w:p>
+      <w:r>
+        <w:t>visualize_fish(body_x, body_y, frameArray, startFrame, endFrame, dataset_name):</w:t>
+      </w:r>
+    </w:p>
+    <w:p>
+      <w:r>
+        <w:t xml:space="preserve">    Plot fish body positions (position 1 == head) over some range of frames body{x, y} are Nframes x 10 x Nfish=2 arrays of x and y positions</w:t>
+      </w:r>
+    </w:p>
+    <w:p/>
+    <w:p>
+      <w:pPr>
+        <w:pStyle w:val="Heading2"/>
+      </w:pPr>
+      <w:r>
+        <w:t>Data export</w:t>
+      </w:r>
+    </w:p>
+    <w:p>
+      <w:r>
+        <w:t>Note that the summary CSV of all datasets is created in behaviors_main.py</w:t>
+      </w:r>
+    </w:p>
+    <w:p/>
+    <w:p>
+      <w:r>
+        <w:t>write_output_files(params, dataPath, datasets):</w:t>
+      </w:r>
+    </w:p>
+    <w:p>
+      <w:r>
+        <w:t>Calls other functions to write the output files (several) for all datasets</w:t>
+      </w:r>
+    </w:p>
+    <w:p>
+      <w:r>
+        <w:t>Hard-codes a superset of all keys (behaviors) to write, and then removes any keys that are not in the first dataset, for example two-fish behaviors if that dataset was for single fish data</w:t>
+      </w:r>
+    </w:p>
+    <w:p/>
+    <w:p>
+      <w:r>
+        <w:t>write_behavior_txt_file(dataset, key_list):</w:t>
+      </w:r>
+    </w:p>
+    <w:p>
+      <w:r>
         <w:lastRenderedPageBreak/>
-        <w:t>get_</w:t>
-      </w:r>
-      <w:r>
-        <w:rPr>
-          <w:rFonts w:ascii="Courier New" w:hAnsi="Courier New" w:cs="Courier New"/>
-        </w:rPr>
-        <w:t>orientation_type</w:t>
-      </w:r>
-      <w:r>
-        <w:t xml:space="preserve"> in </w:t>
-      </w:r>
-      <w:r>
-        <w:rPr>
-          <w:rFonts w:ascii="Courier New" w:hAnsi="Courier New" w:cs="Courier New"/>
-        </w:rPr>
-        <w:t>get_90_deg_wf.py</w:t>
-      </w:r>
-      <w:r>
-        <w:t>. Returns the orientation type of two fish     given the sign of their respective (a, b, c) vectors.</w:t>
+        <w:t xml:space="preserve">    Creates a txt file of the relevant window frames and event durations for a set of social behaviors in a given single dataset</w:t>
+      </w:r>
+    </w:p>
+    <w:p>
+      <w:r>
+        <w:t xml:space="preserve">    Output text file name: dataset_name + .txt</w:t>
       </w:r>
     </w:p>
     <w:p/>
-    <w:p/>
-    <w:p>
-      <w:pPr>
-        <w:pStyle w:val="Heading1"/>
-      </w:pPr>
-      <w:r>
-        <w:t>Write – behavior identification</w:t>
-      </w:r>
-    </w:p>
-    <w:p>
-      <w:pPr>
-        <w:pStyle w:val="Heading2"/>
-      </w:pPr>
-      <w:r>
-        <w:t>Contact functions</w:t>
-      </w:r>
-    </w:p>
-    <w:p>
-      <w:r>
-        <w:t>get_contact_frames</w:t>
-      </w:r>
-      <w:r>
-        <w:t>()</w:t>
-      </w:r>
-    </w:p>
-    <w:p>
-      <w:r>
-        <w:t>get_inferred_contact_frames</w:t>
-      </w:r>
-      <w:r>
-        <w:t>()</w:t>
-      </w:r>
-    </w:p>
-    <w:p/>
-    <w:p>
-      <w:pPr>
-        <w:pStyle w:val="Heading2"/>
-      </w:pPr>
-      <w:r>
-        <w:t>Perpendicular</w:t>
-      </w:r>
-      <w:r>
-        <w:t xml:space="preserve"> degree orientation functions</w:t>
-      </w:r>
-    </w:p>
-    <w:p>
-      <w:r>
-        <w:t>get_90_deg_frames</w:t>
-      </w:r>
-      <w:r>
-        <w:t>()</w:t>
-      </w:r>
-    </w:p>
-    <w:p>
-      <w:r>
-        <w:t>get_orientation_type</w:t>
-      </w:r>
-      <w:r>
-        <w:t>()</w:t>
-      </w:r>
-    </w:p>
-    <w:p/>
-    <w:p>
-      <w:pPr>
-        <w:pStyle w:val="Heading2"/>
-      </w:pPr>
-      <w:r>
-        <w:t>Tail-rubbing functions</w:t>
-      </w:r>
-    </w:p>
-    <w:p>
-      <w:r>
-        <w:t>get_tail_rubbing_frames</w:t>
-      </w:r>
-      <w:r>
-        <w:t>()</w:t>
-      </w:r>
-    </w:p>
-    <w:p>
-      <w:pPr>
-        <w:rPr>
-          <w:b/>
-          <w:bCs/>
-        </w:rPr>
-      </w:pPr>
-      <w:r>
-        <w:rPr>
-          <w:b/>
-          <w:bCs/>
-        </w:rPr>
-        <w:t xml:space="preserve">Other functions in </w:t>
-      </w:r>
-      <w:r>
-        <w:rPr>
-          <w:rFonts w:ascii="Courier New" w:hAnsi="Courier New" w:cs="Courier New"/>
-          <w:b/>
-          <w:bCs/>
-        </w:rPr>
-        <w:t>tail_rubbing.py</w:t>
-      </w:r>
-    </w:p>
-    <w:p>
-      <w:r>
-        <w:t>get_min_tail_distances .  Returns the minimum tail distances between two fish for two different body markers.</w:t>
-      </w:r>
-    </w:p>
-    <w:p/>
-    <w:p>
-      <w:pPr>
-        <w:pStyle w:val="Heading1"/>
-      </w:pPr>
-      <w:r>
-        <w:t>toolkit.py</w:t>
-      </w:r>
-    </w:p>
-    <w:p/>
-    <w:p>
-      <w:pPr>
-        <w:pStyle w:val="Heading2"/>
-      </w:pPr>
-      <w:r>
-        <w:t>Data loading</w:t>
-      </w:r>
-      <w:r>
-        <w:t xml:space="preserve"> and handling</w:t>
-      </w:r>
-      <w:r>
-        <w:t xml:space="preserve"> functions</w:t>
-      </w:r>
-    </w:p>
-    <w:p>
-      <w:pPr>
-        <w:rPr>
-          <w:rFonts w:ascii="Courier New" w:hAnsi="Courier New" w:cs="Courier New"/>
-          <w:sz w:val="22"/>
-        </w:rPr>
-      </w:pPr>
-    </w:p>
-    <w:p>
-      <w:pPr>
-        <w:rPr>
-          <w:rFonts w:ascii="Courier New" w:hAnsi="Courier New" w:cs="Courier New"/>
-          <w:sz w:val="22"/>
-        </w:rPr>
-      </w:pPr>
-      <w:r>
-        <w:rPr>
-          <w:rFonts w:ascii="Courier New" w:hAnsi="Courier New" w:cs="Courier New"/>
-          <w:sz w:val="22"/>
-        </w:rPr>
-        <w:t>get_basePath</w:t>
-      </w:r>
-      <w:r>
-        <w:rPr>
-          <w:rFonts w:ascii="Courier New" w:hAnsi="Courier New" w:cs="Courier New"/>
-          <w:sz w:val="22"/>
-        </w:rPr>
-        <w:t>:</w:t>
-      </w:r>
-    </w:p>
-    <w:p>
-      <w:r>
-        <w:t xml:space="preserve">    Ask the user whether to use basePathDefault as the basePath; if not</w:t>
-      </w:r>
-      <w:r>
-        <w:t xml:space="preserve">, </w:t>
-      </w:r>
-      <w:r>
-        <w:t>get a path string either as text input or from a dialog box.</w:t>
-      </w:r>
-    </w:p>
-    <w:p/>
-    <w:p>
-      <w:pPr>
-        <w:rPr>
-          <w:rFonts w:ascii="Courier New" w:hAnsi="Courier New" w:cs="Courier New"/>
-          <w:sz w:val="22"/>
-        </w:rPr>
-      </w:pPr>
-      <w:r>
-        <w:rPr>
-          <w:rFonts w:ascii="Courier New" w:hAnsi="Courier New" w:cs="Courier New"/>
-          <w:sz w:val="22"/>
-        </w:rPr>
-        <w:t>get_valid_file(fileTypeString = 'Config File'):</w:t>
-      </w:r>
-    </w:p>
-    <w:p>
-      <w:r>
-        <w:t xml:space="preserve">    Check if the file+path exists; if not, dialog box.</w:t>
-      </w:r>
-    </w:p>
-    <w:p/>
-    <w:p>
-      <w:pPr>
-        <w:rPr>
-          <w:rFonts w:ascii="Courier New" w:hAnsi="Courier New" w:cs="Courier New"/>
-          <w:sz w:val="22"/>
-        </w:rPr>
-      </w:pPr>
-      <w:r>
-        <w:rPr>
-          <w:rFonts w:ascii="Courier New" w:hAnsi="Courier New" w:cs="Courier New"/>
-          <w:sz w:val="22"/>
-        </w:rPr>
-        <w:t>load_expt_config(config_path, config_file):</w:t>
-      </w:r>
-    </w:p>
-    <w:p>
-      <w:r>
-        <w:t xml:space="preserve">    Loads the experimental configuration file</w:t>
-      </w:r>
-      <w:r>
-        <w:t xml:space="preserve">. </w:t>
-      </w:r>
-      <w:r>
-        <w:t>Asks user for the experiment being examined</w:t>
-      </w:r>
-    </w:p>
-    <w:p>
-      <w:pPr>
-        <w:rPr>
-          <w:rFonts w:ascii="Courier New" w:hAnsi="Courier New" w:cs="Courier New"/>
-          <w:sz w:val="22"/>
-        </w:rPr>
-      </w:pPr>
-    </w:p>
-    <w:p>
-      <w:pPr>
-        <w:rPr>
-          <w:rFonts w:ascii="Courier New" w:hAnsi="Courier New" w:cs="Courier New"/>
-          <w:sz w:val="22"/>
-        </w:rPr>
-      </w:pPr>
-      <w:r>
-        <w:rPr>
-          <w:rFonts w:ascii="Courier New" w:hAnsi="Courier New" w:cs="Courier New"/>
-          <w:sz w:val="22"/>
-        </w:rPr>
-        <w:t>get_CSV_folder_and_filenames():</w:t>
-      </w:r>
-    </w:p>
-    <w:p>
-      <w:r>
-        <w:t>Asks user for the folder path containing CSV files; returns this and a list of all CSV files whose names start with "results" .</w:t>
-      </w:r>
-    </w:p>
-    <w:p/>
-    <w:p>
-      <w:pPr>
-        <w:rPr>
-          <w:rFonts w:ascii="Courier New" w:hAnsi="Courier New" w:cs="Courier New"/>
-          <w:sz w:val="22"/>
-        </w:rPr>
-      </w:pPr>
-      <w:r>
-        <w:rPr>
-          <w:rFonts w:ascii="Courier New" w:hAnsi="Courier New" w:cs="Courier New"/>
-          <w:sz w:val="22"/>
-        </w:rPr>
-        <w:t>load_all_position_data():</w:t>
-      </w:r>
-    </w:p>
-    <w:p>
-      <w:r>
-        <w:t xml:space="preserve">For all CSV files in the list, call </w:t>
-      </w:r>
-      <w:r>
-        <w:rPr>
-          <w:rFonts w:ascii="Courier New" w:hAnsi="Courier New" w:cs="Courier New"/>
-          <w:sz w:val="22"/>
-        </w:rPr>
-        <w:t>load_data()</w:t>
-      </w:r>
-      <w:r>
-        <w:t xml:space="preserve"> to load all position data, and determine general parameters such as fps and scale</w:t>
-      </w:r>
-    </w:p>
-    <w:p/>
-    <w:p>
-      <w:pPr>
-        <w:rPr>
-          <w:rFonts w:ascii="Courier New" w:hAnsi="Courier New" w:cs="Courier New"/>
-          <w:sz w:val="22"/>
-        </w:rPr>
-      </w:pPr>
-      <w:r>
-        <w:rPr>
-          <w:rFonts w:ascii="Courier New" w:hAnsi="Courier New" w:cs="Courier New"/>
-          <w:sz w:val="22"/>
-        </w:rPr>
-        <w:t>load_data(CSVfileName, N_columns):</w:t>
-      </w:r>
-    </w:p>
-    <w:p>
-      <w:r>
-        <w:t xml:space="preserve">    Loads position data from a CSV file and returns a single array containing both fish's information (position, angle, body markers</w:t>
-      </w:r>
-      <w:r>
-        <w:t>,</w:t>
-      </w:r>
-      <w:r>
-        <w:t xml:space="preserve"> etc.</w:t>
-      </w:r>
-      <w:r>
-        <w:t>)</w:t>
-      </w:r>
-    </w:p>
-    <w:p>
-      <w:r>
-        <w:t>Checks that frame numbers are the same for each array, and that there are no gaps in frames, and that the first frame is 1</w:t>
-      </w:r>
-    </w:p>
-    <w:p/>
-    <w:p>
-      <w:r>
-        <w:t>get_dataset_name(CSVfileName):</w:t>
-      </w:r>
-    </w:p>
-    <w:p>
-      <w:r>
-        <w:t xml:space="preserve">    Extract the "dataset name" from the CSV filename. Delete"results_SocPref_", "_ALL.csv"; keep everything else.    E.g. file name "results_SocPref_3c_2wpf_k2_ALL.csv" gives   dataset_name = "3c_2wpf_k2""</w:t>
-      </w:r>
-    </w:p>
-    <w:p/>
-    <w:p>
-      <w:r>
-        <w:t>make_frames_dictionary(frames, frames_to_remove):</w:t>
-      </w:r>
-    </w:p>
-    <w:p>
-      <w:r>
-        <w:t xml:space="preserve">    Make a dictionary of raw (original) frames, frames with "bad" frames removed, and combined (adjacent) frames + durations</w:t>
-      </w:r>
-    </w:p>
-    <w:p/>
-    <w:p>
-      <w:r>
-        <w:t>combine_events(events):</w:t>
-      </w:r>
-    </w:p>
-    <w:p>
-      <w:r>
-        <w:t xml:space="preserve">    Given an array of frame numbers, return an arrays of frame numbers with adjacent frames combined and duration numbers corresponding to the duration of adjacent frames.</w:t>
-      </w:r>
-    </w:p>
-    <w:p/>
-    <w:p>
-      <w:pPr>
-        <w:pStyle w:val="Heading2"/>
-      </w:pPr>
-      <w:r>
-        <w:lastRenderedPageBreak/>
-        <w:t>Coordinate determination functions</w:t>
-      </w:r>
-    </w:p>
-    <w:p>
-      <w:r>
-        <w:t>get_ArenaCenter(dataset_name, arenaCentersFilename, offsetPositionsFilename):</w:t>
-      </w:r>
-    </w:p>
-    <w:p>
-      <w:r>
-        <w:t xml:space="preserve">    Extract the x,y positions of the Arena centers from the     arenaCentersFilename CSV -- previously tabulated.    Image offsets also previously tabulated, first and second columns of     offsetPositionsFilename</w:t>
-      </w:r>
-    </w:p>
-    <w:p/>
-    <w:p>
-      <w:r>
-        <w:t>get_edge_frames(dataset, params, arena_radius_mm, xcol=3, ycol=4):</w:t>
-      </w:r>
-    </w:p>
-    <w:p>
-      <w:r>
-        <w:t xml:space="preserve">    identify frames in which the head position of one or more fish is close to the dish edge (within threshold)</w:t>
-      </w:r>
-    </w:p>
-    <w:p/>
-    <w:p>
-      <w:r>
-        <w:t>get_imageScale(dataset_name, imageScaleFilename):</w:t>
-      </w:r>
-    </w:p>
-    <w:p>
-      <w:r>
-        <w:t xml:space="preserve">    Extract the image scale (um/px) from imageScaleFilename CSV -- previously tabulated</w:t>
-      </w:r>
-    </w:p>
-    <w:p/>
-    <w:p/>
-    <w:p>
-      <w:r>
-        <w:t>def estimate_arena_center(alldata, xcol=3, ycol=4):</w:t>
-      </w:r>
-    </w:p>
-    <w:p>
-      <w:r>
-        <w:t xml:space="preserve">    Estimate the arena center position as the midpoint of the x-y range.</w:t>
-      </w:r>
-    </w:p>
-    <w:p>
-      <w:r>
-        <w:tab/>
-      </w:r>
-      <w:r>
-        <w:rPr>
-          <w:b/>
-          <w:bCs/>
-        </w:rPr>
-        <w:t>Note:</w:t>
-      </w:r>
-      <w:r>
-        <w:t xml:space="preserve"> This function is not currently used (July 4, 2023)</w:t>
-      </w:r>
-    </w:p>
-    <w:p>
-      <w:r>
-        <w:t xml:space="preserve">    </w:t>
-      </w:r>
-    </w:p>
-    <w:p>
-      <w:pPr>
-        <w:pStyle w:val="Heading2"/>
-      </w:pPr>
-      <w:r>
-        <w:t>Basic properties</w:t>
-      </w:r>
-    </w:p>
-    <w:p>
-      <w:r>
-        <w:t>get_fish_lengths(all_data, CSVcolumns):</w:t>
-      </w:r>
-    </w:p>
-    <w:p>
-      <w:r>
-        <w:t xml:space="preserve">    Get the length of each fish in each frame (sum of all segments)</w:t>
-      </w:r>
-    </w:p>
-    <w:p/>
-    <w:p>
-      <w:pPr>
-        <w:pStyle w:val="Heading2"/>
-      </w:pPr>
-      <w:r>
-        <w:t xml:space="preserve">Bad Tracking identification </w:t>
-      </w:r>
-      <w:r>
-        <w:t xml:space="preserve">and notation </w:t>
-      </w:r>
-      <w:r>
-        <w:t>functions</w:t>
-      </w:r>
-    </w:p>
-    <w:p/>
-    <w:p>
-      <w:r>
-        <w:t>def get_bad_headTrack_frames(dataset, params, xcol=3, ycol=4, tol=0.001):</w:t>
-      </w:r>
-    </w:p>
-    <w:p>
-      <w:r>
-        <w:t xml:space="preserve">    identify frames in which the head position of one or more fish is zero, indicating bad tracking</w:t>
-      </w:r>
-    </w:p>
-    <w:p>
-      <w:r>
-        <w:tab/>
-      </w:r>
-      <w:r>
-        <w:rPr>
-          <w:b/>
-          <w:bCs/>
-        </w:rPr>
-        <w:t>Note:</w:t>
-      </w:r>
-      <w:r>
-        <w:t xml:space="preserve"> This function is not currently used (July 4, 2023)</w:t>
-      </w:r>
-    </w:p>
-    <w:p/>
-    <w:p>
-      <w:r>
-        <w:t>get_bad_bodyTrack_frames</w:t>
-      </w:r>
-      <w:r>
-        <w:t>()</w:t>
-      </w:r>
-    </w:p>
-    <w:p>
-      <w:r>
-        <w:t xml:space="preserve">    identify frames in which tracking failed, as indicated by either of:</w:t>
-      </w:r>
-    </w:p>
-    <w:p>
-      <w:r>
-        <w:lastRenderedPageBreak/>
-        <w:t xml:space="preserve">    (i) any body position of one or more fish is zero, or</w:t>
-      </w:r>
-    </w:p>
-    <w:p>
-      <w:r>
-        <w:t xml:space="preserve">    (ii) the distance between positions 1 and 2 (head-body) is more than</w:t>
-      </w:r>
-    </w:p>
-    <w:p>
-      <w:r>
-        <w:t xml:space="preserve">         3 times the mean distance between positions j and j+1  for j = 2 to 9</w:t>
-      </w:r>
-    </w:p>
-    <w:p/>
-    <w:p>
-      <w:pPr>
-        <w:rPr>
-          <w:rFonts w:ascii="Courier New" w:hAnsi="Courier New" w:cs="Courier New"/>
-          <w:sz w:val="22"/>
-        </w:rPr>
-      </w:pPr>
-      <w:r>
-        <w:rPr>
-          <w:rFonts w:ascii="Courier New" w:hAnsi="Courier New" w:cs="Courier New"/>
-          <w:sz w:val="22"/>
-        </w:rPr>
-        <w:t>remove_frames(frames, frames_to_remove):</w:t>
-      </w:r>
-    </w:p>
-    <w:p>
-      <w:r>
-        <w:t>Remove from frames values that appear in frames_to_remove, and optionally dilate the set of frames to remove (e.g. for speed assessments).</w:t>
-      </w:r>
-    </w:p>
-    <w:p/>
-    <w:p>
-      <w:pPr>
-        <w:pStyle w:val="Heading2"/>
-      </w:pPr>
-      <w:r>
-        <w:t>Visualization and diagnostic functions</w:t>
-      </w:r>
-    </w:p>
-    <w:p/>
-    <w:p>
-      <w:r>
-        <w:t>plotAllPositions(dataset, CSVcolumns, arena_radius_mm, arena_edge_mm = 0):</w:t>
-      </w:r>
-    </w:p>
-    <w:p>
-      <w:r>
-        <w:t xml:space="preserve">    Plot head x and y positions for each fish, in all frames also dish center and edge</w:t>
-      </w:r>
-    </w:p>
-    <w:p/>
-    <w:p>
-      <w:r>
-        <w:t>visualize_fish(body_x, body_y, frameArray, startFrame, endFrame, dataset_name):</w:t>
-      </w:r>
-    </w:p>
-    <w:p>
-      <w:r>
-        <w:t xml:space="preserve">    Plot fish body positions (position 1 == head) over some range of frames body{x, y} are Nframes x 10 x Nfish=2 arrays of x and y positions</w:t>
-      </w:r>
-    </w:p>
-    <w:p/>
-    <w:p>
-      <w:pPr>
-        <w:pStyle w:val="Heading2"/>
-      </w:pPr>
-      <w:r>
-        <w:t>Data export</w:t>
-      </w:r>
-    </w:p>
-    <w:p>
-      <w:r>
-        <w:t>Note that the summary CSV of all datasets is created in behaviors_main.py</w:t>
-      </w:r>
-    </w:p>
-    <w:p/>
-    <w:p>
-      <w:r>
-        <w:t>write_output_files(params, dataPath, datasets):</w:t>
-      </w:r>
-    </w:p>
-    <w:p>
-      <w:r>
-        <w:t>Calls other functions to write the output files (several) for all datasets</w:t>
-      </w:r>
-    </w:p>
-    <w:p>
-      <w:r>
-        <w:t>Hard-codes a superset of all keys (behaviors) to write, and then removes any keys that are not in the first dataset, for example two-fish behaviors if that dataset was for single fish data</w:t>
-      </w:r>
-    </w:p>
-    <w:p/>
-    <w:p>
-      <w:r>
-        <w:t>write_behavior_txt_file(dataset, key_list):</w:t>
-      </w:r>
-    </w:p>
-    <w:p>
-      <w:r>
-        <w:t xml:space="preserve">    Creates a txt file of the relevant window frames and event durations for a set of social behaviors in a given single dataset</w:t>
-      </w:r>
-    </w:p>
-    <w:p>
-      <w:r>
-        <w:t xml:space="preserve">    Output text file name: dataset_name + .txt</w:t>
-      </w:r>
-    </w:p>
-    <w:p/>
-    <w:p>
-      <w:r>
-        <w:lastRenderedPageBreak/>
+    <w:p>
+      <w:r>
         <w:t>mark_behavior_frames_Excel(markFrames_workbook, dataset, key_list):</w:t>
       </w:r>
     </w:p>
@@ -12599,6 +12599,7 @@
           <w:sz w:val="20"/>
           <w:szCs w:val="20"/>
         </w:rPr>
+        <w:lastRenderedPageBreak/>
         <w:t>plot_probability_distr(r_mm_all, bin_width=1.0, bin_range = [-0.5, 25.5], xlabelStr='Radial position, mm', yScaleType = 'linear', flatten_dataset = False)</w:t>
       </w:r>
     </w:p>
@@ -12633,7 +12634,6 @@
           <w:sz w:val="20"/>
           <w:szCs w:val="20"/>
         </w:rPr>
-        <w:lastRenderedPageBreak/>
         <w:t>plot_probability_distr(r_mm_all_close, bin_width=1.0, bin_range = [-0.5, 25.5], xlabelStr='Radial position, mm', yScaleType = 'linear', titleStr = 'Radial position, if close fish', flatten_dataset = False)</w:t>
       </w:r>
     </w:p>
@@ -12782,6 +12782,7 @@
     <w:p/>
     <w:p>
       <w:r>
+        <w:lastRenderedPageBreak/>
         <w:t>behaviorFrameCount_one</w:t>
       </w:r>
       <w:r>
@@ -12802,190 +12803,190 @@
         <w:pStyle w:val="Heading1"/>
       </w:pPr>
       <w:r>
+        <w:t>behavior_identification</w:t>
+      </w:r>
+      <w:r>
+        <w:t>.py</w:t>
+      </w:r>
+    </w:p>
+    <w:p>
+      <w:pPr>
+        <w:pStyle w:val="Heading2"/>
+      </w:pPr>
+      <w:r>
+        <w:t>A</w:t>
+      </w:r>
+      <w:r>
+        <w:t>ll zebrafish pair behavior identification functions</w:t>
+      </w:r>
+    </w:p>
+    <w:p>
+      <w:pPr>
+        <w:rPr>
+          <w:rFonts w:ascii="Courier New" w:hAnsi="Courier New" w:cs="Courier New"/>
+          <w:sz w:val="22"/>
+        </w:rPr>
+      </w:pPr>
+    </w:p>
+    <w:p>
+      <w:r>
+        <w:t>get_interfish_distance(all_data, CSVcolumns):</w:t>
+      </w:r>
+    </w:p>
+    <w:p>
+      <w:r>
+        <w:t xml:space="preserve">    Get the inter-fish distance, calculated both as the distance between head positions and as the closest distance, in each frame </w:t>
+      </w:r>
+    </w:p>
+    <w:p/>
+    <w:p>
+      <w:r>
+        <w:t>get_close_pair_frames</w:t>
+      </w:r>
+      <w:r>
+        <w:t>()</w:t>
+      </w:r>
+    </w:p>
+    <w:p>
+      <w:r>
+        <w:t xml:space="preserve">    Find frames in which the fish are close to each other (closest distance &lt;        proximity_threshold_mm)</w:t>
+      </w:r>
+    </w:p>
+    <w:p/>
+    <w:p>
+      <w:pPr>
+        <w:pStyle w:val="Heading1"/>
+      </w:pPr>
+      <w:bookmarkStart w:id="5" w:name="_Hlk176782064"/>
+      <w:r>
+        <w:t>behavior_identification_single.py</w:t>
+      </w:r>
+    </w:p>
+    <w:bookmarkEnd w:id="5"/>
+    <w:p>
+      <w:pPr>
+        <w:pStyle w:val="Heading2"/>
+      </w:pPr>
+      <w:r>
+        <w:t>B</w:t>
+      </w:r>
+      <w:r>
+        <w:t>ehavior identification or characterization functions that apply to single fish</w:t>
+      </w:r>
+    </w:p>
+    <w:p>
+      <w:r>
+        <w:t>get_fish_lengths</w:t>
+      </w:r>
+      <w:r>
+        <w:t>()</w:t>
+      </w:r>
+    </w:p>
+    <w:p>
+      <w:r>
+        <w:t>get_fish_speeds</w:t>
+      </w:r>
+      <w:r>
+        <w:t>()</w:t>
+      </w:r>
+    </w:p>
+    <w:p>
+      <w:r>
+        <w:t>get_mean_speed</w:t>
+      </w:r>
+      <w:r>
+        <w:t>()</w:t>
+      </w:r>
+    </w:p>
+    <w:p>
+      <w:r>
+        <w:t>getTailAngle</w:t>
+      </w:r>
+      <w:r>
+        <w:t>()</w:t>
+      </w:r>
+    </w:p>
+    <w:p>
+      <w:r>
+        <w:t>getTailCurvature</w:t>
+      </w:r>
+      <w:r>
+        <w:t>()</w:t>
+      </w:r>
+    </w:p>
+    <w:p>
+      <w:r>
+        <w:t>get_bout_statistics</w:t>
+      </w:r>
+      <w:r>
+        <w:t>()</w:t>
+      </w:r>
+    </w:p>
+    <w:p>
+      <w:r>
+        <w:t>get_Cbend_frames</w:t>
+      </w:r>
+      <w:r>
+        <w:t>()</w:t>
+      </w:r>
+    </w:p>
+    <w:p>
+      <w:r>
+        <w:t>get_</w:t>
+      </w:r>
+      <w:r>
+        <w:t>J</w:t>
+      </w:r>
+      <w:r>
+        <w:t>bend_frames</w:t>
+      </w:r>
+      <w:r>
+        <w:t>()</w:t>
+      </w:r>
+    </w:p>
+    <w:p>
+      <w:r>
+        <w:rPr>
+          <w:rFonts w:ascii="Courier New" w:hAnsi="Courier New" w:cs="Courier New"/>
+          <w:sz w:val="22"/>
+        </w:rPr>
+        <w:t>combine_all_</w:t>
+      </w:r>
+      <w:r>
+        <w:rPr>
+          <w:rFonts w:ascii="Courier New" w:hAnsi="Courier New" w:cs="Courier New"/>
+          <w:sz w:val="22"/>
+        </w:rPr>
+        <w:t>values</w:t>
+      </w:r>
+      <w:r>
+        <w:rPr>
+          <w:rFonts w:ascii="Courier New" w:hAnsi="Courier New" w:cs="Courier New"/>
+          <w:sz w:val="22"/>
+        </w:rPr>
+        <w:t>()</w:t>
+      </w:r>
+      <w:r>
+        <w:t xml:space="preserve">: </w:t>
+      </w:r>
+      <w:bookmarkStart w:id="6" w:name="_Hlk173010610"/>
+      <w:r>
+        <w:t xml:space="preserve">  Loop through each dataset, get values of some numerical property,  and collect all these in a list of numpy arrays. Ignore, in each dataset, "bad tracking" frames. If "dilate_plus1" is True, dilate the bad frames +1; do this for speed values, since bad tracking affects adjacent frames! List contains one numpy array per dataset</w:t>
+      </w:r>
+      <w:r>
+        <w:t xml:space="preserve"> (possibly with multiple columns corresponding to fish)</w:t>
+      </w:r>
+      <w:r>
+        <w:t>. Output can be used, for example, for making a histogram of speeds or inter-fish distance.</w:t>
+      </w:r>
+    </w:p>
+    <w:p>
+      <w:r>
+        <w:rPr>
+          <w:rFonts w:ascii="Courier New" w:hAnsi="Courier New" w:cs="Courier New"/>
+          <w:sz w:val="22"/>
+        </w:rPr>
         <w:lastRenderedPageBreak/>
-        <w:t>behavior_identification</w:t>
-      </w:r>
-      <w:r>
-        <w:t>.py</w:t>
-      </w:r>
-    </w:p>
-    <w:p>
-      <w:pPr>
-        <w:pStyle w:val="Heading2"/>
-      </w:pPr>
-      <w:r>
-        <w:t>A</w:t>
-      </w:r>
-      <w:r>
-        <w:t>ll zebrafish pair behavior identification functions</w:t>
-      </w:r>
-    </w:p>
-    <w:p>
-      <w:pPr>
-        <w:rPr>
-          <w:rFonts w:ascii="Courier New" w:hAnsi="Courier New" w:cs="Courier New"/>
-          <w:sz w:val="22"/>
-        </w:rPr>
-      </w:pPr>
-    </w:p>
-    <w:p>
-      <w:r>
-        <w:t>get_interfish_distance(all_data, CSVcolumns):</w:t>
-      </w:r>
-    </w:p>
-    <w:p>
-      <w:r>
-        <w:t xml:space="preserve">    Get the inter-fish distance, calculated both as the distance between head positions and as the closest distance, in each frame </w:t>
-      </w:r>
-    </w:p>
-    <w:p/>
-    <w:p>
-      <w:r>
-        <w:t>get_close_pair_frames</w:t>
-      </w:r>
-      <w:r>
-        <w:t>()</w:t>
-      </w:r>
-    </w:p>
-    <w:p>
-      <w:r>
-        <w:t xml:space="preserve">    Find frames in which the fish are close to each other (closest distance &lt;        proximity_threshold_mm)</w:t>
-      </w:r>
-    </w:p>
-    <w:p/>
-    <w:p>
-      <w:pPr>
-        <w:pStyle w:val="Heading1"/>
-      </w:pPr>
-      <w:bookmarkStart w:id="5" w:name="_Hlk176782064"/>
-      <w:r>
-        <w:t>behavior_identification_single.py</w:t>
-      </w:r>
-    </w:p>
-    <w:bookmarkEnd w:id="5"/>
-    <w:p>
-      <w:pPr>
-        <w:pStyle w:val="Heading2"/>
-      </w:pPr>
-      <w:r>
-        <w:t>B</w:t>
-      </w:r>
-      <w:r>
-        <w:t>ehavior identification or characterization functions that apply to single fish</w:t>
-      </w:r>
-    </w:p>
-    <w:p>
-      <w:r>
-        <w:t>get_fish_lengths</w:t>
-      </w:r>
-      <w:r>
-        <w:t>()</w:t>
-      </w:r>
-    </w:p>
-    <w:p>
-      <w:r>
-        <w:t>get_fish_speeds</w:t>
-      </w:r>
-      <w:r>
-        <w:t>()</w:t>
-      </w:r>
-    </w:p>
-    <w:p>
-      <w:r>
-        <w:t>get_mean_speed</w:t>
-      </w:r>
-      <w:r>
-        <w:t>()</w:t>
-      </w:r>
-    </w:p>
-    <w:p>
-      <w:r>
-        <w:t>getTailAngle</w:t>
-      </w:r>
-      <w:r>
-        <w:t>()</w:t>
-      </w:r>
-    </w:p>
-    <w:p>
-      <w:r>
-        <w:t>getTailCurvature</w:t>
-      </w:r>
-      <w:r>
-        <w:t>()</w:t>
-      </w:r>
-    </w:p>
-    <w:p>
-      <w:r>
-        <w:t>get_bout_statistics</w:t>
-      </w:r>
-      <w:r>
-        <w:t>()</w:t>
-      </w:r>
-    </w:p>
-    <w:p>
-      <w:r>
-        <w:t>get_Cbend_frames</w:t>
-      </w:r>
-      <w:r>
-        <w:t>()</w:t>
-      </w:r>
-    </w:p>
-    <w:p>
-      <w:r>
-        <w:t>get_</w:t>
-      </w:r>
-      <w:r>
-        <w:t>J</w:t>
-      </w:r>
-      <w:r>
-        <w:t>bend_frames</w:t>
-      </w:r>
-      <w:r>
-        <w:t>()</w:t>
-      </w:r>
-    </w:p>
-    <w:p>
-      <w:r>
-        <w:rPr>
-          <w:rFonts w:ascii="Courier New" w:hAnsi="Courier New" w:cs="Courier New"/>
-          <w:sz w:val="22"/>
-        </w:rPr>
-        <w:t>combine_all_</w:t>
-      </w:r>
-      <w:r>
-        <w:rPr>
-          <w:rFonts w:ascii="Courier New" w:hAnsi="Courier New" w:cs="Courier New"/>
-          <w:sz w:val="22"/>
-        </w:rPr>
-        <w:t>values</w:t>
-      </w:r>
-      <w:r>
-        <w:rPr>
-          <w:rFonts w:ascii="Courier New" w:hAnsi="Courier New" w:cs="Courier New"/>
-          <w:sz w:val="22"/>
-        </w:rPr>
-        <w:t>()</w:t>
-      </w:r>
-      <w:r>
-        <w:t xml:space="preserve">: </w:t>
-      </w:r>
-      <w:bookmarkStart w:id="6" w:name="_Hlk173010610"/>
-      <w:r>
-        <w:t xml:space="preserve">  Loop through each dataset, get values of some numerical property,  and collect all these in a list of numpy arrays. Ignore, in each dataset, "bad tracking" frames. If "dilate_plus1" is True, dilate the bad frames +1; do this for speed values, since bad tracking affects adjacent frames! List contains one numpy array per dataset</w:t>
-      </w:r>
-      <w:r>
-        <w:t xml:space="preserve"> (possibly with multiple columns corresponding to fish)</w:t>
-      </w:r>
-      <w:r>
-        <w:t>. Output can be used, for example, for making a histogram of speeds or inter-fish distance.</w:t>
-      </w:r>
-    </w:p>
-    <w:p>
-      <w:r>
-        <w:rPr>
-          <w:rFonts w:ascii="Courier New" w:hAnsi="Courier New" w:cs="Courier New"/>
-          <w:sz w:val="22"/>
-        </w:rPr>
         <w:t>plot_probability_distr()</w:t>
       </w:r>
       <w:r>
@@ -13036,7 +13037,6 @@
         <w:pStyle w:val="Heading1"/>
       </w:pPr>
       <w:r>
-        <w:lastRenderedPageBreak/>
         <w:t>load_and_visualize_behaviors</w:t>
       </w:r>
       <w:r>

</xml_diff>

<commit_message>
Calculate and plot distance-binned cross-correlations
</commit_message>
<xml_diff>
--- a/Behavior analysis pipeline v2.docx
+++ b/Behavior analysis pipeline v2.docx
@@ -52,7 +52,7 @@
         <w:t xml:space="preserve">June </w:t>
       </w:r>
       <w:r>
-        <w:t>20</w:t>
+        <w:t>26</w:t>
       </w:r>
       <w:r>
         <w:t>,</w:t>
@@ -9105,7 +9105,7 @@
     <w:p>
       <w:bookmarkStart w:id="6" w:name="_Hlk201220390"/>
       <w:r>
-        <w:t xml:space="preserve">As a way to randomize data and assess the false-positive rate for social interactions, we can shift one fish’s position and heading data by some number of frames. (This is a  cyclic shift, so that frames after </w:t>
+        <w:t xml:space="preserve">As a way to randomize data and assess the false-positive rate for social interactions, we can shift one fish’s position and heading data by some number of frames. (This is a cyclic shift, so that frames after </w:t>
       </w:r>
       <w:proofErr w:type="spellStart"/>
       <w:r>
@@ -10401,6 +10401,9 @@
         <w:t xml:space="preserve"> loading from CSVs</w:t>
       </w:r>
       <w:r>
+        <w:t xml:space="preserve">, the program will… </w:t>
+      </w:r>
+      <w:r>
         <w:t xml:space="preserve">: </w:t>
       </w:r>
     </w:p>
@@ -10564,7 +10567,13 @@
         </w:numPr>
       </w:pPr>
       <w:r>
-        <w:t>Note number of datasets</w:t>
+        <w:t xml:space="preserve">Note </w:t>
+      </w:r>
+      <w:r>
+        <w:t xml:space="preserve">the </w:t>
+      </w:r>
+      <w:r>
+        <w:t>number of datasets</w:t>
       </w:r>
     </w:p>
     <w:p>
@@ -10576,7 +10585,10 @@
         </w:numPr>
       </w:pPr>
       <w:r>
-        <w:t>Set “</w:t>
+        <w:t>If</w:t>
+      </w:r>
+      <w:r>
+        <w:t xml:space="preserve"> “</w:t>
       </w:r>
       <w:proofErr w:type="spellStart"/>
       <w:r>
@@ -10588,7 +10600,23 @@
       </w:r>
       <w:proofErr w:type="spellEnd"/>
       <w:r>
-        <w:t xml:space="preserve">” for displaying positions (diagnostic; typically </w:t>
+        <w:t xml:space="preserve">” </w:t>
+      </w:r>
+      <w:r>
+        <w:t xml:space="preserve">is </w:t>
+      </w:r>
+      <w:r>
+        <w:rPr>
+          <w:rFonts w:ascii="Courier New" w:hAnsi="Courier New" w:cs="Courier New"/>
+          <w:sz w:val="22"/>
+        </w:rPr>
+        <w:t>True</w:t>
+      </w:r>
+      <w:r>
+        <w:t xml:space="preserve"> (</w:t>
+      </w:r>
+      <w:r>
+        <w:t xml:space="preserve">typically </w:t>
       </w:r>
       <w:r>
         <w:rPr>
@@ -10598,14 +10626,7 @@
         <w:t>False</w:t>
       </w:r>
       <w:r>
-        <w:t xml:space="preserve">). If </w:t>
-      </w:r>
-      <w:r>
-        <w:rPr>
-          <w:rFonts w:ascii="Courier New" w:hAnsi="Courier New" w:cs="Courier New"/>
-          <w:sz w:val="22"/>
-        </w:rPr>
-        <w:t>True</w:t>
+        <w:t>)</w:t>
       </w:r>
       <w:r>
         <w:t xml:space="preserve">, </w:t>
@@ -10627,7 +10648,13 @@
         <w:t>()</w:t>
       </w:r>
       <w:r>
-        <w:t xml:space="preserve"> will be called to show all head positions, dish edge in a separate figure for each dataset.</w:t>
+        <w:t xml:space="preserve"> will be called to show all head positions</w:t>
+      </w:r>
+      <w:r>
+        <w:t xml:space="preserve"> and the</w:t>
+      </w:r>
+      <w:r>
+        <w:t xml:space="preserve"> dish edge in a separate figure for each dataset.</w:t>
       </w:r>
     </w:p>
     <w:p>
@@ -19314,723 +19341,67 @@
         <w:t>()</w:t>
       </w:r>
     </w:p>
-    <w:p>
-      <w:pPr>
-        <w:pStyle w:val="Heading2"/>
-      </w:pPr>
-      <w:r>
-        <w:t>Combining and plotting data</w:t>
-      </w:r>
-    </w:p>
-    <w:p>
-      <w:proofErr w:type="spellStart"/>
-      <w:r>
-        <w:rPr>
-          <w:rFonts w:ascii="Courier New" w:hAnsi="Courier New" w:cs="Courier New"/>
-          <w:sz w:val="22"/>
-        </w:rPr>
-        <w:t>combine_all_values_constrained</w:t>
-      </w:r>
-      <w:proofErr w:type="spellEnd"/>
-      <w:r>
-        <w:rPr>
-          <w:rFonts w:ascii="Courier New" w:hAnsi="Courier New" w:cs="Courier New"/>
-          <w:sz w:val="22"/>
-        </w:rPr>
-        <w:t>()</w:t>
-      </w:r>
-      <w:r>
-        <w:t>:  Combine all values of one characteristic, like speed, across all datasets. Optional: can combine values of one characteristic subject to a mask on another characteristic, for example all speed values when inter-fish distance is close. Ignore, in each dataset, "bad tracking" frames. For example: get all speed values for frames in which inter-fish-distance is below 5 mm.</w:t>
-      </w:r>
-    </w:p>
-    <w:p>
-      <w:r>
-        <w:rPr>
-          <w:i/>
-          <w:iCs/>
-        </w:rPr>
-        <w:t>August 27, 2024:</w:t>
-      </w:r>
-      <w:r>
-        <w:t xml:space="preserve"> Allow for constraints properties to be arrays with more than one fish, e.g. for speed, either taking values for one of the fish, or an average, or max or min.</w:t>
-      </w:r>
-    </w:p>
-    <w:p>
-      <w:r>
-        <w:t xml:space="preserve">Can then use combined values in, for example, </w:t>
-      </w:r>
-      <w:proofErr w:type="spellStart"/>
-      <w:r>
-        <w:rPr>
-          <w:rFonts w:ascii="Courier New" w:hAnsi="Courier New" w:cs="Courier New"/>
-          <w:sz w:val="22"/>
-        </w:rPr>
-        <w:t>plot_probability_distr</w:t>
-      </w:r>
-      <w:proofErr w:type="spellEnd"/>
-      <w:r>
-        <w:rPr>
-          <w:rFonts w:ascii="Courier New" w:hAnsi="Courier New" w:cs="Courier New"/>
-          <w:sz w:val="22"/>
-        </w:rPr>
-        <w:t>().</w:t>
-      </w:r>
-    </w:p>
-    <w:p>
-      <w:r>
-        <w:t>See below (</w:t>
-      </w:r>
-      <w:proofErr w:type="spellStart"/>
-      <w:r>
-        <w:rPr>
-          <w:rFonts w:ascii="Courier New" w:hAnsi="Courier New" w:cs="Courier New"/>
-          <w:sz w:val="22"/>
-        </w:rPr>
-        <w:t>plot_probability_distr</w:t>
-      </w:r>
-      <w:proofErr w:type="spellEnd"/>
-      <w:r>
-        <w:t>) for examples.</w:t>
-      </w:r>
-    </w:p>
     <w:p/>
     <w:p>
       <w:pPr>
-        <w:pStyle w:val="Heading2"/>
-      </w:pPr>
-      <w:r>
-        <w:t>Probability distribution</w:t>
-      </w:r>
-      <w:r>
-        <w:t>s and histograms</w:t>
-      </w:r>
-    </w:p>
-    <w:p>
-      <w:proofErr w:type="spellStart"/>
-      <w:r>
-        <w:rPr>
-          <w:rFonts w:ascii="Courier New" w:hAnsi="Courier New" w:cs="Courier New"/>
-          <w:sz w:val="22"/>
-        </w:rPr>
-        <w:t>plot_probability_distr</w:t>
-      </w:r>
-      <w:proofErr w:type="spellEnd"/>
-      <w:r>
-        <w:rPr>
-          <w:rFonts w:ascii="Courier New" w:hAnsi="Courier New" w:cs="Courier New"/>
-          <w:sz w:val="22"/>
-        </w:rPr>
-        <w:t>()</w:t>
-      </w:r>
-      <w:r>
-        <w:t xml:space="preserve">: Plot the probability distribution (normalized histogram) for each array in </w:t>
-      </w:r>
-      <w:proofErr w:type="spellStart"/>
-      <w:r>
-        <w:t>x_list</w:t>
-      </w:r>
-      <w:proofErr w:type="spellEnd"/>
-      <w:r>
-        <w:t xml:space="preserve"> (semi-transparent) and for the concatenated array of all items in </w:t>
-      </w:r>
-      <w:proofErr w:type="spellStart"/>
-      <w:r>
-        <w:t>x_list</w:t>
-      </w:r>
-      <w:proofErr w:type="spellEnd"/>
-      <w:r>
-        <w:t xml:space="preserve"> (black). </w:t>
-      </w:r>
-      <w:r>
-        <w:t xml:space="preserve">Typically use this with the output of </w:t>
-      </w:r>
-      <w:proofErr w:type="spellStart"/>
-      <w:r>
-        <w:rPr>
-          <w:rFonts w:ascii="Courier New" w:hAnsi="Courier New" w:cs="Courier New"/>
-          <w:sz w:val="22"/>
-        </w:rPr>
-        <w:t>combine_all_values_constrained</w:t>
-      </w:r>
-      <w:proofErr w:type="spellEnd"/>
-      <w:r>
-        <w:rPr>
-          <w:rFonts w:ascii="Courier New" w:hAnsi="Courier New" w:cs="Courier New"/>
-          <w:sz w:val="22"/>
-        </w:rPr>
-        <w:t>()</w:t>
-      </w:r>
-      <w:r>
-        <w:t xml:space="preserve"> .  </w:t>
-      </w:r>
-      <w:r>
-        <w:t xml:space="preserve">For example: </w:t>
-      </w:r>
-    </w:p>
-    <w:p>
-      <w:pPr>
-        <w:rPr>
-          <w:rFonts w:ascii="Courier New" w:hAnsi="Courier New" w:cs="Courier New"/>
-          <w:sz w:val="20"/>
-          <w:szCs w:val="20"/>
-        </w:rPr>
-      </w:pPr>
-      <w:proofErr w:type="spellStart"/>
-      <w:r>
-        <w:rPr>
-          <w:rFonts w:ascii="Courier New" w:hAnsi="Courier New" w:cs="Courier New"/>
-          <w:sz w:val="20"/>
-          <w:szCs w:val="20"/>
-        </w:rPr>
-        <w:t>r_mm_all</w:t>
-      </w:r>
-      <w:proofErr w:type="spellEnd"/>
-      <w:r>
-        <w:rPr>
-          <w:rFonts w:ascii="Courier New" w:hAnsi="Courier New" w:cs="Courier New"/>
-          <w:sz w:val="20"/>
-          <w:szCs w:val="20"/>
-        </w:rPr>
-        <w:t xml:space="preserve"> = </w:t>
-      </w:r>
-      <w:proofErr w:type="spellStart"/>
-      <w:r>
-        <w:rPr>
-          <w:rFonts w:ascii="Courier New" w:hAnsi="Courier New" w:cs="Courier New"/>
-          <w:sz w:val="20"/>
-          <w:szCs w:val="20"/>
-        </w:rPr>
-        <w:t>combine_all_values_constrained</w:t>
-      </w:r>
-      <w:proofErr w:type="spellEnd"/>
-      <w:r>
-        <w:rPr>
-          <w:rFonts w:ascii="Courier New" w:hAnsi="Courier New" w:cs="Courier New"/>
-          <w:sz w:val="20"/>
-          <w:szCs w:val="20"/>
-        </w:rPr>
-        <w:t xml:space="preserve">(datasets, </w:t>
-      </w:r>
-      <w:proofErr w:type="spellStart"/>
-      <w:r>
-        <w:rPr>
-          <w:rFonts w:ascii="Courier New" w:hAnsi="Courier New" w:cs="Courier New"/>
-          <w:sz w:val="20"/>
-          <w:szCs w:val="20"/>
-        </w:rPr>
-        <w:t>keyName</w:t>
-      </w:r>
-      <w:proofErr w:type="spellEnd"/>
-      <w:r>
-        <w:rPr>
-          <w:rFonts w:ascii="Courier New" w:hAnsi="Courier New" w:cs="Courier New"/>
-          <w:sz w:val="20"/>
-          <w:szCs w:val="20"/>
-        </w:rPr>
-        <w:t>='</w:t>
-      </w:r>
-      <w:proofErr w:type="spellStart"/>
-      <w:r>
-        <w:rPr>
-          <w:rFonts w:ascii="Courier New" w:hAnsi="Courier New" w:cs="Courier New"/>
-          <w:sz w:val="20"/>
-          <w:szCs w:val="20"/>
-        </w:rPr>
-        <w:t>radial_position_mm</w:t>
-      </w:r>
-      <w:proofErr w:type="spellEnd"/>
-      <w:r>
-        <w:rPr>
-          <w:rFonts w:ascii="Courier New" w:hAnsi="Courier New" w:cs="Courier New"/>
-          <w:sz w:val="20"/>
-          <w:szCs w:val="20"/>
-        </w:rPr>
-        <w:t>', dilate_plus1 = False)</w:t>
-      </w:r>
-    </w:p>
-    <w:p>
-      <w:pPr>
-        <w:rPr>
-          <w:rFonts w:ascii="Courier New" w:hAnsi="Courier New" w:cs="Courier New"/>
-          <w:sz w:val="20"/>
-          <w:szCs w:val="20"/>
-        </w:rPr>
-      </w:pPr>
-      <w:proofErr w:type="spellStart"/>
-      <w:r>
-        <w:rPr>
-          <w:rFonts w:ascii="Courier New" w:hAnsi="Courier New" w:cs="Courier New"/>
-          <w:sz w:val="20"/>
-          <w:szCs w:val="20"/>
-        </w:rPr>
-        <w:t>plot_probability_distr</w:t>
-      </w:r>
-      <w:proofErr w:type="spellEnd"/>
-      <w:r>
-        <w:rPr>
-          <w:rFonts w:ascii="Courier New" w:hAnsi="Courier New" w:cs="Courier New"/>
-          <w:sz w:val="20"/>
-          <w:szCs w:val="20"/>
-        </w:rPr>
-        <w:t>(</w:t>
-      </w:r>
-      <w:proofErr w:type="spellStart"/>
-      <w:r>
-        <w:rPr>
-          <w:rFonts w:ascii="Courier New" w:hAnsi="Courier New" w:cs="Courier New"/>
-          <w:sz w:val="20"/>
-          <w:szCs w:val="20"/>
-        </w:rPr>
-        <w:t>r_mm_all</w:t>
-      </w:r>
-      <w:proofErr w:type="spellEnd"/>
-      <w:r>
-        <w:rPr>
-          <w:rFonts w:ascii="Courier New" w:hAnsi="Courier New" w:cs="Courier New"/>
-          <w:sz w:val="20"/>
-          <w:szCs w:val="20"/>
-        </w:rPr>
-        <w:t xml:space="preserve">, </w:t>
-      </w:r>
-      <w:proofErr w:type="spellStart"/>
-      <w:r>
-        <w:rPr>
-          <w:rFonts w:ascii="Courier New" w:hAnsi="Courier New" w:cs="Courier New"/>
-          <w:sz w:val="20"/>
-          <w:szCs w:val="20"/>
-        </w:rPr>
-        <w:t>bin_width</w:t>
-      </w:r>
-      <w:proofErr w:type="spellEnd"/>
-      <w:r>
-        <w:rPr>
-          <w:rFonts w:ascii="Courier New" w:hAnsi="Courier New" w:cs="Courier New"/>
-          <w:sz w:val="20"/>
-          <w:szCs w:val="20"/>
-        </w:rPr>
-        <w:t xml:space="preserve">=1.0, </w:t>
-      </w:r>
-      <w:proofErr w:type="spellStart"/>
-      <w:r>
-        <w:rPr>
-          <w:rFonts w:ascii="Courier New" w:hAnsi="Courier New" w:cs="Courier New"/>
-          <w:sz w:val="20"/>
-          <w:szCs w:val="20"/>
-        </w:rPr>
-        <w:t>bin_range</w:t>
-      </w:r>
-      <w:proofErr w:type="spellEnd"/>
-      <w:r>
-        <w:rPr>
-          <w:rFonts w:ascii="Courier New" w:hAnsi="Courier New" w:cs="Courier New"/>
-          <w:sz w:val="20"/>
-          <w:szCs w:val="20"/>
-        </w:rPr>
-        <w:t xml:space="preserve"> = [-0.5, 25.5], </w:t>
-      </w:r>
-      <w:proofErr w:type="spellStart"/>
-      <w:r>
-        <w:rPr>
-          <w:rFonts w:ascii="Courier New" w:hAnsi="Courier New" w:cs="Courier New"/>
-          <w:sz w:val="20"/>
-          <w:szCs w:val="20"/>
-        </w:rPr>
-        <w:t>xlabelStr</w:t>
-      </w:r>
-      <w:proofErr w:type="spellEnd"/>
-      <w:r>
-        <w:rPr>
-          <w:rFonts w:ascii="Courier New" w:hAnsi="Courier New" w:cs="Courier New"/>
-          <w:sz w:val="20"/>
-          <w:szCs w:val="20"/>
-        </w:rPr>
-        <w:t xml:space="preserve">='Radial position, mm', </w:t>
-      </w:r>
-      <w:proofErr w:type="spellStart"/>
-      <w:r>
-        <w:rPr>
-          <w:rFonts w:ascii="Courier New" w:hAnsi="Courier New" w:cs="Courier New"/>
-          <w:sz w:val="20"/>
-          <w:szCs w:val="20"/>
-        </w:rPr>
-        <w:t>yScaleType</w:t>
-      </w:r>
-      <w:proofErr w:type="spellEnd"/>
-      <w:r>
-        <w:rPr>
-          <w:rFonts w:ascii="Courier New" w:hAnsi="Courier New" w:cs="Courier New"/>
-          <w:sz w:val="20"/>
-          <w:szCs w:val="20"/>
-        </w:rPr>
-        <w:t xml:space="preserve"> = 'linear', </w:t>
-      </w:r>
-      <w:proofErr w:type="spellStart"/>
-      <w:r>
-        <w:rPr>
-          <w:rFonts w:ascii="Courier New" w:hAnsi="Courier New" w:cs="Courier New"/>
-          <w:sz w:val="20"/>
-          <w:szCs w:val="20"/>
-        </w:rPr>
-        <w:t>flatten_dataset</w:t>
-      </w:r>
-      <w:proofErr w:type="spellEnd"/>
-      <w:r>
-        <w:rPr>
-          <w:rFonts w:ascii="Courier New" w:hAnsi="Courier New" w:cs="Courier New"/>
-          <w:sz w:val="20"/>
-          <w:szCs w:val="20"/>
-        </w:rPr>
-        <w:t xml:space="preserve"> = False)</w:t>
-      </w:r>
-    </w:p>
-    <w:p>
-      <w:pPr>
-        <w:rPr>
-          <w:rFonts w:ascii="Courier New" w:hAnsi="Courier New" w:cs="Courier New"/>
-          <w:sz w:val="20"/>
-          <w:szCs w:val="20"/>
-        </w:rPr>
-      </w:pPr>
-      <w:proofErr w:type="spellStart"/>
-      <w:r>
-        <w:rPr>
-          <w:rFonts w:ascii="Courier New" w:hAnsi="Courier New" w:cs="Courier New"/>
-          <w:sz w:val="20"/>
-          <w:szCs w:val="20"/>
-        </w:rPr>
-        <w:t>r_mm_all_close</w:t>
-      </w:r>
-      <w:proofErr w:type="spellEnd"/>
-      <w:r>
-        <w:rPr>
-          <w:rFonts w:ascii="Courier New" w:hAnsi="Courier New" w:cs="Courier New"/>
-          <w:sz w:val="20"/>
-          <w:szCs w:val="20"/>
-        </w:rPr>
-        <w:t xml:space="preserve"> = </w:t>
-      </w:r>
-      <w:proofErr w:type="spellStart"/>
-      <w:r>
-        <w:rPr>
-          <w:rFonts w:ascii="Courier New" w:hAnsi="Courier New" w:cs="Courier New"/>
-          <w:sz w:val="20"/>
-          <w:szCs w:val="20"/>
-        </w:rPr>
-        <w:t>combine_all_values_constrained</w:t>
-      </w:r>
-      <w:proofErr w:type="spellEnd"/>
-      <w:r>
-        <w:rPr>
-          <w:rFonts w:ascii="Courier New" w:hAnsi="Courier New" w:cs="Courier New"/>
-          <w:sz w:val="20"/>
-          <w:szCs w:val="20"/>
-        </w:rPr>
-        <w:t xml:space="preserve">(datasets, </w:t>
-      </w:r>
-      <w:proofErr w:type="spellStart"/>
-      <w:r>
-        <w:rPr>
-          <w:rFonts w:ascii="Courier New" w:hAnsi="Courier New" w:cs="Courier New"/>
-          <w:sz w:val="20"/>
-          <w:szCs w:val="20"/>
-        </w:rPr>
-        <w:t>keyName</w:t>
-      </w:r>
-      <w:proofErr w:type="spellEnd"/>
-      <w:r>
-        <w:rPr>
-          <w:rFonts w:ascii="Courier New" w:hAnsi="Courier New" w:cs="Courier New"/>
-          <w:sz w:val="20"/>
-          <w:szCs w:val="20"/>
-        </w:rPr>
-        <w:t>='</w:t>
-      </w:r>
-      <w:proofErr w:type="spellStart"/>
-      <w:r>
-        <w:rPr>
-          <w:rFonts w:ascii="Courier New" w:hAnsi="Courier New" w:cs="Courier New"/>
-          <w:sz w:val="20"/>
-          <w:szCs w:val="20"/>
-        </w:rPr>
-        <w:t>radial_position_mm</w:t>
-      </w:r>
-      <w:proofErr w:type="spellEnd"/>
-      <w:r>
-        <w:rPr>
-          <w:rFonts w:ascii="Courier New" w:hAnsi="Courier New" w:cs="Courier New"/>
-          <w:sz w:val="20"/>
-          <w:szCs w:val="20"/>
-        </w:rPr>
-        <w:t xml:space="preserve">', </w:t>
-      </w:r>
-      <w:proofErr w:type="spellStart"/>
-      <w:r>
-        <w:rPr>
-          <w:rFonts w:ascii="Courier New" w:hAnsi="Courier New" w:cs="Courier New"/>
-          <w:sz w:val="20"/>
-          <w:szCs w:val="20"/>
-        </w:rPr>
-        <w:t>constraintKey</w:t>
-      </w:r>
-      <w:proofErr w:type="spellEnd"/>
-      <w:r>
-        <w:rPr>
-          <w:rFonts w:ascii="Courier New" w:hAnsi="Courier New" w:cs="Courier New"/>
-          <w:sz w:val="20"/>
-          <w:szCs w:val="20"/>
-        </w:rPr>
-        <w:t>='</w:t>
-      </w:r>
-      <w:proofErr w:type="spellStart"/>
-      <w:r>
-        <w:rPr>
-          <w:rFonts w:ascii="Courier New" w:hAnsi="Courier New" w:cs="Courier New"/>
-          <w:sz w:val="20"/>
-          <w:szCs w:val="20"/>
-        </w:rPr>
-        <w:t>head_head_distance_mm</w:t>
-      </w:r>
-      <w:proofErr w:type="spellEnd"/>
-      <w:r>
-        <w:rPr>
-          <w:rFonts w:ascii="Courier New" w:hAnsi="Courier New" w:cs="Courier New"/>
-          <w:sz w:val="20"/>
-          <w:szCs w:val="20"/>
-        </w:rPr>
-        <w:t xml:space="preserve">', </w:t>
-      </w:r>
-      <w:proofErr w:type="spellStart"/>
-      <w:r>
-        <w:rPr>
-          <w:rFonts w:ascii="Courier New" w:hAnsi="Courier New" w:cs="Courier New"/>
-          <w:sz w:val="20"/>
-          <w:szCs w:val="20"/>
-        </w:rPr>
-        <w:t>constraintRange</w:t>
-      </w:r>
-      <w:proofErr w:type="spellEnd"/>
-      <w:r>
-        <w:rPr>
-          <w:rFonts w:ascii="Courier New" w:hAnsi="Courier New" w:cs="Courier New"/>
-          <w:sz w:val="20"/>
-          <w:szCs w:val="20"/>
-        </w:rPr>
-        <w:t>=[0.0, 5.0], dilate_plus1 = False)</w:t>
-      </w:r>
-    </w:p>
-    <w:p>
-      <w:pPr>
-        <w:rPr>
-          <w:rFonts w:ascii="Courier New" w:hAnsi="Courier New" w:cs="Courier New"/>
-          <w:sz w:val="20"/>
-          <w:szCs w:val="20"/>
-        </w:rPr>
-      </w:pPr>
-      <w:proofErr w:type="spellStart"/>
-      <w:r>
-        <w:rPr>
-          <w:rFonts w:ascii="Courier New" w:hAnsi="Courier New" w:cs="Courier New"/>
-          <w:sz w:val="20"/>
-          <w:szCs w:val="20"/>
-        </w:rPr>
-        <w:t>plot_probability_distr</w:t>
-      </w:r>
-      <w:proofErr w:type="spellEnd"/>
-      <w:r>
-        <w:rPr>
-          <w:rFonts w:ascii="Courier New" w:hAnsi="Courier New" w:cs="Courier New"/>
-          <w:sz w:val="20"/>
-          <w:szCs w:val="20"/>
-        </w:rPr>
-        <w:t>(</w:t>
-      </w:r>
-      <w:proofErr w:type="spellStart"/>
-      <w:r>
-        <w:rPr>
-          <w:rFonts w:ascii="Courier New" w:hAnsi="Courier New" w:cs="Courier New"/>
-          <w:sz w:val="20"/>
-          <w:szCs w:val="20"/>
-        </w:rPr>
-        <w:t>r_mm_all_close</w:t>
-      </w:r>
-      <w:proofErr w:type="spellEnd"/>
-      <w:r>
-        <w:rPr>
-          <w:rFonts w:ascii="Courier New" w:hAnsi="Courier New" w:cs="Courier New"/>
-          <w:sz w:val="20"/>
-          <w:szCs w:val="20"/>
-        </w:rPr>
-        <w:t xml:space="preserve">, </w:t>
-      </w:r>
-      <w:proofErr w:type="spellStart"/>
-      <w:r>
-        <w:rPr>
-          <w:rFonts w:ascii="Courier New" w:hAnsi="Courier New" w:cs="Courier New"/>
-          <w:sz w:val="20"/>
-          <w:szCs w:val="20"/>
-        </w:rPr>
-        <w:t>bin_width</w:t>
-      </w:r>
-      <w:proofErr w:type="spellEnd"/>
-      <w:r>
-        <w:rPr>
-          <w:rFonts w:ascii="Courier New" w:hAnsi="Courier New" w:cs="Courier New"/>
-          <w:sz w:val="20"/>
-          <w:szCs w:val="20"/>
-        </w:rPr>
-        <w:t xml:space="preserve">=1.0, </w:t>
-      </w:r>
-      <w:proofErr w:type="spellStart"/>
-      <w:r>
-        <w:rPr>
-          <w:rFonts w:ascii="Courier New" w:hAnsi="Courier New" w:cs="Courier New"/>
-          <w:sz w:val="20"/>
-          <w:szCs w:val="20"/>
-        </w:rPr>
-        <w:t>bin_range</w:t>
-      </w:r>
-      <w:proofErr w:type="spellEnd"/>
-      <w:r>
-        <w:rPr>
-          <w:rFonts w:ascii="Courier New" w:hAnsi="Courier New" w:cs="Courier New"/>
-          <w:sz w:val="20"/>
-          <w:szCs w:val="20"/>
-        </w:rPr>
-        <w:t xml:space="preserve"> = [-0.5, 25.5], </w:t>
-      </w:r>
-      <w:proofErr w:type="spellStart"/>
-      <w:r>
-        <w:rPr>
-          <w:rFonts w:ascii="Courier New" w:hAnsi="Courier New" w:cs="Courier New"/>
-          <w:sz w:val="20"/>
-          <w:szCs w:val="20"/>
-        </w:rPr>
-        <w:t>xlabelStr</w:t>
-      </w:r>
-      <w:proofErr w:type="spellEnd"/>
-      <w:r>
-        <w:rPr>
-          <w:rFonts w:ascii="Courier New" w:hAnsi="Courier New" w:cs="Courier New"/>
-          <w:sz w:val="20"/>
-          <w:szCs w:val="20"/>
-        </w:rPr>
-        <w:t xml:space="preserve">='Radial position, mm', </w:t>
-      </w:r>
-      <w:proofErr w:type="spellStart"/>
-      <w:r>
-        <w:rPr>
-          <w:rFonts w:ascii="Courier New" w:hAnsi="Courier New" w:cs="Courier New"/>
-          <w:sz w:val="20"/>
-          <w:szCs w:val="20"/>
-        </w:rPr>
-        <w:t>yScaleType</w:t>
-      </w:r>
-      <w:proofErr w:type="spellEnd"/>
-      <w:r>
-        <w:rPr>
-          <w:rFonts w:ascii="Courier New" w:hAnsi="Courier New" w:cs="Courier New"/>
-          <w:sz w:val="20"/>
-          <w:szCs w:val="20"/>
-        </w:rPr>
-        <w:t xml:space="preserve"> = 'linear', </w:t>
-      </w:r>
-      <w:proofErr w:type="spellStart"/>
-      <w:r>
-        <w:rPr>
-          <w:rFonts w:ascii="Courier New" w:hAnsi="Courier New" w:cs="Courier New"/>
-          <w:sz w:val="20"/>
-          <w:szCs w:val="20"/>
-        </w:rPr>
-        <w:t>titleStr</w:t>
-      </w:r>
-      <w:proofErr w:type="spellEnd"/>
-      <w:r>
-        <w:rPr>
-          <w:rFonts w:ascii="Courier New" w:hAnsi="Courier New" w:cs="Courier New"/>
-          <w:sz w:val="20"/>
-          <w:szCs w:val="20"/>
-        </w:rPr>
-        <w:t xml:space="preserve"> = 'Radial position, if close fish', </w:t>
-      </w:r>
-      <w:proofErr w:type="spellStart"/>
-      <w:r>
-        <w:rPr>
-          <w:rFonts w:ascii="Courier New" w:hAnsi="Courier New" w:cs="Courier New"/>
-          <w:sz w:val="20"/>
-          <w:szCs w:val="20"/>
-        </w:rPr>
-        <w:t>flatten_dataset</w:t>
-      </w:r>
-      <w:proofErr w:type="spellEnd"/>
-      <w:r>
-        <w:rPr>
-          <w:rFonts w:ascii="Courier New" w:hAnsi="Courier New" w:cs="Courier New"/>
-          <w:sz w:val="20"/>
-          <w:szCs w:val="20"/>
-        </w:rPr>
-        <w:t xml:space="preserve"> = False)</w:t>
-      </w:r>
-    </w:p>
-    <w:p>
-      <w:r>
-        <w:t xml:space="preserve">Note that this </w:t>
-      </w:r>
-      <w:r>
         <w:rPr>
           <w:b/>
           <w:bCs/>
         </w:rPr>
-        <w:t xml:space="preserve">the probability distribution of for p(r) isn’t normalized by 1/r; </w:t>
-      </w:r>
-      <w:r>
-        <w:t>this is intentional, to make the relative time spent at different r more apparent.</w:t>
-      </w:r>
-    </w:p>
-    <w:p>
-      <w:r>
-        <w:lastRenderedPageBreak/>
-        <w:t>The function can also plot the histogram in polar coordinates – useful for angle distributions.</w:t>
-      </w:r>
-    </w:p>
-    <w:p/>
-    <w:p>
-      <w:r>
-        <w:rPr>
-          <w:rFonts w:ascii="Courier New" w:hAnsi="Courier New" w:cs="Courier New"/>
-          <w:sz w:val="22"/>
-        </w:rPr>
-        <w:t>make_2D_histogram()</w:t>
-      </w:r>
-      <w:r>
-        <w:rPr>
-          <w:rFonts w:ascii="Courier New" w:hAnsi="Courier New" w:cs="Courier New"/>
-          <w:sz w:val="22"/>
-        </w:rPr>
-        <w:t xml:space="preserve">: </w:t>
-      </w:r>
-      <w:r>
-        <w:t>Create a 2D histogram plot of the values from two keys in the given datasets.</w:t>
-      </w:r>
-      <w:r>
-        <w:t xml:space="preserve"> Can specify ranges, dilation of “bad frames” – always avoid bad frames.</w:t>
-      </w:r>
-      <w:r>
-        <w:t xml:space="preserve"> Uses </w:t>
-      </w:r>
-      <w:proofErr w:type="spellStart"/>
-      <w:r>
-        <w:rPr>
-          <w:rFonts w:ascii="Courier New" w:hAnsi="Courier New" w:cs="Courier New"/>
-          <w:sz w:val="22"/>
-        </w:rPr>
-        <w:t>combine_all_values_constraine</w:t>
-      </w:r>
-      <w:r>
-        <w:rPr>
-          <w:rFonts w:ascii="Courier New" w:hAnsi="Courier New" w:cs="Courier New"/>
-          <w:sz w:val="22"/>
-        </w:rPr>
-        <w:t>d</w:t>
+      </w:pPr>
+      <w:r>
+        <w:rPr>
+          <w:b/>
+          <w:bCs/>
+        </w:rPr>
+        <w:t>Binning cross-correlations by another parameter, such as distance.</w:t>
+      </w:r>
+    </w:p>
+    <w:p>
+      <w:r>
+        <w:t>Calculate</w:t>
+      </w:r>
+      <w:r>
+        <w:t xml:space="preserve"> cross-correlations between fish of speed (or any other variable)</w:t>
+      </w:r>
+      <w:r>
+        <w:t>, binned</w:t>
+      </w:r>
+      <w:r>
+        <w:t xml:space="preserve"> as a function of distance (or </w:t>
+      </w:r>
+      <w:r>
+        <w:t xml:space="preserve">any </w:t>
+      </w:r>
+      <w:r>
+        <w:t>other parameter)</w:t>
+      </w:r>
+      <w:r>
+        <w:t xml:space="preserve">. For example, we may wish to see </w:t>
+      </w:r>
+      <w:r>
+        <w:t xml:space="preserve">the decay of inter-fish responses with separation. </w:t>
+      </w:r>
+    </w:p>
+    <w:p>
+      <w:r>
+        <w:t>Functions:</w:t>
+      </w:r>
+    </w:p>
+    <w:p>
+      <w:pPr>
+        <w:rPr>
+          <w:rFonts w:ascii="Courier New" w:hAnsi="Courier New" w:cs="Courier New"/>
+          <w:sz w:val="22"/>
+        </w:rPr>
+      </w:pPr>
+      <w:proofErr w:type="spellStart"/>
+      <w:r>
+        <w:rPr>
+          <w:rFonts w:ascii="Courier New" w:hAnsi="Courier New" w:cs="Courier New"/>
+          <w:sz w:val="22"/>
+        </w:rPr>
+        <w:t>calculate_value_corr_oneSet_binned</w:t>
       </w:r>
       <w:proofErr w:type="spellEnd"/>
       <w:r>
@@ -20040,11 +19411,590 @@
         </w:rPr>
         <w:t>()</w:t>
       </w:r>
-      <w:r>
-        <w:t xml:space="preserve"> to combine across all datasets the values of some characteristics, removing (dilated) bad frames, etc. See August 2024 notes</w:t>
-      </w:r>
-      <w:r>
-        <w:t>, including August 27, 2024 notes – can use particular fish for values, and for constraints.</w:t>
+    </w:p>
+    <w:p>
+      <w:pPr>
+        <w:rPr>
+          <w:rFonts w:ascii="Courier New" w:hAnsi="Courier New" w:cs="Courier New"/>
+          <w:sz w:val="22"/>
+        </w:rPr>
+      </w:pPr>
+      <w:proofErr w:type="spellStart"/>
+      <w:r>
+        <w:rPr>
+          <w:rFonts w:ascii="Courier New" w:hAnsi="Courier New" w:cs="Courier New"/>
+          <w:sz w:val="22"/>
+        </w:rPr>
+        <w:t>calculate_value_corr_all_binned</w:t>
+      </w:r>
+      <w:proofErr w:type="spellEnd"/>
+      <w:r>
+        <w:rPr>
+          <w:rFonts w:ascii="Courier New" w:hAnsi="Courier New" w:cs="Courier New"/>
+          <w:sz w:val="22"/>
+        </w:rPr>
+        <w:t>()</w:t>
+      </w:r>
+    </w:p>
+    <w:p>
+      <w:pPr>
+        <w:rPr>
+          <w:rFonts w:ascii="Courier New" w:hAnsi="Courier New" w:cs="Courier New"/>
+          <w:sz w:val="22"/>
+        </w:rPr>
+      </w:pPr>
+      <w:proofErr w:type="spellStart"/>
+      <w:r>
+        <w:rPr>
+          <w:rFonts w:ascii="Courier New" w:hAnsi="Courier New" w:cs="Courier New"/>
+          <w:sz w:val="22"/>
+        </w:rPr>
+        <w:t>plot_waterfall_binned_crosscorr</w:t>
+      </w:r>
+      <w:proofErr w:type="spellEnd"/>
+      <w:r>
+        <w:rPr>
+          <w:rFonts w:ascii="Courier New" w:hAnsi="Courier New" w:cs="Courier New"/>
+          <w:sz w:val="22"/>
+        </w:rPr>
+        <w:t>()</w:t>
+      </w:r>
+    </w:p>
+    <w:p>
+      <w:r>
+        <w:t>Note: speeds from frames with bad tracking are replaced by random numbers with the same mean, std. dev. as good tracking frames. If bad tracking is over 50%, the dataset is skipped.</w:t>
+      </w:r>
+    </w:p>
+    <w:p>
+      <w:r>
+        <w:rPr>
+          <w:b/>
+          <w:bCs/>
+        </w:rPr>
+        <w:t>To run,</w:t>
+      </w:r>
+      <w:r>
+        <w:t xml:space="preserve"> e.g. using closest-distance as the binning parameter:</w:t>
+      </w:r>
+    </w:p>
+    <w:p>
+      <w:r>
+        <w:t>(Load datasets)</w:t>
+      </w:r>
+    </w:p>
+    <w:p>
+      <w:r>
+        <w:t>(</w:t>
+      </w:r>
+      <w:r>
+        <w:t>run toolkit.py</w:t>
+      </w:r>
+      <w:r>
+        <w:t>)</w:t>
+      </w:r>
+    </w:p>
+    <w:p>
+      <w:pPr>
+        <w:rPr>
+          <w:rFonts w:ascii="Courier New" w:hAnsi="Courier New" w:cs="Courier New"/>
+          <w:sz w:val="20"/>
+          <w:szCs w:val="20"/>
+        </w:rPr>
+      </w:pPr>
+      <w:proofErr w:type="spellStart"/>
+      <w:r>
+        <w:rPr>
+          <w:rFonts w:ascii="Courier New" w:hAnsi="Courier New" w:cs="Courier New"/>
+          <w:sz w:val="20"/>
+          <w:szCs w:val="20"/>
+        </w:rPr>
+        <w:t>binned_crosscorr_all</w:t>
+      </w:r>
+      <w:proofErr w:type="spellEnd"/>
+      <w:r>
+        <w:rPr>
+          <w:rFonts w:ascii="Courier New" w:hAnsi="Courier New" w:cs="Courier New"/>
+          <w:sz w:val="20"/>
+          <w:szCs w:val="20"/>
+        </w:rPr>
+        <w:t xml:space="preserve">, </w:t>
+      </w:r>
+      <w:proofErr w:type="spellStart"/>
+      <w:r>
+        <w:rPr>
+          <w:rFonts w:ascii="Courier New" w:hAnsi="Courier New" w:cs="Courier New"/>
+          <w:sz w:val="20"/>
+          <w:szCs w:val="20"/>
+        </w:rPr>
+        <w:t>bin_centers</w:t>
+      </w:r>
+      <w:proofErr w:type="spellEnd"/>
+      <w:r>
+        <w:rPr>
+          <w:rFonts w:ascii="Courier New" w:hAnsi="Courier New" w:cs="Courier New"/>
+          <w:sz w:val="20"/>
+          <w:szCs w:val="20"/>
+        </w:rPr>
+        <w:t xml:space="preserve">, </w:t>
+      </w:r>
+      <w:proofErr w:type="spellStart"/>
+      <w:r>
+        <w:rPr>
+          <w:rFonts w:ascii="Courier New" w:hAnsi="Courier New" w:cs="Courier New"/>
+          <w:sz w:val="20"/>
+          <w:szCs w:val="20"/>
+        </w:rPr>
+        <w:t>t_lag</w:t>
+      </w:r>
+      <w:proofErr w:type="spellEnd"/>
+      <w:r>
+        <w:rPr>
+          <w:rFonts w:ascii="Courier New" w:hAnsi="Courier New" w:cs="Courier New"/>
+          <w:sz w:val="20"/>
+          <w:szCs w:val="20"/>
+        </w:rPr>
+        <w:t xml:space="preserve">, </w:t>
+      </w:r>
+      <w:proofErr w:type="spellStart"/>
+      <w:r>
+        <w:rPr>
+          <w:rFonts w:ascii="Courier New" w:hAnsi="Courier New" w:cs="Courier New"/>
+          <w:sz w:val="20"/>
+          <w:szCs w:val="20"/>
+        </w:rPr>
+        <w:t>bin_counts_all</w:t>
+      </w:r>
+      <w:proofErr w:type="spellEnd"/>
+      <w:r>
+        <w:rPr>
+          <w:rFonts w:ascii="Courier New" w:hAnsi="Courier New" w:cs="Courier New"/>
+          <w:sz w:val="20"/>
+          <w:szCs w:val="20"/>
+        </w:rPr>
+        <w:t xml:space="preserve"> = \</w:t>
+      </w:r>
+    </w:p>
+    <w:p>
+      <w:pPr>
+        <w:rPr>
+          <w:rFonts w:ascii="Courier New" w:hAnsi="Courier New" w:cs="Courier New"/>
+          <w:sz w:val="20"/>
+          <w:szCs w:val="20"/>
+        </w:rPr>
+      </w:pPr>
+      <w:r>
+        <w:rPr>
+          <w:rFonts w:ascii="Courier New" w:hAnsi="Courier New" w:cs="Courier New"/>
+          <w:sz w:val="20"/>
+          <w:szCs w:val="20"/>
+        </w:rPr>
+        <w:t xml:space="preserve">    </w:t>
+      </w:r>
+      <w:proofErr w:type="spellStart"/>
+      <w:r>
+        <w:rPr>
+          <w:rFonts w:ascii="Courier New" w:hAnsi="Courier New" w:cs="Courier New"/>
+          <w:sz w:val="20"/>
+          <w:szCs w:val="20"/>
+        </w:rPr>
+        <w:t>calculate_value_corr_all_binned</w:t>
+      </w:r>
+      <w:proofErr w:type="spellEnd"/>
+      <w:r>
+        <w:rPr>
+          <w:rFonts w:ascii="Courier New" w:hAnsi="Courier New" w:cs="Courier New"/>
+          <w:sz w:val="20"/>
+          <w:szCs w:val="20"/>
+        </w:rPr>
+        <w:t xml:space="preserve">(datasets,      </w:t>
+      </w:r>
+      <w:r>
+        <w:rPr>
+          <w:rFonts w:ascii="Courier New" w:hAnsi="Courier New" w:cs="Courier New"/>
+          <w:sz w:val="20"/>
+          <w:szCs w:val="20"/>
+        </w:rPr>
+        <w:t xml:space="preserve"> </w:t>
+      </w:r>
+      <w:proofErr w:type="spellStart"/>
+      <w:r>
+        <w:rPr>
+          <w:rFonts w:ascii="Courier New" w:hAnsi="Courier New" w:cs="Courier New"/>
+          <w:sz w:val="20"/>
+          <w:szCs w:val="20"/>
+        </w:rPr>
+        <w:t>keyName</w:t>
+      </w:r>
+      <w:proofErr w:type="spellEnd"/>
+      <w:r>
+        <w:rPr>
+          <w:rFonts w:ascii="Courier New" w:hAnsi="Courier New" w:cs="Courier New"/>
+          <w:sz w:val="20"/>
+          <w:szCs w:val="20"/>
+        </w:rPr>
+        <w:t>='</w:t>
+      </w:r>
+      <w:proofErr w:type="spellStart"/>
+      <w:r>
+        <w:rPr>
+          <w:rFonts w:ascii="Courier New" w:hAnsi="Courier New" w:cs="Courier New"/>
+          <w:sz w:val="20"/>
+          <w:szCs w:val="20"/>
+        </w:rPr>
+        <w:t>speed_array_mm_s</w:t>
+      </w:r>
+      <w:proofErr w:type="spellEnd"/>
+      <w:r>
+        <w:rPr>
+          <w:rFonts w:ascii="Courier New" w:hAnsi="Courier New" w:cs="Courier New"/>
+          <w:sz w:val="20"/>
+          <w:szCs w:val="20"/>
+        </w:rPr>
+        <w:t xml:space="preserve">',  </w:t>
+      </w:r>
+      <w:proofErr w:type="spellStart"/>
+      <w:r>
+        <w:rPr>
+          <w:rFonts w:ascii="Courier New" w:hAnsi="Courier New" w:cs="Courier New"/>
+          <w:sz w:val="20"/>
+          <w:szCs w:val="20"/>
+        </w:rPr>
+        <w:t>binKeyName</w:t>
+      </w:r>
+      <w:proofErr w:type="spellEnd"/>
+      <w:r>
+        <w:rPr>
+          <w:rFonts w:ascii="Courier New" w:hAnsi="Courier New" w:cs="Courier New"/>
+          <w:sz w:val="20"/>
+          <w:szCs w:val="20"/>
+        </w:rPr>
+        <w:t xml:space="preserve"> = '</w:t>
+      </w:r>
+      <w:proofErr w:type="spellStart"/>
+      <w:r>
+        <w:rPr>
+          <w:rFonts w:ascii="Courier New" w:hAnsi="Courier New" w:cs="Courier New"/>
+          <w:sz w:val="20"/>
+          <w:szCs w:val="20"/>
+        </w:rPr>
+        <w:t>closest_distance_mm</w:t>
+      </w:r>
+      <w:proofErr w:type="spellEnd"/>
+      <w:r>
+        <w:rPr>
+          <w:rFonts w:ascii="Courier New" w:hAnsi="Courier New" w:cs="Courier New"/>
+          <w:sz w:val="20"/>
+          <w:szCs w:val="20"/>
+        </w:rPr>
+        <w:t>',</w:t>
+      </w:r>
+      <w:r>
+        <w:rPr>
+          <w:rFonts w:ascii="Courier New" w:hAnsi="Courier New" w:cs="Courier New"/>
+          <w:sz w:val="20"/>
+          <w:szCs w:val="20"/>
+        </w:rPr>
+        <w:tab/>
+      </w:r>
+      <w:r>
+        <w:rPr>
+          <w:rFonts w:ascii="Courier New" w:hAnsi="Courier New" w:cs="Courier New"/>
+          <w:sz w:val="20"/>
+          <w:szCs w:val="20"/>
+        </w:rPr>
+        <w:tab/>
+      </w:r>
+      <w:r>
+        <w:rPr>
+          <w:rFonts w:ascii="Courier New" w:hAnsi="Courier New" w:cs="Courier New"/>
+          <w:sz w:val="20"/>
+          <w:szCs w:val="20"/>
+        </w:rPr>
+        <w:tab/>
+      </w:r>
+      <w:proofErr w:type="spellStart"/>
+      <w:r>
+        <w:rPr>
+          <w:rFonts w:ascii="Courier New" w:hAnsi="Courier New" w:cs="Courier New"/>
+          <w:sz w:val="20"/>
+          <w:szCs w:val="20"/>
+        </w:rPr>
+        <w:t>bin_value_min</w:t>
+      </w:r>
+      <w:proofErr w:type="spellEnd"/>
+      <w:r>
+        <w:rPr>
+          <w:rFonts w:ascii="Courier New" w:hAnsi="Courier New" w:cs="Courier New"/>
+          <w:sz w:val="20"/>
+          <w:szCs w:val="20"/>
+        </w:rPr>
+        <w:t xml:space="preserve"> = 0.0,       </w:t>
+      </w:r>
+      <w:proofErr w:type="spellStart"/>
+      <w:r>
+        <w:rPr>
+          <w:rFonts w:ascii="Courier New" w:hAnsi="Courier New" w:cs="Courier New"/>
+          <w:sz w:val="20"/>
+          <w:szCs w:val="20"/>
+        </w:rPr>
+        <w:t>bin_value_max</w:t>
+      </w:r>
+      <w:proofErr w:type="spellEnd"/>
+      <w:r>
+        <w:rPr>
+          <w:rFonts w:ascii="Courier New" w:hAnsi="Courier New" w:cs="Courier New"/>
+          <w:sz w:val="20"/>
+          <w:szCs w:val="20"/>
+        </w:rPr>
+        <w:t xml:space="preserve"> = 50.0,                                     </w:t>
+      </w:r>
+      <w:proofErr w:type="spellStart"/>
+      <w:r>
+        <w:rPr>
+          <w:rFonts w:ascii="Courier New" w:hAnsi="Courier New" w:cs="Courier New"/>
+          <w:sz w:val="20"/>
+          <w:szCs w:val="20"/>
+        </w:rPr>
+        <w:t>bin_width</w:t>
+      </w:r>
+      <w:proofErr w:type="spellEnd"/>
+      <w:r>
+        <w:rPr>
+          <w:rFonts w:ascii="Courier New" w:hAnsi="Courier New" w:cs="Courier New"/>
+          <w:sz w:val="20"/>
+          <w:szCs w:val="20"/>
+        </w:rPr>
+        <w:t xml:space="preserve">=5.0, </w:t>
+      </w:r>
+      <w:proofErr w:type="spellStart"/>
+      <w:r>
+        <w:rPr>
+          <w:rFonts w:ascii="Courier New" w:hAnsi="Courier New" w:cs="Courier New"/>
+          <w:sz w:val="20"/>
+          <w:szCs w:val="20"/>
+        </w:rPr>
+        <w:t>t_max</w:t>
+      </w:r>
+      <w:proofErr w:type="spellEnd"/>
+      <w:r>
+        <w:rPr>
+          <w:rFonts w:ascii="Courier New" w:hAnsi="Courier New" w:cs="Courier New"/>
+          <w:sz w:val="20"/>
+          <w:szCs w:val="20"/>
+        </w:rPr>
+        <w:t xml:space="preserve">=2.0,  </w:t>
+      </w:r>
+      <w:proofErr w:type="spellStart"/>
+      <w:r>
+        <w:rPr>
+          <w:rFonts w:ascii="Courier New" w:hAnsi="Courier New" w:cs="Courier New"/>
+          <w:sz w:val="20"/>
+          <w:szCs w:val="20"/>
+        </w:rPr>
+        <w:t>t_window</w:t>
+      </w:r>
+      <w:proofErr w:type="spellEnd"/>
+      <w:r>
+        <w:rPr>
+          <w:rFonts w:ascii="Courier New" w:hAnsi="Courier New" w:cs="Courier New"/>
+          <w:sz w:val="20"/>
+          <w:szCs w:val="20"/>
+        </w:rPr>
+        <w:t>=5.0)</w:t>
+      </w:r>
+    </w:p>
+    <w:p>
+      <w:pPr>
+        <w:rPr>
+          <w:rFonts w:ascii="Courier New" w:hAnsi="Courier New" w:cs="Courier New"/>
+          <w:sz w:val="20"/>
+          <w:szCs w:val="20"/>
+        </w:rPr>
+      </w:pPr>
+      <w:proofErr w:type="spellStart"/>
+      <w:r>
+        <w:rPr>
+          <w:rFonts w:ascii="Courier New" w:hAnsi="Courier New" w:cs="Courier New"/>
+          <w:sz w:val="20"/>
+          <w:szCs w:val="20"/>
+        </w:rPr>
+        <w:t>plot_waterfall_binned_crosscorr</w:t>
+      </w:r>
+      <w:proofErr w:type="spellEnd"/>
+      <w:r>
+        <w:rPr>
+          <w:rFonts w:ascii="Courier New" w:hAnsi="Courier New" w:cs="Courier New"/>
+          <w:sz w:val="20"/>
+          <w:szCs w:val="20"/>
+        </w:rPr>
+        <w:t>(</w:t>
+      </w:r>
+      <w:proofErr w:type="spellStart"/>
+      <w:r>
+        <w:rPr>
+          <w:rFonts w:ascii="Courier New" w:hAnsi="Courier New" w:cs="Courier New"/>
+          <w:sz w:val="20"/>
+          <w:szCs w:val="20"/>
+        </w:rPr>
+        <w:t>binned_crosscorr_all</w:t>
+      </w:r>
+      <w:proofErr w:type="spellEnd"/>
+      <w:r>
+        <w:rPr>
+          <w:rFonts w:ascii="Courier New" w:hAnsi="Courier New" w:cs="Courier New"/>
+          <w:sz w:val="20"/>
+          <w:szCs w:val="20"/>
+        </w:rPr>
+        <w:t xml:space="preserve">, </w:t>
+      </w:r>
+      <w:proofErr w:type="spellStart"/>
+      <w:r>
+        <w:rPr>
+          <w:rFonts w:ascii="Courier New" w:hAnsi="Courier New" w:cs="Courier New"/>
+          <w:sz w:val="20"/>
+          <w:szCs w:val="20"/>
+        </w:rPr>
+        <w:t>bin_centers</w:t>
+      </w:r>
+      <w:proofErr w:type="spellEnd"/>
+      <w:r>
+        <w:rPr>
+          <w:rFonts w:ascii="Courier New" w:hAnsi="Courier New" w:cs="Courier New"/>
+          <w:sz w:val="20"/>
+          <w:szCs w:val="20"/>
+        </w:rPr>
+        <w:t xml:space="preserve">, </w:t>
+      </w:r>
+      <w:proofErr w:type="spellStart"/>
+      <w:r>
+        <w:rPr>
+          <w:rFonts w:ascii="Courier New" w:hAnsi="Courier New" w:cs="Courier New"/>
+          <w:sz w:val="20"/>
+          <w:szCs w:val="20"/>
+        </w:rPr>
+        <w:t>t_lag</w:t>
+      </w:r>
+      <w:proofErr w:type="spellEnd"/>
+      <w:r>
+        <w:rPr>
+          <w:rFonts w:ascii="Courier New" w:hAnsi="Courier New" w:cs="Courier New"/>
+          <w:sz w:val="20"/>
+          <w:szCs w:val="20"/>
+        </w:rPr>
+        <w:t>,</w:t>
+      </w:r>
+    </w:p>
+    <w:p>
+      <w:pPr>
+        <w:rPr>
+          <w:rFonts w:ascii="Courier New" w:hAnsi="Courier New" w:cs="Courier New"/>
+          <w:sz w:val="20"/>
+          <w:szCs w:val="20"/>
+        </w:rPr>
+      </w:pPr>
+      <w:r>
+        <w:rPr>
+          <w:rFonts w:ascii="Courier New" w:hAnsi="Courier New" w:cs="Courier New"/>
+          <w:sz w:val="20"/>
+          <w:szCs w:val="20"/>
+        </w:rPr>
+        <w:t xml:space="preserve">   </w:t>
+      </w:r>
+      <w:proofErr w:type="spellStart"/>
+      <w:r>
+        <w:rPr>
+          <w:rFonts w:ascii="Courier New" w:hAnsi="Courier New" w:cs="Courier New"/>
+          <w:sz w:val="20"/>
+          <w:szCs w:val="20"/>
+        </w:rPr>
+        <w:t>bin_counts_all</w:t>
+      </w:r>
+      <w:proofErr w:type="spellEnd"/>
+      <w:r>
+        <w:rPr>
+          <w:rFonts w:ascii="Courier New" w:hAnsi="Courier New" w:cs="Courier New"/>
+          <w:sz w:val="20"/>
+          <w:szCs w:val="20"/>
+        </w:rPr>
+        <w:t>=</w:t>
+      </w:r>
+      <w:proofErr w:type="spellStart"/>
+      <w:r>
+        <w:rPr>
+          <w:rFonts w:ascii="Courier New" w:hAnsi="Courier New" w:cs="Courier New"/>
+          <w:sz w:val="20"/>
+          <w:szCs w:val="20"/>
+        </w:rPr>
+        <w:t>bin_counts_all,xlabelStr</w:t>
+      </w:r>
+      <w:proofErr w:type="spellEnd"/>
+      <w:r>
+        <w:rPr>
+          <w:rFonts w:ascii="Courier New" w:hAnsi="Courier New" w:cs="Courier New"/>
+          <w:sz w:val="20"/>
+          <w:szCs w:val="20"/>
+        </w:rPr>
+        <w:t>='Time lag (s)',</w:t>
+      </w:r>
+    </w:p>
+    <w:p>
+      <w:pPr>
+        <w:rPr>
+          <w:rFonts w:ascii="Courier New" w:hAnsi="Courier New" w:cs="Courier New"/>
+          <w:sz w:val="20"/>
+          <w:szCs w:val="20"/>
+        </w:rPr>
+      </w:pPr>
+      <w:r>
+        <w:rPr>
+          <w:rFonts w:ascii="Courier New" w:hAnsi="Courier New" w:cs="Courier New"/>
+          <w:sz w:val="20"/>
+          <w:szCs w:val="20"/>
+        </w:rPr>
+        <w:t xml:space="preserve">   </w:t>
+      </w:r>
+      <w:proofErr w:type="spellStart"/>
+      <w:r>
+        <w:rPr>
+          <w:rFonts w:ascii="Courier New" w:hAnsi="Courier New" w:cs="Courier New"/>
+          <w:sz w:val="20"/>
+          <w:szCs w:val="20"/>
+        </w:rPr>
+        <w:t>titleStr</w:t>
+      </w:r>
+      <w:proofErr w:type="spellEnd"/>
+      <w:r>
+        <w:rPr>
+          <w:rFonts w:ascii="Courier New" w:hAnsi="Courier New" w:cs="Courier New"/>
+          <w:sz w:val="20"/>
+          <w:szCs w:val="20"/>
+        </w:rPr>
+        <w:t>='Closest Distance-Binned Cross-correlation, Light',</w:t>
+      </w:r>
+      <w:r>
+        <w:rPr>
+          <w:rFonts w:ascii="Courier New" w:hAnsi="Courier New" w:cs="Courier New"/>
+          <w:sz w:val="20"/>
+          <w:szCs w:val="20"/>
+        </w:rPr>
+        <w:t xml:space="preserve"> </w:t>
+      </w:r>
+    </w:p>
+    <w:p>
+      <w:pPr>
+        <w:rPr>
+          <w:rFonts w:ascii="Courier New" w:hAnsi="Courier New" w:cs="Courier New"/>
+          <w:sz w:val="20"/>
+          <w:szCs w:val="20"/>
+        </w:rPr>
+      </w:pPr>
+      <w:r>
+        <w:rPr>
+          <w:rFonts w:ascii="Courier New" w:hAnsi="Courier New" w:cs="Courier New"/>
+          <w:sz w:val="20"/>
+          <w:szCs w:val="20"/>
+        </w:rPr>
+        <w:t xml:space="preserve">   outputFileName='speed_crosscorr_closestDist_5s_TwoWeekLight.png')</w:t>
       </w:r>
     </w:p>
     <w:p/>
@@ -20052,16 +20002,751 @@
     <w:p/>
     <w:p>
       <w:pPr>
+        <w:pStyle w:val="Heading2"/>
+      </w:pPr>
+      <w:r>
+        <w:t>Combining and plotting data</w:t>
+      </w:r>
+    </w:p>
+    <w:p>
+      <w:proofErr w:type="spellStart"/>
+      <w:r>
+        <w:rPr>
+          <w:rFonts w:ascii="Courier New" w:hAnsi="Courier New" w:cs="Courier New"/>
+          <w:sz w:val="22"/>
+        </w:rPr>
+        <w:t>combine_all_values_constrained</w:t>
+      </w:r>
+      <w:proofErr w:type="spellEnd"/>
+      <w:r>
+        <w:rPr>
+          <w:rFonts w:ascii="Courier New" w:hAnsi="Courier New" w:cs="Courier New"/>
+          <w:sz w:val="22"/>
+        </w:rPr>
+        <w:t>()</w:t>
+      </w:r>
+      <w:r>
+        <w:t>:  Combine all values of one characteristic, like speed, across all datasets. Optional: can combine values of one characteristic subject to a mask on another characteristic, for example all speed values when inter-fish distance is close. Ignore, in each dataset, "bad tracking" frames. For example: get all speed values for frames in which inter-fish-distance is below 5 mm.</w:t>
+      </w:r>
+    </w:p>
+    <w:p>
+      <w:r>
+        <w:rPr>
+          <w:i/>
+          <w:iCs/>
+        </w:rPr>
+        <w:t>August 27, 2024:</w:t>
+      </w:r>
+      <w:r>
+        <w:t xml:space="preserve"> Allow for constraints properties to be arrays with more than one fish, e.g. for speed, either taking values for one of the fish, or an average, or max or min.</w:t>
+      </w:r>
+    </w:p>
+    <w:p>
+      <w:r>
+        <w:t xml:space="preserve">Can then use combined values in, for example, </w:t>
+      </w:r>
+      <w:proofErr w:type="spellStart"/>
+      <w:r>
+        <w:rPr>
+          <w:rFonts w:ascii="Courier New" w:hAnsi="Courier New" w:cs="Courier New"/>
+          <w:sz w:val="22"/>
+        </w:rPr>
+        <w:t>plot_probability_distr</w:t>
+      </w:r>
+      <w:proofErr w:type="spellEnd"/>
+      <w:r>
+        <w:rPr>
+          <w:rFonts w:ascii="Courier New" w:hAnsi="Courier New" w:cs="Courier New"/>
+          <w:sz w:val="22"/>
+        </w:rPr>
+        <w:t>().</w:t>
+      </w:r>
+    </w:p>
+    <w:p>
+      <w:r>
+        <w:t>See below (</w:t>
+      </w:r>
+      <w:proofErr w:type="spellStart"/>
+      <w:r>
+        <w:rPr>
+          <w:rFonts w:ascii="Courier New" w:hAnsi="Courier New" w:cs="Courier New"/>
+          <w:sz w:val="22"/>
+        </w:rPr>
+        <w:t>plot_probability_distr</w:t>
+      </w:r>
+      <w:proofErr w:type="spellEnd"/>
+      <w:r>
+        <w:t>) for examples.</w:t>
+      </w:r>
+    </w:p>
+    <w:p/>
+    <w:p>
+      <w:pPr>
+        <w:pStyle w:val="Heading2"/>
+      </w:pPr>
+      <w:r>
+        <w:t>Probability distribution</w:t>
+      </w:r>
+      <w:r>
+        <w:t>s and histograms</w:t>
+      </w:r>
+    </w:p>
+    <w:p>
+      <w:proofErr w:type="spellStart"/>
+      <w:r>
+        <w:rPr>
+          <w:rFonts w:ascii="Courier New" w:hAnsi="Courier New" w:cs="Courier New"/>
+          <w:sz w:val="22"/>
+        </w:rPr>
+        <w:t>plot_probability_distr</w:t>
+      </w:r>
+      <w:proofErr w:type="spellEnd"/>
+      <w:r>
+        <w:rPr>
+          <w:rFonts w:ascii="Courier New" w:hAnsi="Courier New" w:cs="Courier New"/>
+          <w:sz w:val="22"/>
+        </w:rPr>
+        <w:t>()</w:t>
+      </w:r>
+      <w:r>
+        <w:t xml:space="preserve">: Plot the probability distribution (normalized histogram) for each array in </w:t>
+      </w:r>
+      <w:proofErr w:type="spellStart"/>
+      <w:r>
+        <w:t>x_list</w:t>
+      </w:r>
+      <w:proofErr w:type="spellEnd"/>
+      <w:r>
+        <w:t xml:space="preserve"> (semi-transparent) and for the concatenated array of all items in </w:t>
+      </w:r>
+      <w:proofErr w:type="spellStart"/>
+      <w:r>
+        <w:t>x_list</w:t>
+      </w:r>
+      <w:proofErr w:type="spellEnd"/>
+      <w:r>
+        <w:t xml:space="preserve"> (black). </w:t>
+      </w:r>
+      <w:r>
+        <w:t xml:space="preserve">Typically use this with the output of </w:t>
+      </w:r>
+      <w:proofErr w:type="spellStart"/>
+      <w:r>
+        <w:rPr>
+          <w:rFonts w:ascii="Courier New" w:hAnsi="Courier New" w:cs="Courier New"/>
+          <w:sz w:val="22"/>
+        </w:rPr>
+        <w:t>combine_all_values_constrained</w:t>
+      </w:r>
+      <w:proofErr w:type="spellEnd"/>
+      <w:r>
+        <w:rPr>
+          <w:rFonts w:ascii="Courier New" w:hAnsi="Courier New" w:cs="Courier New"/>
+          <w:sz w:val="22"/>
+        </w:rPr>
+        <w:t>()</w:t>
+      </w:r>
+      <w:r>
+        <w:t xml:space="preserve"> .  </w:t>
+      </w:r>
+      <w:r>
+        <w:t xml:space="preserve">For example: </w:t>
+      </w:r>
+    </w:p>
+    <w:p>
+      <w:pPr>
+        <w:rPr>
+          <w:rFonts w:ascii="Courier New" w:hAnsi="Courier New" w:cs="Courier New"/>
+          <w:sz w:val="20"/>
+          <w:szCs w:val="20"/>
+        </w:rPr>
+      </w:pPr>
+      <w:proofErr w:type="spellStart"/>
+      <w:r>
+        <w:rPr>
+          <w:rFonts w:ascii="Courier New" w:hAnsi="Courier New" w:cs="Courier New"/>
+          <w:sz w:val="20"/>
+          <w:szCs w:val="20"/>
+        </w:rPr>
+        <w:t>r_mm_all</w:t>
+      </w:r>
+      <w:proofErr w:type="spellEnd"/>
+      <w:r>
+        <w:rPr>
+          <w:rFonts w:ascii="Courier New" w:hAnsi="Courier New" w:cs="Courier New"/>
+          <w:sz w:val="20"/>
+          <w:szCs w:val="20"/>
+        </w:rPr>
+        <w:t xml:space="preserve"> = </w:t>
+      </w:r>
+      <w:proofErr w:type="spellStart"/>
+      <w:r>
+        <w:rPr>
+          <w:rFonts w:ascii="Courier New" w:hAnsi="Courier New" w:cs="Courier New"/>
+          <w:sz w:val="20"/>
+          <w:szCs w:val="20"/>
+        </w:rPr>
+        <w:t>combine_all_values_constrained</w:t>
+      </w:r>
+      <w:proofErr w:type="spellEnd"/>
+      <w:r>
+        <w:rPr>
+          <w:rFonts w:ascii="Courier New" w:hAnsi="Courier New" w:cs="Courier New"/>
+          <w:sz w:val="20"/>
+          <w:szCs w:val="20"/>
+        </w:rPr>
+        <w:t xml:space="preserve">(datasets, </w:t>
+      </w:r>
+      <w:proofErr w:type="spellStart"/>
+      <w:r>
+        <w:rPr>
+          <w:rFonts w:ascii="Courier New" w:hAnsi="Courier New" w:cs="Courier New"/>
+          <w:sz w:val="20"/>
+          <w:szCs w:val="20"/>
+        </w:rPr>
+        <w:t>keyName</w:t>
+      </w:r>
+      <w:proofErr w:type="spellEnd"/>
+      <w:r>
+        <w:rPr>
+          <w:rFonts w:ascii="Courier New" w:hAnsi="Courier New" w:cs="Courier New"/>
+          <w:sz w:val="20"/>
+          <w:szCs w:val="20"/>
+        </w:rPr>
+        <w:t>='</w:t>
+      </w:r>
+      <w:proofErr w:type="spellStart"/>
+      <w:r>
+        <w:rPr>
+          <w:rFonts w:ascii="Courier New" w:hAnsi="Courier New" w:cs="Courier New"/>
+          <w:sz w:val="20"/>
+          <w:szCs w:val="20"/>
+        </w:rPr>
+        <w:t>radial_position_mm</w:t>
+      </w:r>
+      <w:proofErr w:type="spellEnd"/>
+      <w:r>
+        <w:rPr>
+          <w:rFonts w:ascii="Courier New" w:hAnsi="Courier New" w:cs="Courier New"/>
+          <w:sz w:val="20"/>
+          <w:szCs w:val="20"/>
+        </w:rPr>
+        <w:t>', dilate_plus1 = False)</w:t>
+      </w:r>
+    </w:p>
+    <w:p>
+      <w:pPr>
+        <w:rPr>
+          <w:rFonts w:ascii="Courier New" w:hAnsi="Courier New" w:cs="Courier New"/>
+          <w:sz w:val="20"/>
+          <w:szCs w:val="20"/>
+        </w:rPr>
+      </w:pPr>
+      <w:proofErr w:type="spellStart"/>
+      <w:r>
+        <w:rPr>
+          <w:rFonts w:ascii="Courier New" w:hAnsi="Courier New" w:cs="Courier New"/>
+          <w:sz w:val="20"/>
+          <w:szCs w:val="20"/>
+        </w:rPr>
+        <w:t>plot_probability_distr</w:t>
+      </w:r>
+      <w:proofErr w:type="spellEnd"/>
+      <w:r>
+        <w:rPr>
+          <w:rFonts w:ascii="Courier New" w:hAnsi="Courier New" w:cs="Courier New"/>
+          <w:sz w:val="20"/>
+          <w:szCs w:val="20"/>
+        </w:rPr>
+        <w:t>(</w:t>
+      </w:r>
+      <w:proofErr w:type="spellStart"/>
+      <w:r>
+        <w:rPr>
+          <w:rFonts w:ascii="Courier New" w:hAnsi="Courier New" w:cs="Courier New"/>
+          <w:sz w:val="20"/>
+          <w:szCs w:val="20"/>
+        </w:rPr>
+        <w:t>r_mm_all</w:t>
+      </w:r>
+      <w:proofErr w:type="spellEnd"/>
+      <w:r>
+        <w:rPr>
+          <w:rFonts w:ascii="Courier New" w:hAnsi="Courier New" w:cs="Courier New"/>
+          <w:sz w:val="20"/>
+          <w:szCs w:val="20"/>
+        </w:rPr>
+        <w:t xml:space="preserve">, </w:t>
+      </w:r>
+      <w:proofErr w:type="spellStart"/>
+      <w:r>
+        <w:rPr>
+          <w:rFonts w:ascii="Courier New" w:hAnsi="Courier New" w:cs="Courier New"/>
+          <w:sz w:val="20"/>
+          <w:szCs w:val="20"/>
+        </w:rPr>
+        <w:t>bin_width</w:t>
+      </w:r>
+      <w:proofErr w:type="spellEnd"/>
+      <w:r>
+        <w:rPr>
+          <w:rFonts w:ascii="Courier New" w:hAnsi="Courier New" w:cs="Courier New"/>
+          <w:sz w:val="20"/>
+          <w:szCs w:val="20"/>
+        </w:rPr>
+        <w:t xml:space="preserve">=1.0, </w:t>
+      </w:r>
+      <w:proofErr w:type="spellStart"/>
+      <w:r>
+        <w:rPr>
+          <w:rFonts w:ascii="Courier New" w:hAnsi="Courier New" w:cs="Courier New"/>
+          <w:sz w:val="20"/>
+          <w:szCs w:val="20"/>
+        </w:rPr>
+        <w:t>bin_range</w:t>
+      </w:r>
+      <w:proofErr w:type="spellEnd"/>
+      <w:r>
+        <w:rPr>
+          <w:rFonts w:ascii="Courier New" w:hAnsi="Courier New" w:cs="Courier New"/>
+          <w:sz w:val="20"/>
+          <w:szCs w:val="20"/>
+        </w:rPr>
+        <w:t xml:space="preserve"> = [-0.5, 25.5], </w:t>
+      </w:r>
+      <w:proofErr w:type="spellStart"/>
+      <w:r>
+        <w:rPr>
+          <w:rFonts w:ascii="Courier New" w:hAnsi="Courier New" w:cs="Courier New"/>
+          <w:sz w:val="20"/>
+          <w:szCs w:val="20"/>
+        </w:rPr>
+        <w:t>xlabelStr</w:t>
+      </w:r>
+      <w:proofErr w:type="spellEnd"/>
+      <w:r>
+        <w:rPr>
+          <w:rFonts w:ascii="Courier New" w:hAnsi="Courier New" w:cs="Courier New"/>
+          <w:sz w:val="20"/>
+          <w:szCs w:val="20"/>
+        </w:rPr>
+        <w:t xml:space="preserve">='Radial position, mm', </w:t>
+      </w:r>
+      <w:proofErr w:type="spellStart"/>
+      <w:r>
+        <w:rPr>
+          <w:rFonts w:ascii="Courier New" w:hAnsi="Courier New" w:cs="Courier New"/>
+          <w:sz w:val="20"/>
+          <w:szCs w:val="20"/>
+        </w:rPr>
+        <w:t>yScaleType</w:t>
+      </w:r>
+      <w:proofErr w:type="spellEnd"/>
+      <w:r>
+        <w:rPr>
+          <w:rFonts w:ascii="Courier New" w:hAnsi="Courier New" w:cs="Courier New"/>
+          <w:sz w:val="20"/>
+          <w:szCs w:val="20"/>
+        </w:rPr>
+        <w:t xml:space="preserve"> = 'linear', </w:t>
+      </w:r>
+      <w:proofErr w:type="spellStart"/>
+      <w:r>
+        <w:rPr>
+          <w:rFonts w:ascii="Courier New" w:hAnsi="Courier New" w:cs="Courier New"/>
+          <w:sz w:val="20"/>
+          <w:szCs w:val="20"/>
+        </w:rPr>
+        <w:t>flatten_dataset</w:t>
+      </w:r>
+      <w:proofErr w:type="spellEnd"/>
+      <w:r>
+        <w:rPr>
+          <w:rFonts w:ascii="Courier New" w:hAnsi="Courier New" w:cs="Courier New"/>
+          <w:sz w:val="20"/>
+          <w:szCs w:val="20"/>
+        </w:rPr>
+        <w:t xml:space="preserve"> = False)</w:t>
+      </w:r>
+    </w:p>
+    <w:p>
+      <w:pPr>
+        <w:rPr>
+          <w:rFonts w:ascii="Courier New" w:hAnsi="Courier New" w:cs="Courier New"/>
+          <w:sz w:val="20"/>
+          <w:szCs w:val="20"/>
+        </w:rPr>
+      </w:pPr>
+      <w:proofErr w:type="spellStart"/>
+      <w:r>
+        <w:rPr>
+          <w:rFonts w:ascii="Courier New" w:hAnsi="Courier New" w:cs="Courier New"/>
+          <w:sz w:val="20"/>
+          <w:szCs w:val="20"/>
+        </w:rPr>
+        <w:t>r_mm_all_close</w:t>
+      </w:r>
+      <w:proofErr w:type="spellEnd"/>
+      <w:r>
+        <w:rPr>
+          <w:rFonts w:ascii="Courier New" w:hAnsi="Courier New" w:cs="Courier New"/>
+          <w:sz w:val="20"/>
+          <w:szCs w:val="20"/>
+        </w:rPr>
+        <w:t xml:space="preserve"> = </w:t>
+      </w:r>
+      <w:proofErr w:type="spellStart"/>
+      <w:r>
+        <w:rPr>
+          <w:rFonts w:ascii="Courier New" w:hAnsi="Courier New" w:cs="Courier New"/>
+          <w:sz w:val="20"/>
+          <w:szCs w:val="20"/>
+        </w:rPr>
+        <w:t>combine_all_values_constrained</w:t>
+      </w:r>
+      <w:proofErr w:type="spellEnd"/>
+      <w:r>
+        <w:rPr>
+          <w:rFonts w:ascii="Courier New" w:hAnsi="Courier New" w:cs="Courier New"/>
+          <w:sz w:val="20"/>
+          <w:szCs w:val="20"/>
+        </w:rPr>
+        <w:t xml:space="preserve">(datasets, </w:t>
+      </w:r>
+      <w:proofErr w:type="spellStart"/>
+      <w:r>
+        <w:rPr>
+          <w:rFonts w:ascii="Courier New" w:hAnsi="Courier New" w:cs="Courier New"/>
+          <w:sz w:val="20"/>
+          <w:szCs w:val="20"/>
+        </w:rPr>
+        <w:t>keyName</w:t>
+      </w:r>
+      <w:proofErr w:type="spellEnd"/>
+      <w:r>
+        <w:rPr>
+          <w:rFonts w:ascii="Courier New" w:hAnsi="Courier New" w:cs="Courier New"/>
+          <w:sz w:val="20"/>
+          <w:szCs w:val="20"/>
+        </w:rPr>
+        <w:t>='</w:t>
+      </w:r>
+      <w:proofErr w:type="spellStart"/>
+      <w:r>
+        <w:rPr>
+          <w:rFonts w:ascii="Courier New" w:hAnsi="Courier New" w:cs="Courier New"/>
+          <w:sz w:val="20"/>
+          <w:szCs w:val="20"/>
+        </w:rPr>
+        <w:t>radial_position_mm</w:t>
+      </w:r>
+      <w:proofErr w:type="spellEnd"/>
+      <w:r>
+        <w:rPr>
+          <w:rFonts w:ascii="Courier New" w:hAnsi="Courier New" w:cs="Courier New"/>
+          <w:sz w:val="20"/>
+          <w:szCs w:val="20"/>
+        </w:rPr>
+        <w:t xml:space="preserve">', </w:t>
+      </w:r>
+      <w:proofErr w:type="spellStart"/>
+      <w:r>
+        <w:rPr>
+          <w:rFonts w:ascii="Courier New" w:hAnsi="Courier New" w:cs="Courier New"/>
+          <w:sz w:val="20"/>
+          <w:szCs w:val="20"/>
+        </w:rPr>
+        <w:t>constraintKey</w:t>
+      </w:r>
+      <w:proofErr w:type="spellEnd"/>
+      <w:r>
+        <w:rPr>
+          <w:rFonts w:ascii="Courier New" w:hAnsi="Courier New" w:cs="Courier New"/>
+          <w:sz w:val="20"/>
+          <w:szCs w:val="20"/>
+        </w:rPr>
+        <w:t>='</w:t>
+      </w:r>
+      <w:proofErr w:type="spellStart"/>
+      <w:r>
+        <w:rPr>
+          <w:rFonts w:ascii="Courier New" w:hAnsi="Courier New" w:cs="Courier New"/>
+          <w:sz w:val="20"/>
+          <w:szCs w:val="20"/>
+        </w:rPr>
+        <w:t>head_head_distance_mm</w:t>
+      </w:r>
+      <w:proofErr w:type="spellEnd"/>
+      <w:r>
+        <w:rPr>
+          <w:rFonts w:ascii="Courier New" w:hAnsi="Courier New" w:cs="Courier New"/>
+          <w:sz w:val="20"/>
+          <w:szCs w:val="20"/>
+        </w:rPr>
+        <w:t xml:space="preserve">', </w:t>
+      </w:r>
+      <w:proofErr w:type="spellStart"/>
+      <w:r>
+        <w:rPr>
+          <w:rFonts w:ascii="Courier New" w:hAnsi="Courier New" w:cs="Courier New"/>
+          <w:sz w:val="20"/>
+          <w:szCs w:val="20"/>
+        </w:rPr>
+        <w:t>constraintRange</w:t>
+      </w:r>
+      <w:proofErr w:type="spellEnd"/>
+      <w:r>
+        <w:rPr>
+          <w:rFonts w:ascii="Courier New" w:hAnsi="Courier New" w:cs="Courier New"/>
+          <w:sz w:val="20"/>
+          <w:szCs w:val="20"/>
+        </w:rPr>
+        <w:t>=[0.0, 5.0], dilate_plus1 = False)</w:t>
+      </w:r>
+    </w:p>
+    <w:p>
+      <w:pPr>
+        <w:rPr>
+          <w:rFonts w:ascii="Courier New" w:hAnsi="Courier New" w:cs="Courier New"/>
+          <w:sz w:val="20"/>
+          <w:szCs w:val="20"/>
+        </w:rPr>
+      </w:pPr>
+      <w:proofErr w:type="spellStart"/>
+      <w:r>
+        <w:rPr>
+          <w:rFonts w:ascii="Courier New" w:hAnsi="Courier New" w:cs="Courier New"/>
+          <w:sz w:val="20"/>
+          <w:szCs w:val="20"/>
+        </w:rPr>
+        <w:t>plot_probability_distr</w:t>
+      </w:r>
+      <w:proofErr w:type="spellEnd"/>
+      <w:r>
+        <w:rPr>
+          <w:rFonts w:ascii="Courier New" w:hAnsi="Courier New" w:cs="Courier New"/>
+          <w:sz w:val="20"/>
+          <w:szCs w:val="20"/>
+        </w:rPr>
+        <w:t>(</w:t>
+      </w:r>
+      <w:proofErr w:type="spellStart"/>
+      <w:r>
+        <w:rPr>
+          <w:rFonts w:ascii="Courier New" w:hAnsi="Courier New" w:cs="Courier New"/>
+          <w:sz w:val="20"/>
+          <w:szCs w:val="20"/>
+        </w:rPr>
+        <w:t>r_mm_all_close</w:t>
+      </w:r>
+      <w:proofErr w:type="spellEnd"/>
+      <w:r>
+        <w:rPr>
+          <w:rFonts w:ascii="Courier New" w:hAnsi="Courier New" w:cs="Courier New"/>
+          <w:sz w:val="20"/>
+          <w:szCs w:val="20"/>
+        </w:rPr>
+        <w:t xml:space="preserve">, </w:t>
+      </w:r>
+      <w:proofErr w:type="spellStart"/>
+      <w:r>
+        <w:rPr>
+          <w:rFonts w:ascii="Courier New" w:hAnsi="Courier New" w:cs="Courier New"/>
+          <w:sz w:val="20"/>
+          <w:szCs w:val="20"/>
+        </w:rPr>
+        <w:t>bin_width</w:t>
+      </w:r>
+      <w:proofErr w:type="spellEnd"/>
+      <w:r>
+        <w:rPr>
+          <w:rFonts w:ascii="Courier New" w:hAnsi="Courier New" w:cs="Courier New"/>
+          <w:sz w:val="20"/>
+          <w:szCs w:val="20"/>
+        </w:rPr>
+        <w:t xml:space="preserve">=1.0, </w:t>
+      </w:r>
+      <w:proofErr w:type="spellStart"/>
+      <w:r>
+        <w:rPr>
+          <w:rFonts w:ascii="Courier New" w:hAnsi="Courier New" w:cs="Courier New"/>
+          <w:sz w:val="20"/>
+          <w:szCs w:val="20"/>
+        </w:rPr>
+        <w:t>bin_range</w:t>
+      </w:r>
+      <w:proofErr w:type="spellEnd"/>
+      <w:r>
+        <w:rPr>
+          <w:rFonts w:ascii="Courier New" w:hAnsi="Courier New" w:cs="Courier New"/>
+          <w:sz w:val="20"/>
+          <w:szCs w:val="20"/>
+        </w:rPr>
+        <w:t xml:space="preserve"> = [-0.5, 25.5], </w:t>
+      </w:r>
+      <w:proofErr w:type="spellStart"/>
+      <w:r>
+        <w:rPr>
+          <w:rFonts w:ascii="Courier New" w:hAnsi="Courier New" w:cs="Courier New"/>
+          <w:sz w:val="20"/>
+          <w:szCs w:val="20"/>
+        </w:rPr>
+        <w:t>xlabelStr</w:t>
+      </w:r>
+      <w:proofErr w:type="spellEnd"/>
+      <w:r>
+        <w:rPr>
+          <w:rFonts w:ascii="Courier New" w:hAnsi="Courier New" w:cs="Courier New"/>
+          <w:sz w:val="20"/>
+          <w:szCs w:val="20"/>
+        </w:rPr>
+        <w:t xml:space="preserve">='Radial position, mm', </w:t>
+      </w:r>
+      <w:proofErr w:type="spellStart"/>
+      <w:r>
+        <w:rPr>
+          <w:rFonts w:ascii="Courier New" w:hAnsi="Courier New" w:cs="Courier New"/>
+          <w:sz w:val="20"/>
+          <w:szCs w:val="20"/>
+        </w:rPr>
+        <w:t>yScaleType</w:t>
+      </w:r>
+      <w:proofErr w:type="spellEnd"/>
+      <w:r>
+        <w:rPr>
+          <w:rFonts w:ascii="Courier New" w:hAnsi="Courier New" w:cs="Courier New"/>
+          <w:sz w:val="20"/>
+          <w:szCs w:val="20"/>
+        </w:rPr>
+        <w:t xml:space="preserve"> = 'linear', </w:t>
+      </w:r>
+      <w:proofErr w:type="spellStart"/>
+      <w:r>
+        <w:rPr>
+          <w:rFonts w:ascii="Courier New" w:hAnsi="Courier New" w:cs="Courier New"/>
+          <w:sz w:val="20"/>
+          <w:szCs w:val="20"/>
+        </w:rPr>
+        <w:t>titleStr</w:t>
+      </w:r>
+      <w:proofErr w:type="spellEnd"/>
+      <w:r>
+        <w:rPr>
+          <w:rFonts w:ascii="Courier New" w:hAnsi="Courier New" w:cs="Courier New"/>
+          <w:sz w:val="20"/>
+          <w:szCs w:val="20"/>
+        </w:rPr>
+        <w:t xml:space="preserve"> = 'Radial position, if close fish', </w:t>
+      </w:r>
+      <w:proofErr w:type="spellStart"/>
+      <w:r>
+        <w:rPr>
+          <w:rFonts w:ascii="Courier New" w:hAnsi="Courier New" w:cs="Courier New"/>
+          <w:sz w:val="20"/>
+          <w:szCs w:val="20"/>
+        </w:rPr>
+        <w:t>flatten_dataset</w:t>
+      </w:r>
+      <w:proofErr w:type="spellEnd"/>
+      <w:r>
+        <w:rPr>
+          <w:rFonts w:ascii="Courier New" w:hAnsi="Courier New" w:cs="Courier New"/>
+          <w:sz w:val="20"/>
+          <w:szCs w:val="20"/>
+        </w:rPr>
+        <w:t xml:space="preserve"> = False)</w:t>
+      </w:r>
+    </w:p>
+    <w:p>
+      <w:r>
+        <w:t xml:space="preserve">Note that this </w:t>
+      </w:r>
+      <w:r>
         <w:rPr>
           <w:b/>
           <w:bCs/>
         </w:rPr>
-      </w:pPr>
-      <w:r>
+        <w:t xml:space="preserve">the probability distribution of for p(r) isn’t normalized by 1/r; </w:t>
+      </w:r>
+      <w:r>
+        <w:t>this is intentional, to make the relative time spent at different r more apparent.</w:t>
+      </w:r>
+    </w:p>
+    <w:p>
+      <w:r>
+        <w:t>The function can also plot the histogram in polar coordinates – useful for angle distributions.</w:t>
+      </w:r>
+    </w:p>
+    <w:p/>
+    <w:p>
+      <w:r>
+        <w:rPr>
+          <w:rFonts w:ascii="Courier New" w:hAnsi="Courier New" w:cs="Courier New"/>
+          <w:sz w:val="22"/>
+        </w:rPr>
+        <w:t>make_2D_histogram()</w:t>
+      </w:r>
+      <w:r>
+        <w:rPr>
+          <w:rFonts w:ascii="Courier New" w:hAnsi="Courier New" w:cs="Courier New"/>
+          <w:sz w:val="22"/>
+        </w:rPr>
+        <w:t xml:space="preserve">: </w:t>
+      </w:r>
+      <w:r>
+        <w:t>Create a 2D histogram plot of the values from two keys in the given datasets.</w:t>
+      </w:r>
+      <w:r>
+        <w:t xml:space="preserve"> Can specify ranges, dilation of “bad frames” – always avoid bad frames.</w:t>
+      </w:r>
+      <w:r>
+        <w:t xml:space="preserve"> Uses </w:t>
+      </w:r>
+      <w:proofErr w:type="spellStart"/>
+      <w:r>
+        <w:rPr>
+          <w:rFonts w:ascii="Courier New" w:hAnsi="Courier New" w:cs="Courier New"/>
+          <w:sz w:val="22"/>
+        </w:rPr>
+        <w:t>combine_all_values_constraine</w:t>
+      </w:r>
+      <w:r>
+        <w:rPr>
+          <w:rFonts w:ascii="Courier New" w:hAnsi="Courier New" w:cs="Courier New"/>
+          <w:sz w:val="22"/>
+        </w:rPr>
+        <w:t>d</w:t>
+      </w:r>
+      <w:proofErr w:type="spellEnd"/>
+      <w:r>
+        <w:rPr>
+          <w:rFonts w:ascii="Courier New" w:hAnsi="Courier New" w:cs="Courier New"/>
+          <w:sz w:val="22"/>
+        </w:rPr>
+        <w:t>()</w:t>
+      </w:r>
+      <w:r>
+        <w:t xml:space="preserve"> to combine across all datasets the values of some characteristics, removing (dilated) bad frames, etc. See August 2024 notes</w:t>
+      </w:r>
+      <w:r>
+        <w:t>, including August 27, 2024 notes – can use particular fish for values, and for constraints.</w:t>
+      </w:r>
+    </w:p>
+    <w:p/>
+    <w:p/>
+    <w:p/>
+    <w:p>
+      <w:pPr>
         <w:rPr>
           <w:b/>
           <w:bCs/>
         </w:rPr>
+      </w:pPr>
+      <w:r>
+        <w:rPr>
+          <w:b/>
+          <w:bCs/>
+        </w:rPr>
         <w:t>Aligning and merging bout trajectories</w:t>
       </w:r>
     </w:p>
@@ -20312,67 +20997,67 @@
     <w:p>
       <w:proofErr w:type="spellStart"/>
       <w:r>
+        <w:t>get_fish_speeds</w:t>
+      </w:r>
+      <w:proofErr w:type="spellEnd"/>
+      <w:r>
+        <w:t>()</w:t>
+      </w:r>
+    </w:p>
+    <w:p>
+      <w:proofErr w:type="spellStart"/>
+      <w:r>
+        <w:t>get_fish_angular_speeds</w:t>
+      </w:r>
+      <w:proofErr w:type="spellEnd"/>
+      <w:r>
+        <w:t>()</w:t>
+      </w:r>
+    </w:p>
+    <w:p>
+      <w:proofErr w:type="spellStart"/>
+      <w:r>
+        <w:t>get_mean_speed</w:t>
+      </w:r>
+      <w:proofErr w:type="spellEnd"/>
+      <w:r>
+        <w:t>()</w:t>
+      </w:r>
+    </w:p>
+    <w:p>
+      <w:proofErr w:type="spellStart"/>
+      <w:r>
+        <w:t>getTailAngle</w:t>
+      </w:r>
+      <w:proofErr w:type="spellEnd"/>
+      <w:r>
+        <w:t>()</w:t>
+      </w:r>
+    </w:p>
+    <w:p>
+      <w:proofErr w:type="spellStart"/>
+      <w:r>
+        <w:t>getTailCurvature</w:t>
+      </w:r>
+      <w:proofErr w:type="spellEnd"/>
+      <w:r>
+        <w:t>()</w:t>
+      </w:r>
+    </w:p>
+    <w:p>
+      <w:proofErr w:type="spellStart"/>
+      <w:r>
+        <w:t>get_bout_statistics</w:t>
+      </w:r>
+      <w:proofErr w:type="spellEnd"/>
+      <w:r>
+        <w:t>()</w:t>
+      </w:r>
+    </w:p>
+    <w:p>
+      <w:proofErr w:type="spellStart"/>
+      <w:r>
         <w:lastRenderedPageBreak/>
-        <w:t>get_fish_speeds</w:t>
-      </w:r>
-      <w:proofErr w:type="spellEnd"/>
-      <w:r>
-        <w:t>()</w:t>
-      </w:r>
-    </w:p>
-    <w:p>
-      <w:proofErr w:type="spellStart"/>
-      <w:r>
-        <w:t>get_fish_angular_speeds</w:t>
-      </w:r>
-      <w:proofErr w:type="spellEnd"/>
-      <w:r>
-        <w:t>()</w:t>
-      </w:r>
-    </w:p>
-    <w:p>
-      <w:proofErr w:type="spellStart"/>
-      <w:r>
-        <w:t>get_mean_speed</w:t>
-      </w:r>
-      <w:proofErr w:type="spellEnd"/>
-      <w:r>
-        <w:t>()</w:t>
-      </w:r>
-    </w:p>
-    <w:p>
-      <w:proofErr w:type="spellStart"/>
-      <w:r>
-        <w:t>getTailAngle</w:t>
-      </w:r>
-      <w:proofErr w:type="spellEnd"/>
-      <w:r>
-        <w:t>()</w:t>
-      </w:r>
-    </w:p>
-    <w:p>
-      <w:proofErr w:type="spellStart"/>
-      <w:r>
-        <w:t>getTailCurvature</w:t>
-      </w:r>
-      <w:proofErr w:type="spellEnd"/>
-      <w:r>
-        <w:t>()</w:t>
-      </w:r>
-    </w:p>
-    <w:p>
-      <w:proofErr w:type="spellStart"/>
-      <w:r>
-        <w:t>get_bout_statistics</w:t>
-      </w:r>
-      <w:proofErr w:type="spellEnd"/>
-      <w:r>
-        <w:t>()</w:t>
-      </w:r>
-    </w:p>
-    <w:p>
-      <w:proofErr w:type="spellStart"/>
-      <w:r>
         <w:t>get_Cbend_frames</w:t>
       </w:r>
       <w:proofErr w:type="spellEnd"/>

</xml_diff>

<commit_message>
Split toolkit.py, Speed up Excel output writing
I replaced mark_behavior_frames_Excel(), the slowest writing function by far, with an optimized version.
Move data import and export functions from toolkit.py to IO_toolkit (reading and writing). Done, and noted in pipeline.
</commit_message>
<xml_diff>
--- a/Behavior analysis pipeline v2.docx
+++ b/Behavior analysis pipeline v2.docx
@@ -49,7 +49,10 @@
         <w:t xml:space="preserve">Last modified: </w:t>
       </w:r>
       <w:r>
-        <w:t>August 18</w:t>
+        <w:t xml:space="preserve">August </w:t>
+      </w:r>
+      <w:r>
+        <w:t>26</w:t>
       </w:r>
       <w:r>
         <w:t>,</w:t>
@@ -5148,7 +5151,23 @@
           <w:sz w:val="20"/>
           <w:szCs w:val="20"/>
         </w:rPr>
-        <w:t>from toolkit import load_and_assign_from_pickle</w:t>
+        <w:t xml:space="preserve">from </w:t>
+      </w:r>
+      <w:r>
+        <w:rPr>
+          <w:rFonts w:ascii="Courier New" w:hAnsi="Courier New" w:cs="Courier New"/>
+          <w:sz w:val="20"/>
+          <w:szCs w:val="20"/>
+        </w:rPr>
+        <w:t>IO_</w:t>
+      </w:r>
+      <w:r>
+        <w:rPr>
+          <w:rFonts w:ascii="Courier New" w:hAnsi="Courier New" w:cs="Courier New"/>
+          <w:sz w:val="20"/>
+          <w:szCs w:val="20"/>
+        </w:rPr>
+        <w:t>toolkit import load_and_assign_from_pickle</w:t>
       </w:r>
     </w:p>
     <w:p>
@@ -6635,7 +6654,21 @@
           <w:rFonts w:ascii="Courier New" w:hAnsi="Courier New" w:cs="Courier New"/>
           <w:sz w:val="22"/>
         </w:rPr>
-        <w:t xml:space="preserve">from toolkit import </w:t>
+        <w:t xml:space="preserve">from </w:t>
+      </w:r>
+      <w:r>
+        <w:rPr>
+          <w:rFonts w:ascii="Courier New" w:hAnsi="Courier New" w:cs="Courier New"/>
+          <w:sz w:val="22"/>
+        </w:rPr>
+        <w:t>IO_</w:t>
+      </w:r>
+      <w:r>
+        <w:rPr>
+          <w:rFonts w:ascii="Courier New" w:hAnsi="Courier New" w:cs="Courier New"/>
+          <w:sz w:val="22"/>
+        </w:rPr>
+        <w:t xml:space="preserve">toolkit import </w:t>
       </w:r>
       <w:r>
         <w:rPr>
@@ -7352,12 +7385,178 @@
       </w:pPr>
       <w:r>
         <w:lastRenderedPageBreak/>
+        <w:t>IO_</w:t>
+      </w:r>
+      <w:r>
         <w:t>toolkit.py</w:t>
       </w:r>
     </w:p>
     <w:p>
-      <w:r>
-        <w:t>Functions for handling data files and performing various non-behavioral analyses</w:t>
+      <w:pPr>
+        <w:rPr>
+          <w:i/>
+          <w:iCs/>
+        </w:rPr>
+      </w:pPr>
+      <w:r>
+        <w:rPr>
+          <w:i/>
+          <w:iCs/>
+        </w:rPr>
+        <w:t>Updated Aug. 25, 2025</w:t>
+      </w:r>
+    </w:p>
+    <w:p>
+      <w:pPr>
+        <w:rPr>
+          <w:b/>
+          <w:bCs/>
+        </w:rPr>
+      </w:pPr>
+      <w:r>
+        <w:rPr>
+          <w:b/>
+          <w:bCs/>
+        </w:rPr>
+        <w:t>F</w:t>
+      </w:r>
+      <w:r>
+        <w:rPr>
+          <w:b/>
+          <w:bCs/>
+        </w:rPr>
+        <w:t>unctions for handling data files,</w:t>
+      </w:r>
+      <w:r>
+        <w:rPr>
+          <w:b/>
+          <w:bCs/>
+        </w:rPr>
+        <w:t xml:space="preserve"> </w:t>
+      </w:r>
+      <w:r>
+        <w:rPr>
+          <w:b/>
+          <w:bCs/>
+        </w:rPr>
+        <w:t>configuration</w:t>
+      </w:r>
+      <w:r>
+        <w:rPr>
+          <w:b/>
+          <w:bCs/>
+        </w:rPr>
+        <w:t xml:space="preserve"> </w:t>
+      </w:r>
+      <w:r>
+        <w:rPr>
+          <w:b/>
+          <w:bCs/>
+        </w:rPr>
+        <w:t>files, and output files -- reading and writing</w:t>
+      </w:r>
+      <w:r>
+        <w:rPr>
+          <w:b/>
+          <w:bCs/>
+        </w:rPr>
+        <w:t>.</w:t>
+      </w:r>
+    </w:p>
+    <w:p>
+      <w:pPr>
+        <w:pStyle w:val="Heading3"/>
+      </w:pPr>
+      <w:r>
+        <w:t>get_basePath()</w:t>
+      </w:r>
+    </w:p>
+    <w:p>
+      <w:r>
+        <w:t>Ask the user for the "base" Path that either contains all the CSV trajectory files or that contains "subgroup" folders with the subgroup CSV files.</w:t>
+      </w:r>
+    </w:p>
+    <w:p>
+      <w:pPr>
+        <w:pStyle w:val="Heading3"/>
+      </w:pPr>
+      <w:r>
+        <w:t>get_loading_option</w:t>
+      </w:r>
+    </w:p>
+    <w:p>
+      <w:r>
+        <w:t xml:space="preserve">Prompt the user to select a loading option (from CSVs or Pickle)    </w:t>
+      </w:r>
+    </w:p>
+    <w:p>
+      <w:pPr>
+        <w:pStyle w:val="Heading3"/>
+      </w:pPr>
+      <w:r>
+        <w:t>get_valid_file()</w:t>
+      </w:r>
+    </w:p>
+    <w:p>
+      <w:r>
+        <w:t>Check if the file+path exists; if not, dialog box.</w:t>
+      </w:r>
+    </w:p>
+    <w:p>
+      <w:pPr>
+        <w:pStyle w:val="Heading3"/>
+      </w:pPr>
+      <w:r>
+        <w:t>load_expt_config()</w:t>
+      </w:r>
+    </w:p>
+    <w:p>
+      <w:r>
+        <w:t>Loads the experimental configuration file</w:t>
+      </w:r>
+      <w:r>
+        <w:t>. Note that i</w:t>
+      </w:r>
+      <w:r>
+        <w:t>mage scale and arena centers paths will be appended to config_path (same as basePath in main code).</w:t>
+      </w:r>
+    </w:p>
+    <w:p>
+      <w:pPr>
+        <w:pStyle w:val="Heading3"/>
+      </w:pPr>
+      <w:r>
+        <w:t>load_analysis_parameters()</w:t>
+      </w:r>
+    </w:p>
+    <w:p>
+      <w:r>
+        <w:t>Loads the analysis parameters file</w:t>
+      </w:r>
+    </w:p>
+    <w:p>
+      <w:pPr>
+        <w:pStyle w:val="Heading3"/>
+      </w:pPr>
+      <w:r>
+        <w:t>check_analysis_parameters</w:t>
+      </w:r>
+      <w:r>
+        <w:t>()</w:t>
+      </w:r>
+    </w:p>
+    <w:p>
+      <w:r>
+        <w:t>Check</w:t>
+      </w:r>
+      <w:r>
+        <w:t>s that all the keys in the analysis parameters file exis</w:t>
+      </w:r>
+      <w:r>
+        <w:t>ts</w:t>
+      </w:r>
+      <w:r>
+        <w:t>and performs various checks</w:t>
       </w:r>
     </w:p>
     <w:p/>
@@ -7366,12 +7565,18 @@
         <w:pStyle w:val="Heading3"/>
       </w:pPr>
       <w:r>
-        <w:t>get_basePath()</w:t>
-      </w:r>
-    </w:p>
-    <w:p>
-      <w:r>
-        <w:t>Ask the user for the "base" Path that either contains all the CSV trajectory files or that contains "subgroup" folders with the subgroup CSV files.</w:t>
+        <w:t>load_global_expt_config()</w:t>
+      </w:r>
+    </w:p>
+    <w:p>
+      <w:pPr>
+        <w:ind w:firstLine="720"/>
+      </w:pPr>
+      <w:r>
+        <w:t xml:space="preserve">NOT YET WRITTEN / NOT USED. </w:t>
+      </w:r>
+      <w:r>
+        <w:t xml:space="preserve">    Loads the global experimental configuration file, which points to the experiment-specific configuration files</w:t>
       </w:r>
     </w:p>
     <w:p/>
@@ -7380,17 +7585,12 @@
         <w:pStyle w:val="Heading3"/>
       </w:pPr>
       <w:r>
-        <w:t>get_loading_option</w:t>
-      </w:r>
-    </w:p>
-    <w:p>
-      <w:r>
-        <w:t>Prompt the user to select a loading option (from CSVs or Pickle)</w:t>
-      </w:r>
-    </w:p>
-    <w:p>
-      <w:r>
-        <w:t xml:space="preserve">    </w:t>
+        <w:t>get_CSV_filenames()</w:t>
+      </w:r>
+    </w:p>
+    <w:p>
+      <w:r>
+        <w:t>Select subgroup (if applicable) and get a list of all CSV files whose names start with startString, probably "results," in the basePath previously specified</w:t>
       </w:r>
     </w:p>
     <w:p>
@@ -7398,12 +7598,80 @@
         <w:pStyle w:val="Heading3"/>
       </w:pPr>
       <w:r>
-        <w:t>get_valid_file()</w:t>
-      </w:r>
-    </w:p>
-    <w:p>
-      <w:r>
-        <w:t>Check if the file+path exists; if not, dialog box.</w:t>
+        <w:t>get_dataset_name()</w:t>
+      </w:r>
+    </w:p>
+    <w:p>
+      <w:r>
+        <w:t>Extract the "dataset name" from the CSV filename. Delete "results_SocPref_", "_ALL.csv"; keep everything else</w:t>
+      </w:r>
+    </w:p>
+    <w:p>
+      <w:pPr>
+        <w:pStyle w:val="Heading3"/>
+      </w:pPr>
+      <w:r>
+        <w:t>set_outputFile_params</w:t>
+      </w:r>
+      <w:r>
+        <w:t>()</w:t>
+      </w:r>
+    </w:p>
+    <w:p>
+      <w:r>
+        <w:t>Fill in keys in params corresponding to output folders, Excel file names</w:t>
+      </w:r>
+    </w:p>
+    <w:p>
+      <w:pPr>
+        <w:pStyle w:val="Heading3"/>
+      </w:pPr>
+      <w:r>
+        <w:t>load_all_position_data()</w:t>
+      </w:r>
+    </w:p>
+    <w:p>
+      <w:r>
+        <w:t xml:space="preserve">For all CSV files in the list, call </w:t>
+      </w:r>
+      <w:r>
+        <w:rPr>
+          <w:rFonts w:ascii="Courier New" w:hAnsi="Courier New" w:cs="Courier New"/>
+          <w:sz w:val="22"/>
+        </w:rPr>
+        <w:t>load_data()</w:t>
+      </w:r>
+      <w:r>
+        <w:t xml:space="preserve"> to load all position data, and determine general parameters such as fps and scale</w:t>
+      </w:r>
+    </w:p>
+    <w:p>
+      <w:pPr>
+        <w:pStyle w:val="Heading3"/>
+      </w:pPr>
+      <w:r>
+        <w:lastRenderedPageBreak/>
+        <w:t>load_data()</w:t>
+      </w:r>
+    </w:p>
+    <w:p>
+      <w:r>
+        <w:t>Loads position data from a CSV file and returns a single array containing position information for all fish (position, angle, body markers etc.)</w:t>
+      </w:r>
+    </w:p>
+    <w:p>
+      <w:r>
+        <w:t>Works for any number of fish -- infers this from the first column</w:t>
+      </w:r>
+    </w:p>
+    <w:p>
+      <w:r>
+        <w:t>Also returns frame numbers (first column of CSV), checking that the frame number array is the same for each fish id of the dataset.</w:t>
+      </w:r>
+    </w:p>
+    <w:p>
+      <w:r>
+        <w:t>Checks that frame numbers are consecutive integers from 1 to Nframes for each ID; raises an Error otherwise.</w:t>
       </w:r>
     </w:p>
     <w:p/>
@@ -7412,17 +7680,12 @@
         <w:pStyle w:val="Heading3"/>
       </w:pPr>
       <w:r>
-        <w:t>load_expt_config()</w:t>
-      </w:r>
-    </w:p>
-    <w:p>
-      <w:r>
-        <w:t>Loads the experimental configuration file</w:t>
-      </w:r>
-    </w:p>
-    <w:p>
-      <w:r>
-        <w:t>Image scale and arena centers paths will be appended to config_path (same as basePath in main code).</w:t>
+        <w:t>get_ArenaCenter()</w:t>
+      </w:r>
+    </w:p>
+    <w:p>
+      <w:r>
+        <w:t xml:space="preserve">    Extract the x,y positions of the Arena centers from the arenaCentersFilename CSV -- previously tabulated.    Image offsets also previously tabulated, first and second columns of     offsetPositionsFilename</w:t>
       </w:r>
     </w:p>
     <w:p/>
@@ -7431,21 +7694,41 @@
         <w:pStyle w:val="Heading3"/>
       </w:pPr>
       <w:r>
-        <w:t>load_analysis_parameters()</w:t>
-      </w:r>
-    </w:p>
-    <w:p>
-      <w:r>
-        <w:t>Loads the analysis parameters file</w:t>
+        <w:t>get_imageScale()</w:t>
+      </w:r>
+    </w:p>
+    <w:p>
+      <w:r>
+        <w:t xml:space="preserve">    Extract the image scale (um/px) from imageScaleFilename CSV -- previously tabulated</w:t>
+      </w:r>
+    </w:p>
+    <w:p>
+      <w:pPr>
+        <w:pStyle w:val="Heading3"/>
+      </w:pPr>
+      <w:r>
+        <w:t>match_dataset_name</w:t>
+      </w:r>
+      <w:r>
+        <w:t>()</w:t>
+      </w:r>
+    </w:p>
+    <w:p>
+      <w:r>
+        <w:t>Test whether the string formed from the datasetColumns columns of  row_array[] (appending '_') between columns) matches the string dataset_name, modifying both strings by deletingthe strings in the list removeStrings).</w:t>
       </w:r>
     </w:p>
     <w:p/>
+    <w:p/>
     <w:p>
       <w:pPr>
         <w:pStyle w:val="Heading3"/>
       </w:pPr>
       <w:r>
-        <w:t>check_analysis_parameters</w:t>
+        <w:t>get_output_pickleFileName</w:t>
+      </w:r>
+      <w:r>
+        <w:t>s</w:t>
       </w:r>
       <w:r>
         <w:t>()</w:t>
@@ -7453,22 +7736,191 @@
     </w:p>
     <w:p>
       <w:r>
-        <w:t>Check</w:t>
-      </w:r>
-      <w:r>
-        <w:t>s that all the keys in the analysis parameters file exis</w:t>
-      </w:r>
-      <w:r>
-        <w:t>and performs various checks</w:t>
+        <w:t xml:space="preserve">Get / construct pickle file name. </w:t>
+      </w:r>
+    </w:p>
+    <w:p>
+      <w:r>
+        <w:t>First construct the "base" filename, then filenames for</w:t>
+      </w:r>
+      <w:r>
+        <w:t xml:space="preserve"> </w:t>
+      </w:r>
+      <w:r>
+        <w:t>both Pickle file outputs, appending "positionData" and "datasets"</w:t>
+      </w:r>
+    </w:p>
+    <w:p>
+      <w:pPr>
+        <w:pStyle w:val="Heading3"/>
+      </w:pPr>
+      <w:r>
+        <w:t>write_pickle_file</w:t>
+      </w:r>
+      <w:r>
+        <w:t>()</w:t>
+      </w:r>
+    </w:p>
+    <w:p>
+      <w:r>
+        <w:t>Write Pickle file containing a dictionary of variables in the analysis folder</w:t>
+      </w:r>
+    </w:p>
+    <w:p>
+      <w:pPr>
+        <w:pStyle w:val="Heading3"/>
+      </w:pPr>
+      <w:r>
+        <w:t>load_and_assign_from_pickle</w:t>
+      </w:r>
+      <w:r>
+        <w:t>()</w:t>
+      </w:r>
+    </w:p>
+    <w:p>
+      <w:r>
+        <w:t xml:space="preserve">Calls </w:t>
+      </w:r>
+      <w:r>
+        <w:rPr>
+          <w:rFonts w:ascii="Courier New" w:hAnsi="Courier New" w:cs="Courier New"/>
+          <w:sz w:val="22"/>
+        </w:rPr>
+        <w:t>load_dict_from_pickle()</w:t>
+      </w:r>
+      <w:r>
+        <w:t xml:space="preserve"> and </w:t>
+      </w:r>
+      <w:r>
+        <w:rPr>
+          <w:rFonts w:ascii="Courier New" w:hAnsi="Courier New" w:cs="Courier New"/>
+          <w:sz w:val="22"/>
+        </w:rPr>
+        <w:t>assign_variables_from_dict()</w:t>
+      </w:r>
+      <w:r>
+        <w:t xml:space="preserve"> to load *two* pickle files and assign variables.</w:t>
+      </w:r>
+    </w:p>
+    <w:p>
+      <w:pPr>
+        <w:pStyle w:val="Heading3"/>
+      </w:pPr>
+      <w:r>
+        <w:t xml:space="preserve">load_dict_from_pickle </w:t>
+      </w:r>
+      <w:r>
+        <w:t>()</w:t>
+      </w:r>
+    </w:p>
+    <w:p>
+      <w:r>
+        <w:t>Load contents from Pickle file</w:t>
+      </w:r>
+      <w:r>
+        <w:t xml:space="preserve"> into a dictionary. </w:t>
+      </w:r>
+    </w:p>
+    <w:p>
+      <w:pPr>
+        <w:pStyle w:val="Heading3"/>
+      </w:pPr>
+      <w:r>
+        <w:lastRenderedPageBreak/>
+        <w:t>assign_variables_from_dict()</w:t>
+      </w:r>
+    </w:p>
+    <w:p>
+      <w:r>
+        <w:t>Assign dictionary elements loaded from pickle file, from load_dict_from_pickle() to variables. Hard-coded variables; assumes pickle file contains datasets, CSVcolumns, expt_config, params; returns these things,</w:t>
+      </w:r>
+    </w:p>
+    <w:p>
+      <w:pPr>
+        <w:pStyle w:val="Heading3"/>
+      </w:pPr>
+      <w:r>
+        <w:t>combine_expts_from_pickle</w:t>
+      </w:r>
+      <w:r>
+        <w:t>()</w:t>
+      </w:r>
+    </w:p>
+    <w:p>
+      <w:r>
+        <w:t>Load data from multiple experiments, each with two pickle files,</w:t>
+      </w:r>
+      <w:r>
+        <w:t xml:space="preserve"> </w:t>
+      </w:r>
+      <w:r>
+        <w:t>combine the variables, and save the output to two new pickle files.</w:t>
       </w:r>
     </w:p>
     <w:p/>
     <w:p>
       <w:pPr>
+        <w:rPr>
+          <w:b/>
+          <w:bCs/>
+          <w:i/>
+          <w:iCs/>
+        </w:rPr>
+      </w:pPr>
+      <w:r>
+        <w:rPr>
+          <w:b/>
+          <w:bCs/>
+          <w:i/>
+          <w:iCs/>
+        </w:rPr>
+        <w:t>Writing output</w:t>
+      </w:r>
+    </w:p>
+    <w:p>
+      <w:pPr>
         <w:pStyle w:val="Heading3"/>
       </w:pPr>
       <w:r>
-        <w:t>set_outputFile_params</w:t>
+        <w:t>write_output_files()</w:t>
+      </w:r>
+    </w:p>
+    <w:p>
+      <w:r>
+        <w:t>Calls other functions to write the output files (several) for all datasets</w:t>
+      </w:r>
+      <w:r>
+        <w:t xml:space="preserve">. </w:t>
+      </w:r>
+      <w:r>
+        <w:t>Hard-codes a superset of all keys (behaviors) to write, and then removes any keys that are not in the first dataset, for example two-fish behaviors if that dataset was for single fish data</w:t>
+      </w:r>
+    </w:p>
+    <w:p>
+      <w:pPr>
+        <w:pStyle w:val="Heading3"/>
+      </w:pPr>
+      <w:r>
+        <w:t>write_behavior_txt_file()</w:t>
+      </w:r>
+    </w:p>
+    <w:p>
+      <w:r>
+        <w:t>Creates a txt file of the relevant window frames and event durations for a set of social behaviors in a given single dataset</w:t>
+      </w:r>
+      <w:r>
+        <w:t xml:space="preserve">. </w:t>
+      </w:r>
+      <w:r>
+        <w:t>Output text file name: dataset_name + .txt</w:t>
+      </w:r>
+    </w:p>
+    <w:p>
+      <w:pPr>
+        <w:pStyle w:val="Heading3"/>
+      </w:pPr>
+      <w:r>
+        <w:t>write_basicMeasurements_txt_file</w:t>
       </w:r>
       <w:r>
         <w:t>()</w:t>
@@ -7476,27 +7928,140 @@
     </w:p>
     <w:p>
       <w:r>
-        <w:t>Fill in keys in params corresponding to output folders, Excel file names</w:t>
+        <w:t>Creates a txt file of "basic" speed and distance measurement</w:t>
+      </w:r>
+      <w:r>
+        <w:t xml:space="preserve">s for </w:t>
+      </w:r>
+      <w:r>
+        <w:t>a given *single dataset* at each frame</w:t>
+      </w:r>
+    </w:p>
+    <w:p>
+      <w:pPr>
+        <w:pStyle w:val="Heading3"/>
+      </w:pPr>
+      <w:r>
+        <w:t>write_CSV_Excel_YAML</w:t>
+      </w:r>
+      <w:r>
+        <w:t>()</w:t>
+      </w:r>
+    </w:p>
+    <w:p>
+      <w:r>
+        <w:t>Write the output files (CSV, Excel, and YAML (parameters))</w:t>
+      </w:r>
+    </w:p>
+    <w:p>
+      <w:r>
+        <w:t xml:space="preserve">    Calls write_output_files(), add_statistics_to_excel()</w:t>
+      </w:r>
+    </w:p>
+    <w:p>
+      <w:pPr>
+        <w:pStyle w:val="Heading3"/>
+      </w:pPr>
+      <w:r>
+        <w:t>mark_behavior_frames_Excel()</w:t>
+      </w:r>
+    </w:p>
+    <w:p>
+      <w:r>
+        <w:t xml:space="preserve">    Create and fill in sheet in Excel marking all frames with behaviors found in this dataset</w:t>
+      </w:r>
+    </w:p>
+    <w:p>
+      <w:pPr>
+        <w:pStyle w:val="Heading3"/>
+      </w:pPr>
+      <w:r>
+        <w:t>w</w:t>
+      </w:r>
+      <w:r>
+        <w:t>rite_behaviorCounts_Excel()</w:t>
+      </w:r>
+    </w:p>
+    <w:p>
+      <w:r>
+        <w:t xml:space="preserve">    Creates an Excel with summary statistics of each behavior for each dataset, indicating the number of events, duration (number of frames), and relative duration of each of the behaviors.</w:t>
+      </w:r>
+    </w:p>
+    <w:p>
+      <w:pPr>
+        <w:pStyle w:val="Heading3"/>
+      </w:pPr>
+      <w:r>
+        <w:t>add_statistics_to_excel(</w:t>
+      </w:r>
+      <w:r>
+        <w:t>)</w:t>
+      </w:r>
+    </w:p>
+    <w:p>
+      <w:r>
+        <w:t xml:space="preserve">    Modify the Excel sheet containing behavior counts to include</w:t>
+      </w:r>
+      <w:r>
+        <w:t xml:space="preserve"> </w:t>
+      </w:r>
+      <w:r>
+        <w:t>summary statistics for all datasets (e.g. average for each behavior)</w:t>
       </w:r>
     </w:p>
     <w:p/>
     <w:p>
       <w:pPr>
+        <w:pStyle w:val="Heading2"/>
+      </w:pPr>
+      <w:r>
+        <w:t>toolkit.py</w:t>
+      </w:r>
+    </w:p>
+    <w:p>
+      <w:pPr>
+        <w:rPr>
+          <w:i/>
+          <w:iCs/>
+        </w:rPr>
+      </w:pPr>
+      <w:r>
+        <w:rPr>
+          <w:i/>
+          <w:iCs/>
+        </w:rPr>
+        <w:t>Updated Aug. 25, 2025</w:t>
+      </w:r>
+    </w:p>
+    <w:p/>
+    <w:p>
+      <w:r>
+        <w:t>[</w:t>
+      </w:r>
+      <w:r>
+        <w:rPr>
+          <w:b/>
+          <w:bCs/>
+          <w:highlight w:val="yellow"/>
+        </w:rPr>
+        <w:t>HERE</w:t>
+      </w:r>
+      <w:r>
+        <w:t>]</w:t>
+      </w:r>
+    </w:p>
+    <w:p/>
+    <w:p>
+      <w:pPr>
         <w:pStyle w:val="Heading3"/>
       </w:pPr>
       <w:r>
-        <w:t>get_CSV_filenames</w:t>
-      </w:r>
-      <w:r>
-        <w:t>(</w:t>
-      </w:r>
-      <w:r>
-        <w:t>)</w:t>
-      </w:r>
-    </w:p>
-    <w:p>
-      <w:r>
-        <w:t>Select subgroup (if applicable) and get a list of all CSV files whose names start with startString, probably "results," in the basePath previously specified</w:t>
+        <w:t>get_Nfish()</w:t>
+      </w:r>
+    </w:p>
+    <w:p>
+      <w:r>
+        <w:t>Check that the number of fish is the same for all datasets; note this</w:t>
       </w:r>
     </w:p>
     <w:p/>
@@ -7505,18 +8070,38 @@
         <w:pStyle w:val="Heading3"/>
       </w:pPr>
       <w:r>
-        <w:lastRenderedPageBreak/>
-        <w:t>get_dataset_name()</w:t>
-      </w:r>
-    </w:p>
-    <w:p>
-      <w:r>
-        <w:t>Extract the "dataset name" from the CSV filename. Delete "results_SocPref_", "_ALL.csv"; keep everything else</w:t>
-      </w:r>
-    </w:p>
-    <w:p>
-      <w:r>
-        <w:t xml:space="preserve">    </w:t>
+        <w:t>make_frames_dictionary()</w:t>
+      </w:r>
+    </w:p>
+    <w:p>
+      <w:r>
+        <w:t>Make a dictionary of raw (original) frames, frames with "bad" frames removed, combined (adjacent) frames + durations, total durations, and relative durations</w:t>
+      </w:r>
+    </w:p>
+    <w:p>
+      <w:r>
+        <w:t xml:space="preserve">Calls </w:t>
+      </w:r>
+      <w:r>
+        <w:rPr>
+          <w:rFonts w:ascii="Courier New" w:hAnsi="Courier New" w:cs="Courier New"/>
+          <w:sz w:val="22"/>
+        </w:rPr>
+        <w:t>remove_frames(),</w:t>
+      </w:r>
+      <w:r>
+        <w:rPr>
+          <w:rFonts w:ascii="Courier New" w:hAnsi="Courier New" w:cs="Courier New"/>
+          <w:sz w:val="22"/>
+        </w:rPr>
+        <w:t xml:space="preserve"> </w:t>
+      </w:r>
+      <w:r>
+        <w:rPr>
+          <w:rFonts w:ascii="Courier New" w:hAnsi="Courier New" w:cs="Courier New"/>
+          <w:sz w:val="22"/>
+        </w:rPr>
+        <w:t>combine_events()</w:t>
       </w:r>
     </w:p>
     <w:p>
@@ -7524,51 +8109,59 @@
         <w:pStyle w:val="Heading3"/>
       </w:pPr>
       <w:r>
-        <w:t>load_all_position_data()</w:t>
-      </w:r>
-    </w:p>
-    <w:p>
-      <w:r>
-        <w:t xml:space="preserve">For all CSV files in the list, call </w:t>
-      </w:r>
-      <w:r>
-        <w:rPr>
-          <w:rFonts w:ascii="Courier New" w:hAnsi="Courier New" w:cs="Courier New"/>
-          <w:sz w:val="22"/>
-        </w:rPr>
-        <w:t>load_data()</w:t>
-      </w:r>
-      <w:r>
-        <w:t xml:space="preserve"> to load all position data, and determine general parameters such as fps and scale</w:t>
+        <w:t>remove_frames()</w:t>
+      </w:r>
+    </w:p>
+    <w:p>
+      <w:r>
+        <w:t>Remove from frames values that appear in frames_to_remove, and optionally dilate the set of frames to remove.</w:t>
+      </w:r>
+    </w:p>
+    <w:p>
+      <w:pPr>
+        <w:pStyle w:val="Heading3"/>
+      </w:pPr>
+      <w:r>
+        <w:t>dilate_frames()</w:t>
+      </w:r>
+    </w:p>
+    <w:p>
+      <w:r>
+        <w:t>"dilate" the array of frame numbers.</w:t>
+      </w:r>
+    </w:p>
+    <w:p>
+      <w:pPr>
+        <w:pStyle w:val="Heading3"/>
+      </w:pPr>
+      <w:r>
+        <w:t>combine_events()</w:t>
+      </w:r>
+    </w:p>
+    <w:p>
+      <w:r>
+        <w:t>Given an array of frame numbers, return an arrays of frame numbers with adjacent frames combined and duration numbers corresponding to the duration of adjacent frames.</w:t>
       </w:r>
     </w:p>
     <w:p/>
+    <w:p/>
     <w:p>
       <w:pPr>
         <w:pStyle w:val="Heading3"/>
       </w:pPr>
       <w:r>
-        <w:t>load_data()</w:t>
-      </w:r>
-    </w:p>
-    <w:p>
-      <w:r>
-        <w:t>Loads position data from a CSV file and returns a single array containing position information for all fish (position, angle, body markers etc.)</w:t>
-      </w:r>
-    </w:p>
-    <w:p>
-      <w:r>
-        <w:t>Works for any number of fish -- infers this from the first column</w:t>
-      </w:r>
-    </w:p>
-    <w:p>
-      <w:r>
-        <w:t>Also returns frame numbers (first column of CSV), checking that the frame number array is the same for each fish id of the dataset.</w:t>
-      </w:r>
-    </w:p>
-    <w:p>
-      <w:r>
-        <w:t>Checks that frame numbers are consecutive integers from 1 to Nframes for each ID; raises an Error otherwise.</w:t>
+        <w:t>get_edgeRejection_frames</w:t>
+      </w:r>
+      <w:r>
+        <w:t>()</w:t>
+      </w:r>
+    </w:p>
+    <w:p>
+      <w:r>
+        <w:t xml:space="preserve">Identify frames to reject in which the head position of one or more fish is close to the dish edge (within threshold). </w:t>
+      </w:r>
+      <w:r>
+        <w:t>If there is no edge-rejection threshold, return empty numpy array</w:t>
       </w:r>
     </w:p>
     <w:p/>
@@ -7577,297 +8170,48 @@
         <w:pStyle w:val="Heading3"/>
       </w:pPr>
       <w:r>
+        <w:t>get_edgeRejection_frames_dictionary()</w:t>
+      </w:r>
+    </w:p>
+    <w:p>
+      <w:r>
+        <w:t xml:space="preserve">    Calls </w:t>
+      </w:r>
+      <w:r>
+        <w:rPr>
+          <w:rFonts w:ascii="Courier New" w:hAnsi="Courier New" w:cs="Courier New"/>
+          <w:sz w:val="22"/>
+        </w:rPr>
+        <w:t>get_edgeRejection_frames()</w:t>
+      </w:r>
+      <w:r>
+        <w:t xml:space="preserve"> to make a dictionary with frames for rejecting behavior, in which the head position of one or more fish is close to the dish edge (within threshold)</w:t>
+      </w:r>
+    </w:p>
+    <w:p>
+      <w:pPr>
+        <w:pStyle w:val="Heading3"/>
+      </w:pPr>
+      <w:r>
         <w:t>fix_heading_angles()</w:t>
       </w:r>
     </w:p>
     <w:p>
       <w:r>
         <w:t>Fix the heading angles -- rather than the strangely quantized angles from ZebraZoom, calculate the angle from arctan(y[1]-y[2], x[1]-x[2]) . See notes Sept. 2024</w:t>
-      </w:r>
-    </w:p>
-    <w:p/>
-    <w:p>
-      <w:pPr>
-        <w:pStyle w:val="Heading3"/>
-      </w:pPr>
-      <w:r>
-        <w:t>make_frames_dictionary()</w:t>
-      </w:r>
-    </w:p>
-    <w:p>
-      <w:r>
-        <w:t>Make a dictionary of raw (original) frames, frames with "bad" frames removed, combined (adjacent) frames + durations, total durations, and relative durations</w:t>
-      </w:r>
-    </w:p>
-    <w:p>
-      <w:r>
-        <w:t>Calls remove_frames(),combine_events()</w:t>
-      </w:r>
-    </w:p>
-    <w:p/>
-    <w:p>
-      <w:pPr>
-        <w:pStyle w:val="Heading3"/>
-      </w:pPr>
-      <w:r>
-        <w:t>remove_frames()</w:t>
-      </w:r>
-    </w:p>
-    <w:p>
-      <w:r>
-        <w:t>Remove from frames values that appear in frames_to_remove, and optionally dilate the set of frames to remove.</w:t>
-      </w:r>
-    </w:p>
-    <w:p/>
-    <w:p>
-      <w:pPr>
-        <w:pStyle w:val="Heading3"/>
-      </w:pPr>
-      <w:r>
-        <w:t>dilate_frames()</w:t>
-      </w:r>
-    </w:p>
-    <w:p>
-      <w:r>
-        <w:t>"dilate" the array of frame numbers.</w:t>
-      </w:r>
-    </w:p>
-    <w:p/>
-    <w:p>
-      <w:pPr>
-        <w:pStyle w:val="Heading3"/>
-      </w:pPr>
-      <w:r>
-        <w:lastRenderedPageBreak/>
-        <w:t>combine_events()</w:t>
-      </w:r>
-    </w:p>
-    <w:p>
-      <w:r>
-        <w:t>Given an array of frame numbers, return an arrays of frame numbers with adjacent frames combined and duration numbers corresponding to the duration of adjacent frames.</w:t>
-      </w:r>
-    </w:p>
-    <w:p/>
-    <w:p>
-      <w:pPr>
-        <w:pStyle w:val="Heading3"/>
-      </w:pPr>
-      <w:r>
-        <w:t>get_output_pickleFileName</w:t>
-      </w:r>
-      <w:r>
-        <w:t>()</w:t>
-      </w:r>
-    </w:p>
-    <w:p>
-      <w:r>
-        <w:t>Get / construct pickle file name</w:t>
-      </w:r>
-    </w:p>
-    <w:p/>
-    <w:p>
-      <w:pPr>
-        <w:pStyle w:val="Heading3"/>
-      </w:pPr>
-      <w:r>
-        <w:t>write_pickle_file</w:t>
-      </w:r>
-      <w:r>
-        <w:t>()</w:t>
-      </w:r>
-    </w:p>
-    <w:p>
-      <w:r>
-        <w:t>Write Pickle file containing a dictionary of variables in the analysis folder</w:t>
-      </w:r>
-    </w:p>
-    <w:p/>
-    <w:p>
-      <w:pPr>
-        <w:pStyle w:val="Heading3"/>
-      </w:pPr>
-      <w:r>
-        <w:t>load_and_assign_from_pickle</w:t>
-      </w:r>
-      <w:r>
-        <w:t>()</w:t>
-      </w:r>
-    </w:p>
-    <w:p>
-      <w:r>
-        <w:t xml:space="preserve">Calls </w:t>
-      </w:r>
-      <w:r>
-        <w:rPr>
-          <w:rFonts w:ascii="Courier New" w:hAnsi="Courier New" w:cs="Courier New"/>
-          <w:sz w:val="22"/>
-        </w:rPr>
-        <w:t>load_dict_from_pickle()</w:t>
-      </w:r>
-      <w:r>
-        <w:t xml:space="preserve"> and </w:t>
-      </w:r>
-      <w:r>
-        <w:rPr>
-          <w:rFonts w:ascii="Courier New" w:hAnsi="Courier New" w:cs="Courier New"/>
-          <w:sz w:val="22"/>
-        </w:rPr>
-        <w:t>assign_variables_from_dict()</w:t>
-      </w:r>
-      <w:r>
-        <w:t xml:space="preserve"> to load *two* pickle files and assign variables.</w:t>
-      </w:r>
-    </w:p>
-    <w:p/>
-    <w:p>
-      <w:pPr>
-        <w:pStyle w:val="Heading3"/>
-      </w:pPr>
-      <w:r>
-        <w:t xml:space="preserve">load_dict_from_pickle </w:t>
-      </w:r>
-      <w:r>
-        <w:t>()</w:t>
-      </w:r>
-    </w:p>
-    <w:p>
-      <w:r>
-        <w:t>Load contents from Pickle file</w:t>
-      </w:r>
-      <w:r>
-        <w:t xml:space="preserve"> into a dictionary. </w:t>
-      </w:r>
-    </w:p>
-    <w:p/>
-    <w:p>
-      <w:pPr>
-        <w:pStyle w:val="Heading3"/>
-      </w:pPr>
-      <w:r>
-        <w:t>assign_variables_from_dict()</w:t>
-      </w:r>
-    </w:p>
-    <w:p>
-      <w:r>
-        <w:t>Assign dictionary elements loaded from pickle file, from load_dict_from_pickle() to variables. Hard-coded variables; a</w:t>
-      </w:r>
-      <w:r>
-        <w:t>ssumes pickle file contains datasets, CSVcolumns, expt_config, params; returns these things</w:t>
-      </w:r>
-      <w:r>
-        <w:t>,</w:t>
-      </w:r>
-    </w:p>
-    <w:p/>
-    <w:p>
-      <w:pPr>
-        <w:pStyle w:val="Heading3"/>
-      </w:pPr>
-      <w:r>
-        <w:t>get_Nfish()</w:t>
-      </w:r>
-    </w:p>
-    <w:p>
-      <w:r>
-        <w:t>Check that the number of fish is the same for all datasets; note this</w:t>
-      </w:r>
-    </w:p>
-    <w:p/>
-    <w:p>
-      <w:pPr>
-        <w:pStyle w:val="Heading3"/>
-      </w:pPr>
-      <w:r>
-        <w:t>get_edgeRejection_frames</w:t>
-      </w:r>
-      <w:r>
-        <w:t>()</w:t>
-      </w:r>
-    </w:p>
-    <w:p>
-      <w:r>
-        <w:t xml:space="preserve">Identify frames to reject in which the head position of one or more fish is close to the dish edge (within threshold). </w:t>
-      </w:r>
-      <w:r>
-        <w:t>If there is no edge-rejection threshold, return empty numpy array</w:t>
-      </w:r>
-    </w:p>
-    <w:p/>
-    <w:p>
-      <w:pPr>
-        <w:pStyle w:val="Heading3"/>
-      </w:pPr>
-      <w:r>
-        <w:t>get_edgeRejection_frames_dictionary()</w:t>
-      </w:r>
-    </w:p>
-    <w:p>
-      <w:r>
-        <w:t xml:space="preserve">    Calls </w:t>
-      </w:r>
-      <w:r>
-        <w:rPr>
-          <w:rFonts w:ascii="Courier New" w:hAnsi="Courier New" w:cs="Courier New"/>
-          <w:sz w:val="22"/>
-        </w:rPr>
-        <w:t>get_edgeRejection_frames()</w:t>
-      </w:r>
-      <w:r>
-        <w:t xml:space="preserve"> to make a dictionary with frames for rejecting behavior, in which the head position of one or more fish is close to the dish edge (within threshold)</w:t>
-      </w:r>
-    </w:p>
-    <w:p/>
-    <w:p>
-      <w:r>
-        <w:lastRenderedPageBreak/>
-        <w:t>[</w:t>
-      </w:r>
-      <w:r>
-        <w:rPr>
-          <w:highlight w:val="yellow"/>
-        </w:rPr>
-        <w:t xml:space="preserve">HERE; FINISH. Line </w:t>
-      </w:r>
-      <w:r>
-        <w:rPr>
-          <w:highlight w:val="yellow"/>
-        </w:rPr>
-        <w:t>651</w:t>
-      </w:r>
-      <w:r>
-        <w:t>]</w:t>
-      </w:r>
-    </w:p>
-    <w:p/>
-    <w:p>
-      <w:pPr>
-        <w:pStyle w:val="Heading3"/>
-      </w:pPr>
-      <w:r>
-        <w:t>load_global_expt_config(config_path, config_file):</w:t>
-      </w:r>
-    </w:p>
-    <w:p>
-      <w:r>
-        <w:t xml:space="preserve">Loads the global experimental configuration file, which points to the experiment-specific configuration files    </w:t>
-      </w:r>
-    </w:p>
-    <w:p>
-      <w:r>
-        <w:rPr>
-          <w:highlight w:val="yellow"/>
-        </w:rPr>
-        <w:t>PLACEHOLDER – function to be written</w:t>
       </w:r>
     </w:p>
     <w:p/>
     <w:p/>
     <w:p/>
+    <w:p/>
+    <w:p/>
     <w:p>
       <w:pPr>
         <w:pStyle w:val="Heading2"/>
       </w:pPr>
       <w:r>
+        <w:lastRenderedPageBreak/>
         <w:t>behavior_identification</w:t>
       </w:r>
       <w:r>
@@ -7978,7 +8322,6 @@
         <w:pStyle w:val="Heading1"/>
       </w:pPr>
       <w:r>
-        <w:lastRenderedPageBreak/>
         <w:t>behaviors_main.py</w:t>
       </w:r>
     </w:p>
@@ -8051,6 +8394,7 @@
           <w:i/>
           <w:iCs/>
         </w:rPr>
+        <w:lastRenderedPageBreak/>
         <w:t>Writes a pickle file containing all trajectory and analysis outputs (“datasets” variable), and other variables – optional but strongly recommended.</w:t>
       </w:r>
     </w:p>
@@ -8301,65 +8645,51 @@
         </w:numPr>
       </w:pPr>
       <w:r>
-        <w:t>If</w:t>
-      </w:r>
-      <w:r>
-        <w:t xml:space="preserve"> “</w:t>
-      </w:r>
-      <w:r>
-        <w:rPr>
-          <w:rFonts w:ascii="Courier New" w:hAnsi="Courier New" w:cs="Courier New"/>
-          <w:sz w:val="22"/>
-        </w:rPr>
-        <w:t>showAllPositions</w:t>
-      </w:r>
-      <w:r>
-        <w:t xml:space="preserve">” </w:t>
-      </w:r>
-      <w:r>
-        <w:t xml:space="preserve">is </w:t>
-      </w:r>
-      <w:r>
-        <w:rPr>
-          <w:rFonts w:ascii="Courier New" w:hAnsi="Courier New" w:cs="Courier New"/>
-          <w:sz w:val="22"/>
-        </w:rPr>
-        <w:t>True</w:t>
-      </w:r>
-      <w:r>
-        <w:t xml:space="preserve"> (</w:t>
-      </w:r>
-      <w:r>
-        <w:t xml:space="preserve">typically </w:t>
-      </w:r>
-      <w:r>
-        <w:rPr>
-          <w:rFonts w:ascii="Courier New" w:hAnsi="Courier New" w:cs="Courier New"/>
-          <w:sz w:val="22"/>
-        </w:rPr>
-        <w:t>False</w:t>
-      </w:r>
-      <w:r>
-        <w:t>)</w:t>
-      </w:r>
-      <w:r>
-        <w:t xml:space="preserve">, </w:t>
-      </w:r>
-      <w:r>
-        <w:rPr>
-          <w:rFonts w:ascii="Courier New" w:hAnsi="Courier New" w:cs="Courier New"/>
-          <w:sz w:val="22"/>
-        </w:rPr>
-        <w:t>plotAllPositions()</w:t>
-      </w:r>
-      <w:r>
-        <w:t xml:space="preserve"> will be called to show all head positions</w:t>
-      </w:r>
-      <w:r>
-        <w:t xml:space="preserve"> and the</w:t>
-      </w:r>
-      <w:r>
-        <w:t xml:space="preserve"> dish edge in a separate figure for each dataset.</w:t>
+        <w:t xml:space="preserve">Call </w:t>
+      </w:r>
+      <w:r>
+        <w:rPr>
+          <w:rFonts w:ascii="Courier New" w:hAnsi="Courier New" w:cs="Courier New"/>
+          <w:sz w:val="22"/>
+        </w:rPr>
+        <w:t>load_all_position_data()</w:t>
+      </w:r>
+      <w:r>
+        <w:t xml:space="preserve">. </w:t>
+      </w:r>
+      <w:r>
+        <w:t xml:space="preserve">For all CSV files in the list, </w:t>
+      </w:r>
+      <w:r>
+        <w:t xml:space="preserve">this </w:t>
+      </w:r>
+      <w:r>
+        <w:t>call</w:t>
+      </w:r>
+      <w:r>
+        <w:t>s</w:t>
+      </w:r>
+      <w:r>
+        <w:t xml:space="preserve"> </w:t>
+      </w:r>
+      <w:r>
+        <w:rPr>
+          <w:rFonts w:ascii="Courier New" w:hAnsi="Courier New" w:cs="Courier New"/>
+          <w:sz w:val="22"/>
+        </w:rPr>
+        <w:t>load_data()</w:t>
+      </w:r>
+      <w:r>
+        <w:t xml:space="preserve"> to load all position</w:t>
+      </w:r>
+      <w:r>
+        <w:t xml:space="preserve"> </w:t>
+      </w:r>
+      <w:r>
+        <w:t>data and determine general parameters such as fps and scale</w:t>
+      </w:r>
+      <w:r>
+        <w:t xml:space="preserve">. </w:t>
       </w:r>
     </w:p>
     <w:p>
@@ -8371,51 +8701,17 @@
         </w:numPr>
       </w:pPr>
       <w:r>
-        <w:t xml:space="preserve">Call </w:t>
-      </w:r>
-      <w:r>
-        <w:rPr>
-          <w:rFonts w:ascii="Courier New" w:hAnsi="Courier New" w:cs="Courier New"/>
-          <w:sz w:val="22"/>
-        </w:rPr>
-        <w:t>load_all_position_data()</w:t>
-      </w:r>
-      <w:r>
-        <w:t xml:space="preserve">. </w:t>
-      </w:r>
-      <w:r>
-        <w:t xml:space="preserve">For all CSV files in the list, </w:t>
-      </w:r>
-      <w:r>
-        <w:t xml:space="preserve">this </w:t>
-      </w:r>
-      <w:r>
-        <w:t>call</w:t>
-      </w:r>
-      <w:r>
-        <w:t>s</w:t>
-      </w:r>
-      <w:r>
-        <w:t xml:space="preserve"> </w:t>
-      </w:r>
-      <w:r>
-        <w:rPr>
-          <w:rFonts w:ascii="Courier New" w:hAnsi="Courier New" w:cs="Courier New"/>
-          <w:sz w:val="22"/>
-        </w:rPr>
-        <w:t>load_data()</w:t>
-      </w:r>
-      <w:r>
-        <w:t xml:space="preserve"> to load all position</w:t>
-      </w:r>
-      <w:r>
-        <w:t xml:space="preserve"> </w:t>
-      </w:r>
-      <w:r>
-        <w:t>data and determine general parameters such as fps and scale</w:t>
-      </w:r>
-      <w:r>
-        <w:t xml:space="preserve">. </w:t>
+        <w:t>Note the number of fish (</w:t>
+      </w:r>
+      <w:r>
+        <w:rPr>
+          <w:rFonts w:ascii="Courier New" w:hAnsi="Courier New" w:cs="Courier New"/>
+          <w:sz w:val="22"/>
+        </w:rPr>
+        <w:t>Nfish</w:t>
+      </w:r>
+      <w:r>
+        <w:t>)</w:t>
       </w:r>
     </w:p>
     <w:p>
@@ -8427,17 +8723,17 @@
         </w:numPr>
       </w:pPr>
       <w:r>
-        <w:t>Note the number of fish (</w:t>
-      </w:r>
-      <w:r>
-        <w:rPr>
-          <w:rFonts w:ascii="Courier New" w:hAnsi="Courier New" w:cs="Courier New"/>
-          <w:sz w:val="22"/>
-        </w:rPr>
-        <w:t>Nfish</w:t>
-      </w:r>
-      <w:r>
-        <w:t>)</w:t>
+        <w:t xml:space="preserve">Call </w:t>
+      </w:r>
+      <w:r>
+        <w:rPr>
+          <w:rFonts w:ascii="Courier New" w:hAnsi="Courier New" w:cs="Courier New"/>
+          <w:sz w:val="22"/>
+        </w:rPr>
+        <w:t>repair_head_positions()</w:t>
+      </w:r>
+      <w:r>
+        <w:t xml:space="preserve"> to recalculate head positions based on indexes 1-3 (i.e. the 2nd, third, and fourth positions), since ZebraZoom’s head positions are unreliable.</w:t>
       </w:r>
     </w:p>
     <w:p>
@@ -8456,10 +8752,35 @@
           <w:rFonts w:ascii="Courier New" w:hAnsi="Courier New" w:cs="Courier New"/>
           <w:sz w:val="22"/>
         </w:rPr>
-        <w:t>repair_head_positions()</w:t>
-      </w:r>
-      <w:r>
-        <w:t xml:space="preserve"> to recalculate head positions based on indexes 1-3 (i.e. the 2nd, third, and fourth positions), since ZebraZoom’s head positions are unreliable.</w:t>
+        <w:t>repair</w:t>
+      </w:r>
+      <w:r>
+        <w:rPr>
+          <w:rFonts w:ascii="Courier New" w:hAnsi="Courier New" w:cs="Courier New"/>
+          <w:sz w:val="22"/>
+        </w:rPr>
+        <w:t>_heading_angles()</w:t>
+      </w:r>
+      <w:r>
+        <w:t xml:space="preserve"> to recalculate heading angles based on 2</w:t>
+      </w:r>
+      <w:r>
+        <w:rPr>
+          <w:vertAlign w:val="superscript"/>
+        </w:rPr>
+        <w:t>nd</w:t>
+      </w:r>
+      <w:r>
+        <w:t xml:space="preserve"> and 3</w:t>
+      </w:r>
+      <w:r>
+        <w:rPr>
+          <w:vertAlign w:val="superscript"/>
+        </w:rPr>
+        <w:t>rd</w:t>
+      </w:r>
+      <w:r>
+        <w:t xml:space="preserve"> body positions, since ZebraZoom’s heading angles are strangely quantized.</w:t>
       </w:r>
     </w:p>
     <w:p>
@@ -8471,43 +8792,14 @@
         </w:numPr>
       </w:pPr>
       <w:r>
-        <w:lastRenderedPageBreak/>
-        <w:t xml:space="preserve">Call </w:t>
-      </w:r>
-      <w:r>
-        <w:rPr>
-          <w:rFonts w:ascii="Courier New" w:hAnsi="Courier New" w:cs="Courier New"/>
-          <w:sz w:val="22"/>
-        </w:rPr>
-        <w:t>repair</w:t>
-      </w:r>
-      <w:r>
-        <w:rPr>
-          <w:rFonts w:ascii="Courier New" w:hAnsi="Courier New" w:cs="Courier New"/>
-          <w:sz w:val="22"/>
-        </w:rPr>
-        <w:t>_heading_angles()</w:t>
-      </w:r>
-      <w:r>
-        <w:t xml:space="preserve"> to recalculate heading angles based on 2</w:t>
-      </w:r>
-      <w:r>
-        <w:rPr>
-          <w:vertAlign w:val="superscript"/>
-        </w:rPr>
-        <w:t>nd</w:t>
-      </w:r>
-      <w:r>
-        <w:t xml:space="preserve"> and 3</w:t>
-      </w:r>
-      <w:r>
-        <w:rPr>
-          <w:vertAlign w:val="superscript"/>
-        </w:rPr>
-        <w:t>rd</w:t>
-      </w:r>
-      <w:r>
-        <w:t xml:space="preserve"> body positions, since ZebraZoom’s heading angles are strangely quantized.</w:t>
+        <w:t xml:space="preserve">Calculate fish lengths using </w:t>
+      </w:r>
+      <w:r>
+        <w:rPr>
+          <w:rFonts w:ascii="Courier New" w:hAnsi="Courier New" w:cs="Courier New"/>
+          <w:sz w:val="22"/>
+        </w:rPr>
+        <w:t>get_fish_lengths()</w:t>
       </w:r>
     </w:p>
     <w:p>
@@ -8519,14 +8811,74 @@
         </w:numPr>
       </w:pPr>
       <w:r>
-        <w:t xml:space="preserve">Calculate fish lengths using </w:t>
-      </w:r>
-      <w:r>
-        <w:rPr>
-          <w:rFonts w:ascii="Courier New" w:hAnsi="Courier New" w:cs="Courier New"/>
-          <w:sz w:val="22"/>
-        </w:rPr>
-        <w:t>get_fish_lengths()</w:t>
+        <w:t xml:space="preserve">Call </w:t>
+      </w:r>
+      <w:r>
+        <w:rPr>
+          <w:rFonts w:ascii="Courier New" w:hAnsi="Courier New" w:cs="Courier New"/>
+          <w:sz w:val="22"/>
+        </w:rPr>
+        <w:t>repair_double_length_fish()</w:t>
+      </w:r>
+      <w:r>
+        <w:rPr>
+          <w:rFonts w:ascii="Courier New" w:hAnsi="Courier New" w:cs="Courier New"/>
+          <w:sz w:val="22"/>
+        </w:rPr>
+        <w:t xml:space="preserve"> </w:t>
+      </w:r>
+      <w:r>
+        <w:t>to identify frames in which only one fish is tracked, see if this “fish” has twice the length a median fish (within some tolerance), and if so, split it into two fish. (Verify that the dataset’s Nfish==2 before calling.)</w:t>
+      </w:r>
+    </w:p>
+    <w:p>
+      <w:r>
+        <w:t>If loading a prior set of trajectories and analysis from a pickle file:</w:t>
+      </w:r>
+    </w:p>
+    <w:p>
+      <w:pPr>
+        <w:pStyle w:val="ListParagraph"/>
+        <w:numPr>
+          <w:ilvl w:val="0"/>
+          <w:numId w:val="21"/>
+        </w:numPr>
+      </w:pPr>
+      <w:r>
+        <w:t>When prompted, press enter (no input) to get a dialog box for selecting the .pickle file. Note that the dialog box may be hidden behind other windows! Recommended: Close all figure windows.</w:t>
+      </w:r>
+    </w:p>
+    <w:p>
+      <w:pPr>
+        <w:pStyle w:val="ListParagraph"/>
+        <w:numPr>
+          <w:ilvl w:val="0"/>
+          <w:numId w:val="21"/>
+        </w:numPr>
+      </w:pPr>
+      <w:r>
+        <w:t>Allow revision of the “</w:t>
+      </w:r>
+      <w:r>
+        <w:t>experiment name,” which is used for various output names.</w:t>
+      </w:r>
+    </w:p>
+    <w:p>
+      <w:pPr>
+        <w:pStyle w:val="ListParagraph"/>
+        <w:numPr>
+          <w:ilvl w:val="0"/>
+          <w:numId w:val="21"/>
+        </w:numPr>
+      </w:pPr>
+      <w:r>
+        <w:t>Allow revision of the “output subfolder” so that output need not overwrite prior analysis</w:t>
+      </w:r>
+    </w:p>
+    <w:p/>
+    <w:p>
+      <w:r>
+        <w:t>Next:</w:t>
       </w:r>
     </w:p>
     <w:p>
@@ -8538,85 +8890,6 @@
         </w:numPr>
       </w:pPr>
       <w:r>
-        <w:t xml:space="preserve">Call </w:t>
-      </w:r>
-      <w:r>
-        <w:rPr>
-          <w:rFonts w:ascii="Courier New" w:hAnsi="Courier New" w:cs="Courier New"/>
-          <w:sz w:val="22"/>
-        </w:rPr>
-        <w:t>repair_double_length_fish()</w:t>
-      </w:r>
-      <w:r>
-        <w:rPr>
-          <w:rFonts w:ascii="Courier New" w:hAnsi="Courier New" w:cs="Courier New"/>
-          <w:sz w:val="22"/>
-        </w:rPr>
-        <w:t xml:space="preserve"> </w:t>
-      </w:r>
-      <w:r>
-        <w:t>to identify frames in which only one fish is tracked, see if this “fish” has twice the length a median fish (within some tolerance), and if so, split it into two fish. (Verify that the dataset’s Nfish==2 before calling.)</w:t>
-      </w:r>
-    </w:p>
-    <w:p>
-      <w:r>
-        <w:t>If loading a prior set of trajectories and analysis from a pickle file:</w:t>
-      </w:r>
-    </w:p>
-    <w:p>
-      <w:pPr>
-        <w:pStyle w:val="ListParagraph"/>
-        <w:numPr>
-          <w:ilvl w:val="0"/>
-          <w:numId w:val="21"/>
-        </w:numPr>
-      </w:pPr>
-      <w:r>
-        <w:t>When prompted, press enter (no input) to get a dialog box for selecting the .pickle file. Note that the dialog box may be hidden behind other windows! Recommended: Close all figure windows.</w:t>
-      </w:r>
-    </w:p>
-    <w:p>
-      <w:pPr>
-        <w:pStyle w:val="ListParagraph"/>
-        <w:numPr>
-          <w:ilvl w:val="0"/>
-          <w:numId w:val="21"/>
-        </w:numPr>
-      </w:pPr>
-      <w:r>
-        <w:t>Allow revision of the “</w:t>
-      </w:r>
-      <w:r>
-        <w:t>experiment name,” which is used for various output names.</w:t>
-      </w:r>
-    </w:p>
-    <w:p>
-      <w:pPr>
-        <w:pStyle w:val="ListParagraph"/>
-        <w:numPr>
-          <w:ilvl w:val="0"/>
-          <w:numId w:val="21"/>
-        </w:numPr>
-      </w:pPr>
-      <w:r>
-        <w:t>Allow revision of the “output subfolder” so that output need not overwrite prior analysis</w:t>
-      </w:r>
-    </w:p>
-    <w:p/>
-    <w:p>
-      <w:r>
-        <w:t>Next:</w:t>
-      </w:r>
-    </w:p>
-    <w:p>
-      <w:pPr>
-        <w:pStyle w:val="ListParagraph"/>
-        <w:numPr>
-          <w:ilvl w:val="0"/>
-          <w:numId w:val="19"/>
-        </w:numPr>
-      </w:pPr>
-      <w:r>
         <w:t>Time reversal. Optional: avoid unless you’re sure of what you’re doing! Time-reverse one fish’s trajectory, same index (fish number) for each dataset.</w:t>
       </w:r>
     </w:p>
@@ -9000,6 +9273,7 @@
           <w:rFonts w:ascii="Courier New" w:hAnsi="Courier New" w:cs="Courier New"/>
           <w:sz w:val="22"/>
         </w:rPr>
+        <w:lastRenderedPageBreak/>
         <w:t>get_relative_heading_angle()</w:t>
       </w:r>
       <w:r>
@@ -9162,7 +9436,6 @@
         <w:pStyle w:val="Heading1"/>
       </w:pPr>
       <w:r>
-        <w:lastRenderedPageBreak/>
         <w:t>all_position_data: a list of numpy arrays</w:t>
       </w:r>
     </w:p>
@@ -9288,6 +9561,7 @@
     </w:p>
     <w:p>
       <w:r>
+        <w:lastRenderedPageBreak/>
         <w:t xml:space="preserve">Some of these keys contain lists of dictionaries that I will call </w:t>
       </w:r>
       <w:r>
@@ -9887,7 +10161,6 @@
           <w:rFonts w:ascii="Courier New" w:hAnsi="Courier New" w:cs="Courier New"/>
           <w:sz w:val="22"/>
         </w:rPr>
-        <w:lastRenderedPageBreak/>
         <w:t>is</w:t>
       </w:r>
       <w:r>
@@ -10156,6 +10429,7 @@
           <w:rFonts w:ascii="Courier New" w:hAnsi="Courier New" w:cs="Courier New"/>
           <w:sz w:val="22"/>
         </w:rPr>
+        <w:lastRenderedPageBreak/>
         <w:t>is</w:t>
       </w:r>
       <w:r>
@@ -10848,7 +11122,6 @@
           <w:rFonts w:ascii="Courier New" w:hAnsi="Courier New" w:cs="Courier New"/>
           <w:sz w:val="22"/>
         </w:rPr>
-        <w:lastRenderedPageBreak/>
         <w:t>edge_frames</w:t>
       </w:r>
       <w:r>
@@ -11081,6 +11354,7 @@
           <w:rFonts w:ascii="Courier New" w:hAnsi="Courier New" w:cs="Courier New"/>
           <w:sz w:val="22"/>
         </w:rPr>
+        <w:lastRenderedPageBreak/>
         <w:t>J</w:t>
       </w:r>
       <w:r>
@@ -11805,7 +12079,6 @@
           <w:rFonts w:ascii="Courier New" w:hAnsi="Courier New" w:cs="Courier New"/>
           <w:sz w:val="22"/>
         </w:rPr>
-        <w:lastRenderedPageBreak/>
         <w:t>is</w:t>
       </w:r>
       <w:r>
@@ -12019,6 +12292,7 @@
         <w:pStyle w:val="Heading2"/>
       </w:pPr>
       <w:r>
+        <w:lastRenderedPageBreak/>
         <w:t xml:space="preserve">Keys containing </w:t>
       </w:r>
       <w:r>
@@ -12437,7 +12711,6 @@
           <w:rFonts w:ascii="Courier New" w:hAnsi="Courier New" w:cs="Courier New"/>
           <w:sz w:val="22"/>
         </w:rPr>
-        <w:lastRenderedPageBreak/>
         <w:t>contact_inferred:</w:t>
       </w:r>
       <w:r>
@@ -12529,6 +12802,7 @@
           <w:rFonts w:ascii="Courier New" w:hAnsi="Courier New" w:cs="Courier New"/>
           <w:sz w:val="22"/>
         </w:rPr>
+        <w:lastRenderedPageBreak/>
         <w:t>head_head_distanc</w:t>
       </w:r>
       <w:r>
@@ -13029,6 +13303,7 @@
         <w:pStyle w:val="Heading2"/>
       </w:pPr>
       <w:r>
+        <w:lastRenderedPageBreak/>
         <w:t>Behavior dictionaries</w:t>
       </w:r>
     </w:p>
@@ -13405,194 +13680,194 @@
     </w:p>
     <w:p>
       <w:r>
+        <w:t xml:space="preserve">Identifies 90-degree (perpendicular) events, including “one,” “both,” “none” subsets. Calls </w:t>
+      </w:r>
+      <w:r>
+        <w:rPr>
+          <w:rFonts w:ascii="Courier New" w:hAnsi="Courier New" w:cs="Courier New"/>
+        </w:rPr>
+        <w:t>get_</w:t>
+      </w:r>
+      <w:r>
+        <w:rPr>
+          <w:rFonts w:ascii="Courier New" w:hAnsi="Courier New" w:cs="Courier New"/>
+        </w:rPr>
+        <w:t>90_deg</w:t>
+      </w:r>
+      <w:r>
+        <w:rPr>
+          <w:rFonts w:ascii="Courier New" w:hAnsi="Courier New" w:cs="Courier New"/>
+        </w:rPr>
+        <w:t>_wf</w:t>
+      </w:r>
+      <w:r>
+        <w:t xml:space="preserve"> </w:t>
+      </w:r>
+      <w:r>
+        <w:rPr>
+          <w:rFonts w:ascii="Calibri" w:hAnsi="Calibri" w:cs="Calibri"/>
+        </w:rPr>
+        <w:t>→</w:t>
+      </w:r>
+      <w:r>
+        <w:t xml:space="preserve"> </w:t>
+      </w:r>
+      <w:r>
+        <w:t>output</w:t>
+      </w:r>
+      <w:r>
+        <w:rPr>
+          <w:rFonts w:ascii="Courier New" w:hAnsi="Courier New" w:cs="Courier New"/>
+        </w:rPr>
+        <w:t xml:space="preserve"> </w:t>
+      </w:r>
+      <w:r>
+        <w:rPr>
+          <w:rFonts w:ascii="Courier New" w:hAnsi="Courier New" w:cs="Courier New"/>
+        </w:rPr>
+        <w:t>orientation_dict</w:t>
+      </w:r>
+      <w:r>
+        <w:t xml:space="preserve"> </w:t>
+      </w:r>
+      <w:r>
+        <w:t xml:space="preserve">and subsets </w:t>
+      </w:r>
+      <w:r>
+        <w:t>“one,” “both,” “none” [</w:t>
+      </w:r>
+      <w:r>
+        <w:rPr>
+          <w:highlight w:val="cyan"/>
+        </w:rPr>
+        <w:t>should rename</w:t>
+      </w:r>
+      <w:r>
+        <w:t>]</w:t>
+      </w:r>
+    </w:p>
+    <w:p>
+      <w:r>
+        <w:t xml:space="preserve">Identifies contact events, including “any” and “head-body” subsets. Calls </w:t>
+      </w:r>
+      <w:r>
+        <w:rPr>
+          <w:rFonts w:ascii="Courier New" w:hAnsi="Courier New" w:cs="Courier New"/>
+        </w:rPr>
+        <w:t>get_</w:t>
+      </w:r>
+      <w:r>
+        <w:rPr>
+          <w:rFonts w:ascii="Courier New" w:hAnsi="Courier New" w:cs="Courier New"/>
+        </w:rPr>
+        <w:t>contact</w:t>
+      </w:r>
+      <w:r>
+        <w:rPr>
+          <w:rFonts w:ascii="Courier New" w:hAnsi="Courier New" w:cs="Courier New"/>
+        </w:rPr>
+        <w:t>_wf</w:t>
+      </w:r>
+      <w:r>
+        <w:t xml:space="preserve"> </w:t>
+      </w:r>
+      <w:r>
+        <w:rPr>
+          <w:rFonts w:ascii="Calibri" w:hAnsi="Calibri" w:cs="Calibri"/>
+        </w:rPr>
+        <w:t>→</w:t>
+      </w:r>
+      <w:r>
+        <w:t xml:space="preserve"> </w:t>
+      </w:r>
+      <w:r>
+        <w:t>output</w:t>
+      </w:r>
+      <w:r>
+        <w:rPr>
+          <w:rFonts w:ascii="Courier New" w:hAnsi="Courier New" w:cs="Courier New"/>
+        </w:rPr>
+        <w:t xml:space="preserve"> </w:t>
+      </w:r>
+      <w:r>
+        <w:rPr>
+          <w:rFonts w:ascii="Courier New" w:hAnsi="Courier New" w:cs="Courier New"/>
+        </w:rPr>
+        <w:t>contact_wf</w:t>
+      </w:r>
+      <w:r>
+        <w:t xml:space="preserve"> </w:t>
+      </w:r>
+      <w:r>
+        <w:t>and subsets “any,” “head-body” [</w:t>
+      </w:r>
+      <w:r>
+        <w:rPr>
+          <w:highlight w:val="yellow"/>
+        </w:rPr>
+        <w:t>should rename “any”!</w:t>
+      </w:r>
+      <w:r>
+        <w:t>]</w:t>
+      </w:r>
+    </w:p>
+    <w:p>
+      <w:r>
+        <w:t xml:space="preserve">Identifies tail-rubbing events. Calls </w:t>
+      </w:r>
+      <w:r>
+        <w:rPr>
+          <w:rFonts w:ascii="Courier New" w:hAnsi="Courier New" w:cs="Courier New"/>
+        </w:rPr>
+        <w:t>get_tail_rubbing_wf</w:t>
+      </w:r>
+      <w:r>
+        <w:t xml:space="preserve"> </w:t>
+      </w:r>
+      <w:r>
+        <w:rPr>
+          <w:rFonts w:ascii="Calibri" w:hAnsi="Calibri" w:cs="Calibri"/>
+        </w:rPr>
+        <w:t>→</w:t>
+      </w:r>
+      <w:r>
+        <w:t xml:space="preserve"> </w:t>
+      </w:r>
+      <w:r>
+        <w:t>output</w:t>
+      </w:r>
+      <w:r>
+        <w:rPr>
+          <w:rFonts w:ascii="Courier New" w:hAnsi="Courier New" w:cs="Courier New"/>
+        </w:rPr>
+        <w:t xml:space="preserve"> </w:t>
+      </w:r>
+      <w:r>
+        <w:rPr>
+          <w:rFonts w:ascii="Courier New" w:hAnsi="Courier New" w:cs="Courier New"/>
+        </w:rPr>
+        <w:t>tail_rubbing_wf</w:t>
+      </w:r>
+    </w:p>
+    <w:p>
+      <w:r>
+        <w:t xml:space="preserve">Various outputs: text file, diagram, excel file: </w:t>
+      </w:r>
+    </w:p>
+    <w:p>
+      <w:r>
+        <w:t xml:space="preserve">Calls </w:t>
+      </w:r>
+      <w:r>
+        <w:rPr>
+          <w:rFonts w:ascii="Courier New" w:hAnsi="Courier New" w:cs="Courier New"/>
+        </w:rPr>
+        <w:t>get_txt_file</w:t>
+      </w:r>
+    </w:p>
+    <w:p>
+      <w:r>
         <w:lastRenderedPageBreak/>
-        <w:t xml:space="preserve">Identifies 90-degree (perpendicular) events, including “one,” “both,” “none” subsets. Calls </w:t>
-      </w:r>
-      <w:r>
-        <w:rPr>
-          <w:rFonts w:ascii="Courier New" w:hAnsi="Courier New" w:cs="Courier New"/>
-        </w:rPr>
-        <w:t>get_</w:t>
-      </w:r>
-      <w:r>
-        <w:rPr>
-          <w:rFonts w:ascii="Courier New" w:hAnsi="Courier New" w:cs="Courier New"/>
-        </w:rPr>
-        <w:t>90_deg</w:t>
-      </w:r>
-      <w:r>
-        <w:rPr>
-          <w:rFonts w:ascii="Courier New" w:hAnsi="Courier New" w:cs="Courier New"/>
-        </w:rPr>
-        <w:t>_wf</w:t>
-      </w:r>
-      <w:r>
-        <w:t xml:space="preserve"> </w:t>
-      </w:r>
-      <w:r>
-        <w:rPr>
-          <w:rFonts w:ascii="Calibri" w:hAnsi="Calibri" w:cs="Calibri"/>
-        </w:rPr>
-        <w:t>→</w:t>
-      </w:r>
-      <w:r>
-        <w:t xml:space="preserve"> </w:t>
-      </w:r>
-      <w:r>
-        <w:t>output</w:t>
-      </w:r>
-      <w:r>
-        <w:rPr>
-          <w:rFonts w:ascii="Courier New" w:hAnsi="Courier New" w:cs="Courier New"/>
-        </w:rPr>
-        <w:t xml:space="preserve"> </w:t>
-      </w:r>
-      <w:r>
-        <w:rPr>
-          <w:rFonts w:ascii="Courier New" w:hAnsi="Courier New" w:cs="Courier New"/>
-        </w:rPr>
-        <w:t>orientation_dict</w:t>
-      </w:r>
-      <w:r>
-        <w:t xml:space="preserve"> </w:t>
-      </w:r>
-      <w:r>
-        <w:t xml:space="preserve">and subsets </w:t>
-      </w:r>
-      <w:r>
-        <w:t>“one,” “both,” “none” [</w:t>
-      </w:r>
-      <w:r>
-        <w:rPr>
-          <w:highlight w:val="cyan"/>
-        </w:rPr>
-        <w:t>should rename</w:t>
-      </w:r>
-      <w:r>
-        <w:t>]</w:t>
-      </w:r>
-    </w:p>
-    <w:p>
-      <w:r>
-        <w:t xml:space="preserve">Identifies contact events, including “any” and “head-body” subsets. Calls </w:t>
-      </w:r>
-      <w:r>
-        <w:rPr>
-          <w:rFonts w:ascii="Courier New" w:hAnsi="Courier New" w:cs="Courier New"/>
-        </w:rPr>
-        <w:t>get_</w:t>
-      </w:r>
-      <w:r>
-        <w:rPr>
-          <w:rFonts w:ascii="Courier New" w:hAnsi="Courier New" w:cs="Courier New"/>
-        </w:rPr>
-        <w:t>contact</w:t>
-      </w:r>
-      <w:r>
-        <w:rPr>
-          <w:rFonts w:ascii="Courier New" w:hAnsi="Courier New" w:cs="Courier New"/>
-        </w:rPr>
-        <w:t>_wf</w:t>
-      </w:r>
-      <w:r>
-        <w:t xml:space="preserve"> </w:t>
-      </w:r>
-      <w:r>
-        <w:rPr>
-          <w:rFonts w:ascii="Calibri" w:hAnsi="Calibri" w:cs="Calibri"/>
-        </w:rPr>
-        <w:t>→</w:t>
-      </w:r>
-      <w:r>
-        <w:t xml:space="preserve"> </w:t>
-      </w:r>
-      <w:r>
-        <w:t>output</w:t>
-      </w:r>
-      <w:r>
-        <w:rPr>
-          <w:rFonts w:ascii="Courier New" w:hAnsi="Courier New" w:cs="Courier New"/>
-        </w:rPr>
-        <w:t xml:space="preserve"> </w:t>
-      </w:r>
-      <w:r>
-        <w:rPr>
-          <w:rFonts w:ascii="Courier New" w:hAnsi="Courier New" w:cs="Courier New"/>
-        </w:rPr>
-        <w:t>contact_wf</w:t>
-      </w:r>
-      <w:r>
-        <w:t xml:space="preserve"> </w:t>
-      </w:r>
-      <w:r>
-        <w:t>and subsets “any,” “head-body” [</w:t>
-      </w:r>
-      <w:r>
-        <w:rPr>
-          <w:highlight w:val="yellow"/>
-        </w:rPr>
-        <w:t>should rename “any”!</w:t>
-      </w:r>
-      <w:r>
-        <w:t>]</w:t>
-      </w:r>
-    </w:p>
-    <w:p>
-      <w:r>
-        <w:t xml:space="preserve">Identifies tail-rubbing events. Calls </w:t>
-      </w:r>
-      <w:r>
-        <w:rPr>
-          <w:rFonts w:ascii="Courier New" w:hAnsi="Courier New" w:cs="Courier New"/>
-        </w:rPr>
-        <w:t>get_tail_rubbing_wf</w:t>
-      </w:r>
-      <w:r>
-        <w:t xml:space="preserve"> </w:t>
-      </w:r>
-      <w:r>
-        <w:rPr>
-          <w:rFonts w:ascii="Calibri" w:hAnsi="Calibri" w:cs="Calibri"/>
-        </w:rPr>
-        <w:t>→</w:t>
-      </w:r>
-      <w:r>
-        <w:t xml:space="preserve"> </w:t>
-      </w:r>
-      <w:r>
-        <w:t>output</w:t>
-      </w:r>
-      <w:r>
-        <w:rPr>
-          <w:rFonts w:ascii="Courier New" w:hAnsi="Courier New" w:cs="Courier New"/>
-        </w:rPr>
-        <w:t xml:space="preserve"> </w:t>
-      </w:r>
-      <w:r>
-        <w:rPr>
-          <w:rFonts w:ascii="Courier New" w:hAnsi="Courier New" w:cs="Courier New"/>
-        </w:rPr>
-        <w:t>tail_rubbing_wf</w:t>
-      </w:r>
-    </w:p>
-    <w:p>
-      <w:r>
-        <w:t xml:space="preserve">Various outputs: text file, diagram, excel file: </w:t>
-      </w:r>
-    </w:p>
-    <w:p>
-      <w:r>
-        <w:t xml:space="preserve">Calls </w:t>
-      </w:r>
-      <w:r>
-        <w:rPr>
-          <w:rFonts w:ascii="Courier New" w:hAnsi="Courier New" w:cs="Courier New"/>
-        </w:rPr>
-        <w:t>get_txt_file</w:t>
-      </w:r>
-    </w:p>
-    <w:p>
-      <w:r>
         <w:t xml:space="preserve">Calls </w:t>
       </w:r>
       <w:r>
@@ -13866,7 +14141,6 @@
     </w:p>
     <w:p>
       <w:r>
-        <w:lastRenderedPageBreak/>
         <w:t xml:space="preserve">Evaluate the angle between fish headings, and the antiparallel criterion. Calls </w:t>
       </w:r>
       <w:r>
@@ -13935,6 +14209,7 @@
         <w:rPr>
           <w:rFonts w:ascii="Courier New" w:hAnsi="Courier New" w:cs="Courier New"/>
         </w:rPr>
+        <w:lastRenderedPageBreak/>
         <w:t>get_fish_vectors</w:t>
       </w:r>
       <w:r>
@@ -14124,7 +14399,6 @@
         <w:pStyle w:val="Heading1"/>
       </w:pPr>
       <w:r>
-        <w:lastRenderedPageBreak/>
         <w:t>toolkit.py</w:t>
       </w:r>
     </w:p>
@@ -14139,36 +14413,16 @@
         <w:t>Coordinate determination functions</w:t>
       </w:r>
     </w:p>
-    <w:p>
-      <w:r>
-        <w:t>get_ArenaCenter(dataset_name, arenaCentersFilename, offsetPositionsFilename):</w:t>
-      </w:r>
-    </w:p>
-    <w:p>
-      <w:r>
-        <w:t xml:space="preserve">    Extract the x,y positions of the Arena centers from the     arenaCentersFilename CSV -- previously tabulated.    Image offsets also previously tabulated, first and second columns of     offsetPositionsFilename</w:t>
-      </w:r>
-    </w:p>
     <w:p/>
     <w:p>
       <w:r>
+        <w:lastRenderedPageBreak/>
         <w:t>get_edge_frames(dataset, params, arena_radius_mm, xcol=3, ycol=4):</w:t>
       </w:r>
     </w:p>
     <w:p>
       <w:r>
         <w:t xml:space="preserve">    identify frames in which the head position of one or more fish is close to the dish edge (within threshold)</w:t>
-      </w:r>
-    </w:p>
-    <w:p/>
-    <w:p>
-      <w:r>
-        <w:t>get_imageScale(dataset_name, imageScaleFilename):</w:t>
-      </w:r>
-    </w:p>
-    <w:p>
-      <w:r>
-        <w:t xml:space="preserve">    Extract the image scale (um/px) from imageScaleFilename CSV -- previously tabulated</w:t>
       </w:r>
     </w:p>
     <w:p/>
@@ -14249,7 +14503,6 @@
     </w:p>
     <w:p>
       <w:r>
-        <w:lastRenderedPageBreak/>
         <w:tab/>
       </w:r>
       <w:r>
@@ -14320,6 +14573,7 @@
         <w:pStyle w:val="Heading1"/>
       </w:pPr>
       <w:r>
+        <w:lastRenderedPageBreak/>
         <w:t>Visualizing fish trajectories and information</w:t>
       </w:r>
     </w:p>
@@ -14684,6 +14938,7 @@
           <w:sz w:val="20"/>
           <w:szCs w:val="20"/>
         </w:rPr>
+        <w:lastRenderedPageBreak/>
         <w:t xml:space="preserve">  p: +1000 frames w: -1000 frames</w:t>
       </w:r>
     </w:p>
@@ -14743,7 +14998,6 @@
         <w:rPr>
           <w:noProof/>
         </w:rPr>
-        <w:lastRenderedPageBreak/>
         <w:drawing>
           <wp:inline distT="0" distB="0" distL="0" distR="0" wp14:anchorId="64558A14" wp14:editId="04326BC2">
             <wp:extent cx="4114800" cy="2742613"/>
@@ -14818,92 +15072,50 @@
       </w:r>
     </w:p>
     <w:p/>
-    <w:p>
-      <w:r>
-        <w:t>write_output_files(params, dataPath, datasets):</w:t>
-      </w:r>
-    </w:p>
-    <w:p>
-      <w:r>
-        <w:t>Calls other functions to write the output files (several) for all datasets</w:t>
-      </w:r>
-    </w:p>
-    <w:p>
-      <w:r>
-        <w:t>Hard-codes a superset of all keys (behaviors) to write, and then removes any keys that are not in the first dataset, for example two-fish behaviors if that dataset was for single fish data</w:t>
-      </w:r>
-    </w:p>
     <w:p/>
     <w:p>
-      <w:r>
-        <w:t>write_behavior_txt_file(dataset, key_list):</w:t>
-      </w:r>
-    </w:p>
-    <w:p>
-      <w:r>
-        <w:t xml:space="preserve">    Creates a txt file of the relevant window frames and event durations for a set of social behaviors in a given single dataset</w:t>
-      </w:r>
-    </w:p>
-    <w:p>
-      <w:r>
-        <w:t xml:space="preserve">    Output text file name: dataset_name + .txt</w:t>
-      </w:r>
-    </w:p>
-    <w:p/>
-    <w:p>
-      <w:r>
-        <w:t>mark_behavior_frames_Excel(markFrames_workbook, dataset, key_list):</w:t>
-      </w:r>
-    </w:p>
-    <w:p>
-      <w:r>
-        <w:t xml:space="preserve">    Create and fill in sheet in Excel marking all frames with behaviors found in this dataset</w:t>
-      </w:r>
-    </w:p>
-    <w:p/>
-    <w:p>
       <w:pPr>
         <w:pStyle w:val="Heading2"/>
       </w:pPr>
       <w:r>
+        <w:t>Correlation functions</w:t>
+      </w:r>
+    </w:p>
+    <w:p>
+      <w:r>
+        <w:t>calculate_autocorr</w:t>
+      </w:r>
+      <w:r>
+        <w:t>()</w:t>
+      </w:r>
+    </w:p>
+    <w:p>
+      <w:r>
+        <w:t>calculate_block_autocorr</w:t>
+      </w:r>
+      <w:r>
+        <w:t>()</w:t>
+      </w:r>
+    </w:p>
+    <w:p>
+      <w:r>
+        <w:t>calculate_crosscorr</w:t>
+      </w:r>
+      <w:r>
+        <w:t>()</w:t>
+      </w:r>
+    </w:p>
+    <w:p>
+      <w:r>
+        <w:t>calculate_block_crosscorr</w:t>
+      </w:r>
+      <w:r>
+        <w:t>()</w:t>
+      </w:r>
+    </w:p>
+    <w:p>
+      <w:r>
         <w:lastRenderedPageBreak/>
-        <w:t>Correlation functions</w:t>
-      </w:r>
-    </w:p>
-    <w:p>
-      <w:r>
-        <w:t>calculate_autocorr</w:t>
-      </w:r>
-      <w:r>
-        <w:t>()</w:t>
-      </w:r>
-    </w:p>
-    <w:p>
-      <w:r>
-        <w:t>calculate_block_autocorr</w:t>
-      </w:r>
-      <w:r>
-        <w:t>()</w:t>
-      </w:r>
-    </w:p>
-    <w:p>
-      <w:r>
-        <w:t>calculate_crosscorr</w:t>
-      </w:r>
-      <w:r>
-        <w:t>()</w:t>
-      </w:r>
-    </w:p>
-    <w:p>
-      <w:r>
-        <w:t>calculate_block_crosscorr</w:t>
-      </w:r>
-      <w:r>
-        <w:t>()</w:t>
-      </w:r>
-    </w:p>
-    <w:p>
-      <w:r>
         <w:t>calculate_value_corr_oneSet</w:t>
       </w:r>
       <w:r>
@@ -15119,7 +15331,6 @@
           <w:rFonts w:ascii="Courier New" w:hAnsi="Courier New" w:cs="Courier New"/>
           <w:sz w:val="22"/>
         </w:rPr>
-        <w:lastRenderedPageBreak/>
         <w:t>calculate_value_corr_all_binned()</w:t>
       </w:r>
     </w:p>
@@ -15162,6 +15373,7 @@
     </w:p>
     <w:p>
       <w:r>
+        <w:lastRenderedPageBreak/>
         <w:t>(</w:t>
       </w:r>
       <w:r>
@@ -15438,58 +15650,58 @@
           <w:sz w:val="20"/>
           <w:szCs w:val="20"/>
         </w:rPr>
+        <w:t>from toolkit import combine_all_values_constrained, plot_probability_distr</w:t>
+      </w:r>
+    </w:p>
+    <w:p>
+      <w:pPr>
+        <w:rPr>
+          <w:rFonts w:ascii="Courier New" w:hAnsi="Courier New" w:cs="Courier New"/>
+          <w:sz w:val="20"/>
+          <w:szCs w:val="20"/>
+        </w:rPr>
+      </w:pPr>
+      <w:r>
+        <w:rPr>
+          <w:rFonts w:ascii="Courier New" w:hAnsi="Courier New" w:cs="Courier New"/>
+          <w:sz w:val="20"/>
+          <w:szCs w:val="20"/>
+        </w:rPr>
+        <w:t>r_mm_all = combine_all_values_constrained(datasets, keyName='radial_position_mm', dilate_plus1 = False)</w:t>
+      </w:r>
+    </w:p>
+    <w:p>
+      <w:pPr>
+        <w:rPr>
+          <w:rFonts w:ascii="Courier New" w:hAnsi="Courier New" w:cs="Courier New"/>
+          <w:sz w:val="20"/>
+          <w:szCs w:val="20"/>
+        </w:rPr>
+      </w:pPr>
+      <w:r>
+        <w:rPr>
+          <w:rFonts w:ascii="Courier New" w:hAnsi="Courier New" w:cs="Courier New"/>
+          <w:sz w:val="20"/>
+          <w:szCs w:val="20"/>
+        </w:rPr>
+        <w:t>plot_probability_distr(r_mm_all, bin_width=1.0, bin_range = [-0.5, 25.5], xlabelStr='Radial position, mm', yScaleType = 'linear', flatten_dataset = False)</w:t>
+      </w:r>
+    </w:p>
+    <w:p>
+      <w:pPr>
+        <w:rPr>
+          <w:rFonts w:ascii="Courier New" w:hAnsi="Courier New" w:cs="Courier New"/>
+          <w:sz w:val="20"/>
+          <w:szCs w:val="20"/>
+        </w:rPr>
+      </w:pPr>
+      <w:r>
+        <w:rPr>
+          <w:rFonts w:ascii="Courier New" w:hAnsi="Courier New" w:cs="Courier New"/>
+          <w:sz w:val="20"/>
+          <w:szCs w:val="20"/>
+        </w:rPr>
         <w:lastRenderedPageBreak/>
-        <w:t>from toolkit import combine_all_values_constrained, plot_probability_distr</w:t>
-      </w:r>
-    </w:p>
-    <w:p>
-      <w:pPr>
-        <w:rPr>
-          <w:rFonts w:ascii="Courier New" w:hAnsi="Courier New" w:cs="Courier New"/>
-          <w:sz w:val="20"/>
-          <w:szCs w:val="20"/>
-        </w:rPr>
-      </w:pPr>
-      <w:r>
-        <w:rPr>
-          <w:rFonts w:ascii="Courier New" w:hAnsi="Courier New" w:cs="Courier New"/>
-          <w:sz w:val="20"/>
-          <w:szCs w:val="20"/>
-        </w:rPr>
-        <w:t>r_mm_all = combine_all_values_constrained(datasets, keyName='radial_position_mm', dilate_plus1 = False)</w:t>
-      </w:r>
-    </w:p>
-    <w:p>
-      <w:pPr>
-        <w:rPr>
-          <w:rFonts w:ascii="Courier New" w:hAnsi="Courier New" w:cs="Courier New"/>
-          <w:sz w:val="20"/>
-          <w:szCs w:val="20"/>
-        </w:rPr>
-      </w:pPr>
-      <w:r>
-        <w:rPr>
-          <w:rFonts w:ascii="Courier New" w:hAnsi="Courier New" w:cs="Courier New"/>
-          <w:sz w:val="20"/>
-          <w:szCs w:val="20"/>
-        </w:rPr>
-        <w:t>plot_probability_distr(r_mm_all, bin_width=1.0, bin_range = [-0.5, 25.5], xlabelStr='Radial position, mm', yScaleType = 'linear', flatten_dataset = False)</w:t>
-      </w:r>
-    </w:p>
-    <w:p>
-      <w:pPr>
-        <w:rPr>
-          <w:rFonts w:ascii="Courier New" w:hAnsi="Courier New" w:cs="Courier New"/>
-          <w:sz w:val="20"/>
-          <w:szCs w:val="20"/>
-        </w:rPr>
-      </w:pPr>
-      <w:r>
-        <w:rPr>
-          <w:rFonts w:ascii="Courier New" w:hAnsi="Courier New" w:cs="Courier New"/>
-          <w:sz w:val="20"/>
-          <w:szCs w:val="20"/>
-        </w:rPr>
         <w:t>r_mm_all_close = combine_all_values_constrained(datasets, keyName='radial_position_mm', constraintKey='head_head_distance_mm', constraintRange=[0.0, 5.0], dilate_plus1 = False)</w:t>
       </w:r>
     </w:p>
@@ -15657,36 +15869,36 @@
           <w:rFonts w:ascii="Courier New" w:hAnsi="Courier New" w:cs="Courier New"/>
           <w:sz w:val="22"/>
         </w:rPr>
+        <w:t>average_bout_trajectory_allSets</w:t>
+      </w:r>
+      <w:r>
+        <w:rPr>
+          <w:rFonts w:ascii="Courier New" w:hAnsi="Courier New" w:cs="Courier New"/>
+          <w:sz w:val="22"/>
+        </w:rPr>
+        <w:t>():</w:t>
+      </w:r>
+      <w:r>
+        <w:t xml:space="preserve">     For all datasets, call average_bout_trajectory_allSets() to tabulate speed information around each onset of a bout  ("isMoving" == True) in the time interval specified by t_range_s. Averages these for all bouts, each fish and each dataset. Optional: only consider bouts for which the value of constraintKey at the start frame (first isMoving frame) is between constraintRange[0] and constraintRange[1].</w:t>
+      </w:r>
+      <w:r>
+        <w:t xml:space="preserve"> See also Aug. 27, 2024 notes – can use particular fish for constraints.</w:t>
+      </w:r>
+    </w:p>
+    <w:p/>
+    <w:p>
+      <w:pPr>
+        <w:rPr>
+          <w:rFonts w:ascii="Courier New" w:hAnsi="Courier New" w:cs="Courier New"/>
+          <w:sz w:val="22"/>
+        </w:rPr>
+      </w:pPr>
+      <w:r>
+        <w:rPr>
+          <w:rFonts w:ascii="Courier New" w:hAnsi="Courier New" w:cs="Courier New"/>
+          <w:sz w:val="22"/>
+        </w:rPr>
         <w:lastRenderedPageBreak/>
-        <w:t>average_bout_trajectory_allSets</w:t>
-      </w:r>
-      <w:r>
-        <w:rPr>
-          <w:rFonts w:ascii="Courier New" w:hAnsi="Courier New" w:cs="Courier New"/>
-          <w:sz w:val="22"/>
-        </w:rPr>
-        <w:t>():</w:t>
-      </w:r>
-      <w:r>
-        <w:t xml:space="preserve">     For all datasets, call average_bout_trajectory_allSets() to tabulate speed information around each onset of a bout  ("isMoving" == True) in the time interval specified by t_range_s. Averages these for all bouts, each fish and each dataset. Optional: only consider bouts for which the value of constraintKey at the start frame (first isMoving frame) is between constraintRange[0] and constraintRange[1].</w:t>
-      </w:r>
-      <w:r>
-        <w:t xml:space="preserve"> See also Aug. 27, 2024 notes – can use particular fish for constraints.</w:t>
-      </w:r>
-    </w:p>
-    <w:p/>
-    <w:p>
-      <w:pPr>
-        <w:rPr>
-          <w:rFonts w:ascii="Courier New" w:hAnsi="Courier New" w:cs="Courier New"/>
-          <w:sz w:val="22"/>
-        </w:rPr>
-      </w:pPr>
-      <w:r>
-        <w:rPr>
-          <w:rFonts w:ascii="Courier New" w:hAnsi="Courier New" w:cs="Courier New"/>
-          <w:sz w:val="22"/>
-        </w:rPr>
         <w:t>plot_function_allSets()</w:t>
       </w:r>
     </w:p>
@@ -15897,7 +16109,6 @@
           <w:rFonts w:ascii="Courier New" w:hAnsi="Courier New" w:cs="Courier New"/>
           <w:sz w:val="22"/>
         </w:rPr>
-        <w:lastRenderedPageBreak/>
         <w:t>get_fish_lengths_mean_gmm():</w:t>
       </w:r>
       <w:r>
@@ -15911,6 +16122,7 @@
         <w:pStyle w:val="Heading1"/>
       </w:pPr>
       <w:r>
+        <w:lastRenderedPageBreak/>
         <w:t>Abandoned functions</w:t>
       </w:r>
     </w:p>
@@ -16010,6 +16222,27 @@
       </w:r>
     </w:p>
     <w:p/>
+    <w:p>
+      <w:r>
+        <w:t>plotAllPositions():</w:t>
+      </w:r>
+    </w:p>
+    <w:p>
+      <w:r>
+        <w:t xml:space="preserve">    """</w:t>
+      </w:r>
+    </w:p>
+    <w:p>
+      <w:r>
+        <w:t xml:space="preserve">    Plot head x and y positions for each fish, in all frames</w:t>
+      </w:r>
+      <w:r>
+        <w:t>. A</w:t>
+      </w:r>
+      <w:r>
+        <w:t>lso dish center and edge</w:t>
+      </w:r>
+    </w:p>
     <w:sectPr>
       <w:pgSz w:w="12240" w:h="15840"/>
       <w:pgMar w:top="1440" w:right="1440" w:bottom="1440" w:left="1440" w:header="720" w:footer="720" w:gutter="0"/>

</xml_diff>

<commit_message>
Maintain proximity as a range
Maintain proximity as a range
Define the distance criterion for the “maintaining proximity” behavior as a range of inter-fish distances (e.g. 5 - 15mm) instead of a maximum (i.e. distance below a particular threshold, e.g. 7mm). Also specify what distance type it is, closest or head-to-head (default closest).
new example analysis_parameters.yaml
</commit_message>
<xml_diff>
--- a/Behavior analysis pipeline v2.docx
+++ b/Behavior analysis pipeline v2.docx
@@ -52,7 +52,7 @@
         <w:t xml:space="preserve">December </w:t>
       </w:r>
       <w:r>
-        <w:t>18</w:t>
+        <w:t>25</w:t>
       </w:r>
       <w:r>
         <w:t>,</w:t>
@@ -217,6 +217,9 @@
       <w:r>
         <w:t>.</w:t>
       </w:r>
+      <w:r>
+        <w:t xml:space="preserve"> Lots of additional revisions, features for the next 1.5 years. </w:t>
+      </w:r>
     </w:p>
     <w:p/>
     <w:p>
@@ -235,6 +238,10 @@
         <w:t xml:space="preserve">In progress versions in </w:t>
       </w:r>
       <w:r>
+        <w:rPr>
+          <w:rFonts w:ascii="Courier New" w:hAnsi="Courier New" w:cs="Courier New"/>
+          <w:sz w:val="22"/>
+        </w:rPr>
         <w:t>\Zebrafish behavior\Code_current</w:t>
       </w:r>
     </w:p>
@@ -246,6 +253,10 @@
         <w:t xml:space="preserve"> </w:t>
       </w:r>
       <w:r>
+        <w:rPr>
+          <w:rFonts w:ascii="Courier New" w:hAnsi="Courier New" w:cs="Courier New"/>
+          <w:sz w:val="22"/>
+        </w:rPr>
         <w:t>\GitHub\Social-Behavior\BehaviorAnalysis</w:t>
       </w:r>
     </w:p>
@@ -263,7 +274,14 @@
         <w:t>in</w:t>
       </w:r>
       <w:r>
-        <w:t xml:space="preserve"> \GitHub\Social-Behavior</w:t>
+        <w:t xml:space="preserve"> </w:t>
+      </w:r>
+      <w:r>
+        <w:rPr>
+          <w:rFonts w:ascii="Courier New" w:hAnsi="Courier New" w:cs="Courier New"/>
+          <w:sz w:val="22"/>
+        </w:rPr>
+        <w:t>\GitHub\Social-Behavior</w:t>
       </w:r>
     </w:p>
     <w:p/>
@@ -8274,13 +8292,19 @@
         <w:t>. Also creates a 1D line plot with error bars.</w:t>
       </w:r>
       <w:r>
-        <w:t xml:space="preserve"> </w:t>
-      </w:r>
-      <w:r>
-        <w:t>This function can also be used to calculate the probability of a *behavior* binned by some quantitative property, such as distance</w:t>
-      </w:r>
-      <w:r>
-        <w:t>.</w:t>
+        <w:t xml:space="preserve"> This function can also be used to calculate the probability of a *behavior* </w:t>
+      </w:r>
+      <w:r>
+        <w:t xml:space="preserve">(i.e. occurring or not occurring in any frame) </w:t>
+      </w:r>
+      <w:r>
+        <w:t>binned by some quantitative property, such as distance</w:t>
+      </w:r>
+      <w:r>
+        <w:t>; s</w:t>
+      </w:r>
+      <w:r>
+        <w:t>ee Dec. 2025 notes.</w:t>
       </w:r>
     </w:p>
     <w:p/>
@@ -8773,7 +8797,61 @@
     </w:p>
     <w:p>
       <w:r>
-        <w:t>Find frames in which the fish are close to each other (closest distance &lt;  proximity_threshold_mm)</w:t>
+        <w:t xml:space="preserve">Find frames in which the fish are close to each other (closest distance &lt;  </w:t>
+      </w:r>
+      <w:r>
+        <w:t>proximity_threshold_mm</w:t>
+      </w:r>
+      <w:r>
+        <w:t>)</w:t>
+      </w:r>
+      <w:r>
+        <w:t>.</w:t>
+      </w:r>
+      <w:r>
+        <w:t xml:space="preserve"> Typically called with </w:t>
+      </w:r>
+      <w:r>
+        <w:t>m</w:t>
+      </w:r>
+      <w:r>
+        <w:t>in</w:t>
+      </w:r>
+      <w:r>
+        <w:t>(proximity_threshold_mm)</w:t>
+      </w:r>
+      <w:r>
+        <w:t>.</w:t>
+      </w:r>
+      <w:r>
+        <w:t xml:space="preserve"> Note that </w:t>
+      </w:r>
+      <w:r>
+        <w:t>params[“</w:t>
+      </w:r>
+      <w:r>
+        <w:t>proximity_threshold_mm</w:t>
+      </w:r>
+      <w:r>
+        <w:t>”]</w:t>
+      </w:r>
+      <w:r>
+        <w:t xml:space="preserve"> is a range, and we’re using the m</w:t>
+      </w:r>
+      <w:r>
+        <w:t>in</w:t>
+      </w:r>
+      <w:r>
+        <w:t xml:space="preserve"> of this range to define “close.” </w:t>
+      </w:r>
+      <w:r>
+        <w:t xml:space="preserve">If </w:t>
+      </w:r>
+      <w:r>
+        <w:t>params[“proximity_threshold_mm”]</w:t>
+      </w:r>
+      <w:r>
+        <w:t xml:space="preserve"> is calculated as a single number, the min is set to zero!</w:t>
       </w:r>
     </w:p>
     <w:p/>
@@ -8822,6 +8900,7 @@
         <w:pStyle w:val="Heading3"/>
       </w:pPr>
       <w:r>
+        <w:lastRenderedPageBreak/>
         <w:t>calculate_IBI_binned_by_distance</w:t>
       </w:r>
       <w:r>
@@ -8841,7 +8920,6 @@
     </w:p>
     <w:p>
       <w:r>
-        <w:lastRenderedPageBreak/>
         <w:t>Returns average over all fish, average for each dataset (averaged over both fish),  and individual fish averages.</w:t>
       </w:r>
     </w:p>
@@ -9321,6 +9399,7 @@
         <w:pStyle w:val="Heading3"/>
       </w:pPr>
       <w:r>
+        <w:lastRenderedPageBreak/>
         <w:t>calculate_IBI_binned_by_2D_keys</w:t>
       </w:r>
       <w:r>
@@ -9334,7 +9413,6 @@
     </w:p>
     <w:p>
       <w:r>
-        <w:lastRenderedPageBreak/>
         <w:t xml:space="preserve">    Creates a 2D heatmap showing mean IBI in each bin.</w:t>
       </w:r>
     </w:p>
@@ -9587,6 +9665,7 @@
         </w:rPr>
       </w:pPr>
       <w:r>
+        <w:lastRenderedPageBreak/>
         <w:t xml:space="preserve">Get names of all CSV datasets: all CSV </w:t>
       </w:r>
       <w:r>
@@ -9630,7 +9709,6 @@
         </w:numPr>
       </w:pPr>
       <w:r>
-        <w:lastRenderedPageBreak/>
         <w:t>Get behavior analysis parameter info from configuration file</w:t>
       </w:r>
     </w:p>
@@ -10098,7 +10176,6 @@
         </w:numPr>
       </w:pPr>
       <w:r>
-        <w:lastRenderedPageBreak/>
         <w:t xml:space="preserve">Speed from </w:t>
       </w:r>
       <w:r>
@@ -10420,6 +10497,7 @@
     </w:p>
     <w:p>
       <w:r>
+        <w:lastRenderedPageBreak/>
         <w:t xml:space="preserve">Write count information to </w:t>
       </w:r>
       <w:r>
@@ -10451,7 +10529,6 @@
         <w:pStyle w:val="Heading2"/>
       </w:pPr>
       <w:r>
-        <w:lastRenderedPageBreak/>
         <w:t>extract_behaviors()</w:t>
       </w:r>
     </w:p>
@@ -10876,6 +10953,7 @@
           <w:rFonts w:ascii="Courier New" w:hAnsi="Courier New" w:cs="Courier New"/>
           <w:sz w:val="22"/>
         </w:rPr>
+        <w:lastRenderedPageBreak/>
         <w:t>total_time_seconds:</w:t>
       </w:r>
       <w:r>
@@ -10913,7 +10991,6 @@
         <w:pStyle w:val="Heading2"/>
       </w:pPr>
       <w:r>
-        <w:lastRenderedPageBreak/>
         <w:t xml:space="preserve">Keys containing </w:t>
       </w:r>
       <w:r>
@@ -11903,6 +11980,7 @@
           <w:rFonts w:ascii="Courier New" w:hAnsi="Courier New" w:cs="Courier New"/>
           <w:sz w:val="22"/>
         </w:rPr>
+        <w:lastRenderedPageBreak/>
         <w:t>close_to_edge</w:t>
       </w:r>
       <w:r>
@@ -11980,7 +12058,6 @@
           <w:rFonts w:ascii="Courier New" w:hAnsi="Courier New" w:cs="Courier New"/>
           <w:sz w:val="22"/>
         </w:rPr>
-        <w:lastRenderedPageBreak/>
         <w:t>bouts_N:</w:t>
       </w:r>
       <w:r>
@@ -12803,6 +12880,7 @@
           <w:rFonts w:ascii="Courier New" w:hAnsi="Courier New" w:cs="Courier New"/>
           <w:sz w:val="22"/>
         </w:rPr>
+        <w:lastRenderedPageBreak/>
         <w:t>radial_position_mm_</w:t>
       </w:r>
       <w:r>
@@ -12845,7 +12923,6 @@
           <w:rFonts w:ascii="Courier New" w:hAnsi="Courier New" w:cs="Courier New"/>
           <w:sz w:val="22"/>
         </w:rPr>
-        <w:lastRenderedPageBreak/>
         <w:t>radial_alignment_rad</w:t>
       </w:r>
       <w:r>
@@ -13536,6 +13613,7 @@
           <w:rFonts w:ascii="Courier New" w:hAnsi="Courier New" w:cs="Courier New"/>
           <w:sz w:val="22"/>
         </w:rPr>
+        <w:lastRenderedPageBreak/>
         <w:t>closest_distanc</w:t>
       </w:r>
       <w:r>
@@ -13595,7 +13673,6 @@
           <w:rFonts w:ascii="Courier New" w:hAnsi="Courier New" w:cs="Courier New"/>
           <w:sz w:val="22"/>
         </w:rPr>
-        <w:lastRenderedPageBreak/>
         <w:t>closest_distance</w:t>
       </w:r>
       <w:r>
@@ -14082,6 +14159,7 @@
           <w:rFonts w:ascii="Courier New" w:hAnsi="Courier New" w:cs="Courier New"/>
           <w:sz w:val="22"/>
         </w:rPr>
+        <w:lastRenderedPageBreak/>
         <w:t>perp_smaller_fish_sees</w:t>
       </w:r>
       <w:r>
@@ -14117,7 +14195,6 @@
           <w:rFonts w:ascii="Courier New" w:hAnsi="Courier New" w:cs="Courier New"/>
           <w:sz w:val="22"/>
         </w:rPr>
-        <w:lastRenderedPageBreak/>
         <w:t>tail_rubbing</w:t>
       </w:r>
       <w:r>
@@ -14565,6 +14642,7 @@
           <w:rFonts w:ascii="Courier New" w:hAnsi="Courier New" w:cs="Courier New"/>
           <w:sz w:val="22"/>
         </w:rPr>
+        <w:lastRenderedPageBreak/>
         <w:t>raw_frames:</w:t>
       </w:r>
       <w:r>
@@ -14611,7 +14689,6 @@
           <w:rFonts w:ascii="Courier New" w:hAnsi="Courier New" w:cs="Courier New"/>
           <w:sz w:val="22"/>
         </w:rPr>
-        <w:lastRenderedPageBreak/>
         <w:t>remove_frames()</w:t>
       </w:r>
       <w:r>
@@ -15020,6 +15097,7 @@
           <w:b/>
           <w:bCs/>
         </w:rPr>
+        <w:lastRenderedPageBreak/>
         <w:t>get_</w:t>
       </w:r>
       <w:r>
@@ -15093,7 +15171,6 @@
     </w:p>
     <w:p>
       <w:r>
-        <w:lastRenderedPageBreak/>
         <w:t xml:space="preserve">Calls </w:t>
       </w:r>
       <w:r>
@@ -15409,7 +15486,6 @@
         <w:pStyle w:val="Heading1"/>
       </w:pPr>
       <w:r>
-        <w:lastRenderedPageBreak/>
         <w:t>Write – behavior identification</w:t>
       </w:r>
     </w:p>
@@ -15550,6 +15626,7 @@
     </w:p>
     <w:p>
       <w:r>
+        <w:lastRenderedPageBreak/>
         <w:t xml:space="preserve">    Estimate the arena center position as the midpoint of the x-y range.</w:t>
       </w:r>
     </w:p>
@@ -15570,7 +15647,6 @@
     </w:p>
     <w:p>
       <w:r>
-        <w:lastRenderedPageBreak/>
         <w:t xml:space="preserve">    </w:t>
       </w:r>
     </w:p>
@@ -15762,7 +15838,6 @@
           <w:rFonts w:ascii="Courier New" w:hAnsi="Courier New" w:cs="Courier New"/>
           <w:sz w:val="22"/>
         </w:rPr>
-        <w:lastRenderedPageBreak/>
         <w:t>datasets, all_position_data, and CSVcolumns</w:t>
       </w:r>
       <w:r>
@@ -16095,6 +16170,7 @@
     <w:p/>
     <w:p>
       <w:r>
+        <w:lastRenderedPageBreak/>
         <w:t>Example:</w:t>
       </w:r>
     </w:p>
@@ -16114,7 +16190,6 @@
         <w:rPr>
           <w:noProof/>
         </w:rPr>
-        <w:lastRenderedPageBreak/>
         <w:drawing>
           <wp:inline distT="0" distB="0" distL="0" distR="0" wp14:anchorId="64558A14" wp14:editId="04326BC2">
             <wp:extent cx="4114800" cy="2742613"/>
@@ -16428,6 +16503,7 @@
           <w:sz w:val="20"/>
           <w:szCs w:val="20"/>
         </w:rPr>
+        <w:lastRenderedPageBreak/>
         <w:t>bin_range</w:t>
       </w:r>
       <w:r>
@@ -16478,7 +16554,6 @@
           <w:sz w:val="20"/>
           <w:szCs w:val="20"/>
         </w:rPr>
-        <w:lastRenderedPageBreak/>
         <w:t>constraintKey= 'speed_array_mm_s'</w:t>
       </w:r>
     </w:p>
@@ -17046,6 +17121,416 @@
         <w:pStyle w:val="Heading2"/>
       </w:pPr>
       <w:r>
+        <w:t xml:space="preserve">Plot the </w:t>
+      </w:r>
+      <w:r>
+        <w:t>probability of a J-bend</w:t>
+      </w:r>
+      <w:r>
+        <w:t xml:space="preserve"> as a function of inter-fish distance?</w:t>
+      </w:r>
+    </w:p>
+    <w:p>
+      <w:r>
+        <w:t>Decide what inter</w:t>
+      </w:r>
+      <w:r>
+        <w:t>-</w:t>
+      </w:r>
+      <w:r>
+        <w:t>fish distance measure you want to use. (Head-head or closest)</w:t>
+      </w:r>
+      <w:r>
+        <w:t>.</w:t>
+      </w:r>
+    </w:p>
+    <w:p>
+      <w:r>
+        <w:t xml:space="preserve">Load datasets as usual. Use </w:t>
+      </w:r>
+      <w:r>
+        <w:rPr>
+          <w:rFonts w:ascii="Courier New" w:hAnsi="Courier New" w:cs="Courier New"/>
+          <w:sz w:val="20"/>
+          <w:szCs w:val="20"/>
+        </w:rPr>
+        <w:t>calculate_property_1Dbinned</w:t>
+      </w:r>
+      <w:r>
+        <w:rPr>
+          <w:rFonts w:ascii="Courier New" w:hAnsi="Courier New" w:cs="Courier New"/>
+          <w:sz w:val="20"/>
+          <w:szCs w:val="20"/>
+        </w:rPr>
+        <w:t>()</w:t>
+      </w:r>
+      <w:r>
+        <w:t>, as shown below:</w:t>
+      </w:r>
+    </w:p>
+    <w:p>
+      <w:pPr>
+        <w:ind w:left="720"/>
+        <w:rPr>
+          <w:rFonts w:ascii="Courier New" w:hAnsi="Courier New" w:cs="Courier New"/>
+          <w:sz w:val="22"/>
+        </w:rPr>
+      </w:pPr>
+      <w:r>
+        <w:rPr>
+          <w:rFonts w:ascii="Courier New" w:hAnsi="Courier New" w:cs="Courier New"/>
+          <w:sz w:val="22"/>
+        </w:rPr>
+        <w:t>keyName = '</w:t>
+      </w:r>
+      <w:r>
+        <w:rPr>
+          <w:rFonts w:ascii="Courier New" w:hAnsi="Courier New" w:cs="Courier New"/>
+          <w:sz w:val="22"/>
+        </w:rPr>
+        <w:t>J</w:t>
+      </w:r>
+      <w:r>
+        <w:rPr>
+          <w:rFonts w:ascii="Courier New" w:hAnsi="Courier New" w:cs="Courier New"/>
+          <w:sz w:val="22"/>
+        </w:rPr>
+        <w:t>bend_any'</w:t>
+      </w:r>
+    </w:p>
+    <w:p>
+      <w:pPr>
+        <w:ind w:left="720"/>
+        <w:rPr>
+          <w:rFonts w:ascii="Courier New" w:hAnsi="Courier New" w:cs="Courier New"/>
+          <w:sz w:val="22"/>
+        </w:rPr>
+      </w:pPr>
+      <w:r>
+        <w:rPr>
+          <w:rFonts w:ascii="Courier New" w:hAnsi="Courier New" w:cs="Courier New"/>
+          <w:sz w:val="22"/>
+        </w:rPr>
+        <w:t>binKeyName = '</w:t>
+      </w:r>
+      <w:r>
+        <w:rPr>
+          <w:rFonts w:ascii="Courier New" w:hAnsi="Courier New" w:cs="Courier New"/>
+          <w:sz w:val="22"/>
+        </w:rPr>
+        <w:t>closest</w:t>
+      </w:r>
+      <w:r>
+        <w:rPr>
+          <w:rFonts w:ascii="Courier New" w:hAnsi="Courier New" w:cs="Courier New"/>
+          <w:sz w:val="22"/>
+        </w:rPr>
+        <w:t>_distance_mm'</w:t>
+      </w:r>
+    </w:p>
+    <w:p>
+      <w:pPr>
+        <w:ind w:left="720"/>
+        <w:rPr>
+          <w:rFonts w:ascii="Courier New" w:hAnsi="Courier New" w:cs="Courier New"/>
+          <w:sz w:val="22"/>
+        </w:rPr>
+      </w:pPr>
+      <w:r>
+        <w:rPr>
+          <w:rFonts w:ascii="Courier New" w:hAnsi="Courier New" w:cs="Courier New"/>
+          <w:sz w:val="22"/>
+        </w:rPr>
+        <w:t>bin_range = (0.0, 50.0)</w:t>
+      </w:r>
+    </w:p>
+    <w:p>
+      <w:pPr>
+        <w:ind w:left="720"/>
+        <w:rPr>
+          <w:rFonts w:ascii="Courier New" w:hAnsi="Courier New" w:cs="Courier New"/>
+          <w:sz w:val="22"/>
+        </w:rPr>
+      </w:pPr>
+      <w:r>
+        <w:rPr>
+          <w:rFonts w:ascii="Courier New" w:hAnsi="Courier New" w:cs="Courier New"/>
+          <w:sz w:val="22"/>
+        </w:rPr>
+        <w:t>Nbins = 20</w:t>
+      </w:r>
+    </w:p>
+    <w:p>
+      <w:pPr>
+        <w:ind w:left="720"/>
+        <w:rPr>
+          <w:rFonts w:ascii="Courier New" w:hAnsi="Courier New" w:cs="Courier New"/>
+          <w:sz w:val="22"/>
+        </w:rPr>
+      </w:pPr>
+      <w:r>
+        <w:rPr>
+          <w:rFonts w:ascii="Courier New" w:hAnsi="Courier New" w:cs="Courier New"/>
+          <w:sz w:val="22"/>
+        </w:rPr>
+        <w:t>titleStr = f'</w:t>
+      </w:r>
+      <w:r>
+        <w:rPr>
+          <w:rFonts w:ascii="Courier New" w:hAnsi="Courier New" w:cs="Courier New"/>
+          <w:sz w:val="22"/>
+        </w:rPr>
+        <w:t>{</w:t>
+      </w:r>
+      <w:r>
+        <w:rPr>
+          <w:rFonts w:ascii="Courier New" w:hAnsi="Courier New" w:cs="Courier New"/>
+          <w:sz w:val="22"/>
+        </w:rPr>
+        <w:t>keyName</w:t>
+      </w:r>
+      <w:r>
+        <w:rPr>
+          <w:rFonts w:ascii="Courier New" w:hAnsi="Courier New" w:cs="Courier New"/>
+          <w:sz w:val="22"/>
+        </w:rPr>
+        <w:t>}</w:t>
+      </w:r>
+      <w:r>
+        <w:rPr>
+          <w:rFonts w:ascii="Courier New" w:hAnsi="Courier New" w:cs="Courier New"/>
+          <w:sz w:val="22"/>
+        </w:rPr>
+        <w:t xml:space="preserve"> probability v distance'</w:t>
+      </w:r>
+    </w:p>
+    <w:p>
+      <w:pPr>
+        <w:ind w:left="720"/>
+        <w:rPr>
+          <w:rFonts w:ascii="Courier New" w:hAnsi="Courier New" w:cs="Courier New"/>
+          <w:sz w:val="22"/>
+        </w:rPr>
+      </w:pPr>
+      <w:r>
+        <w:rPr>
+          <w:rFonts w:ascii="Courier New" w:hAnsi="Courier New" w:cs="Courier New"/>
+          <w:sz w:val="22"/>
+        </w:rPr>
+        <w:lastRenderedPageBreak/>
+        <w:t>xlabelStr = 'Closest distance (mm)'</w:t>
+      </w:r>
+    </w:p>
+    <w:p>
+      <w:pPr>
+        <w:ind w:left="720"/>
+        <w:rPr>
+          <w:rFonts w:ascii="Courier New" w:hAnsi="Courier New" w:cs="Courier New"/>
+          <w:sz w:val="22"/>
+        </w:rPr>
+      </w:pPr>
+      <w:r>
+        <w:rPr>
+          <w:rFonts w:ascii="Courier New" w:hAnsi="Courier New" w:cs="Courier New"/>
+          <w:sz w:val="22"/>
+        </w:rPr>
+        <w:t xml:space="preserve">ylabelStr = </w:t>
+      </w:r>
+      <w:r>
+        <w:rPr>
+          <w:rFonts w:ascii="Courier New" w:hAnsi="Courier New" w:cs="Courier New"/>
+          <w:sz w:val="22"/>
+        </w:rPr>
+        <w:t>f</w:t>
+      </w:r>
+      <w:r>
+        <w:rPr>
+          <w:rFonts w:ascii="Courier New" w:hAnsi="Courier New" w:cs="Courier New"/>
+          <w:sz w:val="22"/>
+        </w:rPr>
+        <w:t>'</w:t>
+      </w:r>
+      <w:r>
+        <w:rPr>
+          <w:rFonts w:ascii="Courier New" w:hAnsi="Courier New" w:cs="Courier New"/>
+          <w:sz w:val="22"/>
+        </w:rPr>
+        <w:t>{</w:t>
+      </w:r>
+      <w:r>
+        <w:rPr>
+          <w:rFonts w:ascii="Courier New" w:hAnsi="Courier New" w:cs="Courier New"/>
+          <w:sz w:val="22"/>
+        </w:rPr>
+        <w:t>keyName</w:t>
+      </w:r>
+      <w:r>
+        <w:rPr>
+          <w:rFonts w:ascii="Courier New" w:hAnsi="Courier New" w:cs="Courier New"/>
+          <w:sz w:val="22"/>
+        </w:rPr>
+        <w:t>}</w:t>
+      </w:r>
+      <w:r>
+        <w:rPr>
+          <w:rFonts w:ascii="Courier New" w:hAnsi="Courier New" w:cs="Courier New"/>
+          <w:sz w:val="22"/>
+        </w:rPr>
+        <w:t xml:space="preserve"> probability'</w:t>
+      </w:r>
+    </w:p>
+    <w:p>
+      <w:pPr>
+        <w:ind w:left="720"/>
+        <w:rPr>
+          <w:rFonts w:ascii="Courier New" w:hAnsi="Courier New" w:cs="Courier New"/>
+          <w:sz w:val="22"/>
+        </w:rPr>
+      </w:pPr>
+      <w:r>
+        <w:rPr>
+          <w:rFonts w:ascii="Courier New" w:hAnsi="Courier New" w:cs="Courier New"/>
+          <w:sz w:val="22"/>
+        </w:rPr>
+        <w:t>_</w:t>
+      </w:r>
+      <w:r>
+        <w:rPr>
+          <w:rFonts w:ascii="Courier New" w:hAnsi="Courier New" w:cs="Courier New"/>
+          <w:sz w:val="22"/>
+        </w:rPr>
+        <w:t xml:space="preserve">, </w:t>
+      </w:r>
+      <w:r>
+        <w:rPr>
+          <w:rFonts w:ascii="Courier New" w:hAnsi="Courier New" w:cs="Courier New"/>
+          <w:sz w:val="22"/>
+        </w:rPr>
+        <w:t>_</w:t>
+      </w:r>
+      <w:r>
+        <w:rPr>
+          <w:rFonts w:ascii="Courier New" w:hAnsi="Courier New" w:cs="Courier New"/>
+          <w:sz w:val="22"/>
+        </w:rPr>
+        <w:t xml:space="preserve">, </w:t>
+      </w:r>
+      <w:r>
+        <w:rPr>
+          <w:rFonts w:ascii="Courier New" w:hAnsi="Courier New" w:cs="Courier New"/>
+          <w:sz w:val="22"/>
+        </w:rPr>
+        <w:t>_</w:t>
+      </w:r>
+      <w:r>
+        <w:rPr>
+          <w:rFonts w:ascii="Courier New" w:hAnsi="Courier New" w:cs="Courier New"/>
+          <w:sz w:val="22"/>
+        </w:rPr>
+        <w:t xml:space="preserve"> = calculate_property_1Dbinned(datasets, keyName= keyName, key_is_a_behavior = True, binKeyName=binKeyName,</w:t>
+      </w:r>
+    </w:p>
+    <w:p>
+      <w:pPr>
+        <w:ind w:left="720"/>
+        <w:rPr>
+          <w:rFonts w:ascii="Courier New" w:hAnsi="Courier New" w:cs="Courier New"/>
+          <w:sz w:val="22"/>
+        </w:rPr>
+      </w:pPr>
+      <w:r>
+        <w:rPr>
+          <w:rFonts w:ascii="Courier New" w:hAnsi="Courier New" w:cs="Courier New"/>
+          <w:sz w:val="22"/>
+        </w:rPr>
+        <w:t>bin_range=bin_range, Nbins=Nbins,</w:t>
+      </w:r>
+    </w:p>
+    <w:p>
+      <w:pPr>
+        <w:ind w:left="720"/>
+        <w:rPr>
+          <w:rFonts w:ascii="Courier New" w:hAnsi="Courier New" w:cs="Courier New"/>
+          <w:sz w:val="22"/>
+        </w:rPr>
+      </w:pPr>
+      <w:r>
+        <w:rPr>
+          <w:rFonts w:ascii="Courier New" w:hAnsi="Courier New" w:cs="Courier New"/>
+          <w:sz w:val="22"/>
+        </w:rPr>
+        <w:t>dilate_minus1= False,</w:t>
+      </w:r>
+    </w:p>
+    <w:p>
+      <w:pPr>
+        <w:ind w:left="720"/>
+        <w:rPr>
+          <w:rFonts w:ascii="Courier New" w:hAnsi="Courier New" w:cs="Courier New"/>
+          <w:sz w:val="22"/>
+        </w:rPr>
+      </w:pPr>
+      <w:r>
+        <w:rPr>
+          <w:rFonts w:ascii="Courier New" w:hAnsi="Courier New" w:cs="Courier New"/>
+          <w:sz w:val="22"/>
+        </w:rPr>
+        <w:t>makePlot=True, titleStr=titleStr,</w:t>
+      </w:r>
+    </w:p>
+    <w:p>
+      <w:pPr>
+        <w:ind w:left="720"/>
+        <w:rPr>
+          <w:rFonts w:ascii="Courier New" w:hAnsi="Courier New" w:cs="Courier New"/>
+          <w:sz w:val="22"/>
+        </w:rPr>
+      </w:pPr>
+      <w:r>
+        <w:rPr>
+          <w:rFonts w:ascii="Courier New" w:hAnsi="Courier New" w:cs="Courier New"/>
+          <w:sz w:val="22"/>
+        </w:rPr>
+        <w:t>xlabelStr= xlabelStr, ylabelStr= ylabelStr,</w:t>
+      </w:r>
+    </w:p>
+    <w:p>
+      <w:pPr>
+        <w:ind w:left="720"/>
+        <w:rPr>
+          <w:rFonts w:ascii="Courier New" w:hAnsi="Courier New" w:cs="Courier New"/>
+          <w:sz w:val="22"/>
+        </w:rPr>
+      </w:pPr>
+      <w:r>
+        <w:rPr>
+          <w:rFonts w:ascii="Courier New" w:hAnsi="Courier New" w:cs="Courier New"/>
+          <w:sz w:val="22"/>
+        </w:rPr>
+        <w:t>color='black',</w:t>
+      </w:r>
+      <w:r>
+        <w:rPr>
+          <w:rFonts w:ascii="Courier New" w:hAnsi="Courier New" w:cs="Courier New"/>
+          <w:sz w:val="22"/>
+        </w:rPr>
+        <w:t xml:space="preserve"> </w:t>
+      </w:r>
+      <w:r>
+        <w:rPr>
+          <w:rFonts w:ascii="Courier New" w:hAnsi="Courier New" w:cs="Courier New"/>
+          <w:sz w:val="22"/>
+        </w:rPr>
+        <w:t>outputFileName=None, closeFigure=False)</w:t>
+      </w:r>
+    </w:p>
+    <w:p/>
+    <w:p/>
+    <w:p>
+      <w:pPr>
+        <w:pStyle w:val="Heading2"/>
+      </w:pPr>
+      <w:r>
         <w:t>Combine various output images into one multipage TIFF?</w:t>
       </w:r>
     </w:p>
@@ -17147,7 +17632,6 @@
         <w:pStyle w:val="Heading2"/>
       </w:pPr>
       <w:r>
-        <w:lastRenderedPageBreak/>
         <w:t>Revise pickle files to recalculate angles with signed bending angles?</w:t>
       </w:r>
     </w:p>
@@ -17214,6 +17698,7 @@
         <w:pStyle w:val="Heading1"/>
       </w:pPr>
       <w:r>
+        <w:lastRenderedPageBreak/>
         <w:t>Sort these things</w:t>
       </w:r>
     </w:p>
@@ -17356,7 +17841,6 @@
           <w:sz w:val="20"/>
           <w:szCs w:val="20"/>
         </w:rPr>
-        <w:lastRenderedPageBreak/>
         <w:t>from behavior_identification import make_pair_fish_plots</w:t>
       </w:r>
     </w:p>
@@ -17807,6 +18291,7 @@
           <w:rFonts w:ascii="Courier New" w:hAnsi="Courier New" w:cs="Courier New"/>
           <w:sz w:val="22"/>
         </w:rPr>
+        <w:lastRenderedPageBreak/>
         <w:t xml:space="preserve">from </w:t>
       </w:r>
       <w:r>
@@ -18222,11 +18707,112 @@
         <w:t>calcBehavCorrAllSets()</w:t>
       </w:r>
       <w:r>
-        <w:t xml:space="preserve">, and others, given behaviors “A” and “B” find all instances of these </w:t>
+        <w:t>, and others, given behaviors “A” and “B” find all instances of these behaviors and the frame intervals between them, binning these and returning the output so that the temporal correlation between A and B can be determined.</w:t>
+      </w:r>
+    </w:p>
+    <w:p/>
+    <w:p>
+      <w:pPr>
+        <w:pStyle w:val="Heading3"/>
+      </w:pPr>
+      <w:r>
+        <w:t>Constraints</w:t>
+      </w:r>
+    </w:p>
+    <w:p>
+      <w:r>
+        <w:t>Three types of constraints are possible to include:</w:t>
+      </w:r>
+    </w:p>
+    <w:p>
+      <w:bookmarkStart w:id="16" w:name="_Hlk207960630"/>
+      <w:r>
+        <w:t xml:space="preserve">(1) Consider only events for which the </w:t>
+      </w:r>
+      <w:r>
+        <w:t xml:space="preserve">“Behavior A” </w:t>
+      </w:r>
+      <w:r>
+        <w:t xml:space="preserve">event duration is greater than or equal to </w:t>
+      </w:r>
+      <w:r>
+        <w:rPr>
+          <w:rFonts w:ascii="Courier New" w:hAnsi="Courier New" w:cs="Courier New"/>
+          <w:sz w:val="22"/>
+        </w:rPr>
+        <w:t>min_duration_fr</w:t>
+      </w:r>
+      <w:r>
+        <w:t>.</w:t>
+      </w:r>
+      <w:r>
+        <w:t xml:space="preserve"> The “Behavior A” must be specified, or use ‘all’ to apply the constraint to all “Behavior A”s.</w:t>
+      </w:r>
+    </w:p>
+    <w:p>
+      <w:r>
+        <w:t xml:space="preserve">(2) Allow a constraint on what behavior events are considered based on another behavior occurring. Have an input behavior “C”, default None, and </w:t>
+      </w:r>
+      <w:r>
+        <w:rPr>
+          <w:rFonts w:ascii="Courier New" w:hAnsi="Courier New" w:cs="Courier New"/>
+          <w:sz w:val="22"/>
+        </w:rPr>
+        <w:t>C_delta_f</w:t>
+      </w:r>
+      <w:r>
+        <w:t xml:space="preserve">, a tuple of default (0, 1), such that we </w:t>
       </w:r>
       <w:r>
         <w:lastRenderedPageBreak/>
-        <w:t>behaviors and the frame intervals between them, binning these and returning the output so that the temporal correlation between A and B can be determined.</w:t>
+        <w:t xml:space="preserve">only consider events of Behavior A if the start of a Behavior C event occurs within [C_delta_f[0], C_delta_f[1]] frames of the start of the behavior A event. </w:t>
+      </w:r>
+    </w:p>
+    <w:p>
+      <w:r>
+        <w:t xml:space="preserve">(3) Allow a constraint based on a quantitative property. Only consider events of Behavior A in which, at the starting frame, the constraint described by </w:t>
+      </w:r>
+      <w:r>
+        <w:rPr>
+          <w:rFonts w:ascii="Courier New" w:hAnsi="Courier New" w:cs="Courier New"/>
+          <w:sz w:val="22"/>
+        </w:rPr>
+        <w:t>constraintKey</w:t>
+      </w:r>
+      <w:r>
+        <w:t xml:space="preserve">, </w:t>
+      </w:r>
+      <w:r>
+        <w:rPr>
+          <w:rFonts w:ascii="Courier New" w:hAnsi="Courier New" w:cs="Courier New"/>
+          <w:sz w:val="22"/>
+        </w:rPr>
+        <w:t>constraintRange</w:t>
+      </w:r>
+      <w:r>
+        <w:t xml:space="preserve">, and </w:t>
+      </w:r>
+      <w:r>
+        <w:rPr>
+          <w:rFonts w:ascii="Courier New" w:hAnsi="Courier New" w:cs="Courier New"/>
+          <w:sz w:val="22"/>
+        </w:rPr>
+        <w:t>constraintIdx</w:t>
+      </w:r>
+      <w:r>
+        <w:t xml:space="preserve"> is met. </w:t>
+      </w:r>
+      <w:r>
+        <w:t>Note that constraintIdx can be ('min', 'max', 'mean', 'min_abs', 'max_abs', 'mean_abs'). 'min' returns the min along axis=1, i.e. the value of the lowest fish. 'min_abs' returns the min of the abs val along axis=1. Similar for other operations</w:t>
+      </w:r>
+      <w:r>
+        <w:t>. ConstraintIdx</w:t>
+      </w:r>
+      <w:r>
+        <w:t>, : 'val_absmin' , which returns the value (positive or negative) for which the absolute value is min along axis=1. (E.g. if used for angles -0.1, -0.3, will return -0.1). Similar for 'val_absmax'</w:t>
+      </w:r>
+      <w:r>
+        <w:t>.</w:t>
       </w:r>
     </w:p>
     <w:p/>
@@ -18235,150 +18821,65 @@
         <w:pStyle w:val="Heading3"/>
       </w:pPr>
       <w:r>
-        <w:t>Constraints</w:t>
-      </w:r>
-    </w:p>
-    <w:p>
-      <w:r>
-        <w:t>Three types of constraints are possible to include:</w:t>
-      </w:r>
-    </w:p>
-    <w:p>
-      <w:bookmarkStart w:id="16" w:name="_Hlk207960630"/>
-      <w:r>
-        <w:t xml:space="preserve">(1) Consider only events for which the </w:t>
-      </w:r>
-      <w:r>
-        <w:t xml:space="preserve">“Behavior A” </w:t>
-      </w:r>
-      <w:r>
-        <w:t xml:space="preserve">event duration is greater than or equal to </w:t>
-      </w:r>
-      <w:r>
-        <w:rPr>
-          <w:rFonts w:ascii="Courier New" w:hAnsi="Courier New" w:cs="Courier New"/>
-          <w:sz w:val="22"/>
-        </w:rPr>
-        <w:t>min_duration_fr</w:t>
-      </w:r>
-      <w:r>
-        <w:t>.</w:t>
-      </w:r>
-      <w:r>
-        <w:t xml:space="preserve"> The “Behavior A” must be specified, or use ‘all’ to apply the constraint to all “Behavior A”s.</w:t>
-      </w:r>
-    </w:p>
-    <w:p>
-      <w:r>
-        <w:t xml:space="preserve">(2) Allow a constraint on what behavior events are considered based on another behavior occurring. Have an input behavior “C”, default None, and </w:t>
-      </w:r>
-      <w:r>
-        <w:rPr>
-          <w:rFonts w:ascii="Courier New" w:hAnsi="Courier New" w:cs="Courier New"/>
-          <w:sz w:val="22"/>
-        </w:rPr>
-        <w:t>C_delta_f</w:t>
-      </w:r>
-      <w:r>
-        <w:t xml:space="preserve">, a tuple of default (0, 1), such that we only consider events of Behavior A if the start of a Behavior C event occurs within [C_delta_f[0], C_delta_f[1]] frames of the start of the behavior A event. </w:t>
-      </w:r>
-    </w:p>
-    <w:p>
-      <w:r>
-        <w:t xml:space="preserve">(3) Allow a constraint based on a quantitative property. Only consider events of Behavior A in which, at the starting frame, the constraint described by </w:t>
-      </w:r>
-      <w:r>
-        <w:rPr>
-          <w:rFonts w:ascii="Courier New" w:hAnsi="Courier New" w:cs="Courier New"/>
-          <w:sz w:val="22"/>
-        </w:rPr>
-        <w:t>constraintKey</w:t>
-      </w:r>
-      <w:r>
+        <w:t>To run</w:t>
+      </w:r>
+    </w:p>
+    <w:p>
+      <w:pPr>
+        <w:rPr>
+          <w:rFonts w:ascii="Courier New" w:hAnsi="Courier New" w:cs="Courier New"/>
+          <w:sz w:val="20"/>
+          <w:szCs w:val="20"/>
+        </w:rPr>
+      </w:pPr>
+      <w:r>
+        <w:rPr>
+          <w:rFonts w:ascii="Courier New" w:hAnsi="Courier New" w:cs="Courier New"/>
+          <w:sz w:val="20"/>
+          <w:szCs w:val="20"/>
+        </w:rPr>
+        <w:t>from toolkit import get_fps, select_items_dialog, get_behavior_key_list</w:t>
+      </w:r>
+    </w:p>
+    <w:p>
+      <w:pPr>
+        <w:rPr>
+          <w:rFonts w:ascii="Courier New" w:hAnsi="Courier New" w:cs="Courier New"/>
+          <w:sz w:val="20"/>
+          <w:szCs w:val="20"/>
+        </w:rPr>
+      </w:pPr>
+      <w:r>
+        <w:rPr>
+          <w:rFonts w:ascii="Courier New" w:hAnsi="Courier New" w:cs="Courier New"/>
+          <w:sz w:val="20"/>
+          <w:szCs w:val="20"/>
+        </w:rPr>
+        <w:t xml:space="preserve">from behavior_correlations import </w:t>
+      </w:r>
+      <w:r>
+        <w:rPr>
+          <w:rFonts w:ascii="Courier New" w:hAnsi="Courier New" w:cs="Courier New"/>
+          <w:sz w:val="20"/>
+          <w:szCs w:val="20"/>
+        </w:rPr>
+        <w:t>calc_correlations_with_defaults</w:t>
+      </w:r>
+      <w:r>
+        <w:rPr>
+          <w:rFonts w:ascii="Courier New" w:hAnsi="Courier New" w:cs="Courier New"/>
+          <w:sz w:val="20"/>
+          <w:szCs w:val="20"/>
+        </w:rPr>
         <w:t xml:space="preserve">, </w:t>
       </w:r>
       <w:r>
         <w:rPr>
           <w:rFonts w:ascii="Courier New" w:hAnsi="Courier New" w:cs="Courier New"/>
-          <w:sz w:val="22"/>
-        </w:rPr>
-        <w:t>constraintRange</w:t>
-      </w:r>
-      <w:r>
-        <w:t xml:space="preserve">, and </w:t>
-      </w:r>
-      <w:r>
-        <w:rPr>
-          <w:rFonts w:ascii="Courier New" w:hAnsi="Courier New" w:cs="Courier New"/>
-          <w:sz w:val="22"/>
-        </w:rPr>
-        <w:t>constraintIdx</w:t>
-      </w:r>
-      <w:r>
-        <w:t xml:space="preserve"> is met. </w:t>
-      </w:r>
-      <w:r>
-        <w:t>Note that constraintIdx can be ('min', 'max', 'mean', 'min_abs', 'max_abs', 'mean_abs'). 'min' returns the min along axis=1, i.e. the value of the lowest fish. 'min_abs' returns the min of the abs val along axis=1. Similar for other operations</w:t>
-      </w:r>
-      <w:r>
-        <w:t>. ConstraintIdx</w:t>
-      </w:r>
-      <w:r>
-        <w:t>, : 'val_absmin' , which returns the value (positive or negative) for which the absolute value is min along axis=1. (E.g. if used for angles -0.1, -0.3, will return -0.1). Similar for 'val_absmax'</w:t>
-      </w:r>
-      <w:r>
-        <w:t>.</w:t>
-      </w:r>
-    </w:p>
-    <w:p/>
-    <w:p>
-      <w:pPr>
-        <w:pStyle w:val="Heading3"/>
-      </w:pPr>
-      <w:r>
-        <w:t>To run</w:t>
-      </w:r>
-    </w:p>
-    <w:p>
-      <w:pPr>
-        <w:rPr>
-          <w:rFonts w:ascii="Courier New" w:hAnsi="Courier New" w:cs="Courier New"/>
-          <w:sz w:val="20"/>
-          <w:szCs w:val="20"/>
-        </w:rPr>
-      </w:pPr>
-      <w:r>
-        <w:rPr>
-          <w:rFonts w:ascii="Courier New" w:hAnsi="Courier New" w:cs="Courier New"/>
-          <w:sz w:val="20"/>
-          <w:szCs w:val="20"/>
-        </w:rPr>
-        <w:t>from toolkit import get_fps, select_items_dialog, get_behavior_key_list</w:t>
-      </w:r>
-    </w:p>
-    <w:p>
-      <w:pPr>
-        <w:rPr>
-          <w:rFonts w:ascii="Courier New" w:hAnsi="Courier New" w:cs="Courier New"/>
-          <w:sz w:val="20"/>
-          <w:szCs w:val="20"/>
-        </w:rPr>
-      </w:pPr>
-      <w:r>
-        <w:rPr>
-          <w:rFonts w:ascii="Courier New" w:hAnsi="Courier New" w:cs="Courier New"/>
-          <w:sz w:val="20"/>
-          <w:szCs w:val="20"/>
-        </w:rPr>
-        <w:t xml:space="preserve">from behavior_correlations import </w:t>
-      </w:r>
-      <w:r>
-        <w:rPr>
-          <w:rFonts w:ascii="Courier New" w:hAnsi="Courier New" w:cs="Courier New"/>
-          <w:sz w:val="20"/>
-          <w:szCs w:val="20"/>
-        </w:rPr>
-        <w:t>calc_correlations_with_defaults</w:t>
+          <w:sz w:val="20"/>
+          <w:szCs w:val="20"/>
+        </w:rPr>
+        <w:t>plot_behaviorCorrelation</w:t>
       </w:r>
       <w:r>
         <w:rPr>
@@ -18394,7 +18895,7 @@
           <w:sz w:val="20"/>
           <w:szCs w:val="20"/>
         </w:rPr>
-        <w:t>plot_behaviorCorrelation</w:t>
+        <w:t>calc_corr_asymm</w:t>
       </w:r>
       <w:r>
         <w:rPr>
@@ -18410,7 +18911,7 @@
           <w:sz w:val="20"/>
           <w:szCs w:val="20"/>
         </w:rPr>
-        <w:t>calc_corr_asymm</w:t>
+        <w:t>plot_corr_asymm</w:t>
       </w:r>
       <w:r>
         <w:rPr>
@@ -18426,7 +18927,7 @@
           <w:sz w:val="20"/>
           <w:szCs w:val="20"/>
         </w:rPr>
-        <w:t>plot_corr_asymm</w:t>
+        <w:t>calcDeltaFramesEvents</w:t>
       </w:r>
       <w:r>
         <w:rPr>
@@ -18442,22 +18943,6 @@
           <w:sz w:val="20"/>
           <w:szCs w:val="20"/>
         </w:rPr>
-        <w:t>calcDeltaFramesEvents</w:t>
-      </w:r>
-      <w:r>
-        <w:rPr>
-          <w:rFonts w:ascii="Courier New" w:hAnsi="Courier New" w:cs="Courier New"/>
-          <w:sz w:val="20"/>
-          <w:szCs w:val="20"/>
-        </w:rPr>
-        <w:t xml:space="preserve">, </w:t>
-      </w:r>
-      <w:r>
-        <w:rPr>
-          <w:rFonts w:ascii="Courier New" w:hAnsi="Courier New" w:cs="Courier New"/>
-          <w:sz w:val="20"/>
-          <w:szCs w:val="20"/>
-        </w:rPr>
         <w:t>bin_deltaFrames</w:t>
       </w:r>
       <w:r>
@@ -18671,7 +19156,6 @@
           <w:sz w:val="20"/>
           <w:szCs w:val="20"/>
         </w:rPr>
-        <w:lastRenderedPageBreak/>
         <w:t>behav_corr = calc_pAB(behav_corr, behavior_key_list, binCenters)</w:t>
       </w:r>
     </w:p>
@@ -19351,7 +19835,6 @@
     </w:p>
     <w:p>
       <w:r>
-        <w:lastRenderedPageBreak/>
         <w:t>etc.</w:t>
       </w:r>
     </w:p>
@@ -19456,6 +19939,7 @@
           <w:rFonts w:ascii="Courier New" w:hAnsi="Courier New" w:cs="Courier New"/>
           <w:sz w:val="22"/>
         </w:rPr>
+        <w:lastRenderedPageBreak/>
         <w:t xml:space="preserve">outputPicklePathName = </w:t>
       </w:r>
       <w:r>
@@ -19655,249 +20139,249 @@
     </w:p>
     <w:p>
       <w:r>
+        <w:t xml:space="preserve">Normalization: to normalize by 1/r (i.e. so p(r) is a proper probability distribution that accounts for 2D disk geometry), make condition </w:t>
+      </w:r>
+      <w:r>
+        <w:rPr>
+          <w:rFonts w:ascii="Courier New" w:eastAsiaTheme="minorEastAsia" w:hAnsi="Courier New" w:cs="Courier New"/>
+          <w:sz w:val="22"/>
+        </w:rPr>
+        <w:t>normalize_by_inv_bincenter</w:t>
+      </w:r>
+      <w:r>
+        <w:rPr>
+          <w:rFonts w:ascii="Courier New" w:eastAsiaTheme="minorEastAsia" w:hAnsi="Courier New" w:cs="Courier New"/>
+          <w:sz w:val="22"/>
+        </w:rPr>
+        <w:t xml:space="preserve"> = True</w:t>
+      </w:r>
+      <w:r>
+        <w:t xml:space="preserve">. </w:t>
+      </w:r>
+    </w:p>
+    <w:p>
+      <w:r>
+        <w:t xml:space="preserve">For example: </w:t>
+      </w:r>
+    </w:p>
+    <w:p>
+      <w:pPr>
+        <w:rPr>
+          <w:rFonts w:ascii="Courier New" w:hAnsi="Courier New" w:cs="Courier New"/>
+          <w:sz w:val="20"/>
+          <w:szCs w:val="20"/>
+        </w:rPr>
+      </w:pPr>
+      <w:r>
+        <w:rPr>
+          <w:rFonts w:ascii="Courier New" w:hAnsi="Courier New" w:cs="Courier New"/>
+          <w:sz w:val="20"/>
+          <w:szCs w:val="20"/>
+        </w:rPr>
+        <w:t>from toolkit import combine_all_values_constrained, plot_probability_distr</w:t>
+      </w:r>
+    </w:p>
+    <w:p>
+      <w:pPr>
+        <w:rPr>
+          <w:rFonts w:ascii="Courier New" w:hAnsi="Courier New" w:cs="Courier New"/>
+          <w:sz w:val="20"/>
+          <w:szCs w:val="20"/>
+        </w:rPr>
+      </w:pPr>
+      <w:r>
+        <w:rPr>
+          <w:rFonts w:ascii="Courier New" w:hAnsi="Courier New" w:cs="Courier New"/>
+          <w:sz w:val="20"/>
+          <w:szCs w:val="20"/>
+        </w:rPr>
+        <w:t>r_mm_all = combine_all_values_constrained(datasets, keyName='radial_position_mm', dilate_</w:t>
+      </w:r>
+      <w:r>
+        <w:rPr>
+          <w:rFonts w:ascii="Courier New" w:hAnsi="Courier New" w:cs="Courier New"/>
+          <w:sz w:val="20"/>
+          <w:szCs w:val="20"/>
+        </w:rPr>
+        <w:t>minus</w:t>
+      </w:r>
+      <w:r>
+        <w:rPr>
+          <w:rFonts w:ascii="Courier New" w:hAnsi="Courier New" w:cs="Courier New"/>
+          <w:sz w:val="20"/>
+          <w:szCs w:val="20"/>
+        </w:rPr>
+        <w:t>1 = False)</w:t>
+      </w:r>
+    </w:p>
+    <w:p>
+      <w:pPr>
+        <w:rPr>
+          <w:rFonts w:ascii="Courier New" w:hAnsi="Courier New" w:cs="Courier New"/>
+          <w:sz w:val="20"/>
+          <w:szCs w:val="20"/>
+        </w:rPr>
+      </w:pPr>
+      <w:r>
+        <w:rPr>
+          <w:rFonts w:ascii="Courier New" w:hAnsi="Courier New" w:cs="Courier New"/>
+          <w:sz w:val="20"/>
+          <w:szCs w:val="20"/>
+        </w:rPr>
+        <w:t>plot_probability_distr(r_mm_all, bin_width=</w:t>
+      </w:r>
+      <w:r>
+        <w:rPr>
+          <w:rFonts w:ascii="Courier New" w:hAnsi="Courier New" w:cs="Courier New"/>
+          <w:sz w:val="20"/>
+          <w:szCs w:val="20"/>
+        </w:rPr>
+        <w:t>0.5</w:t>
+      </w:r>
+      <w:r>
+        <w:rPr>
+          <w:rFonts w:ascii="Courier New" w:hAnsi="Courier New" w:cs="Courier New"/>
+          <w:sz w:val="20"/>
+          <w:szCs w:val="20"/>
+        </w:rPr>
+        <w:t>, bin_range = [</w:t>
+      </w:r>
+      <w:r>
+        <w:rPr>
+          <w:rFonts w:ascii="Courier New" w:hAnsi="Courier New" w:cs="Courier New"/>
+          <w:sz w:val="20"/>
+          <w:szCs w:val="20"/>
+        </w:rPr>
+        <w:t>0.0</w:t>
+      </w:r>
+      <w:r>
+        <w:rPr>
+          <w:rFonts w:ascii="Courier New" w:hAnsi="Courier New" w:cs="Courier New"/>
+          <w:sz w:val="20"/>
+          <w:szCs w:val="20"/>
+        </w:rPr>
+        <w:t xml:space="preserve">, </w:t>
+      </w:r>
+      <w:r>
+        <w:rPr>
+          <w:rFonts w:ascii="Courier New" w:hAnsi="Courier New" w:cs="Courier New"/>
+          <w:sz w:val="20"/>
+          <w:szCs w:val="20"/>
+        </w:rPr>
+        <w:t>None</w:t>
+      </w:r>
+      <w:r>
+        <w:rPr>
+          <w:rFonts w:ascii="Courier New" w:hAnsi="Courier New" w:cs="Courier New"/>
+          <w:sz w:val="20"/>
+          <w:szCs w:val="20"/>
+        </w:rPr>
+        <w:t xml:space="preserve">], </w:t>
+      </w:r>
+      <w:r>
+        <w:rPr>
+          <w:rFonts w:ascii="Courier New" w:hAnsi="Courier New" w:cs="Courier New"/>
+          <w:sz w:val="20"/>
+          <w:szCs w:val="20"/>
+        </w:rPr>
+        <w:t>normalize_by_inv_bincenter = True</w:t>
+      </w:r>
+      <w:r>
+        <w:rPr>
+          <w:rFonts w:ascii="Courier New" w:hAnsi="Courier New" w:cs="Courier New"/>
+          <w:sz w:val="20"/>
+          <w:szCs w:val="20"/>
+        </w:rPr>
+        <w:t xml:space="preserve">, </w:t>
+      </w:r>
+      <w:r>
+        <w:rPr>
+          <w:rFonts w:ascii="Courier New" w:hAnsi="Courier New" w:cs="Courier New"/>
+          <w:sz w:val="20"/>
+          <w:szCs w:val="20"/>
+        </w:rPr>
+        <w:t xml:space="preserve">plot_each_dataset = </w:t>
+      </w:r>
+      <w:r>
+        <w:rPr>
+          <w:rFonts w:ascii="Courier New" w:hAnsi="Courier New" w:cs="Courier New"/>
+          <w:sz w:val="20"/>
+          <w:szCs w:val="20"/>
+        </w:rPr>
+        <w:t>False</w:t>
+      </w:r>
+      <w:r>
+        <w:rPr>
+          <w:rFonts w:ascii="Courier New" w:hAnsi="Courier New" w:cs="Courier New"/>
+          <w:sz w:val="20"/>
+          <w:szCs w:val="20"/>
+        </w:rPr>
+        <w:t>,</w:t>
+      </w:r>
+      <w:r>
+        <w:rPr>
+          <w:rFonts w:ascii="Courier New" w:hAnsi="Courier New" w:cs="Courier New"/>
+          <w:sz w:val="20"/>
+          <w:szCs w:val="20"/>
+        </w:rPr>
+        <w:t xml:space="preserve"> </w:t>
+      </w:r>
+      <w:r>
+        <w:rPr>
+          <w:rFonts w:ascii="Courier New" w:hAnsi="Courier New" w:cs="Courier New"/>
+          <w:sz w:val="20"/>
+          <w:szCs w:val="20"/>
+        </w:rPr>
+        <w:t xml:space="preserve">plot_sem_band = </w:t>
+      </w:r>
+      <w:r>
+        <w:rPr>
+          <w:rFonts w:ascii="Courier New" w:hAnsi="Courier New" w:cs="Courier New"/>
+          <w:sz w:val="20"/>
+          <w:szCs w:val="20"/>
+        </w:rPr>
+        <w:t>True</w:t>
+      </w:r>
+      <w:r>
+        <w:rPr>
+          <w:rFonts w:ascii="Courier New" w:hAnsi="Courier New" w:cs="Courier New"/>
+          <w:sz w:val="20"/>
+          <w:szCs w:val="20"/>
+        </w:rPr>
+        <w:t>,</w:t>
+      </w:r>
+      <w:r>
+        <w:rPr>
+          <w:rFonts w:ascii="Courier New" w:hAnsi="Courier New" w:cs="Courier New"/>
+          <w:sz w:val="20"/>
+          <w:szCs w:val="20"/>
+        </w:rPr>
+        <w:t xml:space="preserve"> </w:t>
+      </w:r>
+      <w:r>
+        <w:rPr>
+          <w:rFonts w:ascii="Courier New" w:hAnsi="Courier New" w:cs="Courier New"/>
+          <w:sz w:val="20"/>
+          <w:szCs w:val="20"/>
+        </w:rPr>
+        <w:t>xlabelStr='Radial position, mm', yScaleType = 'linear', flatten_dataset = False)</w:t>
+      </w:r>
+    </w:p>
+    <w:p>
+      <w:pPr>
+        <w:rPr>
+          <w:rFonts w:ascii="Courier New" w:hAnsi="Courier New" w:cs="Courier New"/>
+          <w:sz w:val="20"/>
+          <w:szCs w:val="20"/>
+        </w:rPr>
+      </w:pPr>
+      <w:r>
+        <w:rPr>
+          <w:rFonts w:ascii="Courier New" w:hAnsi="Courier New" w:cs="Courier New"/>
+          <w:sz w:val="20"/>
+          <w:szCs w:val="20"/>
+        </w:rPr>
         <w:lastRenderedPageBreak/>
-        <w:t xml:space="preserve">Normalization: to normalize by 1/r (i.e. so p(r) is a proper probability distribution that accounts for 2D disk geometry), make condition </w:t>
-      </w:r>
-      <w:r>
-        <w:rPr>
-          <w:rFonts w:ascii="Courier New" w:eastAsiaTheme="minorEastAsia" w:hAnsi="Courier New" w:cs="Courier New"/>
-          <w:sz w:val="22"/>
-        </w:rPr>
-        <w:t>normalize_by_inv_bincenter</w:t>
-      </w:r>
-      <w:r>
-        <w:rPr>
-          <w:rFonts w:ascii="Courier New" w:eastAsiaTheme="minorEastAsia" w:hAnsi="Courier New" w:cs="Courier New"/>
-          <w:sz w:val="22"/>
-        </w:rPr>
-        <w:t xml:space="preserve"> = True</w:t>
-      </w:r>
-      <w:r>
-        <w:t xml:space="preserve">. </w:t>
-      </w:r>
-    </w:p>
-    <w:p>
-      <w:r>
-        <w:t xml:space="preserve">For example: </w:t>
-      </w:r>
-    </w:p>
-    <w:p>
-      <w:pPr>
-        <w:rPr>
-          <w:rFonts w:ascii="Courier New" w:hAnsi="Courier New" w:cs="Courier New"/>
-          <w:sz w:val="20"/>
-          <w:szCs w:val="20"/>
-        </w:rPr>
-      </w:pPr>
-      <w:r>
-        <w:rPr>
-          <w:rFonts w:ascii="Courier New" w:hAnsi="Courier New" w:cs="Courier New"/>
-          <w:sz w:val="20"/>
-          <w:szCs w:val="20"/>
-        </w:rPr>
-        <w:t>from toolkit import combine_all_values_constrained, plot_probability_distr</w:t>
-      </w:r>
-    </w:p>
-    <w:p>
-      <w:pPr>
-        <w:rPr>
-          <w:rFonts w:ascii="Courier New" w:hAnsi="Courier New" w:cs="Courier New"/>
-          <w:sz w:val="20"/>
-          <w:szCs w:val="20"/>
-        </w:rPr>
-      </w:pPr>
-      <w:r>
-        <w:rPr>
-          <w:rFonts w:ascii="Courier New" w:hAnsi="Courier New" w:cs="Courier New"/>
-          <w:sz w:val="20"/>
-          <w:szCs w:val="20"/>
-        </w:rPr>
-        <w:t>r_mm_all = combine_all_values_constrained(datasets, keyName='radial_position_mm', dilate_</w:t>
-      </w:r>
-      <w:r>
-        <w:rPr>
-          <w:rFonts w:ascii="Courier New" w:hAnsi="Courier New" w:cs="Courier New"/>
-          <w:sz w:val="20"/>
-          <w:szCs w:val="20"/>
-        </w:rPr>
-        <w:t>minus</w:t>
-      </w:r>
-      <w:r>
-        <w:rPr>
-          <w:rFonts w:ascii="Courier New" w:hAnsi="Courier New" w:cs="Courier New"/>
-          <w:sz w:val="20"/>
-          <w:szCs w:val="20"/>
-        </w:rPr>
-        <w:t>1 = False)</w:t>
-      </w:r>
-    </w:p>
-    <w:p>
-      <w:pPr>
-        <w:rPr>
-          <w:rFonts w:ascii="Courier New" w:hAnsi="Courier New" w:cs="Courier New"/>
-          <w:sz w:val="20"/>
-          <w:szCs w:val="20"/>
-        </w:rPr>
-      </w:pPr>
-      <w:r>
-        <w:rPr>
-          <w:rFonts w:ascii="Courier New" w:hAnsi="Courier New" w:cs="Courier New"/>
-          <w:sz w:val="20"/>
-          <w:szCs w:val="20"/>
-        </w:rPr>
-        <w:t>plot_probability_distr(r_mm_all, bin_width=</w:t>
-      </w:r>
-      <w:r>
-        <w:rPr>
-          <w:rFonts w:ascii="Courier New" w:hAnsi="Courier New" w:cs="Courier New"/>
-          <w:sz w:val="20"/>
-          <w:szCs w:val="20"/>
-        </w:rPr>
-        <w:t>0.5</w:t>
-      </w:r>
-      <w:r>
-        <w:rPr>
-          <w:rFonts w:ascii="Courier New" w:hAnsi="Courier New" w:cs="Courier New"/>
-          <w:sz w:val="20"/>
-          <w:szCs w:val="20"/>
-        </w:rPr>
-        <w:t>, bin_range = [</w:t>
-      </w:r>
-      <w:r>
-        <w:rPr>
-          <w:rFonts w:ascii="Courier New" w:hAnsi="Courier New" w:cs="Courier New"/>
-          <w:sz w:val="20"/>
-          <w:szCs w:val="20"/>
-        </w:rPr>
-        <w:t>0.0</w:t>
-      </w:r>
-      <w:r>
-        <w:rPr>
-          <w:rFonts w:ascii="Courier New" w:hAnsi="Courier New" w:cs="Courier New"/>
-          <w:sz w:val="20"/>
-          <w:szCs w:val="20"/>
-        </w:rPr>
-        <w:t xml:space="preserve">, </w:t>
-      </w:r>
-      <w:r>
-        <w:rPr>
-          <w:rFonts w:ascii="Courier New" w:hAnsi="Courier New" w:cs="Courier New"/>
-          <w:sz w:val="20"/>
-          <w:szCs w:val="20"/>
-        </w:rPr>
-        <w:t>None</w:t>
-      </w:r>
-      <w:r>
-        <w:rPr>
-          <w:rFonts w:ascii="Courier New" w:hAnsi="Courier New" w:cs="Courier New"/>
-          <w:sz w:val="20"/>
-          <w:szCs w:val="20"/>
-        </w:rPr>
-        <w:t xml:space="preserve">], </w:t>
-      </w:r>
-      <w:r>
-        <w:rPr>
-          <w:rFonts w:ascii="Courier New" w:hAnsi="Courier New" w:cs="Courier New"/>
-          <w:sz w:val="20"/>
-          <w:szCs w:val="20"/>
-        </w:rPr>
-        <w:t>normalize_by_inv_bincenter = True</w:t>
-      </w:r>
-      <w:r>
-        <w:rPr>
-          <w:rFonts w:ascii="Courier New" w:hAnsi="Courier New" w:cs="Courier New"/>
-          <w:sz w:val="20"/>
-          <w:szCs w:val="20"/>
-        </w:rPr>
-        <w:t xml:space="preserve">, </w:t>
-      </w:r>
-      <w:r>
-        <w:rPr>
-          <w:rFonts w:ascii="Courier New" w:hAnsi="Courier New" w:cs="Courier New"/>
-          <w:sz w:val="20"/>
-          <w:szCs w:val="20"/>
-        </w:rPr>
-        <w:t xml:space="preserve">plot_each_dataset = </w:t>
-      </w:r>
-      <w:r>
-        <w:rPr>
-          <w:rFonts w:ascii="Courier New" w:hAnsi="Courier New" w:cs="Courier New"/>
-          <w:sz w:val="20"/>
-          <w:szCs w:val="20"/>
-        </w:rPr>
-        <w:t>False</w:t>
-      </w:r>
-      <w:r>
-        <w:rPr>
-          <w:rFonts w:ascii="Courier New" w:hAnsi="Courier New" w:cs="Courier New"/>
-          <w:sz w:val="20"/>
-          <w:szCs w:val="20"/>
-        </w:rPr>
-        <w:t>,</w:t>
-      </w:r>
-      <w:r>
-        <w:rPr>
-          <w:rFonts w:ascii="Courier New" w:hAnsi="Courier New" w:cs="Courier New"/>
-          <w:sz w:val="20"/>
-          <w:szCs w:val="20"/>
-        </w:rPr>
-        <w:t xml:space="preserve"> </w:t>
-      </w:r>
-      <w:r>
-        <w:rPr>
-          <w:rFonts w:ascii="Courier New" w:hAnsi="Courier New" w:cs="Courier New"/>
-          <w:sz w:val="20"/>
-          <w:szCs w:val="20"/>
-        </w:rPr>
-        <w:t xml:space="preserve">plot_sem_band = </w:t>
-      </w:r>
-      <w:r>
-        <w:rPr>
-          <w:rFonts w:ascii="Courier New" w:hAnsi="Courier New" w:cs="Courier New"/>
-          <w:sz w:val="20"/>
-          <w:szCs w:val="20"/>
-        </w:rPr>
-        <w:t>True</w:t>
-      </w:r>
-      <w:r>
-        <w:rPr>
-          <w:rFonts w:ascii="Courier New" w:hAnsi="Courier New" w:cs="Courier New"/>
-          <w:sz w:val="20"/>
-          <w:szCs w:val="20"/>
-        </w:rPr>
-        <w:t>,</w:t>
-      </w:r>
-      <w:r>
-        <w:rPr>
-          <w:rFonts w:ascii="Courier New" w:hAnsi="Courier New" w:cs="Courier New"/>
-          <w:sz w:val="20"/>
-          <w:szCs w:val="20"/>
-        </w:rPr>
-        <w:t xml:space="preserve"> </w:t>
-      </w:r>
-      <w:r>
-        <w:rPr>
-          <w:rFonts w:ascii="Courier New" w:hAnsi="Courier New" w:cs="Courier New"/>
-          <w:sz w:val="20"/>
-          <w:szCs w:val="20"/>
-        </w:rPr>
-        <w:t>xlabelStr='Radial position, mm', yScaleType = 'linear', flatten_dataset = False)</w:t>
-      </w:r>
-    </w:p>
-    <w:p>
-      <w:pPr>
-        <w:rPr>
-          <w:rFonts w:ascii="Courier New" w:hAnsi="Courier New" w:cs="Courier New"/>
-          <w:sz w:val="20"/>
-          <w:szCs w:val="20"/>
-        </w:rPr>
-      </w:pPr>
-      <w:r>
-        <w:rPr>
-          <w:rFonts w:ascii="Courier New" w:hAnsi="Courier New" w:cs="Courier New"/>
-          <w:sz w:val="20"/>
-          <w:szCs w:val="20"/>
-        </w:rPr>
         <w:t>r_mm_all_close = combine_all_values_constrained(datasets, keyName='radial_position_mm', constraintKey='head_head_distance_mm', constraintRange=[0.0, 5.0], dilate_</w:t>
       </w:r>
       <w:r>
@@ -20238,7 +20722,6 @@
           <w:rFonts w:ascii="Courier New" w:hAnsi="Courier New" w:cs="Courier New"/>
           <w:sz w:val="22"/>
         </w:rPr>
-        <w:lastRenderedPageBreak/>
         <w:t>make_2D_histogram(datasets, keyNames=('relative_orientation', 'relative_orientation'), keyIdx=(0,1), keyNameC='speed_array_mm_s', keyIdxC=0, Nbins=(15,15), constraintKey='head_head_distance_mm', constraintRange=(0, 5.0), titleStr='Mean speed vs relative orientations')</w:t>
       </w:r>
     </w:p>
@@ -20273,6 +20756,7 @@
           <w:rFonts w:ascii="Courier New" w:hAnsi="Courier New" w:cs="Courier New"/>
           <w:sz w:val="22"/>
         </w:rPr>
+        <w:lastRenderedPageBreak/>
         <w:t>average_bout_trajectory_oneSet():</w:t>
       </w:r>
       <w:r>
@@ -20416,78 +20900,78 @@
     </w:p>
     <w:p>
       <w:r>
+        <w:t>get_fish_speeds</w:t>
+      </w:r>
+      <w:r>
+        <w:t>()</w:t>
+      </w:r>
+    </w:p>
+    <w:p>
+      <w:r>
+        <w:t>get_fish_angular_speeds()</w:t>
+      </w:r>
+    </w:p>
+    <w:p>
+      <w:r>
+        <w:t>get_mean_speed</w:t>
+      </w:r>
+      <w:r>
+        <w:t>()</w:t>
+      </w:r>
+    </w:p>
+    <w:p>
+      <w:r>
+        <w:t>getTailAngle</w:t>
+      </w:r>
+      <w:r>
+        <w:t>()</w:t>
+      </w:r>
+    </w:p>
+    <w:p>
+      <w:r>
+        <w:t>getTailCurvature</w:t>
+      </w:r>
+      <w:r>
+        <w:t>()</w:t>
+      </w:r>
+    </w:p>
+    <w:p>
+      <w:r>
+        <w:t>get_bout_statistics</w:t>
+      </w:r>
+      <w:r>
+        <w:t>()</w:t>
+      </w:r>
+    </w:p>
+    <w:p>
+      <w:r>
+        <w:t>get_Cbend_frames</w:t>
+      </w:r>
+      <w:r>
+        <w:t>()</w:t>
+      </w:r>
+    </w:p>
+    <w:p>
+      <w:r>
+        <w:t>get_</w:t>
+      </w:r>
+      <w:r>
+        <w:t>J</w:t>
+      </w:r>
+      <w:r>
+        <w:t>bend_frames</w:t>
+      </w:r>
+      <w:r>
+        <w:t>()</w:t>
+      </w:r>
+    </w:p>
+    <w:p>
+      <w:r>
+        <w:rPr>
+          <w:rFonts w:ascii="Courier New" w:hAnsi="Courier New" w:cs="Courier New"/>
+          <w:sz w:val="22"/>
+        </w:rPr>
         <w:lastRenderedPageBreak/>
-        <w:t>get_fish_speeds</w:t>
-      </w:r>
-      <w:r>
-        <w:t>()</w:t>
-      </w:r>
-    </w:p>
-    <w:p>
-      <w:r>
-        <w:t>get_fish_angular_speeds()</w:t>
-      </w:r>
-    </w:p>
-    <w:p>
-      <w:r>
-        <w:t>get_mean_speed</w:t>
-      </w:r>
-      <w:r>
-        <w:t>()</w:t>
-      </w:r>
-    </w:p>
-    <w:p>
-      <w:r>
-        <w:t>getTailAngle</w:t>
-      </w:r>
-      <w:r>
-        <w:t>()</w:t>
-      </w:r>
-    </w:p>
-    <w:p>
-      <w:r>
-        <w:t>getTailCurvature</w:t>
-      </w:r>
-      <w:r>
-        <w:t>()</w:t>
-      </w:r>
-    </w:p>
-    <w:p>
-      <w:r>
-        <w:t>get_bout_statistics</w:t>
-      </w:r>
-      <w:r>
-        <w:t>()</w:t>
-      </w:r>
-    </w:p>
-    <w:p>
-      <w:r>
-        <w:t>get_Cbend_frames</w:t>
-      </w:r>
-      <w:r>
-        <w:t>()</w:t>
-      </w:r>
-    </w:p>
-    <w:p>
-      <w:r>
-        <w:t>get_</w:t>
-      </w:r>
-      <w:r>
-        <w:t>J</w:t>
-      </w:r>
-      <w:r>
-        <w:t>bend_frames</w:t>
-      </w:r>
-      <w:r>
-        <w:t>()</w:t>
-      </w:r>
-    </w:p>
-    <w:p>
-      <w:r>
-        <w:rPr>
-          <w:rFonts w:ascii="Courier New" w:hAnsi="Courier New" w:cs="Courier New"/>
-          <w:sz w:val="22"/>
-        </w:rPr>
         <w:t>combine_all_</w:t>
       </w:r>
       <w:r>

</xml_diff>